<commit_message>
màj Docs + création PDFs
</commit_message>
<xml_diff>
--- a/Documentation/Rendu/Rapport_MB.docx
+++ b/Documentation/Rendu/Rapport_MB.docx
@@ -216,6 +216,7 @@
                                       <w:dataBinding w:prefixMappings="xmlns:ns0='http://purl.org/dc/elements/1.1/' xmlns:ns1='http://schemas.openxmlformats.org/package/2006/metadata/core-properties' " w:xpath="/ns1:coreProperties[1]/ns0:creator[1]" w:storeItemID="{6C3C8BC8-F283-45AE-878A-BAB7291924A1}"/>
                                       <w:text/>
                                     </w:sdtPr>
+                                    <w:sdtEndPr/>
                                     <w:sdtContent>
                                       <w:r>
                                         <w:rPr>
@@ -296,6 +297,7 @@
                                     <w:dataBinding w:prefixMappings="xmlns:ns0='http://purl.org/dc/elements/1.1/' xmlns:ns1='http://schemas.openxmlformats.org/package/2006/metadata/core-properties' " w:xpath="/ns1:coreProperties[1]/ns0:title[1]" w:storeItemID="{6C3C8BC8-F283-45AE-878A-BAB7291924A1}"/>
                                     <w:text/>
                                   </w:sdtPr>
+                                  <w:sdtEndPr/>
                                   <w:sdtContent>
                                     <w:p>
                                       <w:pPr>
@@ -336,6 +338,7 @@
                                     <w:dataBinding w:prefixMappings="xmlns:ns0='http://purl.org/dc/elements/1.1/' xmlns:ns1='http://schemas.openxmlformats.org/package/2006/metadata/core-properties' " w:xpath="/ns1:coreProperties[1]/ns0:subject[1]" w:storeItemID="{6C3C8BC8-F283-45AE-878A-BAB7291924A1}"/>
                                     <w:text/>
                                   </w:sdtPr>
+                                  <w:sdtEndPr/>
                                   <w:sdtContent>
                                     <w:p>
                                       <w:pPr>
@@ -707,7 +710,7 @@
             </w:rPr>
           </w:sdtEndPr>
           <w:sdtContent>
-            <w:bookmarkStart w:id="1" w:name="_Toc478734243" w:displacedByCustomXml="prev"/>
+            <w:bookmarkStart w:id="1" w:name="_Toc478741763" w:displacedByCustomXml="prev"/>
             <w:p>
               <w:pPr>
                 <w:pStyle w:val="Heading1"/>
@@ -764,7 +767,7 @@
                 </w:rPr>
                 <w:fldChar w:fldCharType="separate"/>
               </w:r>
-              <w:hyperlink w:anchor="_Toc478734243" w:history="1">
+              <w:hyperlink w:anchor="_Toc478741763" w:history="1">
                 <w:r>
                   <w:rPr>
                     <w:rStyle w:val="Hyperlink"/>
@@ -794,7 +797,7 @@
                   <w:rPr>
                     <w:webHidden/>
                   </w:rPr>
-                  <w:instrText xml:space="preserve"> PAGEREF _Toc478734243 \h </w:instrText>
+                  <w:instrText xml:space="preserve"> PAGEREF _Toc478741763 \h </w:instrText>
                 </w:r>
                 <w:r>
                   <w:rPr>
@@ -830,7 +833,7 @@
                   <w:caps w:val="0"/>
                 </w:rPr>
               </w:pPr>
-              <w:hyperlink w:anchor="_Toc478734244" w:history="1">
+              <w:hyperlink w:anchor="_Toc478741764" w:history="1">
                 <w:r>
                   <w:rPr>
                     <w:rStyle w:val="Hyperlink"/>
@@ -867,7 +870,7 @@
                   <w:rPr>
                     <w:webHidden/>
                   </w:rPr>
-                  <w:instrText xml:space="preserve"> PAGEREF _Toc478734244 \h </w:instrText>
+                  <w:instrText xml:space="preserve"> PAGEREF _Toc478741764 \h </w:instrText>
                 </w:r>
                 <w:r>
                   <w:rPr>
@@ -907,7 +910,7 @@
                   <w:lang w:eastAsia="fr-CH"/>
                 </w:rPr>
               </w:pPr>
-              <w:hyperlink w:anchor="_Toc478734245" w:history="1">
+              <w:hyperlink w:anchor="_Toc478741765" w:history="1">
                 <w:r>
                   <w:rPr>
                     <w:rStyle w:val="Hyperlink"/>
@@ -951,7 +954,7 @@
                     <w:noProof/>
                     <w:webHidden/>
                   </w:rPr>
-                  <w:instrText xml:space="preserve"> PAGEREF _Toc478734245 \h </w:instrText>
+                  <w:instrText xml:space="preserve"> PAGEREF _Toc478741765 \h </w:instrText>
                 </w:r>
                 <w:r>
                   <w:rPr>
@@ -995,7 +998,7 @@
                   <w:lang w:eastAsia="fr-CH"/>
                 </w:rPr>
               </w:pPr>
-              <w:hyperlink w:anchor="_Toc478734246" w:history="1">
+              <w:hyperlink w:anchor="_Toc478741766" w:history="1">
                 <w:r>
                   <w:rPr>
                     <w:rStyle w:val="Hyperlink"/>
@@ -1039,7 +1042,7 @@
                     <w:noProof/>
                     <w:webHidden/>
                   </w:rPr>
-                  <w:instrText xml:space="preserve"> PAGEREF _Toc478734246 \h </w:instrText>
+                  <w:instrText xml:space="preserve"> PAGEREF _Toc478741766 \h </w:instrText>
                 </w:r>
                 <w:r>
                   <w:rPr>
@@ -1083,7 +1086,7 @@
                   <w:lang w:eastAsia="fr-CH"/>
                 </w:rPr>
               </w:pPr>
-              <w:hyperlink w:anchor="_Toc478734247" w:history="1">
+              <w:hyperlink w:anchor="_Toc478741767" w:history="1">
                 <w:r>
                   <w:rPr>
                     <w:rStyle w:val="Hyperlink"/>
@@ -1126,7 +1129,7 @@
                     <w:noProof/>
                     <w:webHidden/>
                   </w:rPr>
-                  <w:instrText xml:space="preserve"> PAGEREF _Toc478734247 \h </w:instrText>
+                  <w:instrText xml:space="preserve"> PAGEREF _Toc478741767 \h </w:instrText>
                 </w:r>
                 <w:r>
                   <w:rPr>
@@ -1170,7 +1173,7 @@
                   <w:lang w:eastAsia="fr-CH"/>
                 </w:rPr>
               </w:pPr>
-              <w:hyperlink w:anchor="_Toc478734248" w:history="1">
+              <w:hyperlink w:anchor="_Toc478741768" w:history="1">
                 <w:r>
                   <w:rPr>
                     <w:rStyle w:val="Hyperlink"/>
@@ -1223,7 +1226,7 @@
                     <w:noProof/>
                     <w:webHidden/>
                   </w:rPr>
-                  <w:instrText xml:space="preserve"> PAGEREF _Toc478734248 \h </w:instrText>
+                  <w:instrText xml:space="preserve"> PAGEREF _Toc478741768 \h </w:instrText>
                 </w:r>
                 <w:r>
                   <w:rPr>
@@ -1267,7 +1270,7 @@
                   <w:lang w:eastAsia="fr-CH"/>
                 </w:rPr>
               </w:pPr>
-              <w:hyperlink w:anchor="_Toc478734249" w:history="1">
+              <w:hyperlink w:anchor="_Toc478741769" w:history="1">
                 <w:r>
                   <w:rPr>
                     <w:rStyle w:val="Hyperlink"/>
@@ -1320,7 +1323,7 @@
                     <w:noProof/>
                     <w:webHidden/>
                   </w:rPr>
-                  <w:instrText xml:space="preserve"> PAGEREF _Toc478734249 \h </w:instrText>
+                  <w:instrText xml:space="preserve"> PAGEREF _Toc478741769 \h </w:instrText>
                 </w:r>
                 <w:r>
                   <w:rPr>
@@ -1360,7 +1363,7 @@
                   <w:caps w:val="0"/>
                 </w:rPr>
               </w:pPr>
-              <w:hyperlink w:anchor="_Toc478734250" w:history="1">
+              <w:hyperlink w:anchor="_Toc478741770" w:history="1">
                 <w:r>
                   <w:rPr>
                     <w:rStyle w:val="Hyperlink"/>
@@ -1397,7 +1400,7 @@
                   <w:rPr>
                     <w:webHidden/>
                   </w:rPr>
-                  <w:instrText xml:space="preserve"> PAGEREF _Toc478734250 \h </w:instrText>
+                  <w:instrText xml:space="preserve"> PAGEREF _Toc478741770 \h </w:instrText>
                 </w:r>
                 <w:r>
                   <w:rPr>
@@ -1437,7 +1440,7 @@
                   <w:lang w:eastAsia="fr-CH"/>
                 </w:rPr>
               </w:pPr>
-              <w:hyperlink w:anchor="_Toc478734251" w:history="1">
+              <w:hyperlink w:anchor="_Toc478741771" w:history="1">
                 <w:r>
                   <w:rPr>
                     <w:rStyle w:val="Hyperlink"/>
@@ -1481,7 +1484,7 @@
                     <w:noProof/>
                     <w:webHidden/>
                   </w:rPr>
-                  <w:instrText xml:space="preserve"> PAGEREF _Toc478734251 \h </w:instrText>
+                  <w:instrText xml:space="preserve"> PAGEREF _Toc478741771 \h </w:instrText>
                 </w:r>
                 <w:r>
                   <w:rPr>
@@ -1525,7 +1528,7 @@
                   <w:lang w:eastAsia="fr-CH"/>
                 </w:rPr>
               </w:pPr>
-              <w:hyperlink w:anchor="_Toc478734252" w:history="1">
+              <w:hyperlink w:anchor="_Toc478741772" w:history="1">
                 <w:r>
                   <w:rPr>
                     <w:rStyle w:val="Hyperlink"/>
@@ -1569,7 +1572,7 @@
                     <w:noProof/>
                     <w:webHidden/>
                   </w:rPr>
-                  <w:instrText xml:space="preserve"> PAGEREF _Toc478734252 \h </w:instrText>
+                  <w:instrText xml:space="preserve"> PAGEREF _Toc478741772 \h </w:instrText>
                 </w:r>
                 <w:r>
                   <w:rPr>
@@ -1613,7 +1616,7 @@
                   <w:lang w:eastAsia="fr-CH"/>
                 </w:rPr>
               </w:pPr>
-              <w:hyperlink w:anchor="_Toc478734253" w:history="1">
+              <w:hyperlink w:anchor="_Toc478741773" w:history="1">
                 <w:r>
                   <w:rPr>
                     <w:rStyle w:val="Hyperlink"/>
@@ -1657,7 +1660,7 @@
                     <w:noProof/>
                     <w:webHidden/>
                   </w:rPr>
-                  <w:instrText xml:space="preserve"> PAGEREF _Toc478734253 \h </w:instrText>
+                  <w:instrText xml:space="preserve"> PAGEREF _Toc478741773 \h </w:instrText>
                 </w:r>
                 <w:r>
                   <w:rPr>
@@ -1701,7 +1704,7 @@
                   <w:lang w:eastAsia="fr-CH"/>
                 </w:rPr>
               </w:pPr>
-              <w:hyperlink w:anchor="_Toc478734254" w:history="1">
+              <w:hyperlink w:anchor="_Toc478741774" w:history="1">
                 <w:r>
                   <w:rPr>
                     <w:rStyle w:val="Hyperlink"/>
@@ -1745,7 +1748,7 @@
                     <w:noProof/>
                     <w:webHidden/>
                   </w:rPr>
-                  <w:instrText xml:space="preserve"> PAGEREF _Toc478734254 \h </w:instrText>
+                  <w:instrText xml:space="preserve"> PAGEREF _Toc478741774 \h </w:instrText>
                 </w:r>
                 <w:r>
                   <w:rPr>
@@ -1789,7 +1792,7 @@
                   <w:lang w:eastAsia="fr-CH"/>
                 </w:rPr>
               </w:pPr>
-              <w:hyperlink w:anchor="_Toc478734255" w:history="1">
+              <w:hyperlink w:anchor="_Toc478741775" w:history="1">
                 <w:r>
                   <w:rPr>
                     <w:rStyle w:val="Hyperlink"/>
@@ -1833,7 +1836,7 @@
                     <w:noProof/>
                     <w:webHidden/>
                   </w:rPr>
-                  <w:instrText xml:space="preserve"> PAGEREF _Toc478734255 \h </w:instrText>
+                  <w:instrText xml:space="preserve"> PAGEREF _Toc478741775 \h </w:instrText>
                 </w:r>
                 <w:r>
                   <w:rPr>
@@ -1877,7 +1880,7 @@
                   <w:lang w:eastAsia="fr-CH"/>
                 </w:rPr>
               </w:pPr>
-              <w:hyperlink w:anchor="_Toc478734256" w:history="1">
+              <w:hyperlink w:anchor="_Toc478741776" w:history="1">
                 <w:r>
                   <w:rPr>
                     <w:rStyle w:val="Hyperlink"/>
@@ -1919,7 +1922,7 @@
                     <w:noProof/>
                     <w:webHidden/>
                   </w:rPr>
-                  <w:instrText xml:space="preserve"> PAGEREF _Toc478734256 \h </w:instrText>
+                  <w:instrText xml:space="preserve"> PAGEREF _Toc478741776 \h </w:instrText>
                 </w:r>
                 <w:r>
                   <w:rPr>
@@ -1963,7 +1966,7 @@
                   <w:lang w:eastAsia="fr-CH"/>
                 </w:rPr>
               </w:pPr>
-              <w:hyperlink w:anchor="_Toc478734257" w:history="1">
+              <w:hyperlink w:anchor="_Toc478741777" w:history="1">
                 <w:r>
                   <w:rPr>
                     <w:rStyle w:val="Hyperlink"/>
@@ -2005,7 +2008,7 @@
                     <w:noProof/>
                     <w:webHidden/>
                   </w:rPr>
-                  <w:instrText xml:space="preserve"> PAGEREF _Toc478734257 \h </w:instrText>
+                  <w:instrText xml:space="preserve"> PAGEREF _Toc478741777 \h </w:instrText>
                 </w:r>
                 <w:r>
                   <w:rPr>
@@ -2049,7 +2052,7 @@
                   <w:lang w:eastAsia="fr-CH"/>
                 </w:rPr>
               </w:pPr>
-              <w:hyperlink w:anchor="_Toc478734258" w:history="1">
+              <w:hyperlink w:anchor="_Toc478741778" w:history="1">
                 <w:r>
                   <w:rPr>
                     <w:rStyle w:val="Hyperlink"/>
@@ -2093,7 +2096,7 @@
                     <w:noProof/>
                     <w:webHidden/>
                   </w:rPr>
-                  <w:instrText xml:space="preserve"> PAGEREF _Toc478734258 \h </w:instrText>
+                  <w:instrText xml:space="preserve"> PAGEREF _Toc478741778 \h </w:instrText>
                 </w:r>
                 <w:r>
                   <w:rPr>
@@ -2137,7 +2140,7 @@
                   <w:lang w:eastAsia="fr-CH"/>
                 </w:rPr>
               </w:pPr>
-              <w:hyperlink w:anchor="_Toc478734259" w:history="1">
+              <w:hyperlink w:anchor="_Toc478741779" w:history="1">
                 <w:r>
                   <w:rPr>
                     <w:rStyle w:val="Hyperlink"/>
@@ -2179,7 +2182,7 @@
                     <w:noProof/>
                     <w:webHidden/>
                   </w:rPr>
-                  <w:instrText xml:space="preserve"> PAGEREF _Toc478734259 \h </w:instrText>
+                  <w:instrText xml:space="preserve"> PAGEREF _Toc478741779 \h </w:instrText>
                 </w:r>
                 <w:r>
                   <w:rPr>
@@ -2223,7 +2226,7 @@
                   <w:lang w:eastAsia="fr-CH"/>
                 </w:rPr>
               </w:pPr>
-              <w:hyperlink w:anchor="_Toc478734260" w:history="1">
+              <w:hyperlink w:anchor="_Toc478741780" w:history="1">
                 <w:r>
                   <w:rPr>
                     <w:rStyle w:val="Hyperlink"/>
@@ -2265,7 +2268,7 @@
                     <w:noProof/>
                     <w:webHidden/>
                   </w:rPr>
-                  <w:instrText xml:space="preserve"> PAGEREF _Toc478734260 \h </w:instrText>
+                  <w:instrText xml:space="preserve"> PAGEREF _Toc478741780 \h </w:instrText>
                 </w:r>
                 <w:r>
                   <w:rPr>
@@ -2309,7 +2312,7 @@
                   <w:lang w:eastAsia="fr-CH"/>
                 </w:rPr>
               </w:pPr>
-              <w:hyperlink w:anchor="_Toc478734261" w:history="1">
+              <w:hyperlink w:anchor="_Toc478741781" w:history="1">
                 <w:r>
                   <w:rPr>
                     <w:rStyle w:val="Hyperlink"/>
@@ -2353,7 +2356,7 @@
                     <w:noProof/>
                     <w:webHidden/>
                   </w:rPr>
-                  <w:instrText xml:space="preserve"> PAGEREF _Toc478734261 \h </w:instrText>
+                  <w:instrText xml:space="preserve"> PAGEREF _Toc478741781 \h </w:instrText>
                 </w:r>
                 <w:r>
                   <w:rPr>
@@ -2393,7 +2396,7 @@
                   <w:caps w:val="0"/>
                 </w:rPr>
               </w:pPr>
-              <w:hyperlink w:anchor="_Toc478734262" w:history="1">
+              <w:hyperlink w:anchor="_Toc478741782" w:history="1">
                 <w:r>
                   <w:rPr>
                     <w:rStyle w:val="Hyperlink"/>
@@ -2430,7 +2433,7 @@
                   <w:rPr>
                     <w:webHidden/>
                   </w:rPr>
-                  <w:instrText xml:space="preserve"> PAGEREF _Toc478734262 \h </w:instrText>
+                  <w:instrText xml:space="preserve"> PAGEREF _Toc478741782 \h </w:instrText>
                 </w:r>
                 <w:r>
                   <w:rPr>
@@ -2470,7 +2473,7 @@
                   <w:lang w:eastAsia="fr-CH"/>
                 </w:rPr>
               </w:pPr>
-              <w:hyperlink w:anchor="_Toc478734263" w:history="1">
+              <w:hyperlink w:anchor="_Toc478741783" w:history="1">
                 <w:r>
                   <w:rPr>
                     <w:rStyle w:val="Hyperlink"/>
@@ -2513,7 +2516,7 @@
                     <w:noProof/>
                     <w:webHidden/>
                   </w:rPr>
-                  <w:instrText xml:space="preserve"> PAGEREF _Toc478734263 \h </w:instrText>
+                  <w:instrText xml:space="preserve"> PAGEREF _Toc478741783 \h </w:instrText>
                 </w:r>
                 <w:r>
                   <w:rPr>
@@ -2557,7 +2560,7 @@
                   <w:lang w:eastAsia="fr-CH"/>
                 </w:rPr>
               </w:pPr>
-              <w:hyperlink w:anchor="_Toc478734264" w:history="1">
+              <w:hyperlink w:anchor="_Toc478741784" w:history="1">
                 <w:r>
                   <w:rPr>
                     <w:rStyle w:val="Hyperlink"/>
@@ -2600,7 +2603,7 @@
                     <w:noProof/>
                     <w:webHidden/>
                   </w:rPr>
-                  <w:instrText xml:space="preserve"> PAGEREF _Toc478734264 \h </w:instrText>
+                  <w:instrText xml:space="preserve"> PAGEREF _Toc478741784 \h </w:instrText>
                 </w:r>
                 <w:r>
                   <w:rPr>
@@ -2644,7 +2647,7 @@
                   <w:lang w:eastAsia="fr-CH"/>
                 </w:rPr>
               </w:pPr>
-              <w:hyperlink w:anchor="_Toc478734265" w:history="1">
+              <w:hyperlink w:anchor="_Toc478741785" w:history="1">
                 <w:r>
                   <w:rPr>
                     <w:rStyle w:val="Hyperlink"/>
@@ -2688,7 +2691,7 @@
                     <w:noProof/>
                     <w:webHidden/>
                   </w:rPr>
-                  <w:instrText xml:space="preserve"> PAGEREF _Toc478734265 \h </w:instrText>
+                  <w:instrText xml:space="preserve"> PAGEREF _Toc478741785 \h </w:instrText>
                 </w:r>
                 <w:r>
                   <w:rPr>
@@ -2732,7 +2735,7 @@
                   <w:lang w:eastAsia="fr-CH"/>
                 </w:rPr>
               </w:pPr>
-              <w:hyperlink w:anchor="_Toc478734266" w:history="1">
+              <w:hyperlink w:anchor="_Toc478741786" w:history="1">
                 <w:r>
                   <w:rPr>
                     <w:rStyle w:val="Hyperlink"/>
@@ -2774,7 +2777,7 @@
                     <w:noProof/>
                     <w:webHidden/>
                   </w:rPr>
-                  <w:instrText xml:space="preserve"> PAGEREF _Toc478734266 \h </w:instrText>
+                  <w:instrText xml:space="preserve"> PAGEREF _Toc478741786 \h </w:instrText>
                 </w:r>
                 <w:r>
                   <w:rPr>
@@ -2818,7 +2821,7 @@
                   <w:lang w:eastAsia="fr-CH"/>
                 </w:rPr>
               </w:pPr>
-              <w:hyperlink w:anchor="_Toc478734267" w:history="1">
+              <w:hyperlink w:anchor="_Toc478741787" w:history="1">
                 <w:r>
                   <w:rPr>
                     <w:rStyle w:val="Hyperlink"/>
@@ -2861,7 +2864,7 @@
                     <w:noProof/>
                     <w:webHidden/>
                   </w:rPr>
-                  <w:instrText xml:space="preserve"> PAGEREF _Toc478734267 \h </w:instrText>
+                  <w:instrText xml:space="preserve"> PAGEREF _Toc478741787 \h </w:instrText>
                 </w:r>
                 <w:r>
                   <w:rPr>
@@ -2905,7 +2908,7 @@
                   <w:lang w:eastAsia="fr-CH"/>
                 </w:rPr>
               </w:pPr>
-              <w:hyperlink w:anchor="_Toc478734268" w:history="1">
+              <w:hyperlink w:anchor="_Toc478741788" w:history="1">
                 <w:r>
                   <w:rPr>
                     <w:rStyle w:val="Hyperlink"/>
@@ -2949,7 +2952,7 @@
                     <w:noProof/>
                     <w:webHidden/>
                   </w:rPr>
-                  <w:instrText xml:space="preserve"> PAGEREF _Toc478734268 \h </w:instrText>
+                  <w:instrText xml:space="preserve"> PAGEREF _Toc478741788 \h </w:instrText>
                 </w:r>
                 <w:r>
                   <w:rPr>
@@ -2989,7 +2992,7 @@
                   <w:caps w:val="0"/>
                 </w:rPr>
               </w:pPr>
-              <w:hyperlink w:anchor="_Toc478734269" w:history="1">
+              <w:hyperlink w:anchor="_Toc478741789" w:history="1">
                 <w:r>
                   <w:rPr>
                     <w:rStyle w:val="Hyperlink"/>
@@ -3026,7 +3029,7 @@
                   <w:rPr>
                     <w:webHidden/>
                   </w:rPr>
-                  <w:instrText xml:space="preserve"> PAGEREF _Toc478734269 \h </w:instrText>
+                  <w:instrText xml:space="preserve"> PAGEREF _Toc478741789 \h </w:instrText>
                 </w:r>
                 <w:r>
                   <w:rPr>
@@ -3066,7 +3069,7 @@
                   <w:lang w:eastAsia="fr-CH"/>
                 </w:rPr>
               </w:pPr>
-              <w:hyperlink w:anchor="_Toc478734270" w:history="1">
+              <w:hyperlink w:anchor="_Toc478741790" w:history="1">
                 <w:r>
                   <w:rPr>
                     <w:rStyle w:val="Hyperlink"/>
@@ -3110,7 +3113,93 @@
                     <w:noProof/>
                     <w:webHidden/>
                   </w:rPr>
-                  <w:instrText xml:space="preserve"> PAGEREF _Toc478734270 \h </w:instrText>
+                  <w:instrText xml:space="preserve"> PAGEREF _Toc478741790 \h </w:instrText>
+                </w:r>
+                <w:r>
+                  <w:rPr>
+                    <w:noProof/>
+                    <w:webHidden/>
+                  </w:rPr>
+                </w:r>
+                <w:r>
+                  <w:rPr>
+                    <w:noProof/>
+                    <w:webHidden/>
+                  </w:rPr>
+                  <w:fldChar w:fldCharType="separate"/>
+                </w:r>
+                <w:r>
+                  <w:rPr>
+                    <w:noProof/>
+                    <w:webHidden/>
+                  </w:rPr>
+                  <w:t>8</w:t>
+                </w:r>
+                <w:r>
+                  <w:rPr>
+                    <w:noProof/>
+                    <w:webHidden/>
+                  </w:rPr>
+                  <w:fldChar w:fldCharType="end"/>
+                </w:r>
+              </w:hyperlink>
+            </w:p>
+            <w:p>
+              <w:pPr>
+                <w:pStyle w:val="TOC3"/>
+                <w:tabs>
+                  <w:tab w:val="left" w:pos="1374"/>
+                  <w:tab w:val="right" w:pos="9062"/>
+                </w:tabs>
+                <w:rPr>
+                  <w:smallCaps w:val="0"/>
+                  <w:noProof/>
+                  <w:lang w:eastAsia="fr-CH"/>
+                </w:rPr>
+              </w:pPr>
+              <w:hyperlink w:anchor="_Toc478741791" w:history="1">
+                <w:r>
+                  <w:rPr>
+                    <w:rStyle w:val="Hyperlink"/>
+                    <w:noProof/>
+                  </w:rPr>
+                  <w:t>4.1.1</w:t>
+                </w:r>
+                <w:r>
+                  <w:rPr>
+                    <w:smallCaps w:val="0"/>
+                    <w:noProof/>
+                    <w:lang w:eastAsia="fr-CH"/>
+                  </w:rPr>
+                  <w:tab/>
+                </w:r>
+                <w:r>
+                  <w:rPr>
+                    <w:rStyle w:val="Hyperlink"/>
+                    <w:noProof/>
+                  </w:rPr>
+                  <w:t>Mise en place du projet</w:t>
+                </w:r>
+                <w:r>
+                  <w:rPr>
+                    <w:noProof/>
+                    <w:webHidden/>
+                  </w:rPr>
+                  <w:tab/>
+                </w:r>
+                <w:r>
+                  <w:rPr>
+                    <w:noProof/>
+                    <w:webHidden/>
+                  </w:rPr>
+                  <w:fldChar w:fldCharType="begin"/>
+                </w:r>
+                <w:r>
+                  <w:rPr>
+                    <w:noProof/>
+                    <w:webHidden/>
+                  </w:rPr>
+                  <w:instrText xml:space="preserve"> PAGEREF _Toc478741791 \h </w:instrText>
                 </w:r>
                 <w:r>
                   <w:rPr>
@@ -3154,7 +3243,7 @@
                   <w:lang w:eastAsia="fr-CH"/>
                 </w:rPr>
               </w:pPr>
-              <w:hyperlink w:anchor="_Toc478734271" w:history="1">
+              <w:hyperlink w:anchor="_Toc478741792" w:history="1">
                 <w:r>
                   <w:rPr>
                     <w:rStyle w:val="Hyperlink"/>
@@ -3198,7 +3287,7 @@
                     <w:noProof/>
                     <w:webHidden/>
                   </w:rPr>
-                  <w:instrText xml:space="preserve"> PAGEREF _Toc478734271 \h </w:instrText>
+                  <w:instrText xml:space="preserve"> PAGEREF _Toc478741792 \h </w:instrText>
                 </w:r>
                 <w:r>
                   <w:rPr>
@@ -3242,7 +3331,7 @@
                   <w:lang w:eastAsia="fr-CH"/>
                 </w:rPr>
               </w:pPr>
-              <w:hyperlink w:anchor="_Toc478734272" w:history="1">
+              <w:hyperlink w:anchor="_Toc478741793" w:history="1">
                 <w:r>
                   <w:rPr>
                     <w:rStyle w:val="Hyperlink"/>
@@ -3286,7 +3375,7 @@
                     <w:noProof/>
                     <w:webHidden/>
                   </w:rPr>
-                  <w:instrText xml:space="preserve"> PAGEREF _Toc478734272 \h </w:instrText>
+                  <w:instrText xml:space="preserve"> PAGEREF _Toc478741793 \h </w:instrText>
                 </w:r>
                 <w:r>
                   <w:rPr>
@@ -3330,7 +3419,7 @@
                   <w:lang w:eastAsia="fr-CH"/>
                 </w:rPr>
               </w:pPr>
-              <w:hyperlink w:anchor="_Toc478734273" w:history="1">
+              <w:hyperlink w:anchor="_Toc478741794" w:history="1">
                 <w:r>
                   <w:rPr>
                     <w:rStyle w:val="Hyperlink"/>
@@ -3374,7 +3463,7 @@
                     <w:noProof/>
                     <w:webHidden/>
                   </w:rPr>
-                  <w:instrText xml:space="preserve"> PAGEREF _Toc478734273 \h </w:instrText>
+                  <w:instrText xml:space="preserve"> PAGEREF _Toc478741794 \h </w:instrText>
                 </w:r>
                 <w:r>
                   <w:rPr>
@@ -3414,7 +3503,7 @@
                   <w:caps w:val="0"/>
                 </w:rPr>
               </w:pPr>
-              <w:hyperlink w:anchor="_Toc478734274" w:history="1">
+              <w:hyperlink w:anchor="_Toc478741795" w:history="1">
                 <w:r>
                   <w:rPr>
                     <w:rStyle w:val="Hyperlink"/>
@@ -3451,7 +3540,7 @@
                   <w:rPr>
                     <w:webHidden/>
                   </w:rPr>
-                  <w:instrText xml:space="preserve"> PAGEREF _Toc478734274 \h </w:instrText>
+                  <w:instrText xml:space="preserve"> PAGEREF _Toc478741795 \h </w:instrText>
                 </w:r>
                 <w:r>
                   <w:rPr>
@@ -3491,7 +3580,7 @@
                   <w:lang w:eastAsia="fr-CH"/>
                 </w:rPr>
               </w:pPr>
-              <w:hyperlink w:anchor="_Toc478734275" w:history="1">
+              <w:hyperlink w:anchor="_Toc478741796" w:history="1">
                 <w:r>
                   <w:rPr>
                     <w:rStyle w:val="Hyperlink"/>
@@ -3535,7 +3624,7 @@
                     <w:noProof/>
                     <w:webHidden/>
                   </w:rPr>
-                  <w:instrText xml:space="preserve"> PAGEREF _Toc478734275 \h </w:instrText>
+                  <w:instrText xml:space="preserve"> PAGEREF _Toc478741796 \h </w:instrText>
                 </w:r>
                 <w:r>
                   <w:rPr>
@@ -3579,7 +3668,7 @@
                   <w:lang w:eastAsia="fr-CH"/>
                 </w:rPr>
               </w:pPr>
-              <w:hyperlink w:anchor="_Toc478734276" w:history="1">
+              <w:hyperlink w:anchor="_Toc478741797" w:history="1">
                 <w:r>
                   <w:rPr>
                     <w:rStyle w:val="Hyperlink"/>
@@ -3623,7 +3712,7 @@
                     <w:noProof/>
                     <w:webHidden/>
                   </w:rPr>
-                  <w:instrText xml:space="preserve"> PAGEREF _Toc478734276 \h </w:instrText>
+                  <w:instrText xml:space="preserve"> PAGEREF _Toc478741797 \h </w:instrText>
                 </w:r>
                 <w:r>
                   <w:rPr>
@@ -3663,7 +3752,7 @@
                   <w:caps w:val="0"/>
                 </w:rPr>
               </w:pPr>
-              <w:hyperlink w:anchor="_Toc478734277" w:history="1">
+              <w:hyperlink w:anchor="_Toc478741798" w:history="1">
                 <w:r>
                   <w:rPr>
                     <w:rStyle w:val="Hyperlink"/>
@@ -3700,7 +3789,7 @@
                   <w:rPr>
                     <w:webHidden/>
                   </w:rPr>
-                  <w:instrText xml:space="preserve"> PAGEREF _Toc478734277 \h </w:instrText>
+                  <w:instrText xml:space="preserve"> PAGEREF _Toc478741798 \h </w:instrText>
                 </w:r>
                 <w:r>
                   <w:rPr>
@@ -3736,7 +3825,7 @@
                   <w:caps w:val="0"/>
                 </w:rPr>
               </w:pPr>
-              <w:hyperlink w:anchor="_Toc478734278" w:history="1">
+              <w:hyperlink w:anchor="_Toc478741799" w:history="1">
                 <w:r>
                   <w:rPr>
                     <w:rStyle w:val="Hyperlink"/>
@@ -3773,7 +3862,7 @@
                   <w:rPr>
                     <w:webHidden/>
                   </w:rPr>
-                  <w:instrText xml:space="preserve"> PAGEREF _Toc478734278 \h </w:instrText>
+                  <w:instrText xml:space="preserve"> PAGEREF _Toc478741799 \h </w:instrText>
                 </w:r>
                 <w:r>
                   <w:rPr>
@@ -3813,7 +3902,7 @@
                   <w:lang w:eastAsia="fr-CH"/>
                 </w:rPr>
               </w:pPr>
-              <w:hyperlink w:anchor="_Toc478734279" w:history="1">
+              <w:hyperlink w:anchor="_Toc478741800" w:history="1">
                 <w:r>
                   <w:rPr>
                     <w:rStyle w:val="Hyperlink"/>
@@ -3857,7 +3946,7 @@
                     <w:noProof/>
                     <w:webHidden/>
                   </w:rPr>
-                  <w:instrText xml:space="preserve"> PAGEREF _Toc478734279 \h </w:instrText>
+                  <w:instrText xml:space="preserve"> PAGEREF _Toc478741800 \h </w:instrText>
                 </w:r>
                 <w:r>
                   <w:rPr>
@@ -3901,7 +3990,7 @@
                   <w:lang w:eastAsia="fr-CH"/>
                 </w:rPr>
               </w:pPr>
-              <w:hyperlink w:anchor="_Toc478734280" w:history="1">
+              <w:hyperlink w:anchor="_Toc478741801" w:history="1">
                 <w:r>
                   <w:rPr>
                     <w:rStyle w:val="Hyperlink"/>
@@ -3944,7 +4033,7 @@
                     <w:noProof/>
                     <w:webHidden/>
                   </w:rPr>
-                  <w:instrText xml:space="preserve"> PAGEREF _Toc478734280 \h </w:instrText>
+                  <w:instrText xml:space="preserve"> PAGEREF _Toc478741801 \h </w:instrText>
                 </w:r>
                 <w:r>
                   <w:rPr>
@@ -3988,7 +4077,7 @@
                   <w:lang w:eastAsia="fr-CH"/>
                 </w:rPr>
               </w:pPr>
-              <w:hyperlink w:anchor="_Toc478734281" w:history="1">
+              <w:hyperlink w:anchor="_Toc478741802" w:history="1">
                 <w:r>
                   <w:rPr>
                     <w:rStyle w:val="Hyperlink"/>
@@ -4031,7 +4120,7 @@
                     <w:noProof/>
                     <w:webHidden/>
                   </w:rPr>
-                  <w:instrText xml:space="preserve"> PAGEREF _Toc478734281 \h </w:instrText>
+                  <w:instrText xml:space="preserve"> PAGEREF _Toc478741802 \h </w:instrText>
                 </w:r>
                 <w:r>
                   <w:rPr>
@@ -4075,7 +4164,7 @@
                   <w:lang w:eastAsia="fr-CH"/>
                 </w:rPr>
               </w:pPr>
-              <w:hyperlink w:anchor="_Toc478734282" w:history="1">
+              <w:hyperlink w:anchor="_Toc478741803" w:history="1">
                 <w:r>
                   <w:rPr>
                     <w:rStyle w:val="Hyperlink"/>
@@ -4118,7 +4207,7 @@
                     <w:noProof/>
                     <w:webHidden/>
                   </w:rPr>
-                  <w:instrText xml:space="preserve"> PAGEREF _Toc478734282 \h </w:instrText>
+                  <w:instrText xml:space="preserve"> PAGEREF _Toc478741803 \h </w:instrText>
                 </w:r>
                 <w:r>
                   <w:rPr>
@@ -4162,7 +4251,7 @@
                   <w:lang w:eastAsia="fr-CH"/>
                 </w:rPr>
               </w:pPr>
-              <w:hyperlink w:anchor="_Toc478734283" w:history="1">
+              <w:hyperlink w:anchor="_Toc478741804" w:history="1">
                 <w:r>
                   <w:rPr>
                     <w:rStyle w:val="Hyperlink"/>
@@ -4206,7 +4295,7 @@
                     <w:noProof/>
                     <w:webHidden/>
                   </w:rPr>
-                  <w:instrText xml:space="preserve"> PAGEREF _Toc478734283 \h </w:instrText>
+                  <w:instrText xml:space="preserve"> PAGEREF _Toc478741804 \h </w:instrText>
                 </w:r>
                 <w:r>
                   <w:rPr>
@@ -4279,7 +4368,7 @@
           <w:pPr>
             <w:pStyle w:val="Heading1"/>
           </w:pPr>
-          <w:bookmarkStart w:id="2" w:name="_Toc478734244"/>
+          <w:bookmarkStart w:id="2" w:name="_Toc478741764"/>
           <w:r>
             <w:lastRenderedPageBreak/>
             <w:t>Analyse préliminaire</w:t>
@@ -4295,7 +4384,7 @@
             </w:rPr>
           </w:pPr>
           <w:bookmarkStart w:id="3" w:name="_Toc279067802"/>
-          <w:bookmarkStart w:id="4" w:name="_Toc478734245"/>
+          <w:bookmarkStart w:id="4" w:name="_Toc478741765"/>
           <w:r>
             <w:t>Introduction</w:t>
           </w:r>
@@ -4372,7 +4461,7 @@
             </w:rPr>
           </w:pPr>
           <w:bookmarkStart w:id="5" w:name="_Toc279067803"/>
-          <w:bookmarkStart w:id="6" w:name="_Toc478734246"/>
+          <w:bookmarkStart w:id="6" w:name="_Toc478741766"/>
           <w:r>
             <w:t>Objectifs</w:t>
           </w:r>
@@ -4439,7 +4528,7 @@
           <w:pPr>
             <w:pStyle w:val="Heading2"/>
           </w:pPr>
-          <w:bookmarkStart w:id="8" w:name="_Toc478734247"/>
+          <w:bookmarkStart w:id="8" w:name="_Toc478741767"/>
           <w:r>
             <w:t>Contexte</w:t>
           </w:r>
@@ -4452,7 +4541,7 @@
               <w:lang w:eastAsia="fr-CH"/>
             </w:rPr>
           </w:pPr>
-          <w:bookmarkStart w:id="9" w:name="_Toc478734248"/>
+          <w:bookmarkStart w:id="9" w:name="_Toc478741768"/>
           <w:r>
             <w:rPr>
               <w:lang w:eastAsia="fr-CH"/>
@@ -5037,7 +5126,7 @@
               <w:lang w:eastAsia="fr-CH"/>
             </w:rPr>
           </w:pPr>
-          <w:bookmarkStart w:id="11" w:name="_Toc478734249"/>
+          <w:bookmarkStart w:id="11" w:name="_Toc478741769"/>
           <w:r>
             <w:rPr>
               <w:lang w:eastAsia="fr-CH"/>
@@ -5226,7 +5315,7 @@
           <w:pPr>
             <w:pStyle w:val="Heading1"/>
           </w:pPr>
-          <w:bookmarkStart w:id="12" w:name="_Toc478734250"/>
+          <w:bookmarkStart w:id="12" w:name="_Toc478741770"/>
           <w:r>
             <w:lastRenderedPageBreak/>
             <w:t>Analyse</w:t>
@@ -5244,7 +5333,7 @@
           <w:bookmarkStart w:id="13" w:name="_Toc25553307"/>
           <w:bookmarkStart w:id="14" w:name="_Toc71691011"/>
           <w:bookmarkStart w:id="15" w:name="_Toc279067806"/>
-          <w:bookmarkStart w:id="16" w:name="_Toc478734251"/>
+          <w:bookmarkStart w:id="16" w:name="_Toc478741771"/>
           <w:r>
             <w:t>Cahier des charges</w:t>
           </w:r>
@@ -5263,7 +5352,7 @@
               <w:lang w:eastAsia="fr-FR"/>
             </w:rPr>
           </w:pPr>
-          <w:bookmarkStart w:id="17" w:name="_Toc478734252"/>
+          <w:bookmarkStart w:id="17" w:name="_Toc478741772"/>
           <w:r>
             <w:rPr>
               <w:lang w:eastAsia="fr-FR"/>
@@ -5424,7 +5513,7 @@
               <w:lang w:eastAsia="fr-FR"/>
             </w:rPr>
           </w:pPr>
-          <w:bookmarkStart w:id="18" w:name="_Toc478734253"/>
+          <w:bookmarkStart w:id="18" w:name="_Toc478741773"/>
           <w:r>
             <w:rPr>
               <w:lang w:eastAsia="fr-FR"/>
@@ -5500,7 +5589,7 @@
               <w:lang w:eastAsia="fr-FR"/>
             </w:rPr>
           </w:pPr>
-          <w:bookmarkStart w:id="19" w:name="_Toc478734254"/>
+          <w:bookmarkStart w:id="19" w:name="_Toc478741774"/>
           <w:r>
             <w:rPr>
               <w:lang w:eastAsia="fr-FR"/>
@@ -5589,14 +5678,40 @@
               <w:numId w:val="27"/>
             </w:numPr>
             <w:rPr>
-              <w:lang w:eastAsia="fr-FR"/>
-            </w:rPr>
-          </w:pPr>
-          <w:r>
-            <w:rPr>
-              <w:lang w:eastAsia="fr-FR"/>
-            </w:rPr>
-            <w:t>Framework : NodeJS (API)</w:t>
+              <w:lang w:val="en-US" w:eastAsia="fr-FR"/>
+            </w:rPr>
+          </w:pPr>
+          <w:r>
+            <w:rPr>
+              <w:lang w:val="en-US" w:eastAsia="fr-FR"/>
+            </w:rPr>
+            <w:t>Framework : NodeJS</w:t>
+          </w:r>
+          <w:r>
+            <w:rPr>
+              <w:lang w:val="en-US" w:eastAsia="fr-FR"/>
+            </w:rPr>
+            <w:t xml:space="preserve"> </w:t>
+          </w:r>
+          <w:r>
+            <w:rPr>
+              <w:color w:val="FF0000"/>
+              <w:lang w:val="en-US" w:eastAsia="fr-FR"/>
+            </w:rPr>
+            <w:t>v.7.4.0</w:t>
+          </w:r>
+          <w:r>
+            <w:rPr>
+              <w:color w:val="FF0000"/>
+              <w:lang w:val="en-US" w:eastAsia="fr-FR"/>
+            </w:rPr>
+            <w:t xml:space="preserve"> </w:t>
+          </w:r>
+          <w:r>
+            <w:rPr>
+              <w:lang w:val="en-US" w:eastAsia="fr-FR"/>
+            </w:rPr>
+            <w:t>(API)</w:t>
           </w:r>
         </w:p>
         <w:p>
@@ -5668,7 +5783,7 @@
           </w:pPr>
           <w:bookmarkStart w:id="20" w:name="_Toc71691012"/>
           <w:bookmarkStart w:id="21" w:name="_Toc279067807"/>
-          <w:bookmarkStart w:id="22" w:name="_Toc478734255"/>
+          <w:bookmarkStart w:id="22" w:name="_Toc478741775"/>
           <w:r>
             <w:t>Stratégie de test</w:t>
           </w:r>
@@ -5680,7 +5795,7 @@
           <w:pPr>
             <w:pStyle w:val="Heading3"/>
           </w:pPr>
-          <w:bookmarkStart w:id="23" w:name="_Toc478734256"/>
+          <w:bookmarkStart w:id="23" w:name="_Toc478741776"/>
           <w:r>
             <w:t>Stratégie globale</w:t>
           </w:r>
@@ -5857,7 +5972,7 @@
           <w:pPr>
             <w:pStyle w:val="Heading3"/>
           </w:pPr>
-          <w:bookmarkStart w:id="25" w:name="_Toc478734257"/>
+          <w:bookmarkStart w:id="25" w:name="_Toc478741777"/>
           <w:commentRangeStart w:id="26"/>
           <w:r>
             <w:t>Procédure</w:t>
@@ -5954,7 +6069,7 @@
           <w:bookmarkStart w:id="27" w:name="_Toc25553310"/>
           <w:bookmarkStart w:id="28" w:name="_Toc71691015"/>
           <w:bookmarkStart w:id="29" w:name="_Toc279067809"/>
-          <w:bookmarkStart w:id="30" w:name="_Toc478734258"/>
+          <w:bookmarkStart w:id="30" w:name="_Toc478741778"/>
           <w:r>
             <w:t>Etude de faisabilité</w:t>
           </w:r>
@@ -5967,7 +6082,7 @@
           <w:pPr>
             <w:pStyle w:val="Heading3"/>
           </w:pPr>
-          <w:bookmarkStart w:id="31" w:name="_Toc478734259"/>
+          <w:bookmarkStart w:id="31" w:name="_Toc478741779"/>
           <w:r>
             <w:t>Risques techniques</w:t>
           </w:r>
@@ -6002,7 +6117,7 @@
           <w:pPr>
             <w:pStyle w:val="Heading3"/>
           </w:pPr>
-          <w:bookmarkStart w:id="33" w:name="_Toc478734260"/>
+          <w:bookmarkStart w:id="33" w:name="_Toc478741780"/>
           <w:r>
             <w:t>Risques sur le planning</w:t>
           </w:r>
@@ -6026,7 +6141,7 @@
               <w:i/>
             </w:rPr>
           </w:pPr>
-          <w:bookmarkStart w:id="34" w:name="_Toc478734261"/>
+          <w:bookmarkStart w:id="34" w:name="_Toc478741781"/>
           <w:r>
             <w:t>Planification</w:t>
           </w:r>
@@ -6076,7 +6191,7 @@
             <w:pStyle w:val="Heading1"/>
           </w:pPr>
           <w:bookmarkStart w:id="35" w:name="_Toc279067813"/>
-          <w:bookmarkStart w:id="36" w:name="_Toc478734262"/>
+          <w:bookmarkStart w:id="36" w:name="_Toc478741782"/>
           <w:r>
             <w:lastRenderedPageBreak/>
             <w:t>Dossier de c</w:t>
@@ -6091,7 +6206,7 @@
           <w:pPr>
             <w:pStyle w:val="Heading2"/>
           </w:pPr>
-          <w:bookmarkStart w:id="37" w:name="_Toc478734263"/>
+          <w:bookmarkStart w:id="37" w:name="_Toc478741783"/>
           <w:r>
             <w:t>Processus pour Archers</w:t>
           </w:r>
@@ -6114,7 +6229,7 @@
           <w:pPr>
             <w:pStyle w:val="Heading2"/>
           </w:pPr>
-          <w:bookmarkStart w:id="38" w:name="_Toc478734264"/>
+          <w:bookmarkStart w:id="38" w:name="_Toc478741784"/>
           <w:r>
             <w:t>Base de données</w:t>
           </w:r>
@@ -6140,7 +6255,7 @@
               <w:lang w:eastAsia="fr-CH"/>
             </w:rPr>
           </w:pPr>
-          <w:bookmarkStart w:id="39" w:name="_Toc478734265"/>
+          <w:bookmarkStart w:id="39" w:name="_Toc478741785"/>
           <w:r>
             <w:rPr>
               <w:lang w:eastAsia="fr-CH"/>
@@ -6172,7 +6287,6 @@
           <w:pPr>
             <w:keepNext/>
           </w:pPr>
-          <w:commentRangeStart w:id="40"/>
           <w:r>
             <w:pict w14:anchorId="26C4663E">
               <v:shapetype id="_x0000_t75" coordsize="21600,21600" o:spt="75" o:preferrelative="t" path="m@4@5l@4@11@9@11@9@5xe" filled="f" stroked="f">
@@ -6194,12 +6308,11 @@
                 <v:path o:extrusionok="f" gradientshapeok="t" o:connecttype="rect"/>
                 <o:lock v:ext="edit" aspectratio="t"/>
               </v:shapetype>
-              <v:shape id="_x0000_i1025" type="#_x0000_t75" style="width:455.9pt;height:267.95pt">
+              <v:shape id="_x0000_i1025" type="#_x0000_t75" style="width:456pt;height:267.75pt">
                 <v:imagedata r:id="rId13" o:title="TPIBDD"/>
               </v:shape>
             </w:pict>
           </w:r>
-          <w:commentRangeEnd w:id="40"/>
           <w:r>
             <w:rPr>
               <w:rStyle w:val="CommentReference"/>
@@ -6231,6 +6344,9 @@
             <w:t>2</w:t>
           </w:r>
           <w:r>
+            <w:rPr>
+              <w:noProof/>
+            </w:rPr>
             <w:fldChar w:fldCharType="end"/>
           </w:r>
           <w:r>
@@ -6241,7 +6357,7 @@
           <w:pPr>
             <w:pStyle w:val="Heading3"/>
           </w:pPr>
-          <w:bookmarkStart w:id="41" w:name="_Toc478734266"/>
+          <w:bookmarkStart w:id="41" w:name="_Toc478741786"/>
           <w:r>
             <w:t>Dictionnaire de</w:t>
           </w:r>
@@ -6449,6 +6565,7 @@
             <w:rPr>
               <w:b/>
             </w:rPr>
+            <w:lastRenderedPageBreak/>
             <w:t>fkLocation</w:t>
           </w:r>
         </w:p>
@@ -7038,6 +7155,7 @@
             <w:rPr>
               <w:b/>
             </w:rPr>
+            <w:lastRenderedPageBreak/>
             <w:t>firstname, lastname, email</w:t>
           </w:r>
         </w:p>
@@ -7131,7 +7249,7 @@
           <w:pPr>
             <w:pStyle w:val="Heading2"/>
           </w:pPr>
-          <w:bookmarkStart w:id="43" w:name="_Toc478734267"/>
+          <w:bookmarkStart w:id="43" w:name="_Toc478741787"/>
           <w:r>
             <w:t>API</w:t>
           </w:r>
@@ -7149,41 +7267,46 @@
             </w:rPr>
             <w:t xml:space="preserve">Voir Annexes </w:t>
           </w:r>
+          <w:hyperlink r:id="rId14" w:history="1">
+            <w:r>
+              <w:rPr>
+                <w:rStyle w:val="Hyperlink"/>
+                <w:i/>
+                <w:lang w:eastAsia="fr-CH"/>
+              </w:rPr>
+              <w:t>https://github.com/mbonjour/Shoot4Stats/blob/master/Documentation/Annexes/API/apiDocumentation.md</w:t>
+            </w:r>
+          </w:hyperlink>
           <w:r>
             <w:rPr>
               <w:i/>
               <w:lang w:eastAsia="fr-CH"/>
             </w:rPr>
-            <w:t>apiDocumentation.md</w:t>
+            <w:t xml:space="preserve"> </w:t>
           </w:r>
           <w:r>
             <w:rPr>
               <w:lang w:eastAsia="fr-CH"/>
             </w:rPr>
-            <w:t xml:space="preserve"> et </w:t>
-          </w:r>
-          <w:r>
-            <w:rPr>
-              <w:i/>
+            <w:t xml:space="preserve">et </w:t>
+          </w:r>
+          <w:hyperlink r:id="rId15" w:history="1">
+            <w:r>
+              <w:rPr>
+                <w:rStyle w:val="Hyperlink"/>
+                <w:lang w:eastAsia="fr-CH"/>
+              </w:rPr>
+              <w:t>https://github.com/mbonjour/Shoot4Stats/blob/master/Documentation/Annexes/API/authDocumentation.md</w:t>
+            </w:r>
+          </w:hyperlink>
+          <w:r>
+            <w:rPr>
               <w:lang w:eastAsia="fr-CH"/>
             </w:rPr>
-            <w:t>authDocumentation.</w:t>
-          </w:r>
-          <w:commentRangeStart w:id="44"/>
-          <w:r>
-            <w:rPr>
-              <w:i/>
-              <w:lang w:eastAsia="fr-CH"/>
-            </w:rPr>
-            <w:t>md</w:t>
-          </w:r>
-          <w:commentRangeEnd w:id="44"/>
-          <w:r>
-            <w:rPr>
-              <w:rStyle w:val="CommentReference"/>
-            </w:rPr>
-            <w:commentReference w:id="44"/>
-          </w:r>
+            <w:t xml:space="preserve"> </w:t>
+          </w:r>
+          <w:bookmarkStart w:id="44" w:name="_GoBack"/>
+          <w:bookmarkEnd w:id="44"/>
         </w:p>
         <w:p>
           <w:pPr>
@@ -7195,7 +7318,7 @@
           <w:bookmarkStart w:id="45" w:name="_Toc25553315"/>
           <w:bookmarkStart w:id="46" w:name="_Toc71691020"/>
           <w:bookmarkStart w:id="47" w:name="_Toc279067815"/>
-          <w:bookmarkStart w:id="48" w:name="_Toc478734268"/>
+          <w:bookmarkStart w:id="48" w:name="_Toc478741788"/>
           <w:r>
             <w:t>Historique</w:t>
           </w:r>
@@ -7321,7 +7444,7 @@
           </w:pPr>
           <w:bookmarkStart w:id="49" w:name="_Toc71703259"/>
           <w:bookmarkStart w:id="50" w:name="_Toc279067816"/>
-          <w:bookmarkStart w:id="51" w:name="_Toc478734269"/>
+          <w:bookmarkStart w:id="51" w:name="_Toc478741789"/>
           <w:r>
             <w:lastRenderedPageBreak/>
             <w:t>R</w:t>
@@ -7343,7 +7466,7 @@
           <w:bookmarkStart w:id="52" w:name="_Toc25553317"/>
           <w:bookmarkStart w:id="53" w:name="_Toc71691022"/>
           <w:bookmarkStart w:id="54" w:name="_Toc279067817"/>
-          <w:bookmarkStart w:id="55" w:name="_Toc478734270"/>
+          <w:bookmarkStart w:id="55" w:name="_Toc478741790"/>
           <w:r>
             <w:t>Dossier de réalisation</w:t>
           </w:r>
@@ -7353,21 +7476,21 @@
           <w:bookmarkEnd w:id="54"/>
           <w:bookmarkEnd w:id="55"/>
         </w:p>
-        <w:bookmarkEnd w:id="56"/>
         <w:p>
           <w:pPr>
             <w:pStyle w:val="Heading3"/>
           </w:pPr>
+          <w:bookmarkStart w:id="57" w:name="_Toc478741791"/>
+          <w:bookmarkEnd w:id="56"/>
           <w:r>
             <w:t>Mise en place du projet</w:t>
           </w:r>
+          <w:bookmarkEnd w:id="57"/>
         </w:p>
         <w:p>
           <w:r>
             <w:t xml:space="preserve">Explications : </w:t>
           </w:r>
-          <w:bookmarkStart w:id="57" w:name="_GoBack"/>
-          <w:bookmarkEnd w:id="57"/>
           <w:r>
             <w:t>Vue init – Vue CLI</w:t>
           </w:r>
@@ -7394,7 +7517,7 @@
           <w:bookmarkStart w:id="58" w:name="_Toc25553321"/>
           <w:bookmarkStart w:id="59" w:name="_Toc71691025"/>
           <w:bookmarkStart w:id="60" w:name="_Toc279067818"/>
-          <w:bookmarkStart w:id="61" w:name="_Toc478734271"/>
+          <w:bookmarkStart w:id="61" w:name="_Toc478741792"/>
           <w:r>
             <w:t>Description des test</w:t>
           </w:r>
@@ -7501,7 +7624,7 @@
           <w:bookmarkStart w:id="62" w:name="_Toc25553322"/>
           <w:bookmarkStart w:id="63" w:name="_Toc71691026"/>
           <w:bookmarkStart w:id="64" w:name="_Toc279067819"/>
-          <w:bookmarkStart w:id="65" w:name="_Toc478734272"/>
+          <w:bookmarkStart w:id="65" w:name="_Toc478741793"/>
           <w:r>
             <w:t xml:space="preserve">Erreurs </w:t>
           </w:r>
@@ -7618,7 +7741,7 @@
           <w:bookmarkStart w:id="67" w:name="_Toc25553319"/>
           <w:bookmarkStart w:id="68" w:name="_Toc71691023"/>
           <w:bookmarkStart w:id="69" w:name="_Toc279067820"/>
-          <w:bookmarkStart w:id="70" w:name="_Toc478734273"/>
+          <w:bookmarkStart w:id="70" w:name="_Toc478741794"/>
           <w:r>
             <w:t>Dossier d'archivage</w:t>
           </w:r>
@@ -7734,7 +7857,7 @@
           </w:pPr>
           <w:bookmarkStart w:id="71" w:name="_Toc71691027"/>
           <w:bookmarkStart w:id="72" w:name="_Toc279067821"/>
-          <w:bookmarkStart w:id="73" w:name="_Toc478734274"/>
+          <w:bookmarkStart w:id="73" w:name="_Toc478741795"/>
           <w:r>
             <w:lastRenderedPageBreak/>
             <w:t>M</w:t>
@@ -7756,7 +7879,7 @@
           <w:bookmarkStart w:id="74" w:name="_Toc25553325"/>
           <w:bookmarkStart w:id="75" w:name="_Toc71691028"/>
           <w:bookmarkStart w:id="76" w:name="_Toc279067822"/>
-          <w:bookmarkStart w:id="77" w:name="_Toc478734275"/>
+          <w:bookmarkStart w:id="77" w:name="_Toc478741796"/>
           <w:r>
             <w:t xml:space="preserve">Rapport de </w:t>
           </w:r>
@@ -7896,7 +8019,7 @@
           <w:bookmarkStart w:id="78" w:name="_Toc25553326"/>
           <w:bookmarkStart w:id="79" w:name="_Toc71691029"/>
           <w:bookmarkStart w:id="80" w:name="_Toc279067823"/>
-          <w:bookmarkStart w:id="81" w:name="_Toc478734276"/>
+          <w:bookmarkStart w:id="81" w:name="_Toc478741797"/>
           <w:r>
             <w:t>Liste des documents</w:t>
           </w:r>
@@ -8024,7 +8147,7 @@
           <w:bookmarkStart w:id="82" w:name="_Toc25553328"/>
           <w:bookmarkStart w:id="83" w:name="_Toc71703263"/>
           <w:bookmarkStart w:id="84" w:name="_Toc279067824"/>
-          <w:bookmarkStart w:id="85" w:name="_Toc478734277"/>
+          <w:bookmarkStart w:id="85" w:name="_Toc478741798"/>
           <w:r>
             <w:t>C</w:t>
           </w:r>
@@ -8182,7 +8305,7 @@
           </w:pPr>
           <w:bookmarkStart w:id="86" w:name="_Toc71703264"/>
           <w:bookmarkStart w:id="87" w:name="_Toc279067825"/>
-          <w:bookmarkStart w:id="88" w:name="_Toc478734278"/>
+          <w:bookmarkStart w:id="88" w:name="_Toc478741799"/>
           <w:r>
             <w:lastRenderedPageBreak/>
             <w:t>A</w:t>
@@ -8203,7 +8326,7 @@
           </w:pPr>
           <w:bookmarkStart w:id="89" w:name="_Toc71703265"/>
           <w:bookmarkStart w:id="90" w:name="_Toc279067826"/>
-          <w:bookmarkStart w:id="91" w:name="_Toc478734279"/>
+          <w:bookmarkStart w:id="91" w:name="_Toc478741800"/>
           <w:r>
             <w:t>Sources – Bibliographie</w:t>
           </w:r>
@@ -8252,7 +8375,7 @@
           <w:bookmarkStart w:id="92" w:name="_Toc25553330"/>
           <w:bookmarkStart w:id="93" w:name="_Toc71703266"/>
           <w:bookmarkStart w:id="94" w:name="_Toc279067827"/>
-          <w:bookmarkStart w:id="95" w:name="_Toc478734280"/>
+          <w:bookmarkStart w:id="95" w:name="_Toc478741801"/>
           <w:r>
             <w:t xml:space="preserve">Journal de </w:t>
           </w:r>
@@ -8278,7 +8401,7 @@
           </w:pPr>
           <w:bookmarkStart w:id="97" w:name="_Toc71703267"/>
           <w:bookmarkStart w:id="98" w:name="_Toc279067828"/>
-          <w:bookmarkStart w:id="99" w:name="_Toc478734281"/>
+          <w:bookmarkStart w:id="99" w:name="_Toc478741802"/>
           <w:r>
             <w:t>Manuel d'Installation</w:t>
           </w:r>
@@ -8304,7 +8427,7 @@
             <w:t xml:space="preserve"> </w:t>
           </w:r>
           <w:bookmarkStart w:id="102" w:name="_Toc279067829"/>
-          <w:bookmarkStart w:id="103" w:name="_Toc478734282"/>
+          <w:bookmarkStart w:id="103" w:name="_Toc478741803"/>
           <w:r>
             <w:t>Manuel d'Utilisation</w:t>
           </w:r>
@@ -8329,8 +8452,8 @@
           </w:pPr>
           <w:bookmarkStart w:id="104" w:name="_Toc71703270"/>
           <w:bookmarkStart w:id="105" w:name="_Toc279067830"/>
-          <w:bookmarkStart w:id="106" w:name="_Toc25553334"/>
-          <w:bookmarkStart w:id="107" w:name="_Toc478734283"/>
+          <w:bookmarkStart w:id="106" w:name="_Toc478741804"/>
+          <w:bookmarkStart w:id="107" w:name="_Toc25553334"/>
           <w:r>
             <w:t>A</w:t>
           </w:r>
@@ -8342,11 +8465,11 @@
           </w:r>
           <w:bookmarkEnd w:id="104"/>
           <w:bookmarkEnd w:id="105"/>
+          <w:bookmarkEnd w:id="106"/>
+          <w:r>
+            <w:t xml:space="preserve"> </w:t>
+          </w:r>
           <w:bookmarkEnd w:id="107"/>
-          <w:r>
-            <w:t xml:space="preserve"> </w:t>
-          </w:r>
-          <w:bookmarkEnd w:id="106"/>
         </w:p>
         <w:p/>
         <w:p>
@@ -8363,14 +8486,123 @@
             <w:t xml:space="preserve">CD, … dans une fourre en plastique </w:t>
           </w:r>
         </w:p>
-        <w:p/>
+        <w:p>
+          <w:pPr>
+            <w:rPr>
+              <w:noProof/>
+              <w:lang w:eastAsia="fr-CH"/>
+            </w:rPr>
+          </w:pPr>
+        </w:p>
       </w:sdtContent>
     </w:sdt>
+    <w:p>
+      <w:pPr>
+        <w:rPr>
+          <w:noProof/>
+          <w:lang w:eastAsia="fr-CH"/>
+        </w:rPr>
+      </w:pPr>
+      <w:r>
+        <w:rPr>
+          <w:noProof/>
+          <w:lang w:eastAsia="fr-CH"/>
+        </w:rPr>
+        <w:br w:type="page"/>
+      </w:r>
+    </w:p>
+    <w:p>
+      <w:pPr>
+        <w:jc w:val="center"/>
+      </w:pPr>
+    </w:p>
+    <w:p>
+      <w:pPr>
+        <w:jc w:val="center"/>
+      </w:pPr>
+    </w:p>
+    <w:p>
+      <w:pPr>
+        <w:jc w:val="center"/>
+      </w:pPr>
+    </w:p>
+    <w:p>
+      <w:pPr>
+        <w:jc w:val="center"/>
+        <w:rPr>
+          <w:sz w:val="72"/>
+          <w:szCs w:val="72"/>
+        </w:rPr>
+      </w:pPr>
+    </w:p>
+    <w:p>
+      <w:pPr>
+        <w:jc w:val="center"/>
+        <w:rPr>
+          <w:sz w:val="72"/>
+          <w:szCs w:val="72"/>
+        </w:rPr>
+      </w:pPr>
+    </w:p>
+    <w:p>
+      <w:pPr>
+        <w:jc w:val="center"/>
+        <w:rPr>
+          <w:sz w:val="72"/>
+          <w:szCs w:val="72"/>
+        </w:rPr>
+      </w:pPr>
+    </w:p>
+    <w:p>
+      <w:pPr>
+        <w:jc w:val="center"/>
+        <w:rPr>
+          <w:sz w:val="72"/>
+          <w:szCs w:val="72"/>
+        </w:rPr>
+      </w:pPr>
+    </w:p>
+    <w:p>
+      <w:pPr>
+        <w:jc w:val="center"/>
+        <w:rPr>
+          <w:sz w:val="72"/>
+          <w:szCs w:val="72"/>
+        </w:rPr>
+      </w:pPr>
+    </w:p>
+    <w:p>
+      <w:pPr>
+        <w:jc w:val="center"/>
+        <w:rPr>
+          <w:sz w:val="72"/>
+          <w:szCs w:val="72"/>
+        </w:rPr>
+      </w:pPr>
+    </w:p>
+    <w:p>
+      <w:pPr>
+        <w:jc w:val="center"/>
+        <w:rPr>
+          <w:color w:val="C00000"/>
+          <w:sz w:val="144"/>
+          <w:szCs w:val="144"/>
+        </w:rPr>
+      </w:pPr>
+      <w:r>
+        <w:rPr>
+          <w:color w:val="C00000"/>
+          <w:sz w:val="144"/>
+          <w:szCs w:val="144"/>
+        </w:rPr>
+        <w:t>Annexes</w:t>
+      </w:r>
+    </w:p>
     <w:sectPr>
-      <w:headerReference w:type="default" r:id="rId14"/>
-      <w:footerReference w:type="default" r:id="rId15"/>
-      <w:headerReference w:type="first" r:id="rId16"/>
-      <w:footerReference w:type="first" r:id="rId17"/>
+      <w:headerReference w:type="default" r:id="rId16"/>
+      <w:footerReference w:type="default" r:id="rId17"/>
+      <w:headerReference w:type="first" r:id="rId18"/>
+      <w:footerReference w:type="first" r:id="rId19"/>
       <w:pgSz w:w="11906" w:h="16838"/>
       <w:pgMar w:top="1134" w:right="1417" w:bottom="1134" w:left="1417" w:header="708" w:footer="708" w:gutter="0"/>
       <w:pgNumType w:start="0"/>
@@ -8486,27 +8718,6 @@
       </w:r>
     </w:p>
   </w:comment>
-  <w:comment w:id="44" w:author="Bonjour Mickael" w:date="2017-03-31T14:48:00Z" w:initials="BM">
-    <w:p>
-      <w:pPr>
-        <w:pStyle w:val="CommentText"/>
-      </w:pPr>
-      <w:r>
-        <w:rPr>
-          <w:rStyle w:val="CommentReference"/>
-        </w:rPr>
-        <w:annotationRef/>
-      </w:r>
-      <w:r>
-        <w:t>À compléter</w:t>
-      </w:r>
-    </w:p>
-    <w:p>
-      <w:pPr>
-        <w:pStyle w:val="CommentText"/>
-      </w:pPr>
-    </w:p>
-  </w:comment>
 </w:comments>
 </file>
 
@@ -8518,7 +8729,6 @@
   <w15:commentEx w15:paraId="4F43C585" w15:done="0"/>
   <w15:commentEx w15:paraId="377E2DE8" w15:done="0"/>
   <w15:commentEx w15:paraId="703A280F" w15:done="0"/>
-  <w15:commentEx w15:paraId="365414A4" w15:done="0"/>
 </w15:commentsEx>
 </file>
 
@@ -8567,6 +8777,7 @@
         <w:dataBinding w:prefixMappings="xmlns:ns0='http://purl.org/dc/elements/1.1/' xmlns:ns1='http://schemas.openxmlformats.org/package/2006/metadata/core-properties' " w:xpath="/ns1:coreProperties[1]/ns0:creator[1]" w:storeItemID="{6C3C8BC8-F283-45AE-878A-BAB7291924A1}"/>
         <w:text/>
       </w:sdtPr>
+      <w:sdtEndPr/>
       <w:sdtContent>
         <w:r>
           <w:rPr>
@@ -8612,7 +8823,7 @@
           <w:rPr>
             <w:noProof/>
           </w:rPr>
-          <w:t>8</w:t>
+          <w:t>6</w:t>
         </w:r>
         <w:r>
           <w:rPr>
@@ -8724,6 +8935,11 @@
         <w:dataBinding w:prefixMappings="xmlns:ns0='http://purl.org/dc/elements/1.1/' xmlns:ns1='http://schemas.openxmlformats.org/package/2006/metadata/core-properties' " w:xpath="/ns1:coreProperties[1]/ns0:title[1]" w:storeItemID="{6C3C8BC8-F283-45AE-878A-BAB7291924A1}"/>
         <w:text/>
       </w:sdtPr>
+      <w:sdtEndPr>
+        <w:rPr>
+          <w:rStyle w:val="Heading4Char"/>
+        </w:rPr>
+      </w:sdtEndPr>
       <w:sdtContent>
         <w:r>
           <w:rPr>
@@ -14368,7 +14584,7 @@
 </file>
 
 <file path=customXml/itemProps2.xml><?xml version="1.0" encoding="utf-8"?>
-<ds:datastoreItem xmlns:ds="http://schemas.openxmlformats.org/officeDocument/2006/customXml" ds:itemID="{7708F4FD-275D-4F58-B144-BBEBD5BAA03C}">
+<ds:datastoreItem xmlns:ds="http://schemas.openxmlformats.org/officeDocument/2006/customXml" ds:itemID="{EBC82A13-0F9D-45BE-A139-43D7A482BECF}">
   <ds:schemaRefs>
     <ds:schemaRef ds:uri="http://schemas.openxmlformats.org/officeDocument/2006/bibliography"/>
   </ds:schemaRefs>

</xml_diff>

<commit_message>
doc update + début editShoot
</commit_message>
<xml_diff>
--- a/Documentation/Rendu/Rapport_MB.docx
+++ b/Documentation/Rendu/Rapport_MB.docx
@@ -216,7 +216,6 @@
                                       <w:dataBinding w:prefixMappings="xmlns:ns0='http://purl.org/dc/elements/1.1/' xmlns:ns1='http://schemas.openxmlformats.org/package/2006/metadata/core-properties' " w:xpath="/ns1:coreProperties[1]/ns0:creator[1]" w:storeItemID="{6C3C8BC8-F283-45AE-878A-BAB7291924A1}"/>
                                       <w:text/>
                                     </w:sdtPr>
-                                    <w:sdtEndPr/>
                                     <w:sdtContent>
                                       <w:r>
                                         <w:rPr>
@@ -297,7 +296,6 @@
                                     <w:dataBinding w:prefixMappings="xmlns:ns0='http://purl.org/dc/elements/1.1/' xmlns:ns1='http://schemas.openxmlformats.org/package/2006/metadata/core-properties' " w:xpath="/ns1:coreProperties[1]/ns0:title[1]" w:storeItemID="{6C3C8BC8-F283-45AE-878A-BAB7291924A1}"/>
                                     <w:text/>
                                   </w:sdtPr>
-                                  <w:sdtEndPr/>
                                   <w:sdtContent>
                                     <w:p>
                                       <w:pPr>
@@ -338,7 +336,6 @@
                                     <w:dataBinding w:prefixMappings="xmlns:ns0='http://purl.org/dc/elements/1.1/' xmlns:ns1='http://schemas.openxmlformats.org/package/2006/metadata/core-properties' " w:xpath="/ns1:coreProperties[1]/ns0:subject[1]" w:storeItemID="{6C3C8BC8-F283-45AE-878A-BAB7291924A1}"/>
                                     <w:text/>
                                   </w:sdtPr>
-                                  <w:sdtEndPr/>
                                   <w:sdtContent>
                                     <w:p>
                                       <w:pPr>
@@ -710,7 +707,7 @@
             </w:rPr>
           </w:sdtEndPr>
           <w:sdtContent>
-            <w:bookmarkStart w:id="1" w:name="_Toc478741763" w:displacedByCustomXml="prev"/>
+            <w:bookmarkStart w:id="1" w:name="_Toc479064702" w:displacedByCustomXml="prev"/>
             <w:p>
               <w:pPr>
                 <w:pStyle w:val="Heading1"/>
@@ -767,7 +764,7 @@
                 </w:rPr>
                 <w:fldChar w:fldCharType="separate"/>
               </w:r>
-              <w:hyperlink w:anchor="_Toc478741763" w:history="1">
+              <w:hyperlink w:anchor="_Toc479064702" w:history="1">
                 <w:r>
                   <w:rPr>
                     <w:rStyle w:val="Hyperlink"/>
@@ -797,7 +794,7 @@
                   <w:rPr>
                     <w:webHidden/>
                   </w:rPr>
-                  <w:instrText xml:space="preserve"> PAGEREF _Toc478741763 \h </w:instrText>
+                  <w:instrText xml:space="preserve"> PAGEREF _Toc479064702 \h </w:instrText>
                 </w:r>
                 <w:r>
                   <w:rPr>
@@ -833,7 +830,7 @@
                   <w:caps w:val="0"/>
                 </w:rPr>
               </w:pPr>
-              <w:hyperlink w:anchor="_Toc478741764" w:history="1">
+              <w:hyperlink w:anchor="_Toc479064703" w:history="1">
                 <w:r>
                   <w:rPr>
                     <w:rStyle w:val="Hyperlink"/>
@@ -870,7 +867,7 @@
                   <w:rPr>
                     <w:webHidden/>
                   </w:rPr>
-                  <w:instrText xml:space="preserve"> PAGEREF _Toc478741764 \h </w:instrText>
+                  <w:instrText xml:space="preserve"> PAGEREF _Toc479064703 \h </w:instrText>
                 </w:r>
                 <w:r>
                   <w:rPr>
@@ -887,7 +884,7 @@
                   <w:rPr>
                     <w:webHidden/>
                   </w:rPr>
-                  <w:t>2</w:t>
+                  <w:t>3</w:t>
                 </w:r>
                 <w:r>
                   <w:rPr>
@@ -910,7 +907,7 @@
                   <w:lang w:eastAsia="fr-CH"/>
                 </w:rPr>
               </w:pPr>
-              <w:hyperlink w:anchor="_Toc478741765" w:history="1">
+              <w:hyperlink w:anchor="_Toc479064704" w:history="1">
                 <w:r>
                   <w:rPr>
                     <w:rStyle w:val="Hyperlink"/>
@@ -954,7 +951,7 @@
                     <w:noProof/>
                     <w:webHidden/>
                   </w:rPr>
-                  <w:instrText xml:space="preserve"> PAGEREF _Toc478741765 \h </w:instrText>
+                  <w:instrText xml:space="preserve"> PAGEREF _Toc479064704 \h </w:instrText>
                 </w:r>
                 <w:r>
                   <w:rPr>
@@ -974,7 +971,7 @@
                     <w:noProof/>
                     <w:webHidden/>
                   </w:rPr>
-                  <w:t>2</w:t>
+                  <w:t>3</w:t>
                 </w:r>
                 <w:r>
                   <w:rPr>
@@ -998,7 +995,7 @@
                   <w:lang w:eastAsia="fr-CH"/>
                 </w:rPr>
               </w:pPr>
-              <w:hyperlink w:anchor="_Toc478741766" w:history="1">
+              <w:hyperlink w:anchor="_Toc479064705" w:history="1">
                 <w:r>
                   <w:rPr>
                     <w:rStyle w:val="Hyperlink"/>
@@ -1042,7 +1039,7 @@
                     <w:noProof/>
                     <w:webHidden/>
                   </w:rPr>
-                  <w:instrText xml:space="preserve"> PAGEREF _Toc478741766 \h </w:instrText>
+                  <w:instrText xml:space="preserve"> PAGEREF _Toc479064705 \h </w:instrText>
                 </w:r>
                 <w:r>
                   <w:rPr>
@@ -1062,7 +1059,7 @@
                     <w:noProof/>
                     <w:webHidden/>
                   </w:rPr>
-                  <w:t>2</w:t>
+                  <w:t>3</w:t>
                 </w:r>
                 <w:r>
                   <w:rPr>
@@ -1086,7 +1083,7 @@
                   <w:lang w:eastAsia="fr-CH"/>
                 </w:rPr>
               </w:pPr>
-              <w:hyperlink w:anchor="_Toc478741767" w:history="1">
+              <w:hyperlink w:anchor="_Toc479064706" w:history="1">
                 <w:r>
                   <w:rPr>
                     <w:rStyle w:val="Hyperlink"/>
@@ -1129,7 +1126,7 @@
                     <w:noProof/>
                     <w:webHidden/>
                   </w:rPr>
-                  <w:instrText xml:space="preserve"> PAGEREF _Toc478741767 \h </w:instrText>
+                  <w:instrText xml:space="preserve"> PAGEREF _Toc479064706 \h </w:instrText>
                 </w:r>
                 <w:r>
                   <w:rPr>
@@ -1149,7 +1146,7 @@
                     <w:noProof/>
                     <w:webHidden/>
                   </w:rPr>
-                  <w:t>2</w:t>
+                  <w:t>3</w:t>
                 </w:r>
                 <w:r>
                   <w:rPr>
@@ -1173,7 +1170,7 @@
                   <w:lang w:eastAsia="fr-CH"/>
                 </w:rPr>
               </w:pPr>
-              <w:hyperlink w:anchor="_Toc478741768" w:history="1">
+              <w:hyperlink w:anchor="_Toc479064707" w:history="1">
                 <w:r>
                   <w:rPr>
                     <w:rStyle w:val="Hyperlink"/>
@@ -1226,7 +1223,7 @@
                     <w:noProof/>
                     <w:webHidden/>
                   </w:rPr>
-                  <w:instrText xml:space="preserve"> PAGEREF _Toc478741768 \h </w:instrText>
+                  <w:instrText xml:space="preserve"> PAGEREF _Toc479064707 \h </w:instrText>
                 </w:r>
                 <w:r>
                   <w:rPr>
@@ -1246,7 +1243,7 @@
                     <w:noProof/>
                     <w:webHidden/>
                   </w:rPr>
-                  <w:t>2</w:t>
+                  <w:t>3</w:t>
                 </w:r>
                 <w:r>
                   <w:rPr>
@@ -1270,7 +1267,7 @@
                   <w:lang w:eastAsia="fr-CH"/>
                 </w:rPr>
               </w:pPr>
-              <w:hyperlink w:anchor="_Toc478741769" w:history="1">
+              <w:hyperlink w:anchor="_Toc479064708" w:history="1">
                 <w:r>
                   <w:rPr>
                     <w:rStyle w:val="Hyperlink"/>
@@ -1323,7 +1320,7 @@
                     <w:noProof/>
                     <w:webHidden/>
                   </w:rPr>
-                  <w:instrText xml:space="preserve"> PAGEREF _Toc478741769 \h </w:instrText>
+                  <w:instrText xml:space="preserve"> PAGEREF _Toc479064708 \h </w:instrText>
                 </w:r>
                 <w:r>
                   <w:rPr>
@@ -1343,7 +1340,7 @@
                     <w:noProof/>
                     <w:webHidden/>
                   </w:rPr>
-                  <w:t>2</w:t>
+                  <w:t>3</w:t>
                 </w:r>
                 <w:r>
                   <w:rPr>
@@ -1363,7 +1360,7 @@
                   <w:caps w:val="0"/>
                 </w:rPr>
               </w:pPr>
-              <w:hyperlink w:anchor="_Toc478741770" w:history="1">
+              <w:hyperlink w:anchor="_Toc479064709" w:history="1">
                 <w:r>
                   <w:rPr>
                     <w:rStyle w:val="Hyperlink"/>
@@ -1400,7 +1397,7 @@
                   <w:rPr>
                     <w:webHidden/>
                   </w:rPr>
-                  <w:instrText xml:space="preserve"> PAGEREF _Toc478741770 \h </w:instrText>
+                  <w:instrText xml:space="preserve"> PAGEREF _Toc479064709 \h </w:instrText>
                 </w:r>
                 <w:r>
                   <w:rPr>
@@ -1417,7 +1414,7 @@
                   <w:rPr>
                     <w:webHidden/>
                   </w:rPr>
-                  <w:t>3</w:t>
+                  <w:t>4</w:t>
                 </w:r>
                 <w:r>
                   <w:rPr>
@@ -1440,7 +1437,7 @@
                   <w:lang w:eastAsia="fr-CH"/>
                 </w:rPr>
               </w:pPr>
-              <w:hyperlink w:anchor="_Toc478741771" w:history="1">
+              <w:hyperlink w:anchor="_Toc479064710" w:history="1">
                 <w:r>
                   <w:rPr>
                     <w:rStyle w:val="Hyperlink"/>
@@ -1484,7 +1481,7 @@
                     <w:noProof/>
                     <w:webHidden/>
                   </w:rPr>
-                  <w:instrText xml:space="preserve"> PAGEREF _Toc478741771 \h </w:instrText>
+                  <w:instrText xml:space="preserve"> PAGEREF _Toc479064710 \h </w:instrText>
                 </w:r>
                 <w:r>
                   <w:rPr>
@@ -1504,7 +1501,7 @@
                     <w:noProof/>
                     <w:webHidden/>
                   </w:rPr>
-                  <w:t>3</w:t>
+                  <w:t>4</w:t>
                 </w:r>
                 <w:r>
                   <w:rPr>
@@ -1528,7 +1525,7 @@
                   <w:lang w:eastAsia="fr-CH"/>
                 </w:rPr>
               </w:pPr>
-              <w:hyperlink w:anchor="_Toc478741772" w:history="1">
+              <w:hyperlink w:anchor="_Toc479064711" w:history="1">
                 <w:r>
                   <w:rPr>
                     <w:rStyle w:val="Hyperlink"/>
@@ -1572,7 +1569,7 @@
                     <w:noProof/>
                     <w:webHidden/>
                   </w:rPr>
-                  <w:instrText xml:space="preserve"> PAGEREF _Toc478741772 \h </w:instrText>
+                  <w:instrText xml:space="preserve"> PAGEREF _Toc479064711 \h </w:instrText>
                 </w:r>
                 <w:r>
                   <w:rPr>
@@ -1592,7 +1589,7 @@
                     <w:noProof/>
                     <w:webHidden/>
                   </w:rPr>
-                  <w:t>3</w:t>
+                  <w:t>4</w:t>
                 </w:r>
                 <w:r>
                   <w:rPr>
@@ -1616,7 +1613,7 @@
                   <w:lang w:eastAsia="fr-CH"/>
                 </w:rPr>
               </w:pPr>
-              <w:hyperlink w:anchor="_Toc478741773" w:history="1">
+              <w:hyperlink w:anchor="_Toc479064712" w:history="1">
                 <w:r>
                   <w:rPr>
                     <w:rStyle w:val="Hyperlink"/>
@@ -1660,7 +1657,7 @@
                     <w:noProof/>
                     <w:webHidden/>
                   </w:rPr>
-                  <w:instrText xml:space="preserve"> PAGEREF _Toc478741773 \h </w:instrText>
+                  <w:instrText xml:space="preserve"> PAGEREF _Toc479064712 \h </w:instrText>
                 </w:r>
                 <w:r>
                   <w:rPr>
@@ -1680,7 +1677,7 @@
                     <w:noProof/>
                     <w:webHidden/>
                   </w:rPr>
-                  <w:t>3</w:t>
+                  <w:t>4</w:t>
                 </w:r>
                 <w:r>
                   <w:rPr>
@@ -1704,7 +1701,7 @@
                   <w:lang w:eastAsia="fr-CH"/>
                 </w:rPr>
               </w:pPr>
-              <w:hyperlink w:anchor="_Toc478741774" w:history="1">
+              <w:hyperlink w:anchor="_Toc479064713" w:history="1">
                 <w:r>
                   <w:rPr>
                     <w:rStyle w:val="Hyperlink"/>
@@ -1748,7 +1745,7 @@
                     <w:noProof/>
                     <w:webHidden/>
                   </w:rPr>
-                  <w:instrText xml:space="preserve"> PAGEREF _Toc478741774 \h </w:instrText>
+                  <w:instrText xml:space="preserve"> PAGEREF _Toc479064713 \h </w:instrText>
                 </w:r>
                 <w:r>
                   <w:rPr>
@@ -1768,7 +1765,7 @@
                     <w:noProof/>
                     <w:webHidden/>
                   </w:rPr>
-                  <w:t>3</w:t>
+                  <w:t>4</w:t>
                 </w:r>
                 <w:r>
                   <w:rPr>
@@ -1792,7 +1789,7 @@
                   <w:lang w:eastAsia="fr-CH"/>
                 </w:rPr>
               </w:pPr>
-              <w:hyperlink w:anchor="_Toc478741775" w:history="1">
+              <w:hyperlink w:anchor="_Toc479064714" w:history="1">
                 <w:r>
                   <w:rPr>
                     <w:rStyle w:val="Hyperlink"/>
@@ -1836,7 +1833,7 @@
                     <w:noProof/>
                     <w:webHidden/>
                   </w:rPr>
-                  <w:instrText xml:space="preserve"> PAGEREF _Toc478741775 \h </w:instrText>
+                  <w:instrText xml:space="preserve"> PAGEREF _Toc479064714 \h </w:instrText>
                 </w:r>
                 <w:r>
                   <w:rPr>
@@ -1856,7 +1853,7 @@
                     <w:noProof/>
                     <w:webHidden/>
                   </w:rPr>
-                  <w:t>3</w:t>
+                  <w:t>4</w:t>
                 </w:r>
                 <w:r>
                   <w:rPr>
@@ -1880,7 +1877,7 @@
                   <w:lang w:eastAsia="fr-CH"/>
                 </w:rPr>
               </w:pPr>
-              <w:hyperlink w:anchor="_Toc478741776" w:history="1">
+              <w:hyperlink w:anchor="_Toc479064715" w:history="1">
                 <w:r>
                   <w:rPr>
                     <w:rStyle w:val="Hyperlink"/>
@@ -1922,7 +1919,7 @@
                     <w:noProof/>
                     <w:webHidden/>
                   </w:rPr>
-                  <w:instrText xml:space="preserve"> PAGEREF _Toc478741776 \h </w:instrText>
+                  <w:instrText xml:space="preserve"> PAGEREF _Toc479064715 \h </w:instrText>
                 </w:r>
                 <w:r>
                   <w:rPr>
@@ -1942,7 +1939,7 @@
                     <w:noProof/>
                     <w:webHidden/>
                   </w:rPr>
-                  <w:t>3</w:t>
+                  <w:t>4</w:t>
                 </w:r>
                 <w:r>
                   <w:rPr>
@@ -1966,7 +1963,7 @@
                   <w:lang w:eastAsia="fr-CH"/>
                 </w:rPr>
               </w:pPr>
-              <w:hyperlink w:anchor="_Toc478741777" w:history="1">
+              <w:hyperlink w:anchor="_Toc479064716" w:history="1">
                 <w:r>
                   <w:rPr>
                     <w:rStyle w:val="Hyperlink"/>
@@ -2008,7 +2005,7 @@
                     <w:noProof/>
                     <w:webHidden/>
                   </w:rPr>
-                  <w:instrText xml:space="preserve"> PAGEREF _Toc478741777 \h </w:instrText>
+                  <w:instrText xml:space="preserve"> PAGEREF _Toc479064716 \h </w:instrText>
                 </w:r>
                 <w:r>
                   <w:rPr>
@@ -2028,7 +2025,7 @@
                     <w:noProof/>
                     <w:webHidden/>
                   </w:rPr>
-                  <w:t>4</w:t>
+                  <w:t>5</w:t>
                 </w:r>
                 <w:r>
                   <w:rPr>
@@ -2052,7 +2049,7 @@
                   <w:lang w:eastAsia="fr-CH"/>
                 </w:rPr>
               </w:pPr>
-              <w:hyperlink w:anchor="_Toc478741778" w:history="1">
+              <w:hyperlink w:anchor="_Toc479064717" w:history="1">
                 <w:r>
                   <w:rPr>
                     <w:rStyle w:val="Hyperlink"/>
@@ -2096,7 +2093,7 @@
                     <w:noProof/>
                     <w:webHidden/>
                   </w:rPr>
-                  <w:instrText xml:space="preserve"> PAGEREF _Toc478741778 \h </w:instrText>
+                  <w:instrText xml:space="preserve"> PAGEREF _Toc479064717 \h </w:instrText>
                 </w:r>
                 <w:r>
                   <w:rPr>
@@ -2116,7 +2113,7 @@
                     <w:noProof/>
                     <w:webHidden/>
                   </w:rPr>
-                  <w:t>4</w:t>
+                  <w:t>5</w:t>
                 </w:r>
                 <w:r>
                   <w:rPr>
@@ -2140,7 +2137,7 @@
                   <w:lang w:eastAsia="fr-CH"/>
                 </w:rPr>
               </w:pPr>
-              <w:hyperlink w:anchor="_Toc478741779" w:history="1">
+              <w:hyperlink w:anchor="_Toc479064718" w:history="1">
                 <w:r>
                   <w:rPr>
                     <w:rStyle w:val="Hyperlink"/>
@@ -2182,7 +2179,7 @@
                     <w:noProof/>
                     <w:webHidden/>
                   </w:rPr>
-                  <w:instrText xml:space="preserve"> PAGEREF _Toc478741779 \h </w:instrText>
+                  <w:instrText xml:space="preserve"> PAGEREF _Toc479064718 \h </w:instrText>
                 </w:r>
                 <w:r>
                   <w:rPr>
@@ -2202,7 +2199,7 @@
                     <w:noProof/>
                     <w:webHidden/>
                   </w:rPr>
-                  <w:t>4</w:t>
+                  <w:t>5</w:t>
                 </w:r>
                 <w:r>
                   <w:rPr>
@@ -2226,7 +2223,7 @@
                   <w:lang w:eastAsia="fr-CH"/>
                 </w:rPr>
               </w:pPr>
-              <w:hyperlink w:anchor="_Toc478741780" w:history="1">
+              <w:hyperlink w:anchor="_Toc479064719" w:history="1">
                 <w:r>
                   <w:rPr>
                     <w:rStyle w:val="Hyperlink"/>
@@ -2268,7 +2265,7 @@
                     <w:noProof/>
                     <w:webHidden/>
                   </w:rPr>
-                  <w:instrText xml:space="preserve"> PAGEREF _Toc478741780 \h </w:instrText>
+                  <w:instrText xml:space="preserve"> PAGEREF _Toc479064719 \h </w:instrText>
                 </w:r>
                 <w:r>
                   <w:rPr>
@@ -2288,7 +2285,7 @@
                     <w:noProof/>
                     <w:webHidden/>
                   </w:rPr>
-                  <w:t>4</w:t>
+                  <w:t>5</w:t>
                 </w:r>
                 <w:r>
                   <w:rPr>
@@ -2312,7 +2309,7 @@
                   <w:lang w:eastAsia="fr-CH"/>
                 </w:rPr>
               </w:pPr>
-              <w:hyperlink w:anchor="_Toc478741781" w:history="1">
+              <w:hyperlink w:anchor="_Toc479064720" w:history="1">
                 <w:r>
                   <w:rPr>
                     <w:rStyle w:val="Hyperlink"/>
@@ -2356,7 +2353,7 @@
                     <w:noProof/>
                     <w:webHidden/>
                   </w:rPr>
-                  <w:instrText xml:space="preserve"> PAGEREF _Toc478741781 \h </w:instrText>
+                  <w:instrText xml:space="preserve"> PAGEREF _Toc479064720 \h </w:instrText>
                 </w:r>
                 <w:r>
                   <w:rPr>
@@ -2376,7 +2373,7 @@
                     <w:noProof/>
                     <w:webHidden/>
                   </w:rPr>
-                  <w:t>4</w:t>
+                  <w:t>5</w:t>
                 </w:r>
                 <w:r>
                   <w:rPr>
@@ -2396,7 +2393,7 @@
                   <w:caps w:val="0"/>
                 </w:rPr>
               </w:pPr>
-              <w:hyperlink w:anchor="_Toc478741782" w:history="1">
+              <w:hyperlink w:anchor="_Toc479064721" w:history="1">
                 <w:r>
                   <w:rPr>
                     <w:rStyle w:val="Hyperlink"/>
@@ -2433,7 +2430,7 @@
                   <w:rPr>
                     <w:webHidden/>
                   </w:rPr>
-                  <w:instrText xml:space="preserve"> PAGEREF _Toc478741782 \h </w:instrText>
+                  <w:instrText xml:space="preserve"> PAGEREF _Toc479064721 \h </w:instrText>
                 </w:r>
                 <w:r>
                   <w:rPr>
@@ -2450,7 +2447,7 @@
                   <w:rPr>
                     <w:webHidden/>
                   </w:rPr>
-                  <w:t>5</w:t>
+                  <w:t>6</w:t>
                 </w:r>
                 <w:r>
                   <w:rPr>
@@ -2473,7 +2470,7 @@
                   <w:lang w:eastAsia="fr-CH"/>
                 </w:rPr>
               </w:pPr>
-              <w:hyperlink w:anchor="_Toc478741783" w:history="1">
+              <w:hyperlink w:anchor="_Toc479064722" w:history="1">
                 <w:r>
                   <w:rPr>
                     <w:rStyle w:val="Hyperlink"/>
@@ -2516,7 +2513,7 @@
                     <w:noProof/>
                     <w:webHidden/>
                   </w:rPr>
-                  <w:instrText xml:space="preserve"> PAGEREF _Toc478741783 \h </w:instrText>
+                  <w:instrText xml:space="preserve"> PAGEREF _Toc479064722 \h </w:instrText>
                 </w:r>
                 <w:r>
                   <w:rPr>
@@ -2536,7 +2533,7 @@
                     <w:noProof/>
                     <w:webHidden/>
                   </w:rPr>
-                  <w:t>5</w:t>
+                  <w:t>6</w:t>
                 </w:r>
                 <w:r>
                   <w:rPr>
@@ -2560,7 +2557,7 @@
                   <w:lang w:eastAsia="fr-CH"/>
                 </w:rPr>
               </w:pPr>
-              <w:hyperlink w:anchor="_Toc478741784" w:history="1">
+              <w:hyperlink w:anchor="_Toc479064723" w:history="1">
                 <w:r>
                   <w:rPr>
                     <w:rStyle w:val="Hyperlink"/>
@@ -2603,7 +2600,7 @@
                     <w:noProof/>
                     <w:webHidden/>
                   </w:rPr>
-                  <w:instrText xml:space="preserve"> PAGEREF _Toc478741784 \h </w:instrText>
+                  <w:instrText xml:space="preserve"> PAGEREF _Toc479064723 \h </w:instrText>
                 </w:r>
                 <w:r>
                   <w:rPr>
@@ -2623,7 +2620,7 @@
                     <w:noProof/>
                     <w:webHidden/>
                   </w:rPr>
-                  <w:t>5</w:t>
+                  <w:t>6</w:t>
                 </w:r>
                 <w:r>
                   <w:rPr>
@@ -2647,7 +2644,7 @@
                   <w:lang w:eastAsia="fr-CH"/>
                 </w:rPr>
               </w:pPr>
-              <w:hyperlink w:anchor="_Toc478741785" w:history="1">
+              <w:hyperlink w:anchor="_Toc479064724" w:history="1">
                 <w:r>
                   <w:rPr>
                     <w:rStyle w:val="Hyperlink"/>
@@ -2691,7 +2688,7 @@
                     <w:noProof/>
                     <w:webHidden/>
                   </w:rPr>
-                  <w:instrText xml:space="preserve"> PAGEREF _Toc478741785 \h </w:instrText>
+                  <w:instrText xml:space="preserve"> PAGEREF _Toc479064724 \h </w:instrText>
                 </w:r>
                 <w:r>
                   <w:rPr>
@@ -2711,7 +2708,7 @@
                     <w:noProof/>
                     <w:webHidden/>
                   </w:rPr>
-                  <w:t>5</w:t>
+                  <w:t>6</w:t>
                 </w:r>
                 <w:r>
                   <w:rPr>
@@ -2735,7 +2732,7 @@
                   <w:lang w:eastAsia="fr-CH"/>
                 </w:rPr>
               </w:pPr>
-              <w:hyperlink w:anchor="_Toc478741786" w:history="1">
+              <w:hyperlink w:anchor="_Toc479064725" w:history="1">
                 <w:r>
                   <w:rPr>
                     <w:rStyle w:val="Hyperlink"/>
@@ -2777,7 +2774,7 @@
                     <w:noProof/>
                     <w:webHidden/>
                   </w:rPr>
-                  <w:instrText xml:space="preserve"> PAGEREF _Toc478741786 \h </w:instrText>
+                  <w:instrText xml:space="preserve"> PAGEREF _Toc479064725 \h </w:instrText>
                 </w:r>
                 <w:r>
                   <w:rPr>
@@ -2797,7 +2794,7 @@
                     <w:noProof/>
                     <w:webHidden/>
                   </w:rPr>
-                  <w:t>5</w:t>
+                  <w:t>6</w:t>
                 </w:r>
                 <w:r>
                   <w:rPr>
@@ -2821,7 +2818,7 @@
                   <w:lang w:eastAsia="fr-CH"/>
                 </w:rPr>
               </w:pPr>
-              <w:hyperlink w:anchor="_Toc478741787" w:history="1">
+              <w:hyperlink w:anchor="_Toc479064726" w:history="1">
                 <w:r>
                   <w:rPr>
                     <w:rStyle w:val="Hyperlink"/>
@@ -2864,7 +2861,7 @@
                     <w:noProof/>
                     <w:webHidden/>
                   </w:rPr>
-                  <w:instrText xml:space="preserve"> PAGEREF _Toc478741787 \h </w:instrText>
+                  <w:instrText xml:space="preserve"> PAGEREF _Toc479064726 \h </w:instrText>
                 </w:r>
                 <w:r>
                   <w:rPr>
@@ -2884,7 +2881,7 @@
                     <w:noProof/>
                     <w:webHidden/>
                   </w:rPr>
-                  <w:t>7</w:t>
+                  <w:t>8</w:t>
                 </w:r>
                 <w:r>
                   <w:rPr>
@@ -2908,11 +2905,10 @@
                   <w:lang w:eastAsia="fr-CH"/>
                 </w:rPr>
               </w:pPr>
-              <w:hyperlink w:anchor="_Toc478741788" w:history="1">
+              <w:hyperlink w:anchor="_Toc479064727" w:history="1">
                 <w:r>
                   <w:rPr>
                     <w:rStyle w:val="Hyperlink"/>
-                    <w:i/>
                     <w:noProof/>
                   </w:rPr>
                   <w:t>3.4</w:t>
@@ -2931,7 +2927,7 @@
                     <w:rStyle w:val="Hyperlink"/>
                     <w:noProof/>
                   </w:rPr>
-                  <w:t>Historique</w:t>
+                  <w:t>Outils et ressources</w:t>
                 </w:r>
                 <w:r>
                   <w:rPr>
@@ -2952,7 +2948,7 @@
                     <w:noProof/>
                     <w:webHidden/>
                   </w:rPr>
-                  <w:instrText xml:space="preserve"> PAGEREF _Toc478741788 \h </w:instrText>
+                  <w:instrText xml:space="preserve"> PAGEREF _Toc479064727 \h </w:instrText>
                 </w:r>
                 <w:r>
                   <w:rPr>
@@ -2972,7 +2968,7 @@
                     <w:noProof/>
                     <w:webHidden/>
                   </w:rPr>
-                  <w:t>7</w:t>
+                  <w:t>8</w:t>
                 </w:r>
                 <w:r>
                   <w:rPr>
@@ -2985,71 +2981,262 @@
             </w:p>
             <w:p>
               <w:pPr>
-                <w:pStyle w:val="TOC1"/>
+                <w:pStyle w:val="TOC3"/>
+                <w:tabs>
+                  <w:tab w:val="left" w:pos="1374"/>
+                  <w:tab w:val="right" w:pos="9062"/>
+                </w:tabs>
                 <w:rPr>
-                  <w:b w:val="0"/>
-                  <w:bCs w:val="0"/>
-                  <w:caps w:val="0"/>
+                  <w:smallCaps w:val="0"/>
+                  <w:noProof/>
+                  <w:lang w:eastAsia="fr-CH"/>
                 </w:rPr>
               </w:pPr>
-              <w:hyperlink w:anchor="_Toc478741789" w:history="1">
+              <w:hyperlink w:anchor="_Toc479064728" w:history="1">
                 <w:r>
                   <w:rPr>
                     <w:rStyle w:val="Hyperlink"/>
-                  </w:rPr>
-                  <w:t>4</w:t>
-                </w:r>
-                <w:r>
-                  <w:rPr>
-                    <w:b w:val="0"/>
-                    <w:bCs w:val="0"/>
-                    <w:caps w:val="0"/>
+                    <w:noProof/>
+                    <w:lang w:eastAsia="fr-CH"/>
+                  </w:rPr>
+                  <w:t>3.4.1</w:t>
+                </w:r>
+                <w:r>
+                  <w:rPr>
+                    <w:smallCaps w:val="0"/>
+                    <w:noProof/>
+                    <w:lang w:eastAsia="fr-CH"/>
                   </w:rPr>
                   <w:tab/>
                 </w:r>
                 <w:r>
                   <w:rPr>
                     <w:rStyle w:val="Hyperlink"/>
-                  </w:rPr>
-                  <w:t>Réalisation</w:t>
-                </w:r>
-                <w:r>
-                  <w:rPr>
+                    <w:noProof/>
+                    <w:lang w:eastAsia="fr-CH"/>
+                  </w:rPr>
+                  <w:t>Vue JS</w:t>
+                </w:r>
+                <w:r>
+                  <w:rPr>
+                    <w:noProof/>
                     <w:webHidden/>
                   </w:rPr>
                   <w:tab/>
                 </w:r>
                 <w:r>
                   <w:rPr>
+                    <w:noProof/>
                     <w:webHidden/>
                   </w:rPr>
                   <w:fldChar w:fldCharType="begin"/>
                 </w:r>
                 <w:r>
                   <w:rPr>
-                    <w:webHidden/>
-                  </w:rPr>
-                  <w:instrText xml:space="preserve"> PAGEREF _Toc478741789 \h </w:instrText>
-                </w:r>
-                <w:r>
-                  <w:rPr>
-                    <w:webHidden/>
-                  </w:rPr>
-                </w:r>
-                <w:r>
-                  <w:rPr>
+                    <w:noProof/>
+                    <w:webHidden/>
+                  </w:rPr>
+                  <w:instrText xml:space="preserve"> PAGEREF _Toc479064728 \h </w:instrText>
+                </w:r>
+                <w:r>
+                  <w:rPr>
+                    <w:noProof/>
+                    <w:webHidden/>
+                  </w:rPr>
+                </w:r>
+                <w:r>
+                  <w:rPr>
+                    <w:noProof/>
                     <w:webHidden/>
                   </w:rPr>
                   <w:fldChar w:fldCharType="separate"/>
                 </w:r>
                 <w:r>
                   <w:rPr>
+                    <w:noProof/>
                     <w:webHidden/>
                   </w:rPr>
                   <w:t>8</w:t>
                 </w:r>
                 <w:r>
                   <w:rPr>
+                    <w:noProof/>
+                    <w:webHidden/>
+                  </w:rPr>
+                  <w:fldChar w:fldCharType="end"/>
+                </w:r>
+              </w:hyperlink>
+            </w:p>
+            <w:p>
+              <w:pPr>
+                <w:pStyle w:val="TOC3"/>
+                <w:tabs>
+                  <w:tab w:val="left" w:pos="1374"/>
+                  <w:tab w:val="right" w:pos="9062"/>
+                </w:tabs>
+                <w:rPr>
+                  <w:smallCaps w:val="0"/>
+                  <w:noProof/>
+                  <w:lang w:eastAsia="fr-CH"/>
+                </w:rPr>
+              </w:pPr>
+              <w:hyperlink w:anchor="_Toc479064729" w:history="1">
+                <w:r>
+                  <w:rPr>
+                    <w:rStyle w:val="Hyperlink"/>
+                    <w:noProof/>
+                    <w:lang w:eastAsia="fr-CH"/>
+                  </w:rPr>
+                  <w:t>3.4.2</w:t>
+                </w:r>
+                <w:r>
+                  <w:rPr>
+                    <w:smallCaps w:val="0"/>
+                    <w:noProof/>
+                    <w:lang w:eastAsia="fr-CH"/>
+                  </w:rPr>
+                  <w:tab/>
+                </w:r>
+                <w:r>
+                  <w:rPr>
+                    <w:rStyle w:val="Hyperlink"/>
+                    <w:noProof/>
+                    <w:lang w:eastAsia="fr-CH"/>
+                  </w:rPr>
+                  <w:t>VueX</w:t>
+                </w:r>
+                <w:r>
+                  <w:rPr>
+                    <w:noProof/>
+                    <w:webHidden/>
+                  </w:rPr>
+                  <w:tab/>
+                </w:r>
+                <w:r>
+                  <w:rPr>
+                    <w:noProof/>
+                    <w:webHidden/>
+                  </w:rPr>
+                  <w:fldChar w:fldCharType="begin"/>
+                </w:r>
+                <w:r>
+                  <w:rPr>
+                    <w:noProof/>
+                    <w:webHidden/>
+                  </w:rPr>
+                  <w:instrText xml:space="preserve"> PAGEREF _Toc479064729 \h </w:instrText>
+                </w:r>
+                <w:r>
+                  <w:rPr>
+                    <w:noProof/>
+                    <w:webHidden/>
+                  </w:rPr>
+                </w:r>
+                <w:r>
+                  <w:rPr>
+                    <w:noProof/>
+                    <w:webHidden/>
+                  </w:rPr>
+                  <w:fldChar w:fldCharType="separate"/>
+                </w:r>
+                <w:r>
+                  <w:rPr>
+                    <w:noProof/>
+                    <w:webHidden/>
+                  </w:rPr>
+                  <w:t>8</w:t>
+                </w:r>
+                <w:r>
+                  <w:rPr>
+                    <w:noProof/>
+                    <w:webHidden/>
+                  </w:rPr>
+                  <w:fldChar w:fldCharType="end"/>
+                </w:r>
+              </w:hyperlink>
+            </w:p>
+            <w:p>
+              <w:pPr>
+                <w:pStyle w:val="TOC3"/>
+                <w:tabs>
+                  <w:tab w:val="left" w:pos="1374"/>
+                  <w:tab w:val="right" w:pos="9062"/>
+                </w:tabs>
+                <w:rPr>
+                  <w:smallCaps w:val="0"/>
+                  <w:noProof/>
+                  <w:lang w:eastAsia="fr-CH"/>
+                </w:rPr>
+              </w:pPr>
+              <w:hyperlink w:anchor="_Toc479064730" w:history="1">
+                <w:r>
+                  <w:rPr>
+                    <w:rStyle w:val="Hyperlink"/>
+                    <w:noProof/>
+                    <w:lang w:eastAsia="fr-CH"/>
+                  </w:rPr>
+                  <w:t>3.4.3</w:t>
+                </w:r>
+                <w:r>
+                  <w:rPr>
+                    <w:smallCaps w:val="0"/>
+                    <w:noProof/>
+                    <w:lang w:eastAsia="fr-CH"/>
+                  </w:rPr>
+                  <w:tab/>
+                </w:r>
+                <w:r>
+                  <w:rPr>
+                    <w:rStyle w:val="Hyperlink"/>
+                    <w:noProof/>
+                    <w:lang w:eastAsia="fr-CH"/>
+                  </w:rPr>
+                  <w:t>PassportJS</w:t>
+                </w:r>
+                <w:r>
+                  <w:rPr>
+                    <w:noProof/>
+                    <w:webHidden/>
+                  </w:rPr>
+                  <w:tab/>
+                </w:r>
+                <w:r>
+                  <w:rPr>
+                    <w:noProof/>
+                    <w:webHidden/>
+                  </w:rPr>
+                  <w:fldChar w:fldCharType="begin"/>
+                </w:r>
+                <w:r>
+                  <w:rPr>
+                    <w:noProof/>
+                    <w:webHidden/>
+                  </w:rPr>
+                  <w:instrText xml:space="preserve"> PAGEREF _Toc479064730 \h </w:instrText>
+                </w:r>
+                <w:r>
+                  <w:rPr>
+                    <w:noProof/>
+                    <w:webHidden/>
+                  </w:rPr>
+                </w:r>
+                <w:r>
+                  <w:rPr>
+                    <w:noProof/>
+                    <w:webHidden/>
+                  </w:rPr>
+                  <w:fldChar w:fldCharType="separate"/>
+                </w:r>
+                <w:r>
+                  <w:rPr>
+                    <w:noProof/>
+                    <w:webHidden/>
+                  </w:rPr>
+                  <w:t>8</w:t>
+                </w:r>
+                <w:r>
+                  <w:rPr>
+                    <w:noProof/>
                     <w:webHidden/>
                   </w:rPr>
                   <w:fldChar w:fldCharType="end"/>
@@ -3069,14 +3256,14 @@
                   <w:lang w:eastAsia="fr-CH"/>
                 </w:rPr>
               </w:pPr>
-              <w:hyperlink w:anchor="_Toc478741790" w:history="1">
+              <w:hyperlink w:anchor="_Toc479064731" w:history="1">
                 <w:r>
                   <w:rPr>
                     <w:rStyle w:val="Hyperlink"/>
                     <w:i/>
                     <w:noProof/>
                   </w:rPr>
-                  <w:t>4.1</w:t>
+                  <w:t>3.5</w:t>
                 </w:r>
                 <w:r>
                   <w:rPr>
@@ -3092,7 +3279,7 @@
                     <w:rStyle w:val="Hyperlink"/>
                     <w:noProof/>
                   </w:rPr>
-                  <w:t>Dossier de réalisation</w:t>
+                  <w:t>Historique</w:t>
                 </w:r>
                 <w:r>
                   <w:rPr>
@@ -3113,7 +3300,7 @@
                     <w:noProof/>
                     <w:webHidden/>
                   </w:rPr>
-                  <w:instrText xml:space="preserve"> PAGEREF _Toc478741790 \h </w:instrText>
+                  <w:instrText xml:space="preserve"> PAGEREF _Toc479064731 \h </w:instrText>
                 </w:r>
                 <w:r>
                   <w:rPr>
@@ -3134,6 +3321,340 @@
                     <w:webHidden/>
                   </w:rPr>
                   <w:t>8</w:t>
+                </w:r>
+                <w:r>
+                  <w:rPr>
+                    <w:noProof/>
+                    <w:webHidden/>
+                  </w:rPr>
+                  <w:fldChar w:fldCharType="end"/>
+                </w:r>
+              </w:hyperlink>
+            </w:p>
+            <w:p>
+              <w:pPr>
+                <w:pStyle w:val="TOC1"/>
+                <w:rPr>
+                  <w:b w:val="0"/>
+                  <w:bCs w:val="0"/>
+                  <w:caps w:val="0"/>
+                </w:rPr>
+              </w:pPr>
+              <w:hyperlink w:anchor="_Toc479064732" w:history="1">
+                <w:r>
+                  <w:rPr>
+                    <w:rStyle w:val="Hyperlink"/>
+                  </w:rPr>
+                  <w:t>4</w:t>
+                </w:r>
+                <w:r>
+                  <w:rPr>
+                    <w:b w:val="0"/>
+                    <w:bCs w:val="0"/>
+                    <w:caps w:val="0"/>
+                  </w:rPr>
+                  <w:tab/>
+                </w:r>
+                <w:r>
+                  <w:rPr>
+                    <w:rStyle w:val="Hyperlink"/>
+                  </w:rPr>
+                  <w:t>Dossier de Réalisation</w:t>
+                </w:r>
+                <w:r>
+                  <w:rPr>
+                    <w:webHidden/>
+                  </w:rPr>
+                  <w:tab/>
+                </w:r>
+                <w:r>
+                  <w:rPr>
+                    <w:webHidden/>
+                  </w:rPr>
+                  <w:fldChar w:fldCharType="begin"/>
+                </w:r>
+                <w:r>
+                  <w:rPr>
+                    <w:webHidden/>
+                  </w:rPr>
+                  <w:instrText xml:space="preserve"> PAGEREF _Toc479064732 \h </w:instrText>
+                </w:r>
+                <w:r>
+                  <w:rPr>
+                    <w:webHidden/>
+                  </w:rPr>
+                </w:r>
+                <w:r>
+                  <w:rPr>
+                    <w:webHidden/>
+                  </w:rPr>
+                  <w:fldChar w:fldCharType="separate"/>
+                </w:r>
+                <w:r>
+                  <w:rPr>
+                    <w:webHidden/>
+                  </w:rPr>
+                  <w:t>9</w:t>
+                </w:r>
+                <w:r>
+                  <w:rPr>
+                    <w:webHidden/>
+                  </w:rPr>
+                  <w:fldChar w:fldCharType="end"/>
+                </w:r>
+              </w:hyperlink>
+            </w:p>
+            <w:p>
+              <w:pPr>
+                <w:pStyle w:val="TOC2"/>
+                <w:tabs>
+                  <w:tab w:val="left" w:pos="998"/>
+                </w:tabs>
+                <w:rPr>
+                  <w:bCs w:val="0"/>
+                  <w:smallCaps w:val="0"/>
+                  <w:noProof/>
+                  <w:lang w:eastAsia="fr-CH"/>
+                </w:rPr>
+              </w:pPr>
+              <w:hyperlink w:anchor="_Toc479064733" w:history="1">
+                <w:r>
+                  <w:rPr>
+                    <w:rStyle w:val="Hyperlink"/>
+                    <w:noProof/>
+                  </w:rPr>
+                  <w:t>4.1</w:t>
+                </w:r>
+                <w:r>
+                  <w:rPr>
+                    <w:bCs w:val="0"/>
+                    <w:smallCaps w:val="0"/>
+                    <w:noProof/>
+                    <w:lang w:eastAsia="fr-CH"/>
+                  </w:rPr>
+                  <w:tab/>
+                </w:r>
+                <w:r>
+                  <w:rPr>
+                    <w:rStyle w:val="Hyperlink"/>
+                    <w:noProof/>
+                  </w:rPr>
+                  <w:t>Mise en place du projet</w:t>
+                </w:r>
+                <w:r>
+                  <w:rPr>
+                    <w:noProof/>
+                    <w:webHidden/>
+                  </w:rPr>
+                  <w:tab/>
+                </w:r>
+                <w:r>
+                  <w:rPr>
+                    <w:noProof/>
+                    <w:webHidden/>
+                  </w:rPr>
+                  <w:fldChar w:fldCharType="begin"/>
+                </w:r>
+                <w:r>
+                  <w:rPr>
+                    <w:noProof/>
+                    <w:webHidden/>
+                  </w:rPr>
+                  <w:instrText xml:space="preserve"> PAGEREF _Toc479064733 \h </w:instrText>
+                </w:r>
+                <w:r>
+                  <w:rPr>
+                    <w:noProof/>
+                    <w:webHidden/>
+                  </w:rPr>
+                </w:r>
+                <w:r>
+                  <w:rPr>
+                    <w:noProof/>
+                    <w:webHidden/>
+                  </w:rPr>
+                  <w:fldChar w:fldCharType="separate"/>
+                </w:r>
+                <w:r>
+                  <w:rPr>
+                    <w:noProof/>
+                    <w:webHidden/>
+                  </w:rPr>
+                  <w:t>9</w:t>
+                </w:r>
+                <w:r>
+                  <w:rPr>
+                    <w:noProof/>
+                    <w:webHidden/>
+                  </w:rPr>
+                  <w:fldChar w:fldCharType="end"/>
+                </w:r>
+              </w:hyperlink>
+            </w:p>
+            <w:p>
+              <w:pPr>
+                <w:pStyle w:val="TOC2"/>
+                <w:tabs>
+                  <w:tab w:val="left" w:pos="998"/>
+                </w:tabs>
+                <w:rPr>
+                  <w:bCs w:val="0"/>
+                  <w:smallCaps w:val="0"/>
+                  <w:noProof/>
+                  <w:lang w:eastAsia="fr-CH"/>
+                </w:rPr>
+              </w:pPr>
+              <w:hyperlink w:anchor="_Toc479064734" w:history="1">
+                <w:r>
+                  <w:rPr>
+                    <w:rStyle w:val="Hyperlink"/>
+                    <w:noProof/>
+                  </w:rPr>
+                  <w:t>4.2</w:t>
+                </w:r>
+                <w:r>
+                  <w:rPr>
+                    <w:bCs w:val="0"/>
+                    <w:smallCaps w:val="0"/>
+                    <w:noProof/>
+                    <w:lang w:eastAsia="fr-CH"/>
+                  </w:rPr>
+                  <w:tab/>
+                </w:r>
+                <w:r>
+                  <w:rPr>
+                    <w:rStyle w:val="Hyperlink"/>
+                    <w:noProof/>
+                  </w:rPr>
+                  <w:t>Organisation des tâches pour la réalisation</w:t>
+                </w:r>
+                <w:r>
+                  <w:rPr>
+                    <w:noProof/>
+                    <w:webHidden/>
+                  </w:rPr>
+                  <w:tab/>
+                </w:r>
+                <w:r>
+                  <w:rPr>
+                    <w:noProof/>
+                    <w:webHidden/>
+                  </w:rPr>
+                  <w:fldChar w:fldCharType="begin"/>
+                </w:r>
+                <w:r>
+                  <w:rPr>
+                    <w:noProof/>
+                    <w:webHidden/>
+                  </w:rPr>
+                  <w:instrText xml:space="preserve"> PAGEREF _Toc479064734 \h </w:instrText>
+                </w:r>
+                <w:r>
+                  <w:rPr>
+                    <w:noProof/>
+                    <w:webHidden/>
+                  </w:rPr>
+                </w:r>
+                <w:r>
+                  <w:rPr>
+                    <w:noProof/>
+                    <w:webHidden/>
+                  </w:rPr>
+                  <w:fldChar w:fldCharType="separate"/>
+                </w:r>
+                <w:r>
+                  <w:rPr>
+                    <w:noProof/>
+                    <w:webHidden/>
+                  </w:rPr>
+                  <w:t>9</w:t>
+                </w:r>
+                <w:r>
+                  <w:rPr>
+                    <w:noProof/>
+                    <w:webHidden/>
+                  </w:rPr>
+                  <w:fldChar w:fldCharType="end"/>
+                </w:r>
+              </w:hyperlink>
+            </w:p>
+            <w:p>
+              <w:pPr>
+                <w:pStyle w:val="TOC2"/>
+                <w:tabs>
+                  <w:tab w:val="left" w:pos="998"/>
+                </w:tabs>
+                <w:rPr>
+                  <w:bCs w:val="0"/>
+                  <w:smallCaps w:val="0"/>
+                  <w:noProof/>
+                  <w:lang w:eastAsia="fr-CH"/>
+                </w:rPr>
+              </w:pPr>
+              <w:hyperlink w:anchor="_Toc479064735" w:history="1">
+                <w:r>
+                  <w:rPr>
+                    <w:rStyle w:val="Hyperlink"/>
+                    <w:noProof/>
+                  </w:rPr>
+                  <w:t>4.3</w:t>
+                </w:r>
+                <w:r>
+                  <w:rPr>
+                    <w:bCs w:val="0"/>
+                    <w:smallCaps w:val="0"/>
+                    <w:noProof/>
+                    <w:lang w:eastAsia="fr-CH"/>
+                  </w:rPr>
+                  <w:tab/>
+                </w:r>
+                <w:r>
+                  <w:rPr>
+                    <w:rStyle w:val="Hyperlink"/>
+                    <w:noProof/>
+                  </w:rPr>
+                  <w:t>Partie Archers</w:t>
+                </w:r>
+                <w:r>
+                  <w:rPr>
+                    <w:noProof/>
+                    <w:webHidden/>
+                  </w:rPr>
+                  <w:tab/>
+                </w:r>
+                <w:r>
+                  <w:rPr>
+                    <w:noProof/>
+                    <w:webHidden/>
+                  </w:rPr>
+                  <w:fldChar w:fldCharType="begin"/>
+                </w:r>
+                <w:r>
+                  <w:rPr>
+                    <w:noProof/>
+                    <w:webHidden/>
+                  </w:rPr>
+                  <w:instrText xml:space="preserve"> PAGEREF _Toc479064735 \h </w:instrText>
+                </w:r>
+                <w:r>
+                  <w:rPr>
+                    <w:noProof/>
+                    <w:webHidden/>
+                  </w:rPr>
+                </w:r>
+                <w:r>
+                  <w:rPr>
+                    <w:noProof/>
+                    <w:webHidden/>
+                  </w:rPr>
+                  <w:fldChar w:fldCharType="separate"/>
+                </w:r>
+                <w:r>
+                  <w:rPr>
+                    <w:noProof/>
+                    <w:webHidden/>
+                  </w:rPr>
+                  <w:t>9</w:t>
                 </w:r>
                 <w:r>
                   <w:rPr>
@@ -3157,13 +3678,13 @@
                   <w:lang w:eastAsia="fr-CH"/>
                 </w:rPr>
               </w:pPr>
-              <w:hyperlink w:anchor="_Toc478741791" w:history="1">
+              <w:hyperlink w:anchor="_Toc479064736" w:history="1">
                 <w:r>
                   <w:rPr>
                     <w:rStyle w:val="Hyperlink"/>
                     <w:noProof/>
                   </w:rPr>
-                  <w:t>4.1.1</w:t>
+                  <w:t>4.3.1</w:t>
                 </w:r>
                 <w:r>
                   <w:rPr>
@@ -3178,7 +3699,7 @@
                     <w:rStyle w:val="Hyperlink"/>
                     <w:noProof/>
                   </w:rPr>
-                  <w:t>Mise en place du projet</w:t>
+                  <w:t>Vue « Home »</w:t>
                 </w:r>
                 <w:r>
                   <w:rPr>
@@ -3199,7 +3720,7 @@
                     <w:noProof/>
                     <w:webHidden/>
                   </w:rPr>
-                  <w:instrText xml:space="preserve"> PAGEREF _Toc478741791 \h </w:instrText>
+                  <w:instrText xml:space="preserve"> PAGEREF _Toc479064736 \h </w:instrText>
                 </w:r>
                 <w:r>
                   <w:rPr>
@@ -3219,7 +3740,265 @@
                     <w:noProof/>
                     <w:webHidden/>
                   </w:rPr>
-                  <w:t>8</w:t>
+                  <w:t>9</w:t>
+                </w:r>
+                <w:r>
+                  <w:rPr>
+                    <w:noProof/>
+                    <w:webHidden/>
+                  </w:rPr>
+                  <w:fldChar w:fldCharType="end"/>
+                </w:r>
+              </w:hyperlink>
+            </w:p>
+            <w:p>
+              <w:pPr>
+                <w:pStyle w:val="TOC3"/>
+                <w:tabs>
+                  <w:tab w:val="left" w:pos="1374"/>
+                  <w:tab w:val="right" w:pos="9062"/>
+                </w:tabs>
+                <w:rPr>
+                  <w:smallCaps w:val="0"/>
+                  <w:noProof/>
+                  <w:lang w:eastAsia="fr-CH"/>
+                </w:rPr>
+              </w:pPr>
+              <w:hyperlink w:anchor="_Toc479064737" w:history="1">
+                <w:r>
+                  <w:rPr>
+                    <w:rStyle w:val="Hyperlink"/>
+                    <w:noProof/>
+                  </w:rPr>
+                  <w:t>4.3.2</w:t>
+                </w:r>
+                <w:r>
+                  <w:rPr>
+                    <w:smallCaps w:val="0"/>
+                    <w:noProof/>
+                    <w:lang w:eastAsia="fr-CH"/>
+                  </w:rPr>
+                  <w:tab/>
+                </w:r>
+                <w:r>
+                  <w:rPr>
+                    <w:rStyle w:val="Hyperlink"/>
+                    <w:noProof/>
+                  </w:rPr>
+                  <w:t>Vue « Dashboard »</w:t>
+                </w:r>
+                <w:r>
+                  <w:rPr>
+                    <w:noProof/>
+                    <w:webHidden/>
+                  </w:rPr>
+                  <w:tab/>
+                </w:r>
+                <w:r>
+                  <w:rPr>
+                    <w:noProof/>
+                    <w:webHidden/>
+                  </w:rPr>
+                  <w:fldChar w:fldCharType="begin"/>
+                </w:r>
+                <w:r>
+                  <w:rPr>
+                    <w:noProof/>
+                    <w:webHidden/>
+                  </w:rPr>
+                  <w:instrText xml:space="preserve"> PAGEREF _Toc479064737 \h </w:instrText>
+                </w:r>
+                <w:r>
+                  <w:rPr>
+                    <w:noProof/>
+                    <w:webHidden/>
+                  </w:rPr>
+                </w:r>
+                <w:r>
+                  <w:rPr>
+                    <w:noProof/>
+                    <w:webHidden/>
+                  </w:rPr>
+                  <w:fldChar w:fldCharType="separate"/>
+                </w:r>
+                <w:r>
+                  <w:rPr>
+                    <w:noProof/>
+                    <w:webHidden/>
+                  </w:rPr>
+                  <w:t>9</w:t>
+                </w:r>
+                <w:r>
+                  <w:rPr>
+                    <w:noProof/>
+                    <w:webHidden/>
+                  </w:rPr>
+                  <w:fldChar w:fldCharType="end"/>
+                </w:r>
+              </w:hyperlink>
+            </w:p>
+            <w:p>
+              <w:pPr>
+                <w:pStyle w:val="TOC3"/>
+                <w:tabs>
+                  <w:tab w:val="left" w:pos="1374"/>
+                  <w:tab w:val="right" w:pos="9062"/>
+                </w:tabs>
+                <w:rPr>
+                  <w:smallCaps w:val="0"/>
+                  <w:noProof/>
+                  <w:lang w:eastAsia="fr-CH"/>
+                </w:rPr>
+              </w:pPr>
+              <w:hyperlink w:anchor="_Toc479064738" w:history="1">
+                <w:r>
+                  <w:rPr>
+                    <w:rStyle w:val="Hyperlink"/>
+                    <w:noProof/>
+                  </w:rPr>
+                  <w:t>4.3.3</w:t>
+                </w:r>
+                <w:r>
+                  <w:rPr>
+                    <w:smallCaps w:val="0"/>
+                    <w:noProof/>
+                    <w:lang w:eastAsia="fr-CH"/>
+                  </w:rPr>
+                  <w:tab/>
+                </w:r>
+                <w:r>
+                  <w:rPr>
+                    <w:rStyle w:val="Hyperlink"/>
+                    <w:noProof/>
+                  </w:rPr>
+                  <w:t>Vue « Create Shoot »</w:t>
+                </w:r>
+                <w:r>
+                  <w:rPr>
+                    <w:noProof/>
+                    <w:webHidden/>
+                  </w:rPr>
+                  <w:tab/>
+                </w:r>
+                <w:r>
+                  <w:rPr>
+                    <w:noProof/>
+                    <w:webHidden/>
+                  </w:rPr>
+                  <w:fldChar w:fldCharType="begin"/>
+                </w:r>
+                <w:r>
+                  <w:rPr>
+                    <w:noProof/>
+                    <w:webHidden/>
+                  </w:rPr>
+                  <w:instrText xml:space="preserve"> PAGEREF _Toc479064738 \h </w:instrText>
+                </w:r>
+                <w:r>
+                  <w:rPr>
+                    <w:noProof/>
+                    <w:webHidden/>
+                  </w:rPr>
+                </w:r>
+                <w:r>
+                  <w:rPr>
+                    <w:noProof/>
+                    <w:webHidden/>
+                  </w:rPr>
+                  <w:fldChar w:fldCharType="separate"/>
+                </w:r>
+                <w:r>
+                  <w:rPr>
+                    <w:noProof/>
+                    <w:webHidden/>
+                  </w:rPr>
+                  <w:t>9</w:t>
+                </w:r>
+                <w:r>
+                  <w:rPr>
+                    <w:noProof/>
+                    <w:webHidden/>
+                  </w:rPr>
+                  <w:fldChar w:fldCharType="end"/>
+                </w:r>
+              </w:hyperlink>
+            </w:p>
+            <w:p>
+              <w:pPr>
+                <w:pStyle w:val="TOC3"/>
+                <w:tabs>
+                  <w:tab w:val="left" w:pos="1374"/>
+                  <w:tab w:val="right" w:pos="9062"/>
+                </w:tabs>
+                <w:rPr>
+                  <w:smallCaps w:val="0"/>
+                  <w:noProof/>
+                  <w:lang w:eastAsia="fr-CH"/>
+                </w:rPr>
+              </w:pPr>
+              <w:hyperlink w:anchor="_Toc479064739" w:history="1">
+                <w:r>
+                  <w:rPr>
+                    <w:rStyle w:val="Hyperlink"/>
+                    <w:noProof/>
+                  </w:rPr>
+                  <w:t>4.3.4</w:t>
+                </w:r>
+                <w:r>
+                  <w:rPr>
+                    <w:smallCaps w:val="0"/>
+                    <w:noProof/>
+                    <w:lang w:eastAsia="fr-CH"/>
+                  </w:rPr>
+                  <w:tab/>
+                </w:r>
+                <w:r>
+                  <w:rPr>
+                    <w:rStyle w:val="Hyperlink"/>
+                    <w:noProof/>
+                  </w:rPr>
+                  <w:t>Vue « Edit Shoot »</w:t>
+                </w:r>
+                <w:r>
+                  <w:rPr>
+                    <w:noProof/>
+                    <w:webHidden/>
+                  </w:rPr>
+                  <w:tab/>
+                </w:r>
+                <w:r>
+                  <w:rPr>
+                    <w:noProof/>
+                    <w:webHidden/>
+                  </w:rPr>
+                  <w:fldChar w:fldCharType="begin"/>
+                </w:r>
+                <w:r>
+                  <w:rPr>
+                    <w:noProof/>
+                    <w:webHidden/>
+                  </w:rPr>
+                  <w:instrText xml:space="preserve"> PAGEREF _Toc479064739 \h </w:instrText>
+                </w:r>
+                <w:r>
+                  <w:rPr>
+                    <w:noProof/>
+                    <w:webHidden/>
+                  </w:rPr>
+                </w:r>
+                <w:r>
+                  <w:rPr>
+                    <w:noProof/>
+                    <w:webHidden/>
+                  </w:rPr>
+                  <w:fldChar w:fldCharType="separate"/>
+                </w:r>
+                <w:r>
+                  <w:rPr>
+                    <w:noProof/>
+                    <w:webHidden/>
+                  </w:rPr>
+                  <w:t>10</w:t>
                 </w:r>
                 <w:r>
                   <w:rPr>
@@ -3243,14 +4022,13 @@
                   <w:lang w:eastAsia="fr-CH"/>
                 </w:rPr>
               </w:pPr>
-              <w:hyperlink w:anchor="_Toc478741792" w:history="1">
+              <w:hyperlink w:anchor="_Toc479064740" w:history="1">
                 <w:r>
                   <w:rPr>
                     <w:rStyle w:val="Hyperlink"/>
-                    <w:i/>
-                    <w:noProof/>
-                  </w:rPr>
-                  <w:t>4.2</w:t>
+                    <w:noProof/>
+                  </w:rPr>
+                  <w:t>4.4</w:t>
                 </w:r>
                 <w:r>
                   <w:rPr>
@@ -3266,7 +4044,7 @@
                     <w:rStyle w:val="Hyperlink"/>
                     <w:noProof/>
                   </w:rPr>
-                  <w:t>Description des tests effectués</w:t>
+                  <w:t>Partie Administrateurs</w:t>
                 </w:r>
                 <w:r>
                   <w:rPr>
@@ -3287,7 +4065,7 @@
                     <w:noProof/>
                     <w:webHidden/>
                   </w:rPr>
-                  <w:instrText xml:space="preserve"> PAGEREF _Toc478741792 \h </w:instrText>
+                  <w:instrText xml:space="preserve"> PAGEREF _Toc479064740 \h </w:instrText>
                 </w:r>
                 <w:r>
                   <w:rPr>
@@ -3307,7 +4085,7 @@
                     <w:noProof/>
                     <w:webHidden/>
                   </w:rPr>
-                  <w:t>8</w:t>
+                  <w:t>10</w:t>
                 </w:r>
                 <w:r>
                   <w:rPr>
@@ -3331,14 +4109,13 @@
                   <w:lang w:eastAsia="fr-CH"/>
                 </w:rPr>
               </w:pPr>
-              <w:hyperlink w:anchor="_Toc478741793" w:history="1">
+              <w:hyperlink w:anchor="_Toc479064741" w:history="1">
                 <w:r>
                   <w:rPr>
                     <w:rStyle w:val="Hyperlink"/>
-                    <w:i/>
-                    <w:noProof/>
-                  </w:rPr>
-                  <w:t>4.3</w:t>
+                    <w:noProof/>
+                  </w:rPr>
+                  <w:t>4.5</w:t>
                 </w:r>
                 <w:r>
                   <w:rPr>
@@ -3354,7 +4131,7 @@
                     <w:rStyle w:val="Hyperlink"/>
                     <w:noProof/>
                   </w:rPr>
-                  <w:t>Erreurs restantes</w:t>
+                  <w:t>Partie Anonymes</w:t>
                 </w:r>
                 <w:r>
                   <w:rPr>
@@ -3375,7 +4152,7 @@
                     <w:noProof/>
                     <w:webHidden/>
                   </w:rPr>
-                  <w:instrText xml:space="preserve"> PAGEREF _Toc478741793 \h </w:instrText>
+                  <w:instrText xml:space="preserve"> PAGEREF _Toc479064741 \h </w:instrText>
                 </w:r>
                 <w:r>
                   <w:rPr>
@@ -3395,7 +4172,7 @@
                     <w:noProof/>
                     <w:webHidden/>
                   </w:rPr>
-                  <w:t>8</w:t>
+                  <w:t>10</w:t>
                 </w:r>
                 <w:r>
                   <w:rPr>
@@ -3419,14 +4196,14 @@
                   <w:lang w:eastAsia="fr-CH"/>
                 </w:rPr>
               </w:pPr>
-              <w:hyperlink w:anchor="_Toc478741794" w:history="1">
+              <w:hyperlink w:anchor="_Toc479064742" w:history="1">
                 <w:r>
                   <w:rPr>
                     <w:rStyle w:val="Hyperlink"/>
                     <w:i/>
                     <w:noProof/>
                   </w:rPr>
-                  <w:t>4.4</w:t>
+                  <w:t>4.6</w:t>
                 </w:r>
                 <w:r>
                   <w:rPr>
@@ -3442,7 +4219,7 @@
                     <w:rStyle w:val="Hyperlink"/>
                     <w:noProof/>
                   </w:rPr>
-                  <w:t>Dossier d'archivage</w:t>
+                  <w:t>Description des tests effectués</w:t>
                 </w:r>
                 <w:r>
                   <w:rPr>
@@ -3463,7 +4240,7 @@
                     <w:noProof/>
                     <w:webHidden/>
                   </w:rPr>
-                  <w:instrText xml:space="preserve"> PAGEREF _Toc478741794 \h </w:instrText>
+                  <w:instrText xml:space="preserve"> PAGEREF _Toc479064742 \h </w:instrText>
                 </w:r>
                 <w:r>
                   <w:rPr>
@@ -3483,84 +4260,11 @@
                     <w:noProof/>
                     <w:webHidden/>
                   </w:rPr>
-                  <w:t>8</w:t>
-                </w:r>
-                <w:r>
-                  <w:rPr>
-                    <w:noProof/>
-                    <w:webHidden/>
-                  </w:rPr>
-                  <w:fldChar w:fldCharType="end"/>
-                </w:r>
-              </w:hyperlink>
-            </w:p>
-            <w:p>
-              <w:pPr>
-                <w:pStyle w:val="TOC1"/>
-                <w:rPr>
-                  <w:b w:val="0"/>
-                  <w:bCs w:val="0"/>
-                  <w:caps w:val="0"/>
-                </w:rPr>
-              </w:pPr>
-              <w:hyperlink w:anchor="_Toc478741795" w:history="1">
-                <w:r>
-                  <w:rPr>
-                    <w:rStyle w:val="Hyperlink"/>
-                  </w:rPr>
-                  <w:t>5</w:t>
-                </w:r>
-                <w:r>
-                  <w:rPr>
-                    <w:b w:val="0"/>
-                    <w:bCs w:val="0"/>
-                    <w:caps w:val="0"/>
-                  </w:rPr>
-                  <w:tab/>
-                </w:r>
-                <w:r>
-                  <w:rPr>
-                    <w:rStyle w:val="Hyperlink"/>
-                  </w:rPr>
-                  <w:t>Mise en service</w:t>
-                </w:r>
-                <w:r>
-                  <w:rPr>
-                    <w:webHidden/>
-                  </w:rPr>
-                  <w:tab/>
-                </w:r>
-                <w:r>
-                  <w:rPr>
-                    <w:webHidden/>
-                  </w:rPr>
-                  <w:fldChar w:fldCharType="begin"/>
-                </w:r>
-                <w:r>
-                  <w:rPr>
-                    <w:webHidden/>
-                  </w:rPr>
-                  <w:instrText xml:space="preserve"> PAGEREF _Toc478741795 \h </w:instrText>
-                </w:r>
-                <w:r>
-                  <w:rPr>
-                    <w:webHidden/>
-                  </w:rPr>
-                </w:r>
-                <w:r>
-                  <w:rPr>
-                    <w:webHidden/>
-                  </w:rPr>
-                  <w:fldChar w:fldCharType="separate"/>
-                </w:r>
-                <w:r>
-                  <w:rPr>
-                    <w:webHidden/>
-                  </w:rPr>
-                  <w:t>9</w:t>
-                </w:r>
-                <w:r>
-                  <w:rPr>
+                  <w:t>10</w:t>
+                </w:r>
+                <w:r>
+                  <w:rPr>
+                    <w:noProof/>
                     <w:webHidden/>
                   </w:rPr>
                   <w:fldChar w:fldCharType="end"/>
@@ -3580,14 +4284,14 @@
                   <w:lang w:eastAsia="fr-CH"/>
                 </w:rPr>
               </w:pPr>
-              <w:hyperlink w:anchor="_Toc478741796" w:history="1">
+              <w:hyperlink w:anchor="_Toc479064743" w:history="1">
                 <w:r>
                   <w:rPr>
                     <w:rStyle w:val="Hyperlink"/>
                     <w:i/>
                     <w:noProof/>
                   </w:rPr>
-                  <w:t>5.1</w:t>
+                  <w:t>4.7</w:t>
                 </w:r>
                 <w:r>
                   <w:rPr>
@@ -3603,7 +4307,7 @@
                     <w:rStyle w:val="Hyperlink"/>
                     <w:noProof/>
                   </w:rPr>
-                  <w:t>Rapport de mise en service</w:t>
+                  <w:t>Erreurs restantes</w:t>
                 </w:r>
                 <w:r>
                   <w:rPr>
@@ -3624,7 +4328,7 @@
                     <w:noProof/>
                     <w:webHidden/>
                   </w:rPr>
-                  <w:instrText xml:space="preserve"> PAGEREF _Toc478741796 \h </w:instrText>
+                  <w:instrText xml:space="preserve"> PAGEREF _Toc479064743 \h </w:instrText>
                 </w:r>
                 <w:r>
                   <w:rPr>
@@ -3644,7 +4348,7 @@
                     <w:noProof/>
                     <w:webHidden/>
                   </w:rPr>
-                  <w:t>9</w:t>
+                  <w:t>10</w:t>
                 </w:r>
                 <w:r>
                   <w:rPr>
@@ -3668,14 +4372,14 @@
                   <w:lang w:eastAsia="fr-CH"/>
                 </w:rPr>
               </w:pPr>
-              <w:hyperlink w:anchor="_Toc478741797" w:history="1">
+              <w:hyperlink w:anchor="_Toc479064744" w:history="1">
                 <w:r>
                   <w:rPr>
                     <w:rStyle w:val="Hyperlink"/>
                     <w:i/>
                     <w:noProof/>
                   </w:rPr>
-                  <w:t>5.2</w:t>
+                  <w:t>4.8</w:t>
                 </w:r>
                 <w:r>
                   <w:rPr>
@@ -3691,7 +4395,7 @@
                     <w:rStyle w:val="Hyperlink"/>
                     <w:noProof/>
                   </w:rPr>
-                  <w:t>Liste des documents fournis</w:t>
+                  <w:t>Dossier d'archivage</w:t>
                 </w:r>
                 <w:r>
                   <w:rPr>
@@ -3712,7 +4416,7 @@
                     <w:noProof/>
                     <w:webHidden/>
                   </w:rPr>
-                  <w:instrText xml:space="preserve"> PAGEREF _Toc478741797 \h </w:instrText>
+                  <w:instrText xml:space="preserve"> PAGEREF _Toc479064744 \h </w:instrText>
                 </w:r>
                 <w:r>
                   <w:rPr>
@@ -3732,7 +4436,7 @@
                     <w:noProof/>
                     <w:webHidden/>
                   </w:rPr>
-                  <w:t>9</w:t>
+                  <w:t>10</w:t>
                 </w:r>
                 <w:r>
                   <w:rPr>
@@ -3752,12 +4456,12 @@
                   <w:caps w:val="0"/>
                 </w:rPr>
               </w:pPr>
-              <w:hyperlink w:anchor="_Toc478741798" w:history="1">
+              <w:hyperlink w:anchor="_Toc479064745" w:history="1">
                 <w:r>
                   <w:rPr>
                     <w:rStyle w:val="Hyperlink"/>
                   </w:rPr>
-                  <w:t>6</w:t>
+                  <w:t>5</w:t>
                 </w:r>
                 <w:r>
                   <w:rPr>
@@ -3771,7 +4475,7 @@
                   <w:rPr>
                     <w:rStyle w:val="Hyperlink"/>
                   </w:rPr>
-                  <w:t>Conclusions</w:t>
+                  <w:t>Mise en service</w:t>
                 </w:r>
                 <w:r>
                   <w:rPr>
@@ -3789,7 +4493,7 @@
                   <w:rPr>
                     <w:webHidden/>
                   </w:rPr>
-                  <w:instrText xml:space="preserve"> PAGEREF _Toc478741798 \h </w:instrText>
+                  <w:instrText xml:space="preserve"> PAGEREF _Toc479064745 \h </w:instrText>
                 </w:r>
                 <w:r>
                   <w:rPr>
@@ -3806,80 +4510,7 @@
                   <w:rPr>
                     <w:webHidden/>
                   </w:rPr>
-                  <w:t>9</w:t>
-                </w:r>
-                <w:r>
-                  <w:rPr>
-                    <w:webHidden/>
-                  </w:rPr>
-                  <w:fldChar w:fldCharType="end"/>
-                </w:r>
-              </w:hyperlink>
-            </w:p>
-            <w:p>
-              <w:pPr>
-                <w:pStyle w:val="TOC1"/>
-                <w:rPr>
-                  <w:b w:val="0"/>
-                  <w:bCs w:val="0"/>
-                  <w:caps w:val="0"/>
-                </w:rPr>
-              </w:pPr>
-              <w:hyperlink w:anchor="_Toc478741799" w:history="1">
-                <w:r>
-                  <w:rPr>
-                    <w:rStyle w:val="Hyperlink"/>
-                  </w:rPr>
-                  <w:t>7</w:t>
-                </w:r>
-                <w:r>
-                  <w:rPr>
-                    <w:b w:val="0"/>
-                    <w:bCs w:val="0"/>
-                    <w:caps w:val="0"/>
-                  </w:rPr>
-                  <w:tab/>
-                </w:r>
-                <w:r>
-                  <w:rPr>
-                    <w:rStyle w:val="Hyperlink"/>
-                  </w:rPr>
-                  <w:t>Annexes</w:t>
-                </w:r>
-                <w:r>
-                  <w:rPr>
-                    <w:webHidden/>
-                  </w:rPr>
-                  <w:tab/>
-                </w:r>
-                <w:r>
-                  <w:rPr>
-                    <w:webHidden/>
-                  </w:rPr>
-                  <w:fldChar w:fldCharType="begin"/>
-                </w:r>
-                <w:r>
-                  <w:rPr>
-                    <w:webHidden/>
-                  </w:rPr>
-                  <w:instrText xml:space="preserve"> PAGEREF _Toc478741799 \h </w:instrText>
-                </w:r>
-                <w:r>
-                  <w:rPr>
-                    <w:webHidden/>
-                  </w:rPr>
-                </w:r>
-                <w:r>
-                  <w:rPr>
-                    <w:webHidden/>
-                  </w:rPr>
-                  <w:fldChar w:fldCharType="separate"/>
-                </w:r>
-                <w:r>
-                  <w:rPr>
-                    <w:webHidden/>
-                  </w:rPr>
-                  <w:t>10</w:t>
+                  <w:t>11</w:t>
                 </w:r>
                 <w:r>
                   <w:rPr>
@@ -3902,14 +4533,14 @@
                   <w:lang w:eastAsia="fr-CH"/>
                 </w:rPr>
               </w:pPr>
-              <w:hyperlink w:anchor="_Toc478741800" w:history="1">
+              <w:hyperlink w:anchor="_Toc479064746" w:history="1">
                 <w:r>
                   <w:rPr>
                     <w:rStyle w:val="Hyperlink"/>
                     <w:i/>
                     <w:noProof/>
                   </w:rPr>
-                  <w:t>7.1</w:t>
+                  <w:t>5.1</w:t>
                 </w:r>
                 <w:r>
                   <w:rPr>
@@ -3925,7 +4556,7 @@
                     <w:rStyle w:val="Hyperlink"/>
                     <w:noProof/>
                   </w:rPr>
-                  <w:t>Sources – Bibliographie</w:t>
+                  <w:t>Rapport de mise en service</w:t>
                 </w:r>
                 <w:r>
                   <w:rPr>
@@ -3946,7 +4577,7 @@
                     <w:noProof/>
                     <w:webHidden/>
                   </w:rPr>
-                  <w:instrText xml:space="preserve"> PAGEREF _Toc478741800 \h </w:instrText>
+                  <w:instrText xml:space="preserve"> PAGEREF _Toc479064746 \h </w:instrText>
                 </w:r>
                 <w:r>
                   <w:rPr>
@@ -3966,7 +4597,7 @@
                     <w:noProof/>
                     <w:webHidden/>
                   </w:rPr>
-                  <w:t>10</w:t>
+                  <w:t>11</w:t>
                 </w:r>
                 <w:r>
                   <w:rPr>
@@ -3990,13 +4621,14 @@
                   <w:lang w:eastAsia="fr-CH"/>
                 </w:rPr>
               </w:pPr>
-              <w:hyperlink w:anchor="_Toc478741801" w:history="1">
+              <w:hyperlink w:anchor="_Toc479064747" w:history="1">
                 <w:r>
                   <w:rPr>
                     <w:rStyle w:val="Hyperlink"/>
-                    <w:noProof/>
-                  </w:rPr>
-                  <w:t>7.2</w:t>
+                    <w:i/>
+                    <w:noProof/>
+                  </w:rPr>
+                  <w:t>5.2</w:t>
                 </w:r>
                 <w:r>
                   <w:rPr>
@@ -4012,7 +4644,7 @@
                     <w:rStyle w:val="Hyperlink"/>
                     <w:noProof/>
                   </w:rPr>
-                  <w:t>Journal de travail</w:t>
+                  <w:t>Liste des documents fournis</w:t>
                 </w:r>
                 <w:r>
                   <w:rPr>
@@ -4033,7 +4665,7 @@
                     <w:noProof/>
                     <w:webHidden/>
                   </w:rPr>
-                  <w:instrText xml:space="preserve"> PAGEREF _Toc478741801 \h </w:instrText>
+                  <w:instrText xml:space="preserve"> PAGEREF _Toc479064747 \h </w:instrText>
                 </w:r>
                 <w:r>
                   <w:rPr>
@@ -4053,11 +4685,157 @@
                     <w:noProof/>
                     <w:webHidden/>
                   </w:rPr>
-                  <w:t>10</w:t>
-                </w:r>
-                <w:r>
-                  <w:rPr>
-                    <w:noProof/>
+                  <w:t>11</w:t>
+                </w:r>
+                <w:r>
+                  <w:rPr>
+                    <w:noProof/>
+                    <w:webHidden/>
+                  </w:rPr>
+                  <w:fldChar w:fldCharType="end"/>
+                </w:r>
+              </w:hyperlink>
+            </w:p>
+            <w:p>
+              <w:pPr>
+                <w:pStyle w:val="TOC1"/>
+                <w:rPr>
+                  <w:b w:val="0"/>
+                  <w:bCs w:val="0"/>
+                  <w:caps w:val="0"/>
+                </w:rPr>
+              </w:pPr>
+              <w:hyperlink w:anchor="_Toc479064748" w:history="1">
+                <w:r>
+                  <w:rPr>
+                    <w:rStyle w:val="Hyperlink"/>
+                  </w:rPr>
+                  <w:t>6</w:t>
+                </w:r>
+                <w:r>
+                  <w:rPr>
+                    <w:b w:val="0"/>
+                    <w:bCs w:val="0"/>
+                    <w:caps w:val="0"/>
+                  </w:rPr>
+                  <w:tab/>
+                </w:r>
+                <w:r>
+                  <w:rPr>
+                    <w:rStyle w:val="Hyperlink"/>
+                  </w:rPr>
+                  <w:t>Conclusions</w:t>
+                </w:r>
+                <w:r>
+                  <w:rPr>
+                    <w:webHidden/>
+                  </w:rPr>
+                  <w:tab/>
+                </w:r>
+                <w:r>
+                  <w:rPr>
+                    <w:webHidden/>
+                  </w:rPr>
+                  <w:fldChar w:fldCharType="begin"/>
+                </w:r>
+                <w:r>
+                  <w:rPr>
+                    <w:webHidden/>
+                  </w:rPr>
+                  <w:instrText xml:space="preserve"> PAGEREF _Toc479064748 \h </w:instrText>
+                </w:r>
+                <w:r>
+                  <w:rPr>
+                    <w:webHidden/>
+                  </w:rPr>
+                </w:r>
+                <w:r>
+                  <w:rPr>
+                    <w:webHidden/>
+                  </w:rPr>
+                  <w:fldChar w:fldCharType="separate"/>
+                </w:r>
+                <w:r>
+                  <w:rPr>
+                    <w:webHidden/>
+                  </w:rPr>
+                  <w:t>11</w:t>
+                </w:r>
+                <w:r>
+                  <w:rPr>
+                    <w:webHidden/>
+                  </w:rPr>
+                  <w:fldChar w:fldCharType="end"/>
+                </w:r>
+              </w:hyperlink>
+            </w:p>
+            <w:p>
+              <w:pPr>
+                <w:pStyle w:val="TOC1"/>
+                <w:rPr>
+                  <w:b w:val="0"/>
+                  <w:bCs w:val="0"/>
+                  <w:caps w:val="0"/>
+                </w:rPr>
+              </w:pPr>
+              <w:hyperlink w:anchor="_Toc479064749" w:history="1">
+                <w:r>
+                  <w:rPr>
+                    <w:rStyle w:val="Hyperlink"/>
+                  </w:rPr>
+                  <w:t>7</w:t>
+                </w:r>
+                <w:r>
+                  <w:rPr>
+                    <w:b w:val="0"/>
+                    <w:bCs w:val="0"/>
+                    <w:caps w:val="0"/>
+                  </w:rPr>
+                  <w:tab/>
+                </w:r>
+                <w:r>
+                  <w:rPr>
+                    <w:rStyle w:val="Hyperlink"/>
+                  </w:rPr>
+                  <w:t>Annexes</w:t>
+                </w:r>
+                <w:r>
+                  <w:rPr>
+                    <w:webHidden/>
+                  </w:rPr>
+                  <w:tab/>
+                </w:r>
+                <w:r>
+                  <w:rPr>
+                    <w:webHidden/>
+                  </w:rPr>
+                  <w:fldChar w:fldCharType="begin"/>
+                </w:r>
+                <w:r>
+                  <w:rPr>
+                    <w:webHidden/>
+                  </w:rPr>
+                  <w:instrText xml:space="preserve"> PAGEREF _Toc479064749 \h </w:instrText>
+                </w:r>
+                <w:r>
+                  <w:rPr>
+                    <w:webHidden/>
+                  </w:rPr>
+                </w:r>
+                <w:r>
+                  <w:rPr>
+                    <w:webHidden/>
+                  </w:rPr>
+                  <w:fldChar w:fldCharType="separate"/>
+                </w:r>
+                <w:r>
+                  <w:rPr>
+                    <w:webHidden/>
+                  </w:rPr>
+                  <w:t>12</w:t>
+                </w:r>
+                <w:r>
+                  <w:rPr>
                     <w:webHidden/>
                   </w:rPr>
                   <w:fldChar w:fldCharType="end"/>
@@ -4077,13 +4855,14 @@
                   <w:lang w:eastAsia="fr-CH"/>
                 </w:rPr>
               </w:pPr>
-              <w:hyperlink w:anchor="_Toc478741802" w:history="1">
+              <w:hyperlink w:anchor="_Toc479064750" w:history="1">
                 <w:r>
                   <w:rPr>
                     <w:rStyle w:val="Hyperlink"/>
-                    <w:noProof/>
-                  </w:rPr>
-                  <w:t>7.3</w:t>
+                    <w:i/>
+                    <w:noProof/>
+                  </w:rPr>
+                  <w:t>7.1</w:t>
                 </w:r>
                 <w:r>
                   <w:rPr>
@@ -4099,7 +4878,7 @@
                     <w:rStyle w:val="Hyperlink"/>
                     <w:noProof/>
                   </w:rPr>
-                  <w:t>Manuel d'Installation</w:t>
+                  <w:t>Sources – Bibliographie</w:t>
                 </w:r>
                 <w:r>
                   <w:rPr>
@@ -4120,7 +4899,7 @@
                     <w:noProof/>
                     <w:webHidden/>
                   </w:rPr>
-                  <w:instrText xml:space="preserve"> PAGEREF _Toc478741802 \h </w:instrText>
+                  <w:instrText xml:space="preserve"> PAGEREF _Toc479064750 \h </w:instrText>
                 </w:r>
                 <w:r>
                   <w:rPr>
@@ -4140,7 +4919,7 @@
                     <w:noProof/>
                     <w:webHidden/>
                   </w:rPr>
-                  <w:t>10</w:t>
+                  <w:t>12</w:t>
                 </w:r>
                 <w:r>
                   <w:rPr>
@@ -4164,13 +4943,13 @@
                   <w:lang w:eastAsia="fr-CH"/>
                 </w:rPr>
               </w:pPr>
-              <w:hyperlink w:anchor="_Toc478741803" w:history="1">
+              <w:hyperlink w:anchor="_Toc479064751" w:history="1">
                 <w:r>
                   <w:rPr>
                     <w:rStyle w:val="Hyperlink"/>
                     <w:noProof/>
                   </w:rPr>
-                  <w:t>7.4</w:t>
+                  <w:t>7.2</w:t>
                 </w:r>
                 <w:r>
                   <w:rPr>
@@ -4186,7 +4965,7 @@
                     <w:rStyle w:val="Hyperlink"/>
                     <w:noProof/>
                   </w:rPr>
-                  <w:t>Manuel d'Utilisation</w:t>
+                  <w:t>Journal de travail</w:t>
                 </w:r>
                 <w:r>
                   <w:rPr>
@@ -4207,7 +4986,7 @@
                     <w:noProof/>
                     <w:webHidden/>
                   </w:rPr>
-                  <w:instrText xml:space="preserve"> PAGEREF _Toc478741803 \h </w:instrText>
+                  <w:instrText xml:space="preserve"> PAGEREF _Toc479064751 \h </w:instrText>
                 </w:r>
                 <w:r>
                   <w:rPr>
@@ -4227,7 +5006,7 @@
                     <w:noProof/>
                     <w:webHidden/>
                   </w:rPr>
-                  <w:t>10</w:t>
+                  <w:t>12</w:t>
                 </w:r>
                 <w:r>
                   <w:rPr>
@@ -4251,7 +5030,181 @@
                   <w:lang w:eastAsia="fr-CH"/>
                 </w:rPr>
               </w:pPr>
-              <w:hyperlink w:anchor="_Toc478741804" w:history="1">
+              <w:hyperlink w:anchor="_Toc479064752" w:history="1">
+                <w:r>
+                  <w:rPr>
+                    <w:rStyle w:val="Hyperlink"/>
+                    <w:noProof/>
+                  </w:rPr>
+                  <w:t>7.3</w:t>
+                </w:r>
+                <w:r>
+                  <w:rPr>
+                    <w:bCs w:val="0"/>
+                    <w:smallCaps w:val="0"/>
+                    <w:noProof/>
+                    <w:lang w:eastAsia="fr-CH"/>
+                  </w:rPr>
+                  <w:tab/>
+                </w:r>
+                <w:r>
+                  <w:rPr>
+                    <w:rStyle w:val="Hyperlink"/>
+                    <w:noProof/>
+                  </w:rPr>
+                  <w:t>Manuel d'Installation</w:t>
+                </w:r>
+                <w:r>
+                  <w:rPr>
+                    <w:noProof/>
+                    <w:webHidden/>
+                  </w:rPr>
+                  <w:tab/>
+                </w:r>
+                <w:r>
+                  <w:rPr>
+                    <w:noProof/>
+                    <w:webHidden/>
+                  </w:rPr>
+                  <w:fldChar w:fldCharType="begin"/>
+                </w:r>
+                <w:r>
+                  <w:rPr>
+                    <w:noProof/>
+                    <w:webHidden/>
+                  </w:rPr>
+                  <w:instrText xml:space="preserve"> PAGEREF _Toc479064752 \h </w:instrText>
+                </w:r>
+                <w:r>
+                  <w:rPr>
+                    <w:noProof/>
+                    <w:webHidden/>
+                  </w:rPr>
+                </w:r>
+                <w:r>
+                  <w:rPr>
+                    <w:noProof/>
+                    <w:webHidden/>
+                  </w:rPr>
+                  <w:fldChar w:fldCharType="separate"/>
+                </w:r>
+                <w:r>
+                  <w:rPr>
+                    <w:noProof/>
+                    <w:webHidden/>
+                  </w:rPr>
+                  <w:t>12</w:t>
+                </w:r>
+                <w:r>
+                  <w:rPr>
+                    <w:noProof/>
+                    <w:webHidden/>
+                  </w:rPr>
+                  <w:fldChar w:fldCharType="end"/>
+                </w:r>
+              </w:hyperlink>
+            </w:p>
+            <w:p>
+              <w:pPr>
+                <w:pStyle w:val="TOC2"/>
+                <w:tabs>
+                  <w:tab w:val="left" w:pos="998"/>
+                </w:tabs>
+                <w:rPr>
+                  <w:bCs w:val="0"/>
+                  <w:smallCaps w:val="0"/>
+                  <w:noProof/>
+                  <w:lang w:eastAsia="fr-CH"/>
+                </w:rPr>
+              </w:pPr>
+              <w:hyperlink w:anchor="_Toc479064753" w:history="1">
+                <w:r>
+                  <w:rPr>
+                    <w:rStyle w:val="Hyperlink"/>
+                    <w:noProof/>
+                  </w:rPr>
+                  <w:t>7.4</w:t>
+                </w:r>
+                <w:r>
+                  <w:rPr>
+                    <w:bCs w:val="0"/>
+                    <w:smallCaps w:val="0"/>
+                    <w:noProof/>
+                    <w:lang w:eastAsia="fr-CH"/>
+                  </w:rPr>
+                  <w:tab/>
+                </w:r>
+                <w:r>
+                  <w:rPr>
+                    <w:rStyle w:val="Hyperlink"/>
+                    <w:noProof/>
+                  </w:rPr>
+                  <w:t>Manuel d'Utilisation</w:t>
+                </w:r>
+                <w:r>
+                  <w:rPr>
+                    <w:noProof/>
+                    <w:webHidden/>
+                  </w:rPr>
+                  <w:tab/>
+                </w:r>
+                <w:r>
+                  <w:rPr>
+                    <w:noProof/>
+                    <w:webHidden/>
+                  </w:rPr>
+                  <w:fldChar w:fldCharType="begin"/>
+                </w:r>
+                <w:r>
+                  <w:rPr>
+                    <w:noProof/>
+                    <w:webHidden/>
+                  </w:rPr>
+                  <w:instrText xml:space="preserve"> PAGEREF _Toc479064753 \h </w:instrText>
+                </w:r>
+                <w:r>
+                  <w:rPr>
+                    <w:noProof/>
+                    <w:webHidden/>
+                  </w:rPr>
+                </w:r>
+                <w:r>
+                  <w:rPr>
+                    <w:noProof/>
+                    <w:webHidden/>
+                  </w:rPr>
+                  <w:fldChar w:fldCharType="separate"/>
+                </w:r>
+                <w:r>
+                  <w:rPr>
+                    <w:noProof/>
+                    <w:webHidden/>
+                  </w:rPr>
+                  <w:t>12</w:t>
+                </w:r>
+                <w:r>
+                  <w:rPr>
+                    <w:noProof/>
+                    <w:webHidden/>
+                  </w:rPr>
+                  <w:fldChar w:fldCharType="end"/>
+                </w:r>
+              </w:hyperlink>
+            </w:p>
+            <w:p>
+              <w:pPr>
+                <w:pStyle w:val="TOC2"/>
+                <w:tabs>
+                  <w:tab w:val="left" w:pos="998"/>
+                </w:tabs>
+                <w:rPr>
+                  <w:bCs w:val="0"/>
+                  <w:smallCaps w:val="0"/>
+                  <w:noProof/>
+                  <w:lang w:eastAsia="fr-CH"/>
+                </w:rPr>
+              </w:pPr>
+              <w:hyperlink w:anchor="_Toc479064754" w:history="1">
                 <w:r>
                   <w:rPr>
                     <w:rStyle w:val="Hyperlink"/>
@@ -4295,7 +5248,7 @@
                     <w:noProof/>
                     <w:webHidden/>
                   </w:rPr>
-                  <w:instrText xml:space="preserve"> PAGEREF _Toc478741804 \h </w:instrText>
+                  <w:instrText xml:space="preserve"> PAGEREF _Toc479064754 \h </w:instrText>
                 </w:r>
                 <w:r>
                   <w:rPr>
@@ -4315,7 +5268,7 @@
                     <w:noProof/>
                     <w:webHidden/>
                   </w:rPr>
-                  <w:t>10</w:t>
+                  <w:t>12</w:t>
                 </w:r>
                 <w:r>
                   <w:rPr>
@@ -4368,7 +5321,7 @@
           <w:pPr>
             <w:pStyle w:val="Heading1"/>
           </w:pPr>
-          <w:bookmarkStart w:id="2" w:name="_Toc478741764"/>
+          <w:bookmarkStart w:id="2" w:name="_Toc479064703"/>
           <w:r>
             <w:lastRenderedPageBreak/>
             <w:t>Analyse préliminaire</w:t>
@@ -4384,7 +5337,7 @@
             </w:rPr>
           </w:pPr>
           <w:bookmarkStart w:id="3" w:name="_Toc279067802"/>
-          <w:bookmarkStart w:id="4" w:name="_Toc478741765"/>
+          <w:bookmarkStart w:id="4" w:name="_Toc479064704"/>
           <w:r>
             <w:t>Introduction</w:t>
           </w:r>
@@ -4461,7 +5414,7 @@
             </w:rPr>
           </w:pPr>
           <w:bookmarkStart w:id="5" w:name="_Toc279067803"/>
-          <w:bookmarkStart w:id="6" w:name="_Toc478741766"/>
+          <w:bookmarkStart w:id="6" w:name="_Toc479064705"/>
           <w:r>
             <w:t>Objectifs</w:t>
           </w:r>
@@ -4528,7 +5481,7 @@
           <w:pPr>
             <w:pStyle w:val="Heading2"/>
           </w:pPr>
-          <w:bookmarkStart w:id="8" w:name="_Toc478741767"/>
+          <w:bookmarkStart w:id="8" w:name="_Toc479064706"/>
           <w:r>
             <w:t>Contexte</w:t>
           </w:r>
@@ -4541,7 +5494,7 @@
               <w:lang w:eastAsia="fr-CH"/>
             </w:rPr>
           </w:pPr>
-          <w:bookmarkStart w:id="9" w:name="_Toc478741768"/>
+          <w:bookmarkStart w:id="9" w:name="_Toc479064707"/>
           <w:r>
             <w:rPr>
               <w:lang w:eastAsia="fr-CH"/>
@@ -4625,27 +5578,14 @@
                                 <w:r>
                                   <w:t xml:space="preserve">Figure </w:t>
                                 </w:r>
-                                <w:r>
-                                  <w:fldChar w:fldCharType="begin"/>
-                                </w:r>
-                                <w:r>
-                                  <w:instrText xml:space="preserve"> SEQ Figure \* ARABIC </w:instrText>
-                                </w:r>
-                                <w:r>
-                                  <w:fldChar w:fldCharType="separate"/>
-                                </w:r>
-                                <w:r>
-                                  <w:rPr>
-                                    <w:noProof/>
-                                  </w:rPr>
-                                  <w:t>1</w:t>
-                                </w:r>
-                                <w:r>
-                                  <w:rPr>
-                                    <w:noProof/>
-                                  </w:rPr>
-                                  <w:fldChar w:fldCharType="end"/>
-                                </w:r>
+                                <w:fldSimple w:instr=" SEQ Figure \* ARABIC ">
+                                  <w:r>
+                                    <w:rPr>
+                                      <w:noProof/>
+                                    </w:rPr>
+                                    <w:t>1</w:t>
+                                  </w:r>
+                                </w:fldSimple>
                                 <w:r>
                                   <w:t xml:space="preserve"> Schéma d'un Shoot</w:t>
                                 </w:r>
@@ -4681,27 +5621,14 @@
                           <w:r>
                             <w:t xml:space="preserve">Figure </w:t>
                           </w:r>
-                          <w:r>
-                            <w:fldChar w:fldCharType="begin"/>
-                          </w:r>
-                          <w:r>
-                            <w:instrText xml:space="preserve"> SEQ Figure \* ARABIC </w:instrText>
-                          </w:r>
-                          <w:r>
-                            <w:fldChar w:fldCharType="separate"/>
-                          </w:r>
-                          <w:r>
-                            <w:rPr>
-                              <w:noProof/>
-                            </w:rPr>
-                            <w:t>1</w:t>
-                          </w:r>
-                          <w:r>
-                            <w:rPr>
-                              <w:noProof/>
-                            </w:rPr>
-                            <w:fldChar w:fldCharType="end"/>
-                          </w:r>
+                          <w:fldSimple w:instr=" SEQ Figure \* ARABIC ">
+                            <w:r>
+                              <w:rPr>
+                                <w:noProof/>
+                              </w:rPr>
+                              <w:t>1</w:t>
+                            </w:r>
+                          </w:fldSimple>
                           <w:r>
                             <w:t xml:space="preserve"> Schéma d'un Shoot</w:t>
                           </w:r>
@@ -5126,7 +6053,7 @@
               <w:lang w:eastAsia="fr-CH"/>
             </w:rPr>
           </w:pPr>
-          <w:bookmarkStart w:id="11" w:name="_Toc478741769"/>
+          <w:bookmarkStart w:id="11" w:name="_Toc479064708"/>
           <w:r>
             <w:rPr>
               <w:lang w:eastAsia="fr-CH"/>
@@ -5258,6 +6185,7 @@
             <w:rPr>
               <w:lang w:eastAsia="fr-CH"/>
             </w:rPr>
+            <w:lastRenderedPageBreak/>
             <w:t xml:space="preserve">Et après n volées (20 pour </w:t>
           </w:r>
           <w:r>
@@ -5315,9 +6243,8 @@
           <w:pPr>
             <w:pStyle w:val="Heading1"/>
           </w:pPr>
-          <w:bookmarkStart w:id="12" w:name="_Toc478741770"/>
-          <w:r>
-            <w:lastRenderedPageBreak/>
+          <w:bookmarkStart w:id="12" w:name="_Toc479064709"/>
+          <w:r>
             <w:t>Analyse</w:t>
           </w:r>
           <w:bookmarkEnd w:id="7"/>
@@ -5333,7 +6260,7 @@
           <w:bookmarkStart w:id="13" w:name="_Toc25553307"/>
           <w:bookmarkStart w:id="14" w:name="_Toc71691011"/>
           <w:bookmarkStart w:id="15" w:name="_Toc279067806"/>
-          <w:bookmarkStart w:id="16" w:name="_Toc478741771"/>
+          <w:bookmarkStart w:id="16" w:name="_Toc479064710"/>
           <w:r>
             <w:t>Cahier des charges</w:t>
           </w:r>
@@ -5352,7 +6279,7 @@
               <w:lang w:eastAsia="fr-FR"/>
             </w:rPr>
           </w:pPr>
-          <w:bookmarkStart w:id="17" w:name="_Toc478741772"/>
+          <w:bookmarkStart w:id="17" w:name="_Toc479064711"/>
           <w:r>
             <w:rPr>
               <w:lang w:eastAsia="fr-FR"/>
@@ -5513,7 +6440,7 @@
               <w:lang w:eastAsia="fr-FR"/>
             </w:rPr>
           </w:pPr>
-          <w:bookmarkStart w:id="18" w:name="_Toc478741773"/>
+          <w:bookmarkStart w:id="18" w:name="_Toc479064712"/>
           <w:r>
             <w:rPr>
               <w:lang w:eastAsia="fr-FR"/>
@@ -5589,7 +6516,7 @@
               <w:lang w:eastAsia="fr-FR"/>
             </w:rPr>
           </w:pPr>
-          <w:bookmarkStart w:id="19" w:name="_Toc478741774"/>
+          <w:bookmarkStart w:id="19" w:name="_Toc479064713"/>
           <w:r>
             <w:rPr>
               <w:lang w:eastAsia="fr-FR"/>
@@ -5783,7 +6710,7 @@
           </w:pPr>
           <w:bookmarkStart w:id="20" w:name="_Toc71691012"/>
           <w:bookmarkStart w:id="21" w:name="_Toc279067807"/>
-          <w:bookmarkStart w:id="22" w:name="_Toc478741775"/>
+          <w:bookmarkStart w:id="22" w:name="_Toc479064714"/>
           <w:r>
             <w:t>Stratégie de test</w:t>
           </w:r>
@@ -5795,7 +6722,7 @@
           <w:pPr>
             <w:pStyle w:val="Heading3"/>
           </w:pPr>
-          <w:bookmarkStart w:id="23" w:name="_Toc478741776"/>
+          <w:bookmarkStart w:id="23" w:name="_Toc479064715"/>
           <w:r>
             <w:t>Stratégie globale</w:t>
           </w:r>
@@ -5907,6 +6834,7 @@
               <w:b/>
               <w:bCs/>
             </w:rPr>
+            <w:lastRenderedPageBreak/>
             <w:t xml:space="preserve">La collaboration </w:t>
           </w:r>
           <w:r>
@@ -5952,7 +6880,6 @@
         </w:p>
         <w:p>
           <w:r>
-            <w:lastRenderedPageBreak/>
             <w:t>L’on remarque que l’accent est mis sur le client, le faire participer un maximum au développement de l’application afin qu’il se sentes concerné et que le produit fini lui convien</w:t>
           </w:r>
           <w:r>
@@ -5972,7 +6899,7 @@
           <w:pPr>
             <w:pStyle w:val="Heading3"/>
           </w:pPr>
-          <w:bookmarkStart w:id="25" w:name="_Toc478741777"/>
+          <w:bookmarkStart w:id="25" w:name="_Toc479064716"/>
           <w:commentRangeStart w:id="26"/>
           <w:r>
             <w:t>Procédure</w:t>
@@ -6069,7 +6996,7 @@
           <w:bookmarkStart w:id="27" w:name="_Toc25553310"/>
           <w:bookmarkStart w:id="28" w:name="_Toc71691015"/>
           <w:bookmarkStart w:id="29" w:name="_Toc279067809"/>
-          <w:bookmarkStart w:id="30" w:name="_Toc478741778"/>
+          <w:bookmarkStart w:id="30" w:name="_Toc479064717"/>
           <w:r>
             <w:t>Etude de faisabilité</w:t>
           </w:r>
@@ -6082,7 +7009,7 @@
           <w:pPr>
             <w:pStyle w:val="Heading3"/>
           </w:pPr>
-          <w:bookmarkStart w:id="31" w:name="_Toc478741779"/>
+          <w:bookmarkStart w:id="31" w:name="_Toc479064718"/>
           <w:r>
             <w:t>Risques techniques</w:t>
           </w:r>
@@ -6117,7 +7044,7 @@
           <w:pPr>
             <w:pStyle w:val="Heading3"/>
           </w:pPr>
-          <w:bookmarkStart w:id="33" w:name="_Toc478741780"/>
+          <w:bookmarkStart w:id="33" w:name="_Toc479064719"/>
           <w:r>
             <w:t>Risques sur le planning</w:t>
           </w:r>
@@ -6141,7 +7068,7 @@
               <w:i/>
             </w:rPr>
           </w:pPr>
-          <w:bookmarkStart w:id="34" w:name="_Toc478741781"/>
+          <w:bookmarkStart w:id="34" w:name="_Toc479064720"/>
           <w:r>
             <w:t>Planification</w:t>
           </w:r>
@@ -6191,7 +7118,7 @@
             <w:pStyle w:val="Heading1"/>
           </w:pPr>
           <w:bookmarkStart w:id="35" w:name="_Toc279067813"/>
-          <w:bookmarkStart w:id="36" w:name="_Toc478741782"/>
+          <w:bookmarkStart w:id="36" w:name="_Toc479064721"/>
           <w:r>
             <w:lastRenderedPageBreak/>
             <w:t>Dossier de c</w:t>
@@ -6206,7 +7133,7 @@
           <w:pPr>
             <w:pStyle w:val="Heading2"/>
           </w:pPr>
-          <w:bookmarkStart w:id="37" w:name="_Toc478741783"/>
+          <w:bookmarkStart w:id="37" w:name="_Toc479064722"/>
           <w:r>
             <w:t>Processus pour Archers</w:t>
           </w:r>
@@ -6229,7 +7156,7 @@
           <w:pPr>
             <w:pStyle w:val="Heading2"/>
           </w:pPr>
-          <w:bookmarkStart w:id="38" w:name="_Toc478741784"/>
+          <w:bookmarkStart w:id="38" w:name="_Toc479064723"/>
           <w:r>
             <w:t>Base de données</w:t>
           </w:r>
@@ -6255,7 +7182,7 @@
               <w:lang w:eastAsia="fr-CH"/>
             </w:rPr>
           </w:pPr>
-          <w:bookmarkStart w:id="39" w:name="_Toc478741785"/>
+          <w:bookmarkStart w:id="39" w:name="_Toc479064724"/>
           <w:r>
             <w:rPr>
               <w:lang w:eastAsia="fr-CH"/>
@@ -6328,27 +7255,14 @@
           <w:r>
             <w:t xml:space="preserve">Figure </w:t>
           </w:r>
-          <w:r>
-            <w:fldChar w:fldCharType="begin"/>
-          </w:r>
-          <w:r>
-            <w:instrText xml:space="preserve"> SEQ Figure \* ARABIC </w:instrText>
-          </w:r>
-          <w:r>
-            <w:fldChar w:fldCharType="separate"/>
-          </w:r>
-          <w:r>
-            <w:rPr>
-              <w:noProof/>
-            </w:rPr>
-            <w:t>2</w:t>
-          </w:r>
-          <w:r>
-            <w:rPr>
-              <w:noProof/>
-            </w:rPr>
-            <w:fldChar w:fldCharType="end"/>
-          </w:r>
+          <w:fldSimple w:instr=" SEQ Figure \* ARABIC ">
+            <w:r>
+              <w:rPr>
+                <w:noProof/>
+              </w:rPr>
+              <w:t>2</w:t>
+            </w:r>
+          </w:fldSimple>
           <w:r>
             <w:t xml:space="preserve"> Modèle Logique des données</w:t>
           </w:r>
@@ -6357,7 +7271,7 @@
           <w:pPr>
             <w:pStyle w:val="Heading3"/>
           </w:pPr>
-          <w:bookmarkStart w:id="41" w:name="_Toc478741786"/>
+          <w:bookmarkStart w:id="41" w:name="_Toc479064725"/>
           <w:r>
             <w:t>Dictionnaire de</w:t>
           </w:r>
@@ -6411,6 +7325,7 @@
               <w:b/>
             </w:rPr>
           </w:pPr>
+          <w:proofErr w:type="gramStart"/>
           <w:r>
             <w:rPr>
               <w:b/>
@@ -6423,6 +7338,7 @@
             </w:rPr>
             <w:t>dShoot</w:t>
           </w:r>
+          <w:proofErr w:type="gramEnd"/>
         </w:p>
         <w:p>
           <w:pPr>
@@ -6444,6 +7360,7 @@
               <w:b/>
             </w:rPr>
           </w:pPr>
+          <w:proofErr w:type="gramStart"/>
           <w:r>
             <w:rPr>
               <w:b/>
@@ -6454,7 +7371,14 @@
             <w:rPr>
               <w:b/>
             </w:rPr>
-            <w:t>ateShoot, des</w:t>
+            <w:t>ateShoot</w:t>
+          </w:r>
+          <w:proofErr w:type="gramEnd"/>
+          <w:r>
+            <w:rPr>
+              <w:b/>
+            </w:rPr>
+            <w:t>, des</w:t>
           </w:r>
           <w:r>
             <w:rPr>
@@ -6477,8 +7401,13 @@
             <w:pStyle w:val="ListParagraph"/>
             <w:ind w:left="1440"/>
           </w:pPr>
-          <w:r>
-            <w:t>dateShoot : valeur par défaut CURRENT_TIMESTAMP</w:t>
+          <w:proofErr w:type="gramStart"/>
+          <w:r>
+            <w:t>dateShoot</w:t>
+          </w:r>
+          <w:proofErr w:type="gramEnd"/>
+          <w:r>
+            <w:t> : valeur par défaut CURRENT_TIMESTAMP</w:t>
           </w:r>
         </w:p>
         <w:p>
@@ -6501,11 +7430,19 @@
               <w:b/>
             </w:rPr>
           </w:pPr>
+          <w:proofErr w:type="gramStart"/>
           <w:r>
             <w:rPr>
               <w:b/>
             </w:rPr>
-            <w:t>nbEnds, nbArrowsByEnd</w:t>
+            <w:t>nbEnds</w:t>
+          </w:r>
+          <w:proofErr w:type="gramEnd"/>
+          <w:r>
+            <w:rPr>
+              <w:b/>
+            </w:rPr>
+            <w:t>, nbArrowsByEnd</w:t>
           </w:r>
         </w:p>
         <w:p>
@@ -6517,7 +7454,15 @@
             <w:t>L’API</w:t>
           </w:r>
           <w:r>
-            <w:t xml:space="preserve"> chargera automatiquement suivant le type du Shoot, sauf si le type est « Training » auquel cas ce sera à l’utilisateur de choisir ses chiffres</w:t>
+            <w:t xml:space="preserve"> chargera automatiquement suivant le type du Shoot, sauf si le type est « Training » auquel cas </w:t>
+          </w:r>
+          <w:proofErr w:type="gramStart"/>
+          <w:r>
+            <w:t>ce</w:t>
+          </w:r>
+          <w:proofErr w:type="gramEnd"/>
+          <w:r>
+            <w:t xml:space="preserve"> sera à l’utilisateur de choisir ses chiffres</w:t>
           </w:r>
         </w:p>
         <w:p>
@@ -6531,12 +7476,15 @@
               <w:b/>
             </w:rPr>
           </w:pPr>
+          <w:proofErr w:type="gramStart"/>
           <w:r>
             <w:rPr>
               <w:b/>
             </w:rPr>
+            <w:lastRenderedPageBreak/>
             <w:t>fkType</w:t>
           </w:r>
+          <w:proofErr w:type="gramEnd"/>
         </w:p>
         <w:p>
           <w:pPr>
@@ -6561,13 +7509,14 @@
               <w:b/>
             </w:rPr>
           </w:pPr>
+          <w:proofErr w:type="gramStart"/>
           <w:r>
             <w:rPr>
               <w:b/>
             </w:rPr>
-            <w:lastRenderedPageBreak/>
             <w:t>fkLocation</w:t>
           </w:r>
+          <w:proofErr w:type="gramEnd"/>
         </w:p>
         <w:p>
           <w:pPr>
@@ -6598,12 +7547,14 @@
               <w:b/>
             </w:rPr>
           </w:pPr>
+          <w:proofErr w:type="gramStart"/>
           <w:r>
             <w:rPr>
               <w:b/>
             </w:rPr>
             <w:t>fkUser</w:t>
           </w:r>
+          <w:proofErr w:type="gramEnd"/>
         </w:p>
         <w:p>
           <w:pPr>
@@ -6625,12 +7576,14 @@
               <w:b/>
             </w:rPr>
           </w:pPr>
+          <w:proofErr w:type="gramStart"/>
           <w:r>
             <w:rPr>
               <w:b/>
             </w:rPr>
             <w:t>finished</w:t>
           </w:r>
+          <w:proofErr w:type="gramEnd"/>
         </w:p>
         <w:p>
           <w:pPr>
@@ -6709,12 +7662,14 @@
               <w:b/>
             </w:rPr>
           </w:pPr>
+          <w:proofErr w:type="gramStart"/>
           <w:r>
             <w:rPr>
               <w:b/>
             </w:rPr>
             <w:t>idType</w:t>
           </w:r>
+          <w:proofErr w:type="gramEnd"/>
         </w:p>
         <w:p>
           <w:pPr>
@@ -6736,12 +7691,14 @@
               <w:b/>
             </w:rPr>
           </w:pPr>
+          <w:proofErr w:type="gramStart"/>
           <w:r>
             <w:rPr>
               <w:b/>
             </w:rPr>
             <w:t>name</w:t>
           </w:r>
+          <w:proofErr w:type="gramEnd"/>
         </w:p>
         <w:p>
           <w:pPr>
@@ -6798,6 +7755,7 @@
               <w:b/>
             </w:rPr>
           </w:pPr>
+          <w:proofErr w:type="gramStart"/>
           <w:r>
             <w:rPr>
               <w:b/>
@@ -6810,6 +7768,7 @@
             </w:rPr>
             <w:t>dLocation</w:t>
           </w:r>
+          <w:proofErr w:type="gramEnd"/>
         </w:p>
         <w:p>
           <w:pPr>
@@ -6916,6 +7875,7 @@
               <w:b/>
             </w:rPr>
           </w:pPr>
+          <w:proofErr w:type="gramStart"/>
           <w:r>
             <w:rPr>
               <w:b/>
@@ -6928,6 +7888,7 @@
             </w:rPr>
             <w:t>dEnd</w:t>
           </w:r>
+          <w:proofErr w:type="gramEnd"/>
         </w:p>
         <w:p>
           <w:pPr>
@@ -6949,6 +7910,7 @@
               <w:b/>
             </w:rPr>
           </w:pPr>
+          <w:proofErr w:type="gramStart"/>
           <w:r>
             <w:rPr>
               <w:b/>
@@ -6961,6 +7923,7 @@
             </w:rPr>
             <w:t>kShoot</w:t>
           </w:r>
+          <w:proofErr w:type="gramEnd"/>
         </w:p>
         <w:p>
           <w:pPr>
@@ -7011,9 +7974,11 @@
               <w:numId w:val="31"/>
             </w:numPr>
           </w:pPr>
+          <w:proofErr w:type="gramStart"/>
           <w:r>
             <w:t>idArrow</w:t>
           </w:r>
+          <w:proofErr w:type="gramEnd"/>
         </w:p>
         <w:p>
           <w:pPr>
@@ -7023,8 +7988,13 @@
               <w:numId w:val="31"/>
             </w:numPr>
           </w:pPr>
-          <w:r>
-            <w:t>posX, posY, point</w:t>
+          <w:proofErr w:type="gramStart"/>
+          <w:r>
+            <w:t>posX</w:t>
+          </w:r>
+          <w:proofErr w:type="gramEnd"/>
+          <w:r>
+            <w:t>, posY, point</w:t>
           </w:r>
         </w:p>
         <w:p>
@@ -7044,9 +8014,11 @@
               <w:numId w:val="31"/>
             </w:numPr>
           </w:pPr>
+          <w:proofErr w:type="gramStart"/>
           <w:r>
             <w:t>fkEnd</w:t>
           </w:r>
+          <w:proofErr w:type="gramEnd"/>
         </w:p>
         <w:p>
           <w:pPr>
@@ -7094,12 +8066,14 @@
               <w:b/>
             </w:rPr>
           </w:pPr>
+          <w:proofErr w:type="gramStart"/>
           <w:r>
             <w:rPr>
               <w:b/>
             </w:rPr>
             <w:t>idUser</w:t>
           </w:r>
+          <w:proofErr w:type="gramEnd"/>
         </w:p>
         <w:p>
           <w:pPr>
@@ -7110,6 +8084,7 @@
             </w:rPr>
           </w:pPr>
           <w:r>
+            <w:lastRenderedPageBreak/>
             <w:t xml:space="preserve">Id unique attribué par </w:t>
           </w:r>
           <w:r>
@@ -7151,12 +8126,19 @@
               <w:b/>
             </w:rPr>
           </w:pPr>
+          <w:proofErr w:type="gramStart"/>
           <w:r>
             <w:rPr>
               <w:b/>
             </w:rPr>
-            <w:lastRenderedPageBreak/>
-            <w:t>firstname, lastname, email</w:t>
+            <w:t>firstname</w:t>
+          </w:r>
+          <w:proofErr w:type="gramEnd"/>
+          <w:r>
+            <w:rPr>
+              <w:b/>
+            </w:rPr>
+            <w:t>, lastname, email</w:t>
           </w:r>
         </w:p>
         <w:p>
@@ -7179,12 +8161,14 @@
               <w:b/>
             </w:rPr>
           </w:pPr>
+          <w:proofErr w:type="gramStart"/>
           <w:r>
             <w:rPr>
               <w:b/>
             </w:rPr>
             <w:t>isAdmin</w:t>
           </w:r>
+          <w:proofErr w:type="gramEnd"/>
         </w:p>
         <w:p>
           <w:pPr>
@@ -7206,16 +8190,24 @@
               <w:b/>
             </w:rPr>
           </w:pPr>
+          <w:proofErr w:type="gramStart"/>
           <w:r>
             <w:rPr>
               <w:b/>
             </w:rPr>
-            <w:t>has_Group</w:t>
-          </w:r>
+            <w:t>has</w:t>
+          </w:r>
+          <w:proofErr w:type="gramEnd"/>
           <w:r>
             <w:rPr>
               <w:b/>
             </w:rPr>
+            <w:t>_Group</w:t>
+          </w:r>
+          <w:r>
+            <w:rPr>
+              <w:b/>
+            </w:rPr>
             <w:t xml:space="preserve">, </w:t>
           </w:r>
           <w:r>
@@ -7249,11 +8241,13 @@
           <w:pPr>
             <w:pStyle w:val="Heading2"/>
           </w:pPr>
-          <w:bookmarkStart w:id="43" w:name="_Toc478741787"/>
+          <w:bookmarkStart w:id="43" w:name="_Ref479062987"/>
+          <w:bookmarkStart w:id="44" w:name="_Toc479064726"/>
           <w:r>
             <w:t>API</w:t>
           </w:r>
           <w:bookmarkEnd w:id="43"/>
+          <w:bookmarkEnd w:id="44"/>
         </w:p>
         <w:p>
           <w:pPr>
@@ -7305,27 +8299,90 @@
             </w:rPr>
             <w:t xml:space="preserve"> </w:t>
           </w:r>
-          <w:bookmarkStart w:id="44" w:name="_GoBack"/>
-          <w:bookmarkEnd w:id="44"/>
+        </w:p>
+        <w:p>
+          <w:pPr>
+            <w:rPr>
+              <w:lang w:eastAsia="fr-CH"/>
+            </w:rPr>
+          </w:pPr>
         </w:p>
         <w:p>
           <w:pPr>
             <w:pStyle w:val="Heading2"/>
+          </w:pPr>
+          <w:bookmarkStart w:id="45" w:name="_Toc479064727"/>
+          <w:r>
+            <w:t>Outils et ressources</w:t>
+          </w:r>
+          <w:bookmarkEnd w:id="45"/>
+        </w:p>
+        <w:p>
+          <w:pPr>
+            <w:pStyle w:val="Heading3"/>
+            <w:rPr>
+              <w:lang w:eastAsia="fr-CH"/>
+            </w:rPr>
+          </w:pPr>
+          <w:bookmarkStart w:id="46" w:name="_Toc479064728"/>
+          <w:r>
+            <w:rPr>
+              <w:lang w:eastAsia="fr-CH"/>
+            </w:rPr>
+            <w:t>Vue JS</w:t>
+          </w:r>
+          <w:bookmarkEnd w:id="46"/>
+        </w:p>
+        <w:p>
+          <w:pPr>
+            <w:pStyle w:val="Heading3"/>
+            <w:rPr>
+              <w:lang w:eastAsia="fr-CH"/>
+            </w:rPr>
+          </w:pPr>
+          <w:bookmarkStart w:id="47" w:name="_Toc479064729"/>
+          <w:r>
+            <w:rPr>
+              <w:lang w:eastAsia="fr-CH"/>
+            </w:rPr>
+            <w:t>VueX</w:t>
+          </w:r>
+          <w:bookmarkEnd w:id="47"/>
+        </w:p>
+        <w:p>
+          <w:pPr>
+            <w:pStyle w:val="Heading3"/>
+            <w:rPr>
+              <w:lang w:eastAsia="fr-CH"/>
+            </w:rPr>
+          </w:pPr>
+          <w:bookmarkStart w:id="48" w:name="_Toc479064730"/>
+          <w:r>
+            <w:rPr>
+              <w:lang w:eastAsia="fr-CH"/>
+            </w:rPr>
+            <w:t>PassportJS</w:t>
+          </w:r>
+          <w:bookmarkEnd w:id="48"/>
+        </w:p>
+        <w:p>
+          <w:pPr>
+            <w:pStyle w:val="Heading2"/>
             <w:rPr>
               <w:i/>
             </w:rPr>
           </w:pPr>
-          <w:bookmarkStart w:id="45" w:name="_Toc25553315"/>
-          <w:bookmarkStart w:id="46" w:name="_Toc71691020"/>
-          <w:bookmarkStart w:id="47" w:name="_Toc279067815"/>
-          <w:bookmarkStart w:id="48" w:name="_Toc478741788"/>
+          <w:bookmarkStart w:id="49" w:name="_Toc25553315"/>
+          <w:bookmarkStart w:id="50" w:name="_Toc71691020"/>
+          <w:bookmarkStart w:id="51" w:name="_Toc279067815"/>
+          <w:bookmarkStart w:id="52" w:name="_Toc479064731"/>
           <w:r>
             <w:t>Historique</w:t>
           </w:r>
-          <w:bookmarkEnd w:id="45"/>
-          <w:bookmarkEnd w:id="46"/>
-          <w:bookmarkEnd w:id="47"/>
-          <w:bookmarkEnd w:id="48"/>
+          <w:bookmarkEnd w:id="49"/>
+          <w:bookmarkEnd w:id="50"/>
+          <w:bookmarkEnd w:id="51"/>
+          <w:bookmarkEnd w:id="52"/>
         </w:p>
         <w:p>
           <w:pPr>
@@ -7407,7 +8464,19 @@
             <w:rPr>
               <w:i/>
             </w:rPr>
-            <w:t xml:space="preserve">: Pour faciliter la maintenance,  à la fin du projet, le </w:t>
+            <w:t xml:space="preserve">: Pour faciliter la </w:t>
+          </w:r>
+          <w:r>
+            <w:rPr>
+              <w:i/>
+            </w:rPr>
+            <w:t>maintenance, à</w:t>
+          </w:r>
+          <w:r>
+            <w:rPr>
+              <w:i/>
+            </w:rPr>
+            <w:t xml:space="preserve"> la fin du projet, le </w:t>
           </w:r>
           <w:smartTag w:uri="urn:schemas-microsoft-com:office:smarttags" w:element="PersonName">
             <w:r>
@@ -7442,92 +8511,500 @@
           <w:pPr>
             <w:pStyle w:val="Heading1"/>
           </w:pPr>
-          <w:bookmarkStart w:id="49" w:name="_Toc71703259"/>
-          <w:bookmarkStart w:id="50" w:name="_Toc279067816"/>
-          <w:bookmarkStart w:id="51" w:name="_Toc478741789"/>
+          <w:bookmarkStart w:id="53" w:name="_Toc71703259"/>
+          <w:bookmarkStart w:id="54" w:name="_Toc279067816"/>
+          <w:bookmarkStart w:id="55" w:name="_Toc479064732"/>
           <w:r>
             <w:lastRenderedPageBreak/>
+            <w:t xml:space="preserve">Dossier de </w:t>
+          </w:r>
+          <w:r>
             <w:t>R</w:t>
           </w:r>
-          <w:bookmarkEnd w:id="49"/>
+          <w:bookmarkEnd w:id="53"/>
           <w:r>
             <w:t>éalisation</w:t>
           </w:r>
-          <w:bookmarkEnd w:id="50"/>
-          <w:bookmarkEnd w:id="51"/>
-        </w:p>
-        <w:p>
-          <w:pPr>
-            <w:pStyle w:val="Heading2"/>
-            <w:rPr>
-              <w:i/>
-            </w:rPr>
-          </w:pPr>
-          <w:bookmarkStart w:id="52" w:name="_Toc25553317"/>
-          <w:bookmarkStart w:id="53" w:name="_Toc71691022"/>
-          <w:bookmarkStart w:id="54" w:name="_Toc279067817"/>
-          <w:bookmarkStart w:id="55" w:name="_Toc478741790"/>
-          <w:r>
-            <w:t>Dossier de réalisation</w:t>
-          </w:r>
           <w:bookmarkStart w:id="56" w:name="_Toc25553318"/>
-          <w:bookmarkEnd w:id="52"/>
-          <w:bookmarkEnd w:id="53"/>
           <w:bookmarkEnd w:id="54"/>
           <w:bookmarkEnd w:id="55"/>
         </w:p>
         <w:p>
           <w:pPr>
+            <w:pStyle w:val="Heading2"/>
+          </w:pPr>
+          <w:bookmarkStart w:id="57" w:name="_Toc479064733"/>
+          <w:bookmarkEnd w:id="56"/>
+          <w:r>
+            <w:t>Mise en place du projet</w:t>
+          </w:r>
+          <w:bookmarkEnd w:id="57"/>
+        </w:p>
+        <w:p>
+          <w:r>
+            <w:t xml:space="preserve">Explications : </w:t>
+          </w:r>
+          <w:r>
+            <w:t>Vue init – Vue CLI</w:t>
+          </w:r>
+        </w:p>
+        <w:p>
+          <w:r>
+            <w:t xml:space="preserve">Choix du boilerplate, « webpack » </w:t>
+          </w:r>
+          <w:r>
+            <w:sym w:font="Wingdings" w:char="F0E0"/>
+          </w:r>
+          <w:r>
+            <w:t xml:space="preserve"> Pourquoi Webpack et qu’est-ce que c’est en bref</w:t>
+          </w:r>
+        </w:p>
+        <w:p>
+          <w:pPr>
+            <w:pStyle w:val="Heading2"/>
+          </w:pPr>
+          <w:bookmarkStart w:id="58" w:name="_Toc479064734"/>
+          <w:r>
+            <w:t>Organisation des tâches pour la réalisation</w:t>
+          </w:r>
+          <w:bookmarkEnd w:id="58"/>
+        </w:p>
+        <w:p>
+          <w:r>
+            <w:t xml:space="preserve">J’ai organisé en accord avec le client les tâches de la manière suivante : </w:t>
+          </w:r>
+        </w:p>
+        <w:p>
+          <w:pPr>
+            <w:pStyle w:val="ListParagraph"/>
+            <w:numPr>
+              <w:ilvl w:val="0"/>
+              <w:numId w:val="31"/>
+            </w:numPr>
+          </w:pPr>
+          <w:r>
+            <w:t xml:space="preserve">Mettre en place les Vues pour les archers authentifiés </w:t>
+          </w:r>
+        </w:p>
+        <w:p>
+          <w:pPr>
+            <w:pStyle w:val="ListParagraph"/>
+            <w:numPr>
+              <w:ilvl w:val="0"/>
+              <w:numId w:val="31"/>
+            </w:numPr>
+          </w:pPr>
+          <w:r>
+            <w:t>FeedBack avec les testeurs et le client principal</w:t>
+          </w:r>
+        </w:p>
+        <w:p>
+          <w:pPr>
+            <w:pStyle w:val="ListParagraph"/>
+            <w:numPr>
+              <w:ilvl w:val="0"/>
+              <w:numId w:val="31"/>
+            </w:numPr>
+          </w:pPr>
+          <w:r>
+            <w:t>Mettre en place la partie des administrateurs</w:t>
+          </w:r>
+        </w:p>
+        <w:p>
+          <w:pPr>
+            <w:pStyle w:val="ListParagraph"/>
+            <w:numPr>
+              <w:ilvl w:val="0"/>
+              <w:numId w:val="31"/>
+            </w:numPr>
+          </w:pPr>
+          <w:r>
+            <w:t>Effectuer les tests de sécurité</w:t>
+          </w:r>
+        </w:p>
+        <w:p>
+          <w:pPr>
+            <w:pStyle w:val="ListParagraph"/>
+            <w:numPr>
+              <w:ilvl w:val="0"/>
+              <w:numId w:val="31"/>
+            </w:numPr>
+          </w:pPr>
+          <w:r>
+            <w:t>Mettre en place la partie pour les utilisateurs anonymes</w:t>
+          </w:r>
+        </w:p>
+        <w:p>
+          <w:pPr>
+            <w:pStyle w:val="Heading2"/>
+          </w:pPr>
+          <w:bookmarkStart w:id="59" w:name="_Toc479064735"/>
+          <w:r>
+            <w:t>Partie Archers</w:t>
+          </w:r>
+          <w:bookmarkEnd w:id="59"/>
+        </w:p>
+        <w:p>
+          <w:pPr>
             <w:pStyle w:val="Heading3"/>
           </w:pPr>
-          <w:bookmarkStart w:id="57" w:name="_Toc478741791"/>
-          <w:bookmarkEnd w:id="56"/>
-          <w:r>
-            <w:t>Mise en place du projet</w:t>
-          </w:r>
-          <w:bookmarkEnd w:id="57"/>
-        </w:p>
-        <w:p>
-          <w:r>
-            <w:t xml:space="preserve">Explications : </w:t>
-          </w:r>
-          <w:r>
-            <w:t>Vue init – Vue CLI</w:t>
-          </w:r>
-        </w:p>
-        <w:p>
-          <w:r>
-            <w:t xml:space="preserve">Choix du boilerplate, « webpack » </w:t>
-          </w:r>
-          <w:r>
-            <w:sym w:font="Wingdings" w:char="F0E0"/>
-          </w:r>
-          <w:r>
-            <w:t xml:space="preserve"> Pourquoi Webpack et qu’est-ce que c’est en bref</w:t>
+          <w:bookmarkStart w:id="60" w:name="_Toc479064736"/>
+          <w:r>
+            <w:t>Vue</w:t>
+          </w:r>
+          <w:r>
+            <w:t xml:space="preserve"> « </w:t>
+          </w:r>
+          <w:r>
+            <w:t>Home</w:t>
+          </w:r>
+          <w:r>
+            <w:t> »</w:t>
+          </w:r>
+          <w:bookmarkEnd w:id="60"/>
+        </w:p>
+        <w:p>
+          <w:r>
+            <w:t xml:space="preserve">Cette </w:t>
+          </w:r>
+          <w:commentRangeStart w:id="61"/>
+          <w:r>
+            <w:t xml:space="preserve">Vue </w:t>
+          </w:r>
+          <w:commentRangeEnd w:id="61"/>
+          <w:r>
+            <w:rPr>
+              <w:rStyle w:val="CommentReference"/>
+            </w:rPr>
+            <w:commentReference w:id="61"/>
+          </w:r>
+          <w:r>
+            <w:t>sera le point d’entrée de l’application WEB elle permettra à tout un chacun de s’authentifier (via Facebook, l’on récupère ainsi les emails, le nom et le prénom avec plus de facilité et plus d’ergonomie)</w:t>
           </w:r>
         </w:p>
         <w:p/>
         <w:p>
+          <w:r>
+            <w:t>L</w:t>
+          </w:r>
+          <w:r>
+            <w:t xml:space="preserve">’authentification est gérée en </w:t>
+          </w:r>
+          <w:r>
+            <w:t>BackEnd</w:t>
+          </w:r>
+          <w:r>
+            <w:t xml:space="preserve"> </w:t>
+          </w:r>
+          <w:bookmarkStart w:id="62" w:name="_GoBack"/>
+          <w:bookmarkEnd w:id="62"/>
+          <w:r>
+            <w:t xml:space="preserve">et a été développée en collaboration avec le chef de projet, elle se base sur un middleware pour Node.JS qui se nomme </w:t>
+          </w:r>
+          <w:r>
+            <w:rPr>
+              <w:b/>
+            </w:rPr>
+            <w:t>PaspportJS</w:t>
+          </w:r>
+          <w:r>
+            <w:rPr>
+              <w:b/>
+            </w:rPr>
+            <w:t xml:space="preserve">. </w:t>
+          </w:r>
+          <w:r>
+            <w:t xml:space="preserve">Le système d’authentification </w:t>
+          </w:r>
+          <w:r>
+            <w:t xml:space="preserve">est expliqué dans la Doc de l’API (cf. </w:t>
+          </w:r>
+          <w:r>
+            <w:fldChar w:fldCharType="begin"/>
+          </w:r>
+          <w:r>
+            <w:instrText xml:space="preserve"> REF _Ref479062987 \r \h </w:instrText>
+          </w:r>
+          <w:r>
+            <w:fldChar w:fldCharType="separate"/>
+          </w:r>
+          <w:r>
+            <w:t>3.3</w:t>
+          </w:r>
+          <w:r>
+            <w:fldChar w:fldCharType="end"/>
+          </w:r>
+          <w:r>
+            <w:t>)</w:t>
+          </w:r>
+        </w:p>
+        <w:p>
+          <w:pPr>
+            <w:pStyle w:val="Heading3"/>
+          </w:pPr>
+          <w:bookmarkStart w:id="63" w:name="_Toc479064737"/>
+          <w:r>
+            <w:t>Vue «</w:t>
+          </w:r>
+          <w:r>
+            <w:t> Dashboard »</w:t>
+          </w:r>
+          <w:bookmarkEnd w:id="63"/>
+        </w:p>
+        <w:p>
+          <w:r>
+            <w:t xml:space="preserve">La vue Dashboard a pu être discutée avec le client et le sera encore à l’heure où </w:t>
+          </w:r>
+          <w:commentRangeStart w:id="64"/>
+          <w:r>
+            <w:t xml:space="preserve">j’écris </w:t>
+          </w:r>
+          <w:commentRangeEnd w:id="64"/>
+          <w:r>
+            <w:rPr>
+              <w:rStyle w:val="CommentReference"/>
+            </w:rPr>
+            <w:commentReference w:id="64"/>
+          </w:r>
+          <w:r>
+            <w:t>ceci.</w:t>
+          </w:r>
+        </w:p>
+        <w:p>
+          <w:r>
+            <w:t>Le client m’a fait parvenir ses préférences (qui ne sont pas si différentes du CDC) du fait d’avoir un historique de Shoots et d’en avoir un bref aperçu rapidement.</w:t>
+          </w:r>
+        </w:p>
+        <w:p>
+          <w:r>
+            <w:t xml:space="preserve">Puis avoir à l’aide </w:t>
+          </w:r>
+          <w:r>
+            <w:t xml:space="preserve">d’un clic </w:t>
+          </w:r>
+          <w:r>
+            <w:t xml:space="preserve">des détails précis concernant le Shoot </w:t>
+          </w:r>
+          <w:commentRangeStart w:id="65"/>
+          <w:r>
+            <w:t>sélectionné</w:t>
+          </w:r>
+          <w:commentRangeEnd w:id="65"/>
+          <w:r>
+            <w:rPr>
+              <w:rStyle w:val="CommentReference"/>
+            </w:rPr>
+            <w:commentReference w:id="65"/>
+          </w:r>
+          <w:r>
+            <w:t>.</w:t>
+          </w:r>
+        </w:p>
+        <w:p/>
+        <w:p>
+          <w:commentRangeStart w:id="66"/>
+          <w:r>
+            <w:t xml:space="preserve">Ce que fait la Vue Dashboard c’est qu’elle va aller récupérer les shoots de l’utilisateur grâce à l’API (/api/shoots) puis </w:t>
+          </w:r>
+          <w:r>
+            <w:t>elle va boucler en passant en propriétés un shoot à un composant partagés</w:t>
+          </w:r>
+          <w:r>
+            <w:rPr>
+              <w:rStyle w:val="FootnoteReference"/>
+            </w:rPr>
+            <w:footnoteReference w:id="2"/>
+          </w:r>
+          <w:r>
+            <w:rPr>
+              <w:vertAlign w:val="superscript"/>
+            </w:rPr>
+            <w:t xml:space="preserve"> </w:t>
+          </w:r>
+          <w:r>
+            <w:rPr>
+              <w:i/>
+            </w:rPr>
+            <w:t>shootSummary</w:t>
+          </w:r>
+          <w:commentRangeEnd w:id="66"/>
+          <w:r>
+            <w:rPr>
+              <w:rStyle w:val="CommentReference"/>
+            </w:rPr>
+            <w:commentReference w:id="66"/>
+          </w:r>
+          <w:r>
+            <w:rPr>
+              <w:i/>
+            </w:rPr>
+            <w:t xml:space="preserve">. </w:t>
+          </w:r>
+        </w:p>
+        <w:p>
+          <w:pPr>
+            <w:rPr>
+              <w:i/>
+            </w:rPr>
+          </w:pPr>
+        </w:p>
+        <w:p>
+          <w:r>
+            <w:t>Le composant</w:t>
+          </w:r>
+          <w:r>
+            <w:rPr>
+              <w:i/>
+            </w:rPr>
+            <w:t xml:space="preserve"> shootSummary </w:t>
+          </w:r>
+          <w:r>
+            <w:t>appelle à son tour l’API si l’utilisateur désire voir les détails de son Shoot.</w:t>
+          </w:r>
+          <w:r>
+            <w:t xml:space="preserve"> Il va mettre ces détails dans un state de </w:t>
+          </w:r>
+          <w:commentRangeStart w:id="67"/>
+          <w:r>
+            <w:t>VueX</w:t>
+          </w:r>
+          <w:commentRangeEnd w:id="67"/>
+          <w:r>
+            <w:rPr>
+              <w:rStyle w:val="CommentReference"/>
+            </w:rPr>
+            <w:commentReference w:id="67"/>
+          </w:r>
+          <w:r>
+            <w:t xml:space="preserve"> </w:t>
+          </w:r>
+          <w:r>
+            <w:rPr>
+              <w:i/>
+            </w:rPr>
+            <w:t>currentShoot</w:t>
+          </w:r>
+          <w:r>
+            <w:rPr>
+              <w:i/>
+            </w:rPr>
+            <w:t xml:space="preserve"> </w:t>
+          </w:r>
+          <w:r>
+            <w:t>il va afficher un composant partagés</w:t>
+          </w:r>
+          <w:r>
+            <w:rPr>
+              <w:vertAlign w:val="superscript"/>
+            </w:rPr>
+            <w:t>2</w:t>
+          </w:r>
+          <w:r>
+            <w:rPr>
+              <w:vertAlign w:val="superscript"/>
+            </w:rPr>
+            <w:t xml:space="preserve"> </w:t>
+          </w:r>
+          <w:r>
+            <w:rPr>
+              <w:i/>
+            </w:rPr>
+            <w:t>shootDetails</w:t>
+          </w:r>
+          <w:r>
+            <w:rPr>
+              <w:i/>
+            </w:rPr>
+            <w:t xml:space="preserve"> </w:t>
+          </w:r>
+          <w:r>
+            <w:t>qui prend les informations du state VueX et va afficher ses informations supplémentaires de manière simple.</w:t>
+          </w:r>
+        </w:p>
+        <w:p>
+          <w:pPr>
+            <w:pStyle w:val="Heading3"/>
+          </w:pPr>
+          <w:bookmarkStart w:id="68" w:name="_Toc479064738"/>
+          <w:r>
+            <w:lastRenderedPageBreak/>
+            <w:t xml:space="preserve">Vue </w:t>
+          </w:r>
+          <w:r>
+            <w:t>« Create Shoot »</w:t>
+          </w:r>
+          <w:bookmarkEnd w:id="68"/>
+        </w:p>
+        <w:p>
+          <w:r>
+            <w:t xml:space="preserve">Cette vue va permettre à un utilisateur de débuter un Shoot. Sa route prend un paramètre, en effet car le </w:t>
+          </w:r>
+          <w:r>
+            <w:t>bouton</w:t>
+          </w:r>
+          <w:r>
+            <w:t xml:space="preserve"> « + » du dashboard peut permettre à l’utilisateur de définir quel type de Shoot il veut débuter, ceci afin de permettre une ergonomie et une intuitivité de l’application. Cette Vue est un simple formulaire, je désactive juste le bouton si la validation n’est pas ok, donc tant que tous les champs ne sont pas remplis ou que le format n’est pas respecté.</w:t>
+          </w:r>
+        </w:p>
+        <w:p>
+          <w:pPr>
+            <w:pStyle w:val="Heading3"/>
+          </w:pPr>
+          <w:bookmarkStart w:id="69" w:name="_Toc479064739"/>
+          <w:r>
+            <w:t>Vue « Edit Shoot »</w:t>
+          </w:r>
+          <w:bookmarkEnd w:id="69"/>
+        </w:p>
+        <w:p>
           <w:pPr>
             <w:pStyle w:val="Heading2"/>
+          </w:pPr>
+          <w:bookmarkStart w:id="70" w:name="_Toc479064740"/>
+          <w:r>
+            <w:t>Partie Administrateurs</w:t>
+          </w:r>
+          <w:bookmarkEnd w:id="70"/>
+        </w:p>
+        <w:p>
+          <w:pPr>
+            <w:rPr>
+              <w:lang w:eastAsia="fr-CH"/>
+            </w:rPr>
+          </w:pPr>
+        </w:p>
+        <w:p>
+          <w:pPr>
+            <w:pStyle w:val="Heading2"/>
+          </w:pPr>
+          <w:bookmarkStart w:id="71" w:name="_Toc479064741"/>
+          <w:r>
+            <w:t>Partie Anonymes</w:t>
+          </w:r>
+          <w:bookmarkEnd w:id="71"/>
+        </w:p>
+        <w:p/>
+        <w:p>
+          <w:pPr>
+            <w:pStyle w:val="Heading2"/>
             <w:rPr>
               <w:i/>
             </w:rPr>
           </w:pPr>
-          <w:bookmarkStart w:id="58" w:name="_Toc25553321"/>
-          <w:bookmarkStart w:id="59" w:name="_Toc71691025"/>
-          <w:bookmarkStart w:id="60" w:name="_Toc279067818"/>
-          <w:bookmarkStart w:id="61" w:name="_Toc478741792"/>
+          <w:bookmarkStart w:id="72" w:name="_Toc25553321"/>
+          <w:bookmarkStart w:id="73" w:name="_Toc71691025"/>
+          <w:bookmarkStart w:id="74" w:name="_Toc279067818"/>
+          <w:bookmarkStart w:id="75" w:name="_Toc479064742"/>
           <w:r>
             <w:t>Description des test</w:t>
           </w:r>
-          <w:bookmarkEnd w:id="58"/>
+          <w:bookmarkEnd w:id="72"/>
           <w:r>
             <w:t>s effectués</w:t>
           </w:r>
-          <w:bookmarkEnd w:id="59"/>
-          <w:bookmarkEnd w:id="60"/>
-          <w:bookmarkEnd w:id="61"/>
+          <w:bookmarkEnd w:id="73"/>
+          <w:bookmarkEnd w:id="74"/>
+          <w:bookmarkEnd w:id="75"/>
         </w:p>
         <w:p>
           <w:pPr>
@@ -7621,20 +9098,20 @@
               <w:i/>
             </w:rPr>
           </w:pPr>
-          <w:bookmarkStart w:id="62" w:name="_Toc25553322"/>
-          <w:bookmarkStart w:id="63" w:name="_Toc71691026"/>
-          <w:bookmarkStart w:id="64" w:name="_Toc279067819"/>
-          <w:bookmarkStart w:id="65" w:name="_Toc478741793"/>
+          <w:bookmarkStart w:id="76" w:name="_Toc25553322"/>
+          <w:bookmarkStart w:id="77" w:name="_Toc71691026"/>
+          <w:bookmarkStart w:id="78" w:name="_Toc279067819"/>
+          <w:bookmarkStart w:id="79" w:name="_Toc479064743"/>
           <w:r>
             <w:t xml:space="preserve">Erreurs </w:t>
           </w:r>
-          <w:bookmarkEnd w:id="62"/>
+          <w:bookmarkEnd w:id="76"/>
           <w:r>
             <w:t>restantes</w:t>
           </w:r>
-          <w:bookmarkEnd w:id="63"/>
-          <w:bookmarkEnd w:id="64"/>
-          <w:bookmarkEnd w:id="65"/>
+          <w:bookmarkEnd w:id="77"/>
+          <w:bookmarkEnd w:id="78"/>
+          <w:bookmarkEnd w:id="79"/>
           <w:r>
             <w:t xml:space="preserve">  </w:t>
           </w:r>
@@ -7646,7 +9123,7 @@
               <w:i/>
             </w:rPr>
           </w:pPr>
-          <w:bookmarkStart w:id="66" w:name="_Toc25553323"/>
+          <w:bookmarkStart w:id="80" w:name="_Toc25553323"/>
         </w:p>
         <w:p>
           <w:pPr>
@@ -7703,7 +9180,7 @@
             </w:rPr>
             <w:t>Conséquences sur l'utilisation du produit</w:t>
           </w:r>
-          <w:bookmarkEnd w:id="66"/>
+          <w:bookmarkEnd w:id="80"/>
         </w:p>
         <w:p>
           <w:pPr>
@@ -7738,17 +9215,17 @@
               <w:i/>
             </w:rPr>
           </w:pPr>
-          <w:bookmarkStart w:id="67" w:name="_Toc25553319"/>
-          <w:bookmarkStart w:id="68" w:name="_Toc71691023"/>
-          <w:bookmarkStart w:id="69" w:name="_Toc279067820"/>
-          <w:bookmarkStart w:id="70" w:name="_Toc478741794"/>
+          <w:bookmarkStart w:id="81" w:name="_Toc25553319"/>
+          <w:bookmarkStart w:id="82" w:name="_Toc71691023"/>
+          <w:bookmarkStart w:id="83" w:name="_Toc279067820"/>
+          <w:bookmarkStart w:id="84" w:name="_Toc479064744"/>
           <w:r>
             <w:t>Dossier d'archivage</w:t>
           </w:r>
-          <w:bookmarkEnd w:id="67"/>
-          <w:bookmarkEnd w:id="68"/>
-          <w:bookmarkEnd w:id="69"/>
-          <w:bookmarkEnd w:id="70"/>
+          <w:bookmarkEnd w:id="81"/>
+          <w:bookmarkEnd w:id="82"/>
+          <w:bookmarkEnd w:id="83"/>
+          <w:bookmarkEnd w:id="84"/>
         </w:p>
         <w:p>
           <w:pPr>
@@ -7855,9 +9332,9 @@
           <w:pPr>
             <w:pStyle w:val="Heading1"/>
           </w:pPr>
-          <w:bookmarkStart w:id="71" w:name="_Toc71691027"/>
-          <w:bookmarkStart w:id="72" w:name="_Toc279067821"/>
-          <w:bookmarkStart w:id="73" w:name="_Toc478741795"/>
+          <w:bookmarkStart w:id="85" w:name="_Toc71691027"/>
+          <w:bookmarkStart w:id="86" w:name="_Toc279067821"/>
+          <w:bookmarkStart w:id="87" w:name="_Toc479064745"/>
           <w:r>
             <w:lastRenderedPageBreak/>
             <w:t>M</w:t>
@@ -7865,9 +9342,9 @@
           <w:r>
             <w:t>ise en service</w:t>
           </w:r>
-          <w:bookmarkEnd w:id="71"/>
-          <w:bookmarkEnd w:id="72"/>
-          <w:bookmarkEnd w:id="73"/>
+          <w:bookmarkEnd w:id="85"/>
+          <w:bookmarkEnd w:id="86"/>
+          <w:bookmarkEnd w:id="87"/>
         </w:p>
         <w:p>
           <w:pPr>
@@ -7876,20 +9353,20 @@
               <w:i/>
             </w:rPr>
           </w:pPr>
-          <w:bookmarkStart w:id="74" w:name="_Toc25553325"/>
-          <w:bookmarkStart w:id="75" w:name="_Toc71691028"/>
-          <w:bookmarkStart w:id="76" w:name="_Toc279067822"/>
-          <w:bookmarkStart w:id="77" w:name="_Toc478741796"/>
+          <w:bookmarkStart w:id="88" w:name="_Toc25553325"/>
+          <w:bookmarkStart w:id="89" w:name="_Toc71691028"/>
+          <w:bookmarkStart w:id="90" w:name="_Toc279067822"/>
+          <w:bookmarkStart w:id="91" w:name="_Toc479064746"/>
           <w:r>
             <w:t xml:space="preserve">Rapport de </w:t>
           </w:r>
-          <w:bookmarkEnd w:id="74"/>
+          <w:bookmarkEnd w:id="88"/>
           <w:r>
             <w:t>mise en service</w:t>
           </w:r>
-          <w:bookmarkEnd w:id="75"/>
-          <w:bookmarkEnd w:id="76"/>
-          <w:bookmarkEnd w:id="77"/>
+          <w:bookmarkEnd w:id="89"/>
+          <w:bookmarkEnd w:id="90"/>
+          <w:bookmarkEnd w:id="91"/>
         </w:p>
         <w:p>
           <w:pPr>
@@ -8016,20 +9493,20 @@
               <w:i/>
             </w:rPr>
           </w:pPr>
-          <w:bookmarkStart w:id="78" w:name="_Toc25553326"/>
-          <w:bookmarkStart w:id="79" w:name="_Toc71691029"/>
-          <w:bookmarkStart w:id="80" w:name="_Toc279067823"/>
-          <w:bookmarkStart w:id="81" w:name="_Toc478741797"/>
+          <w:bookmarkStart w:id="92" w:name="_Toc25553326"/>
+          <w:bookmarkStart w:id="93" w:name="_Toc71691029"/>
+          <w:bookmarkStart w:id="94" w:name="_Toc279067823"/>
+          <w:bookmarkStart w:id="95" w:name="_Toc479064747"/>
           <w:r>
             <w:t>Liste des documents</w:t>
           </w:r>
-          <w:bookmarkEnd w:id="78"/>
+          <w:bookmarkEnd w:id="92"/>
           <w:r>
             <w:t xml:space="preserve"> fournis</w:t>
           </w:r>
-          <w:bookmarkEnd w:id="79"/>
-          <w:bookmarkEnd w:id="80"/>
-          <w:bookmarkEnd w:id="81"/>
+          <w:bookmarkEnd w:id="93"/>
+          <w:bookmarkEnd w:id="94"/>
+          <w:bookmarkEnd w:id="95"/>
         </w:p>
         <w:p>
           <w:pPr>
@@ -8144,20 +9621,20 @@
           <w:pPr>
             <w:pStyle w:val="Heading1"/>
           </w:pPr>
-          <w:bookmarkStart w:id="82" w:name="_Toc25553328"/>
-          <w:bookmarkStart w:id="83" w:name="_Toc71703263"/>
-          <w:bookmarkStart w:id="84" w:name="_Toc279067824"/>
-          <w:bookmarkStart w:id="85" w:name="_Toc478741798"/>
+          <w:bookmarkStart w:id="96" w:name="_Toc25553328"/>
+          <w:bookmarkStart w:id="97" w:name="_Toc71703263"/>
+          <w:bookmarkStart w:id="98" w:name="_Toc279067824"/>
+          <w:bookmarkStart w:id="99" w:name="_Toc479064748"/>
           <w:r>
             <w:t>C</w:t>
           </w:r>
-          <w:bookmarkEnd w:id="82"/>
-          <w:bookmarkEnd w:id="83"/>
+          <w:bookmarkEnd w:id="96"/>
+          <w:bookmarkEnd w:id="97"/>
           <w:r>
             <w:t>onclusions</w:t>
           </w:r>
-          <w:bookmarkEnd w:id="84"/>
-          <w:bookmarkEnd w:id="85"/>
+          <w:bookmarkEnd w:id="98"/>
+          <w:bookmarkEnd w:id="99"/>
         </w:p>
         <w:p>
           <w:pPr>
@@ -8303,173 +9780,173 @@
           <w:pPr>
             <w:pStyle w:val="Heading1"/>
           </w:pPr>
-          <w:bookmarkStart w:id="86" w:name="_Toc71703264"/>
-          <w:bookmarkStart w:id="87" w:name="_Toc279067825"/>
-          <w:bookmarkStart w:id="88" w:name="_Toc478741799"/>
+          <w:bookmarkStart w:id="100" w:name="_Toc71703264"/>
+          <w:bookmarkStart w:id="101" w:name="_Toc279067825"/>
+          <w:bookmarkStart w:id="102" w:name="_Toc479064749"/>
           <w:r>
             <w:lastRenderedPageBreak/>
             <w:t>A</w:t>
           </w:r>
-          <w:bookmarkEnd w:id="86"/>
+          <w:bookmarkEnd w:id="100"/>
           <w:r>
             <w:t>nnexes</w:t>
           </w:r>
-          <w:bookmarkEnd w:id="87"/>
-          <w:bookmarkEnd w:id="88"/>
-        </w:p>
-        <w:p>
-          <w:pPr>
-            <w:pStyle w:val="Heading2"/>
-            <w:rPr>
-              <w:i/>
-            </w:rPr>
-          </w:pPr>
-          <w:bookmarkStart w:id="89" w:name="_Toc71703265"/>
-          <w:bookmarkStart w:id="90" w:name="_Toc279067826"/>
-          <w:bookmarkStart w:id="91" w:name="_Toc478741800"/>
-          <w:r>
-            <w:t>Sources – Bibliographie</w:t>
-          </w:r>
-          <w:bookmarkEnd w:id="89"/>
-          <w:bookmarkEnd w:id="90"/>
-          <w:bookmarkEnd w:id="91"/>
-        </w:p>
-        <w:p>
-          <w:pPr>
-            <w:ind w:left="426"/>
-            <w:rPr>
-              <w:iCs/>
-            </w:rPr>
-          </w:pPr>
-        </w:p>
-        <w:p>
-          <w:pPr>
-            <w:ind w:left="426"/>
-            <w:rPr>
-              <w:i/>
-            </w:rPr>
-          </w:pPr>
-          <w:r>
-            <w:rPr>
-              <w:i/>
-            </w:rPr>
-            <w:t>Liste des livres utilisé</w:t>
-          </w:r>
-          <w:r>
-            <w:rPr>
-              <w:i/>
-            </w:rPr>
-            <w:t>s</w:t>
-          </w:r>
-          <w:r>
-            <w:rPr>
-              <w:i/>
-            </w:rPr>
-            <w:t xml:space="preserve"> (Titre, auteur, date), des sites Internet (URL) consultés, des articles (Revue, date, titre, auteur)… Et de toutes les aides externes (noms)   </w:t>
-          </w:r>
-        </w:p>
-        <w:p>
-          <w:pPr>
-            <w:pStyle w:val="Heading2"/>
-          </w:pPr>
-          <w:bookmarkStart w:id="92" w:name="_Toc25553330"/>
-          <w:bookmarkStart w:id="93" w:name="_Toc71703266"/>
-          <w:bookmarkStart w:id="94" w:name="_Toc279067827"/>
-          <w:bookmarkStart w:id="95" w:name="_Toc478741801"/>
-          <w:r>
-            <w:t xml:space="preserve">Journal de </w:t>
-          </w:r>
-          <w:bookmarkEnd w:id="92"/>
-          <w:bookmarkEnd w:id="93"/>
-          <w:r>
-            <w:t>travail</w:t>
-          </w:r>
-          <w:bookmarkStart w:id="96" w:name="_Toc25553331"/>
-          <w:bookmarkEnd w:id="94"/>
-          <w:bookmarkEnd w:id="95"/>
-        </w:p>
-        <w:p>
-          <w:pPr>
-            <w:rPr>
-              <w:lang w:eastAsia="fr-CH"/>
-            </w:rPr>
-          </w:pPr>
-        </w:p>
-        <w:p>
-          <w:pPr>
-            <w:pStyle w:val="Heading2"/>
-          </w:pPr>
-          <w:bookmarkStart w:id="97" w:name="_Toc71703267"/>
-          <w:bookmarkStart w:id="98" w:name="_Toc279067828"/>
-          <w:bookmarkStart w:id="99" w:name="_Toc478741802"/>
-          <w:r>
-            <w:t>Manuel d'Installation</w:t>
-          </w:r>
-          <w:bookmarkEnd w:id="96"/>
-          <w:bookmarkEnd w:id="97"/>
-          <w:bookmarkEnd w:id="98"/>
-          <w:bookmarkEnd w:id="99"/>
-        </w:p>
-        <w:p>
-          <w:pPr>
-            <w:rPr>
-              <w:lang w:eastAsia="fr-CH"/>
-            </w:rPr>
-          </w:pPr>
-        </w:p>
-        <w:p>
-          <w:pPr>
-            <w:pStyle w:val="Heading2"/>
-          </w:pPr>
-          <w:bookmarkStart w:id="100" w:name="_Toc25553332"/>
-          <w:bookmarkStart w:id="101" w:name="_Toc71703268"/>
-          <w:r>
-            <w:t xml:space="preserve"> </w:t>
-          </w:r>
-          <w:bookmarkStart w:id="102" w:name="_Toc279067829"/>
-          <w:bookmarkStart w:id="103" w:name="_Toc478741803"/>
-          <w:r>
-            <w:t>Manuel d'Utilisation</w:t>
-          </w:r>
-          <w:bookmarkEnd w:id="100"/>
           <w:bookmarkEnd w:id="101"/>
           <w:bookmarkEnd w:id="102"/>
+        </w:p>
+        <w:p>
+          <w:pPr>
+            <w:pStyle w:val="Heading2"/>
+            <w:rPr>
+              <w:i/>
+            </w:rPr>
+          </w:pPr>
+          <w:bookmarkStart w:id="103" w:name="_Toc71703265"/>
+          <w:bookmarkStart w:id="104" w:name="_Toc279067826"/>
+          <w:bookmarkStart w:id="105" w:name="_Toc479064750"/>
+          <w:r>
+            <w:t>Sources – Bibliographie</w:t>
+          </w:r>
           <w:bookmarkEnd w:id="103"/>
-        </w:p>
-        <w:p>
-          <w:pPr>
-            <w:rPr>
-              <w:lang w:eastAsia="fr-CH"/>
-            </w:rPr>
-          </w:pPr>
-        </w:p>
-        <w:p>
-          <w:pPr>
-            <w:pStyle w:val="Heading2"/>
-            <w:rPr>
-              <w:i/>
-            </w:rPr>
-          </w:pPr>
-          <w:bookmarkStart w:id="104" w:name="_Toc71703270"/>
-          <w:bookmarkStart w:id="105" w:name="_Toc279067830"/>
-          <w:bookmarkStart w:id="106" w:name="_Toc478741804"/>
-          <w:bookmarkStart w:id="107" w:name="_Toc25553334"/>
-          <w:r>
-            <w:t>A</w:t>
-          </w:r>
-          <w:r>
-            <w:t>rchives du pro</w:t>
-          </w:r>
-          <w:r>
-            <w:t>jet</w:t>
-          </w:r>
           <w:bookmarkEnd w:id="104"/>
           <w:bookmarkEnd w:id="105"/>
+        </w:p>
+        <w:p>
+          <w:pPr>
+            <w:ind w:left="426"/>
+            <w:rPr>
+              <w:iCs/>
+            </w:rPr>
+          </w:pPr>
+        </w:p>
+        <w:p>
+          <w:pPr>
+            <w:ind w:left="426"/>
+            <w:rPr>
+              <w:i/>
+            </w:rPr>
+          </w:pPr>
+          <w:r>
+            <w:rPr>
+              <w:i/>
+            </w:rPr>
+            <w:t>Liste des livres utilisé</w:t>
+          </w:r>
+          <w:r>
+            <w:rPr>
+              <w:i/>
+            </w:rPr>
+            <w:t>s</w:t>
+          </w:r>
+          <w:r>
+            <w:rPr>
+              <w:i/>
+            </w:rPr>
+            <w:t xml:space="preserve"> (Titre, auteur, date), des sites Internet (URL) consultés, des articles (Revue, date, titre, auteur)… Et de toutes les aides externes (noms)   </w:t>
+          </w:r>
+        </w:p>
+        <w:p>
+          <w:pPr>
+            <w:pStyle w:val="Heading2"/>
+          </w:pPr>
+          <w:bookmarkStart w:id="106" w:name="_Toc25553330"/>
+          <w:bookmarkStart w:id="107" w:name="_Toc71703266"/>
+          <w:bookmarkStart w:id="108" w:name="_Toc279067827"/>
+          <w:bookmarkStart w:id="109" w:name="_Toc479064751"/>
+          <w:r>
+            <w:t xml:space="preserve">Journal de </w:t>
+          </w:r>
           <w:bookmarkEnd w:id="106"/>
+          <w:bookmarkEnd w:id="107"/>
+          <w:r>
+            <w:t>travail</w:t>
+          </w:r>
+          <w:bookmarkStart w:id="110" w:name="_Toc25553331"/>
+          <w:bookmarkEnd w:id="108"/>
+          <w:bookmarkEnd w:id="109"/>
+        </w:p>
+        <w:p>
+          <w:pPr>
+            <w:rPr>
+              <w:lang w:eastAsia="fr-CH"/>
+            </w:rPr>
+          </w:pPr>
+        </w:p>
+        <w:p>
+          <w:pPr>
+            <w:pStyle w:val="Heading2"/>
+          </w:pPr>
+          <w:bookmarkStart w:id="111" w:name="_Toc71703267"/>
+          <w:bookmarkStart w:id="112" w:name="_Toc279067828"/>
+          <w:bookmarkStart w:id="113" w:name="_Toc479064752"/>
+          <w:r>
+            <w:t>Manuel d'Installation</w:t>
+          </w:r>
+          <w:bookmarkEnd w:id="110"/>
+          <w:bookmarkEnd w:id="111"/>
+          <w:bookmarkEnd w:id="112"/>
+          <w:bookmarkEnd w:id="113"/>
+        </w:p>
+        <w:p>
+          <w:pPr>
+            <w:rPr>
+              <w:lang w:eastAsia="fr-CH"/>
+            </w:rPr>
+          </w:pPr>
+        </w:p>
+        <w:p>
+          <w:pPr>
+            <w:pStyle w:val="Heading2"/>
+          </w:pPr>
+          <w:bookmarkStart w:id="114" w:name="_Toc25553332"/>
+          <w:bookmarkStart w:id="115" w:name="_Toc71703268"/>
           <w:r>
             <w:t xml:space="preserve"> </w:t>
           </w:r>
-          <w:bookmarkEnd w:id="107"/>
+          <w:bookmarkStart w:id="116" w:name="_Toc279067829"/>
+          <w:bookmarkStart w:id="117" w:name="_Toc479064753"/>
+          <w:r>
+            <w:t>Manuel d'Utilisation</w:t>
+          </w:r>
+          <w:bookmarkEnd w:id="114"/>
+          <w:bookmarkEnd w:id="115"/>
+          <w:bookmarkEnd w:id="116"/>
+          <w:bookmarkEnd w:id="117"/>
+        </w:p>
+        <w:p>
+          <w:pPr>
+            <w:rPr>
+              <w:lang w:eastAsia="fr-CH"/>
+            </w:rPr>
+          </w:pPr>
+        </w:p>
+        <w:p>
+          <w:pPr>
+            <w:pStyle w:val="Heading2"/>
+            <w:rPr>
+              <w:i/>
+            </w:rPr>
+          </w:pPr>
+          <w:bookmarkStart w:id="118" w:name="_Toc71703270"/>
+          <w:bookmarkStart w:id="119" w:name="_Toc279067830"/>
+          <w:bookmarkStart w:id="120" w:name="_Toc25553334"/>
+          <w:bookmarkStart w:id="121" w:name="_Toc479064754"/>
+          <w:r>
+            <w:t>A</w:t>
+          </w:r>
+          <w:r>
+            <w:t>rchives du pro</w:t>
+          </w:r>
+          <w:r>
+            <w:t>jet</w:t>
+          </w:r>
+          <w:bookmarkEnd w:id="118"/>
+          <w:bookmarkEnd w:id="119"/>
+          <w:bookmarkEnd w:id="121"/>
+          <w:r>
+            <w:t xml:space="preserve"> </w:t>
+          </w:r>
+          <w:bookmarkEnd w:id="120"/>
         </w:p>
         <w:p/>
         <w:p>
@@ -8634,7 +10111,15 @@
         <w:sym w:font="Wingdings" w:char="F0E0"/>
       </w:r>
       <w:r>
-        <w:t xml:space="preserve"> à voir</w:t>
+        <w:t xml:space="preserve"> </w:t>
+      </w:r>
+      <w:proofErr w:type="gramStart"/>
+      <w:r>
+        <w:t>à</w:t>
+      </w:r>
+      <w:proofErr w:type="gramEnd"/>
+      <w:r>
+        <w:t xml:space="preserve"> voir</w:t>
       </w:r>
     </w:p>
   </w:comment>
@@ -8715,6 +10200,117 @@
       </w:r>
       <w:r>
         <w:t>Attention à la fin du projet de modifier si nécessaire</w:t>
+      </w:r>
+    </w:p>
+  </w:comment>
+  <w:comment w:id="61" w:author="Bonjour Mickael" w:date="2017-04-04T09:48:00Z" w:initials="BM">
+    <w:p>
+      <w:pPr>
+        <w:pStyle w:val="CommentText"/>
+      </w:pPr>
+      <w:r>
+        <w:rPr>
+          <w:rStyle w:val="CommentReference"/>
+        </w:rPr>
+        <w:annotationRef/>
+      </w:r>
+      <w:r>
+        <w:t>Ajouter screenShot quand couleurs OK</w:t>
+      </w:r>
+    </w:p>
+    <w:p>
+      <w:pPr>
+        <w:pStyle w:val="CommentText"/>
+      </w:pPr>
+    </w:p>
+    <w:p>
+      <w:pPr>
+        <w:pStyle w:val="CommentText"/>
+      </w:pPr>
+      <w:r>
+        <w:t>Voir avec Clients si mettre une liste de 2-3 user aléatoires afin de voir rapidement les statistiques du dernier Shoot (anonyme)</w:t>
+      </w:r>
+    </w:p>
+  </w:comment>
+  <w:comment w:id="64" w:author="Bonjour Mickael" w:date="2017-04-04T09:55:00Z" w:initials="BM">
+    <w:p>
+      <w:pPr>
+        <w:pStyle w:val="CommentText"/>
+      </w:pPr>
+      <w:r>
+        <w:rPr>
+          <w:rStyle w:val="CommentReference"/>
+        </w:rPr>
+        <w:annotationRef/>
+      </w:r>
+      <w:r>
+        <w:t>Attention à revenir dessus</w:t>
+      </w:r>
+    </w:p>
+  </w:comment>
+  <w:comment w:id="65" w:author="Bonjour Mickael" w:date="2017-04-04T09:57:00Z" w:initials="BM">
+    <w:p>
+      <w:pPr>
+        <w:pStyle w:val="CommentText"/>
+      </w:pPr>
+      <w:r>
+        <w:rPr>
+          <w:rStyle w:val="CommentReference"/>
+        </w:rPr>
+        <w:annotationRef/>
+      </w:r>
+      <w:r>
+        <w:t>Ajouter Screen quand Couleurs OK</w:t>
+      </w:r>
+    </w:p>
+    <w:p>
+      <w:pPr>
+        <w:pStyle w:val="CommentText"/>
+      </w:pPr>
+    </w:p>
+    <w:p>
+      <w:pPr>
+        <w:pStyle w:val="CommentText"/>
+      </w:pPr>
+      <w:r>
+        <w:t xml:space="preserve">Ajouter figure des composants Vue sur la page Dashboard </w:t>
+      </w:r>
+    </w:p>
+  </w:comment>
+  <w:comment w:id="66" w:author="Bonjour Mickael" w:date="2017-04-04T10:05:00Z" w:initials="BM">
+    <w:p>
+      <w:pPr>
+        <w:pStyle w:val="CommentText"/>
+      </w:pPr>
+      <w:r>
+        <w:rPr>
+          <w:rStyle w:val="CommentReference"/>
+        </w:rPr>
+        <w:annotationRef/>
+      </w:r>
+      <w:r>
+        <w:t>Schéma vaut 1000mots</w:t>
+      </w:r>
+    </w:p>
+    <w:p>
+      <w:pPr>
+        <w:pStyle w:val="CommentText"/>
+      </w:pPr>
+    </w:p>
+  </w:comment>
+  <w:comment w:id="67" w:author="Bonjour Mickael" w:date="2017-04-04T10:11:00Z" w:initials="BM">
+    <w:p>
+      <w:pPr>
+        <w:pStyle w:val="CommentText"/>
+      </w:pPr>
+      <w:r>
+        <w:rPr>
+          <w:rStyle w:val="CommentReference"/>
+        </w:rPr>
+        <w:annotationRef/>
+      </w:r>
+      <w:r>
+        <w:t>Expliquer VueX</w:t>
       </w:r>
     </w:p>
   </w:comment>
@@ -8729,6 +10325,11 @@
   <w15:commentEx w15:paraId="4F43C585" w15:done="0"/>
   <w15:commentEx w15:paraId="377E2DE8" w15:done="0"/>
   <w15:commentEx w15:paraId="703A280F" w15:done="0"/>
+  <w15:commentEx w15:paraId="7F6FD1CE" w15:done="0"/>
+  <w15:commentEx w15:paraId="16A3E95E" w15:done="0"/>
+  <w15:commentEx w15:paraId="1B654FE7" w15:done="0"/>
+  <w15:commentEx w15:paraId="6B6E01D4" w15:done="0"/>
+  <w15:commentEx w15:paraId="56F04A7C" w15:done="0"/>
 </w15:commentsEx>
 </file>
 
@@ -8777,7 +10378,6 @@
         <w:dataBinding w:prefixMappings="xmlns:ns0='http://purl.org/dc/elements/1.1/' xmlns:ns1='http://schemas.openxmlformats.org/package/2006/metadata/core-properties' " w:xpath="/ns1:coreProperties[1]/ns0:creator[1]" w:storeItemID="{6C3C8BC8-F283-45AE-878A-BAB7291924A1}"/>
         <w:text/>
       </w:sdtPr>
-      <w:sdtEndPr/>
       <w:sdtContent>
         <w:r>
           <w:rPr>
@@ -8823,7 +10423,7 @@
           <w:rPr>
             <w:noProof/>
           </w:rPr>
-          <w:t>6</w:t>
+          <w:t>13</w:t>
         </w:r>
         <w:r>
           <w:rPr>
@@ -8908,6 +10508,28 @@
       </w:r>
     </w:p>
   </w:footnote>
+  <w:footnote w:id="2">
+    <w:p>
+      <w:pPr>
+        <w:pStyle w:val="FootnoteText"/>
+      </w:pPr>
+      <w:r>
+        <w:rPr>
+          <w:rStyle w:val="FootnoteReference"/>
+        </w:rPr>
+        <w:footnoteRef/>
+      </w:r>
+      <w:r>
+        <w:t xml:space="preserve"> </w:t>
+      </w:r>
+      <w:r>
+        <w:t>Les composants partagés sont des composants qui seront utilisés à plusieurs reprises, ils seront donc mis au m</w:t>
+      </w:r>
+      <w:r>
+        <w:t>ême endroit afin d’en faciliter l’accès.</w:t>
+      </w:r>
+    </w:p>
+  </w:footnote>
 </w:footnotes>
 </file>
 
@@ -8935,11 +10557,6 @@
         <w:dataBinding w:prefixMappings="xmlns:ns0='http://purl.org/dc/elements/1.1/' xmlns:ns1='http://schemas.openxmlformats.org/package/2006/metadata/core-properties' " w:xpath="/ns1:coreProperties[1]/ns0:title[1]" w:storeItemID="{6C3C8BC8-F283-45AE-878A-BAB7291924A1}"/>
         <w:text/>
       </w:sdtPr>
-      <w:sdtEndPr>
-        <w:rPr>
-          <w:rStyle w:val="Heading4Char"/>
-        </w:rPr>
-      </w:sdtEndPr>
       <w:sdtContent>
         <w:r>
           <w:rPr>
@@ -9001,7 +10618,7 @@
         <w:color w:val="595959" w:themeColor="text1" w:themeTint="A6"/>
         <w:szCs w:val="24"/>
       </w:rPr>
-      <w:t>31.03.2017</w:t>
+      <w:t>04.04.2017</w:t>
     </w:r>
     <w:r>
       <w:rPr>
@@ -11783,7 +13400,7 @@
   <w:abstractNum w:abstractNumId="24" w15:restartNumberingAfterBreak="0">
     <w:nsid w:val="5D3D3477"/>
     <w:multiLevelType w:val="hybridMultilevel"/>
-    <w:tmpl w:val="1E5E80BC"/>
+    <w:tmpl w:val="00869196"/>
     <w:lvl w:ilvl="0" w:tplc="100C0001">
       <w:start w:val="1"/>
       <w:numFmt w:val="bullet"/>
@@ -11991,7 +13608,7 @@
   <w:abstractNum w:abstractNumId="26" w15:restartNumberingAfterBreak="0">
     <w:nsid w:val="640E437B"/>
     <w:multiLevelType w:val="hybridMultilevel"/>
-    <w:tmpl w:val="13E81FB6"/>
+    <w:tmpl w:val="523C4DCA"/>
     <w:lvl w:ilvl="0" w:tplc="100C0001">
       <w:start w:val="1"/>
       <w:numFmt w:val="bullet"/>
@@ -12016,16 +13633,15 @@
         <w:rFonts w:ascii="Courier New" w:hAnsi="Courier New" w:cs="Courier New" w:hint="default"/>
       </w:rPr>
     </w:lvl>
-    <w:lvl w:ilvl="2" w:tplc="100C0005" w:tentative="1">
-      <w:start w:val="1"/>
-      <w:numFmt w:val="bullet"/>
-      <w:lvlText w:val=""/>
+    <w:lvl w:ilvl="2" w:tplc="AF24AC00">
+      <w:numFmt w:val="bullet"/>
+      <w:lvlText w:val="-"/>
       <w:lvlJc w:val="left"/>
       <w:pPr>
         <w:ind w:left="2160" w:hanging="360"/>
       </w:pPr>
       <w:rPr>
-        <w:rFonts w:ascii="Wingdings" w:hAnsi="Wingdings" w:hint="default"/>
+        <w:rFonts w:ascii="Calibri" w:eastAsiaTheme="minorEastAsia" w:hAnsi="Calibri" w:cs="Calibri" w:hint="default"/>
       </w:rPr>
     </w:lvl>
     <w:lvl w:ilvl="3" w:tplc="100C0001" w:tentative="1">
@@ -14584,7 +16200,7 @@
 </file>
 
 <file path=customXml/itemProps2.xml><?xml version="1.0" encoding="utf-8"?>
-<ds:datastoreItem xmlns:ds="http://schemas.openxmlformats.org/officeDocument/2006/customXml" ds:itemID="{EBC82A13-0F9D-45BE-A139-43D7A482BECF}">
+<ds:datastoreItem xmlns:ds="http://schemas.openxmlformats.org/officeDocument/2006/customXml" ds:itemID="{E71A178B-4E62-4E60-96F5-3803E3B9F4CB}">
   <ds:schemaRefs>
     <ds:schemaRef ds:uri="http://schemas.openxmlformats.org/officeDocument/2006/bibliography"/>
   </ds:schemaRefs>

</xml_diff>

<commit_message>
Docs + PDFs update
</commit_message>
<xml_diff>
--- a/Documentation/Rendu/Rapport_MB.docx
+++ b/Documentation/Rendu/Rapport_MB.docx
@@ -707,7 +707,7 @@
             </w:rPr>
           </w:sdtEndPr>
           <w:sdtContent>
-            <w:bookmarkStart w:id="1" w:name="_Toc479342283" w:displacedByCustomXml="prev"/>
+            <w:bookmarkStart w:id="1" w:name="_Toc479346410" w:displacedByCustomXml="prev"/>
             <w:p>
               <w:pPr>
                 <w:pStyle w:val="Heading1"/>
@@ -764,7 +764,7 @@
                 </w:rPr>
                 <w:fldChar w:fldCharType="separate"/>
               </w:r>
-              <w:hyperlink w:anchor="_Toc479342283" w:history="1">
+              <w:hyperlink w:anchor="_Toc479346410" w:history="1">
                 <w:r>
                   <w:rPr>
                     <w:rStyle w:val="Hyperlink"/>
@@ -794,7 +794,7 @@
                   <w:rPr>
                     <w:webHidden/>
                   </w:rPr>
-                  <w:instrText xml:space="preserve"> PAGEREF _Toc479342283 \h </w:instrText>
+                  <w:instrText xml:space="preserve"> PAGEREF _Toc479346410 \h </w:instrText>
                 </w:r>
                 <w:r>
                   <w:rPr>
@@ -830,7 +830,7 @@
                   <w:caps w:val="0"/>
                 </w:rPr>
               </w:pPr>
-              <w:hyperlink w:anchor="_Toc479342284" w:history="1">
+              <w:hyperlink w:anchor="_Toc479346411" w:history="1">
                 <w:r>
                   <w:rPr>
                     <w:rStyle w:val="Hyperlink"/>
@@ -867,7 +867,7 @@
                   <w:rPr>
                     <w:webHidden/>
                   </w:rPr>
-                  <w:instrText xml:space="preserve"> PAGEREF _Toc479342284 \h </w:instrText>
+                  <w:instrText xml:space="preserve"> PAGEREF _Toc479346411 \h </w:instrText>
                 </w:r>
                 <w:r>
                   <w:rPr>
@@ -907,7 +907,7 @@
                   <w:lang w:eastAsia="fr-CH"/>
                 </w:rPr>
               </w:pPr>
-              <w:hyperlink w:anchor="_Toc479342285" w:history="1">
+              <w:hyperlink w:anchor="_Toc479346412" w:history="1">
                 <w:r>
                   <w:rPr>
                     <w:rStyle w:val="Hyperlink"/>
@@ -951,7 +951,7 @@
                     <w:noProof/>
                     <w:webHidden/>
                   </w:rPr>
-                  <w:instrText xml:space="preserve"> PAGEREF _Toc479342285 \h </w:instrText>
+                  <w:instrText xml:space="preserve"> PAGEREF _Toc479346412 \h </w:instrText>
                 </w:r>
                 <w:r>
                   <w:rPr>
@@ -995,7 +995,7 @@
                   <w:lang w:eastAsia="fr-CH"/>
                 </w:rPr>
               </w:pPr>
-              <w:hyperlink w:anchor="_Toc479342286" w:history="1">
+              <w:hyperlink w:anchor="_Toc479346413" w:history="1">
                 <w:r>
                   <w:rPr>
                     <w:rStyle w:val="Hyperlink"/>
@@ -1039,7 +1039,7 @@
                     <w:noProof/>
                     <w:webHidden/>
                   </w:rPr>
-                  <w:instrText xml:space="preserve"> PAGEREF _Toc479342286 \h </w:instrText>
+                  <w:instrText xml:space="preserve"> PAGEREF _Toc479346413 \h </w:instrText>
                 </w:r>
                 <w:r>
                   <w:rPr>
@@ -1083,7 +1083,7 @@
                   <w:lang w:eastAsia="fr-CH"/>
                 </w:rPr>
               </w:pPr>
-              <w:hyperlink w:anchor="_Toc479342287" w:history="1">
+              <w:hyperlink w:anchor="_Toc479346414" w:history="1">
                 <w:r>
                   <w:rPr>
                     <w:rStyle w:val="Hyperlink"/>
@@ -1126,7 +1126,7 @@
                     <w:noProof/>
                     <w:webHidden/>
                   </w:rPr>
-                  <w:instrText xml:space="preserve"> PAGEREF _Toc479342287 \h </w:instrText>
+                  <w:instrText xml:space="preserve"> PAGEREF _Toc479346414 \h </w:instrText>
                 </w:r>
                 <w:r>
                   <w:rPr>
@@ -1170,7 +1170,7 @@
                   <w:lang w:eastAsia="fr-CH"/>
                 </w:rPr>
               </w:pPr>
-              <w:hyperlink w:anchor="_Toc479342288" w:history="1">
+              <w:hyperlink w:anchor="_Toc479346415" w:history="1">
                 <w:r>
                   <w:rPr>
                     <w:rStyle w:val="Hyperlink"/>
@@ -1223,7 +1223,7 @@
                     <w:noProof/>
                     <w:webHidden/>
                   </w:rPr>
-                  <w:instrText xml:space="preserve"> PAGEREF _Toc479342288 \h </w:instrText>
+                  <w:instrText xml:space="preserve"> PAGEREF _Toc479346415 \h </w:instrText>
                 </w:r>
                 <w:r>
                   <w:rPr>
@@ -1267,7 +1267,7 @@
                   <w:lang w:eastAsia="fr-CH"/>
                 </w:rPr>
               </w:pPr>
-              <w:hyperlink w:anchor="_Toc479342289" w:history="1">
+              <w:hyperlink w:anchor="_Toc479346416" w:history="1">
                 <w:r>
                   <w:rPr>
                     <w:rStyle w:val="Hyperlink"/>
@@ -1320,7 +1320,7 @@
                     <w:noProof/>
                     <w:webHidden/>
                   </w:rPr>
-                  <w:instrText xml:space="preserve"> PAGEREF _Toc479342289 \h </w:instrText>
+                  <w:instrText xml:space="preserve"> PAGEREF _Toc479346416 \h </w:instrText>
                 </w:r>
                 <w:r>
                   <w:rPr>
@@ -1360,7 +1360,7 @@
                   <w:caps w:val="0"/>
                 </w:rPr>
               </w:pPr>
-              <w:hyperlink w:anchor="_Toc479342290" w:history="1">
+              <w:hyperlink w:anchor="_Toc479346417" w:history="1">
                 <w:r>
                   <w:rPr>
                     <w:rStyle w:val="Hyperlink"/>
@@ -1397,7 +1397,7 @@
                   <w:rPr>
                     <w:webHidden/>
                   </w:rPr>
-                  <w:instrText xml:space="preserve"> PAGEREF _Toc479342290 \h </w:instrText>
+                  <w:instrText xml:space="preserve"> PAGEREF _Toc479346417 \h </w:instrText>
                 </w:r>
                 <w:r>
                   <w:rPr>
@@ -1437,7 +1437,7 @@
                   <w:lang w:eastAsia="fr-CH"/>
                 </w:rPr>
               </w:pPr>
-              <w:hyperlink w:anchor="_Toc479342291" w:history="1">
+              <w:hyperlink w:anchor="_Toc479346418" w:history="1">
                 <w:r>
                   <w:rPr>
                     <w:rStyle w:val="Hyperlink"/>
@@ -1481,7 +1481,7 @@
                     <w:noProof/>
                     <w:webHidden/>
                   </w:rPr>
-                  <w:instrText xml:space="preserve"> PAGEREF _Toc479342291 \h </w:instrText>
+                  <w:instrText xml:space="preserve"> PAGEREF _Toc479346418 \h </w:instrText>
                 </w:r>
                 <w:r>
                   <w:rPr>
@@ -1525,7 +1525,7 @@
                   <w:lang w:eastAsia="fr-CH"/>
                 </w:rPr>
               </w:pPr>
-              <w:hyperlink w:anchor="_Toc479342292" w:history="1">
+              <w:hyperlink w:anchor="_Toc479346419" w:history="1">
                 <w:r>
                   <w:rPr>
                     <w:rStyle w:val="Hyperlink"/>
@@ -1569,7 +1569,7 @@
                     <w:noProof/>
                     <w:webHidden/>
                   </w:rPr>
-                  <w:instrText xml:space="preserve"> PAGEREF _Toc479342292 \h </w:instrText>
+                  <w:instrText xml:space="preserve"> PAGEREF _Toc479346419 \h </w:instrText>
                 </w:r>
                 <w:r>
                   <w:rPr>
@@ -1613,7 +1613,7 @@
                   <w:lang w:eastAsia="fr-CH"/>
                 </w:rPr>
               </w:pPr>
-              <w:hyperlink w:anchor="_Toc479342293" w:history="1">
+              <w:hyperlink w:anchor="_Toc479346420" w:history="1">
                 <w:r>
                   <w:rPr>
                     <w:rStyle w:val="Hyperlink"/>
@@ -1657,7 +1657,7 @@
                     <w:noProof/>
                     <w:webHidden/>
                   </w:rPr>
-                  <w:instrText xml:space="preserve"> PAGEREF _Toc479342293 \h </w:instrText>
+                  <w:instrText xml:space="preserve"> PAGEREF _Toc479346420 \h </w:instrText>
                 </w:r>
                 <w:r>
                   <w:rPr>
@@ -1701,7 +1701,7 @@
                   <w:lang w:eastAsia="fr-CH"/>
                 </w:rPr>
               </w:pPr>
-              <w:hyperlink w:anchor="_Toc479342294" w:history="1">
+              <w:hyperlink w:anchor="_Toc479346421" w:history="1">
                 <w:r>
                   <w:rPr>
                     <w:rStyle w:val="Hyperlink"/>
@@ -1745,7 +1745,7 @@
                     <w:noProof/>
                     <w:webHidden/>
                   </w:rPr>
-                  <w:instrText xml:space="preserve"> PAGEREF _Toc479342294 \h </w:instrText>
+                  <w:instrText xml:space="preserve"> PAGEREF _Toc479346421 \h </w:instrText>
                 </w:r>
                 <w:r>
                   <w:rPr>
@@ -1789,7 +1789,7 @@
                   <w:lang w:eastAsia="fr-CH"/>
                 </w:rPr>
               </w:pPr>
-              <w:hyperlink w:anchor="_Toc479342295" w:history="1">
+              <w:hyperlink w:anchor="_Toc479346422" w:history="1">
                 <w:r>
                   <w:rPr>
                     <w:rStyle w:val="Hyperlink"/>
@@ -1833,7 +1833,7 @@
                     <w:noProof/>
                     <w:webHidden/>
                   </w:rPr>
-                  <w:instrText xml:space="preserve"> PAGEREF _Toc479342295 \h </w:instrText>
+                  <w:instrText xml:space="preserve"> PAGEREF _Toc479346422 \h </w:instrText>
                 </w:r>
                 <w:r>
                   <w:rPr>
@@ -1877,7 +1877,7 @@
                   <w:lang w:eastAsia="fr-CH"/>
                 </w:rPr>
               </w:pPr>
-              <w:hyperlink w:anchor="_Toc479342296" w:history="1">
+              <w:hyperlink w:anchor="_Toc479346423" w:history="1">
                 <w:r>
                   <w:rPr>
                     <w:rStyle w:val="Hyperlink"/>
@@ -1919,7 +1919,7 @@
                     <w:noProof/>
                     <w:webHidden/>
                   </w:rPr>
-                  <w:instrText xml:space="preserve"> PAGEREF _Toc479342296 \h </w:instrText>
+                  <w:instrText xml:space="preserve"> PAGEREF _Toc479346423 \h </w:instrText>
                 </w:r>
                 <w:r>
                   <w:rPr>
@@ -1963,7 +1963,7 @@
                   <w:lang w:eastAsia="fr-CH"/>
                 </w:rPr>
               </w:pPr>
-              <w:hyperlink w:anchor="_Toc479342297" w:history="1">
+              <w:hyperlink w:anchor="_Toc479346424" w:history="1">
                 <w:r>
                   <w:rPr>
                     <w:rStyle w:val="Hyperlink"/>
@@ -2005,7 +2005,7 @@
                     <w:noProof/>
                     <w:webHidden/>
                   </w:rPr>
-                  <w:instrText xml:space="preserve"> PAGEREF _Toc479342297 \h </w:instrText>
+                  <w:instrText xml:space="preserve"> PAGEREF _Toc479346424 \h </w:instrText>
                 </w:r>
                 <w:r>
                   <w:rPr>
@@ -2049,7 +2049,7 @@
                   <w:lang w:eastAsia="fr-CH"/>
                 </w:rPr>
               </w:pPr>
-              <w:hyperlink w:anchor="_Toc479342298" w:history="1">
+              <w:hyperlink w:anchor="_Toc479346425" w:history="1">
                 <w:r>
                   <w:rPr>
                     <w:rStyle w:val="Hyperlink"/>
@@ -2093,7 +2093,7 @@
                     <w:noProof/>
                     <w:webHidden/>
                   </w:rPr>
-                  <w:instrText xml:space="preserve"> PAGEREF _Toc479342298 \h </w:instrText>
+                  <w:instrText xml:space="preserve"> PAGEREF _Toc479346425 \h </w:instrText>
                 </w:r>
                 <w:r>
                   <w:rPr>
@@ -2137,7 +2137,7 @@
                   <w:lang w:eastAsia="fr-CH"/>
                 </w:rPr>
               </w:pPr>
-              <w:hyperlink w:anchor="_Toc479342299" w:history="1">
+              <w:hyperlink w:anchor="_Toc479346426" w:history="1">
                 <w:r>
                   <w:rPr>
                     <w:rStyle w:val="Hyperlink"/>
@@ -2179,7 +2179,7 @@
                     <w:noProof/>
                     <w:webHidden/>
                   </w:rPr>
-                  <w:instrText xml:space="preserve"> PAGEREF _Toc479342299 \h </w:instrText>
+                  <w:instrText xml:space="preserve"> PAGEREF _Toc479346426 \h </w:instrText>
                 </w:r>
                 <w:r>
                   <w:rPr>
@@ -2223,7 +2223,7 @@
                   <w:lang w:eastAsia="fr-CH"/>
                 </w:rPr>
               </w:pPr>
-              <w:hyperlink w:anchor="_Toc479342300" w:history="1">
+              <w:hyperlink w:anchor="_Toc479346427" w:history="1">
                 <w:r>
                   <w:rPr>
                     <w:rStyle w:val="Hyperlink"/>
@@ -2265,7 +2265,7 @@
                     <w:noProof/>
                     <w:webHidden/>
                   </w:rPr>
-                  <w:instrText xml:space="preserve"> PAGEREF _Toc479342300 \h </w:instrText>
+                  <w:instrText xml:space="preserve"> PAGEREF _Toc479346427 \h </w:instrText>
                 </w:r>
                 <w:r>
                   <w:rPr>
@@ -2309,7 +2309,7 @@
                   <w:lang w:eastAsia="fr-CH"/>
                 </w:rPr>
               </w:pPr>
-              <w:hyperlink w:anchor="_Toc479342301" w:history="1">
+              <w:hyperlink w:anchor="_Toc479346428" w:history="1">
                 <w:r>
                   <w:rPr>
                     <w:rStyle w:val="Hyperlink"/>
@@ -2353,7 +2353,7 @@
                     <w:noProof/>
                     <w:webHidden/>
                   </w:rPr>
-                  <w:instrText xml:space="preserve"> PAGEREF _Toc479342301 \h </w:instrText>
+                  <w:instrText xml:space="preserve"> PAGEREF _Toc479346428 \h </w:instrText>
                 </w:r>
                 <w:r>
                   <w:rPr>
@@ -2393,7 +2393,7 @@
                   <w:caps w:val="0"/>
                 </w:rPr>
               </w:pPr>
-              <w:hyperlink w:anchor="_Toc479342302" w:history="1">
+              <w:hyperlink w:anchor="_Toc479346429" w:history="1">
                 <w:r>
                   <w:rPr>
                     <w:rStyle w:val="Hyperlink"/>
@@ -2430,7 +2430,7 @@
                   <w:rPr>
                     <w:webHidden/>
                   </w:rPr>
-                  <w:instrText xml:space="preserve"> PAGEREF _Toc479342302 \h </w:instrText>
+                  <w:instrText xml:space="preserve"> PAGEREF _Toc479346429 \h </w:instrText>
                 </w:r>
                 <w:r>
                   <w:rPr>
@@ -2470,7 +2470,7 @@
                   <w:lang w:eastAsia="fr-CH"/>
                 </w:rPr>
               </w:pPr>
-              <w:hyperlink w:anchor="_Toc479342303" w:history="1">
+              <w:hyperlink w:anchor="_Toc479346430" w:history="1">
                 <w:r>
                   <w:rPr>
                     <w:rStyle w:val="Hyperlink"/>
@@ -2513,7 +2513,7 @@
                     <w:noProof/>
                     <w:webHidden/>
                   </w:rPr>
-                  <w:instrText xml:space="preserve"> PAGEREF _Toc479342303 \h </w:instrText>
+                  <w:instrText xml:space="preserve"> PAGEREF _Toc479346430 \h </w:instrText>
                 </w:r>
                 <w:r>
                   <w:rPr>
@@ -2557,7 +2557,7 @@
                   <w:lang w:eastAsia="fr-CH"/>
                 </w:rPr>
               </w:pPr>
-              <w:hyperlink w:anchor="_Toc479342304" w:history="1">
+              <w:hyperlink w:anchor="_Toc479346431" w:history="1">
                 <w:r>
                   <w:rPr>
                     <w:rStyle w:val="Hyperlink"/>
@@ -2600,7 +2600,7 @@
                     <w:noProof/>
                     <w:webHidden/>
                   </w:rPr>
-                  <w:instrText xml:space="preserve"> PAGEREF _Toc479342304 \h </w:instrText>
+                  <w:instrText xml:space="preserve"> PAGEREF _Toc479346431 \h </w:instrText>
                 </w:r>
                 <w:r>
                   <w:rPr>
@@ -2644,7 +2644,7 @@
                   <w:lang w:eastAsia="fr-CH"/>
                 </w:rPr>
               </w:pPr>
-              <w:hyperlink w:anchor="_Toc479342305" w:history="1">
+              <w:hyperlink w:anchor="_Toc479346432" w:history="1">
                 <w:r>
                   <w:rPr>
                     <w:rStyle w:val="Hyperlink"/>
@@ -2688,7 +2688,7 @@
                     <w:noProof/>
                     <w:webHidden/>
                   </w:rPr>
-                  <w:instrText xml:space="preserve"> PAGEREF _Toc479342305 \h </w:instrText>
+                  <w:instrText xml:space="preserve"> PAGEREF _Toc479346432 \h </w:instrText>
                 </w:r>
                 <w:r>
                   <w:rPr>
@@ -2732,7 +2732,7 @@
                   <w:lang w:eastAsia="fr-CH"/>
                 </w:rPr>
               </w:pPr>
-              <w:hyperlink w:anchor="_Toc479342306" w:history="1">
+              <w:hyperlink w:anchor="_Toc479346433" w:history="1">
                 <w:r>
                   <w:rPr>
                     <w:rStyle w:val="Hyperlink"/>
@@ -2774,7 +2774,7 @@
                     <w:noProof/>
                     <w:webHidden/>
                   </w:rPr>
-                  <w:instrText xml:space="preserve"> PAGEREF _Toc479342306 \h </w:instrText>
+                  <w:instrText xml:space="preserve"> PAGEREF _Toc479346433 \h </w:instrText>
                 </w:r>
                 <w:r>
                   <w:rPr>
@@ -2818,7 +2818,7 @@
                   <w:lang w:eastAsia="fr-CH"/>
                 </w:rPr>
               </w:pPr>
-              <w:hyperlink w:anchor="_Toc479342307" w:history="1">
+              <w:hyperlink w:anchor="_Toc479346434" w:history="1">
                 <w:r>
                   <w:rPr>
                     <w:rStyle w:val="Hyperlink"/>
@@ -2861,7 +2861,7 @@
                     <w:noProof/>
                     <w:webHidden/>
                   </w:rPr>
-                  <w:instrText xml:space="preserve"> PAGEREF _Toc479342307 \h </w:instrText>
+                  <w:instrText xml:space="preserve"> PAGEREF _Toc479346434 \h </w:instrText>
                 </w:r>
                 <w:r>
                   <w:rPr>
@@ -2905,7 +2905,7 @@
                   <w:lang w:eastAsia="fr-CH"/>
                 </w:rPr>
               </w:pPr>
-              <w:hyperlink w:anchor="_Toc479342308" w:history="1">
+              <w:hyperlink w:anchor="_Toc479346435" w:history="1">
                 <w:r>
                   <w:rPr>
                     <w:rStyle w:val="Hyperlink"/>
@@ -2948,7 +2948,7 @@
                     <w:noProof/>
                     <w:webHidden/>
                   </w:rPr>
-                  <w:instrText xml:space="preserve"> PAGEREF _Toc479342308 \h </w:instrText>
+                  <w:instrText xml:space="preserve"> PAGEREF _Toc479346435 \h </w:instrText>
                 </w:r>
                 <w:r>
                   <w:rPr>
@@ -2992,7 +2992,7 @@
                   <w:lang w:eastAsia="fr-CH"/>
                 </w:rPr>
               </w:pPr>
-              <w:hyperlink w:anchor="_Toc479342309" w:history="1">
+              <w:hyperlink w:anchor="_Toc479346436" w:history="1">
                 <w:r>
                   <w:rPr>
                     <w:rStyle w:val="Hyperlink"/>
@@ -3036,7 +3036,7 @@
                     <w:noProof/>
                     <w:webHidden/>
                   </w:rPr>
-                  <w:instrText xml:space="preserve"> PAGEREF _Toc479342309 \h </w:instrText>
+                  <w:instrText xml:space="preserve"> PAGEREF _Toc479346436 \h </w:instrText>
                 </w:r>
                 <w:r>
                   <w:rPr>
@@ -3080,7 +3080,7 @@
                   <w:lang w:eastAsia="fr-CH"/>
                 </w:rPr>
               </w:pPr>
-              <w:hyperlink w:anchor="_Toc479342310" w:history="1">
+              <w:hyperlink w:anchor="_Toc479346437" w:history="1">
                 <w:r>
                   <w:rPr>
                     <w:rStyle w:val="Hyperlink"/>
@@ -3124,7 +3124,7 @@
                     <w:noProof/>
                     <w:webHidden/>
                   </w:rPr>
-                  <w:instrText xml:space="preserve"> PAGEREF _Toc479342310 \h </w:instrText>
+                  <w:instrText xml:space="preserve"> PAGEREF _Toc479346437 \h </w:instrText>
                 </w:r>
                 <w:r>
                   <w:rPr>
@@ -3168,7 +3168,7 @@
                   <w:lang w:eastAsia="fr-CH"/>
                 </w:rPr>
               </w:pPr>
-              <w:hyperlink w:anchor="_Toc479342311" w:history="1">
+              <w:hyperlink w:anchor="_Toc479346438" w:history="1">
                 <w:r>
                   <w:rPr>
                     <w:rStyle w:val="Hyperlink"/>
@@ -3212,7 +3212,7 @@
                     <w:noProof/>
                     <w:webHidden/>
                   </w:rPr>
-                  <w:instrText xml:space="preserve"> PAGEREF _Toc479342311 \h </w:instrText>
+                  <w:instrText xml:space="preserve"> PAGEREF _Toc479346438 \h </w:instrText>
                 </w:r>
                 <w:r>
                   <w:rPr>
@@ -3256,7 +3256,7 @@
                   <w:lang w:eastAsia="fr-CH"/>
                 </w:rPr>
               </w:pPr>
-              <w:hyperlink w:anchor="_Toc479342312" w:history="1">
+              <w:hyperlink w:anchor="_Toc479346439" w:history="1">
                 <w:r>
                   <w:rPr>
                     <w:rStyle w:val="Hyperlink"/>
@@ -3300,7 +3300,7 @@
                     <w:noProof/>
                     <w:webHidden/>
                   </w:rPr>
-                  <w:instrText xml:space="preserve"> PAGEREF _Toc479342312 \h </w:instrText>
+                  <w:instrText xml:space="preserve"> PAGEREF _Toc479346439 \h </w:instrText>
                 </w:r>
                 <w:r>
                   <w:rPr>
@@ -3340,7 +3340,7 @@
                   <w:caps w:val="0"/>
                 </w:rPr>
               </w:pPr>
-              <w:hyperlink w:anchor="_Toc479342313" w:history="1">
+              <w:hyperlink w:anchor="_Toc479346440" w:history="1">
                 <w:r>
                   <w:rPr>
                     <w:rStyle w:val="Hyperlink"/>
@@ -3377,7 +3377,7 @@
                   <w:rPr>
                     <w:webHidden/>
                   </w:rPr>
-                  <w:instrText xml:space="preserve"> PAGEREF _Toc479342313 \h </w:instrText>
+                  <w:instrText xml:space="preserve"> PAGEREF _Toc479346440 \h </w:instrText>
                 </w:r>
                 <w:r>
                   <w:rPr>
@@ -3417,7 +3417,7 @@
                   <w:lang w:eastAsia="fr-CH"/>
                 </w:rPr>
               </w:pPr>
-              <w:hyperlink w:anchor="_Toc479342314" w:history="1">
+              <w:hyperlink w:anchor="_Toc479346441" w:history="1">
                 <w:r>
                   <w:rPr>
                     <w:rStyle w:val="Hyperlink"/>
@@ -3460,7 +3460,7 @@
                     <w:noProof/>
                     <w:webHidden/>
                   </w:rPr>
-                  <w:instrText xml:space="preserve"> PAGEREF _Toc479342314 \h </w:instrText>
+                  <w:instrText xml:space="preserve"> PAGEREF _Toc479346441 \h </w:instrText>
                 </w:r>
                 <w:r>
                   <w:rPr>
@@ -3504,7 +3504,7 @@
                   <w:lang w:eastAsia="fr-CH"/>
                 </w:rPr>
               </w:pPr>
-              <w:hyperlink w:anchor="_Toc479342315" w:history="1">
+              <w:hyperlink w:anchor="_Toc479346442" w:history="1">
                 <w:r>
                   <w:rPr>
                     <w:rStyle w:val="Hyperlink"/>
@@ -3547,7 +3547,7 @@
                     <w:noProof/>
                     <w:webHidden/>
                   </w:rPr>
-                  <w:instrText xml:space="preserve"> PAGEREF _Toc479342315 \h </w:instrText>
+                  <w:instrText xml:space="preserve"> PAGEREF _Toc479346442 \h </w:instrText>
                 </w:r>
                 <w:r>
                   <w:rPr>
@@ -3591,7 +3591,7 @@
                   <w:lang w:eastAsia="fr-CH"/>
                 </w:rPr>
               </w:pPr>
-              <w:hyperlink w:anchor="_Toc479342316" w:history="1">
+              <w:hyperlink w:anchor="_Toc479346443" w:history="1">
                 <w:r>
                   <w:rPr>
                     <w:rStyle w:val="Hyperlink"/>
@@ -3634,7 +3634,7 @@
                     <w:noProof/>
                     <w:webHidden/>
                   </w:rPr>
-                  <w:instrText xml:space="preserve"> PAGEREF _Toc479342316 \h </w:instrText>
+                  <w:instrText xml:space="preserve"> PAGEREF _Toc479346443 \h </w:instrText>
                 </w:r>
                 <w:r>
                   <w:rPr>
@@ -3678,7 +3678,7 @@
                   <w:lang w:eastAsia="fr-CH"/>
                 </w:rPr>
               </w:pPr>
-              <w:hyperlink w:anchor="_Toc479342317" w:history="1">
+              <w:hyperlink w:anchor="_Toc479346444" w:history="1">
                 <w:r>
                   <w:rPr>
                     <w:rStyle w:val="Hyperlink"/>
@@ -3722,7 +3722,7 @@
                     <w:noProof/>
                     <w:webHidden/>
                   </w:rPr>
-                  <w:instrText xml:space="preserve"> PAGEREF _Toc479342317 \h </w:instrText>
+                  <w:instrText xml:space="preserve"> PAGEREF _Toc479346444 \h </w:instrText>
                 </w:r>
                 <w:r>
                   <w:rPr>
@@ -3766,7 +3766,7 @@
                   <w:lang w:eastAsia="fr-CH"/>
                 </w:rPr>
               </w:pPr>
-              <w:hyperlink w:anchor="_Toc479342318" w:history="1">
+              <w:hyperlink w:anchor="_Toc479346445" w:history="1">
                 <w:r>
                   <w:rPr>
                     <w:rStyle w:val="Hyperlink"/>
@@ -3810,7 +3810,7 @@
                     <w:noProof/>
                     <w:webHidden/>
                   </w:rPr>
-                  <w:instrText xml:space="preserve"> PAGEREF _Toc479342318 \h </w:instrText>
+                  <w:instrText xml:space="preserve"> PAGEREF _Toc479346445 \h </w:instrText>
                 </w:r>
                 <w:r>
                   <w:rPr>
@@ -3854,7 +3854,7 @@
                   <w:lang w:eastAsia="fr-CH"/>
                 </w:rPr>
               </w:pPr>
-              <w:hyperlink w:anchor="_Toc479342319" w:history="1">
+              <w:hyperlink w:anchor="_Toc479346446" w:history="1">
                 <w:r>
                   <w:rPr>
                     <w:rStyle w:val="Hyperlink"/>
@@ -3897,7 +3897,7 @@
                     <w:noProof/>
                     <w:webHidden/>
                   </w:rPr>
-                  <w:instrText xml:space="preserve"> PAGEREF _Toc479342319 \h </w:instrText>
+                  <w:instrText xml:space="preserve"> PAGEREF _Toc479346446 \h </w:instrText>
                 </w:r>
                 <w:r>
                   <w:rPr>
@@ -3941,7 +3941,7 @@
                   <w:lang w:eastAsia="fr-CH"/>
                 </w:rPr>
               </w:pPr>
-              <w:hyperlink w:anchor="_Toc479342320" w:history="1">
+              <w:hyperlink w:anchor="_Toc479346447" w:history="1">
                 <w:r>
                   <w:rPr>
                     <w:rStyle w:val="Hyperlink"/>
@@ -3985,7 +3985,7 @@
                     <w:noProof/>
                     <w:webHidden/>
                   </w:rPr>
-                  <w:instrText xml:space="preserve"> PAGEREF _Toc479342320 \h </w:instrText>
+                  <w:instrText xml:space="preserve"> PAGEREF _Toc479346447 \h </w:instrText>
                 </w:r>
                 <w:r>
                   <w:rPr>
@@ -4029,7 +4029,7 @@
                   <w:lang w:eastAsia="fr-CH"/>
                 </w:rPr>
               </w:pPr>
-              <w:hyperlink w:anchor="_Toc479342321" w:history="1">
+              <w:hyperlink w:anchor="_Toc479346448" w:history="1">
                 <w:r>
                   <w:rPr>
                     <w:rStyle w:val="Hyperlink"/>
@@ -4071,7 +4071,7 @@
                     <w:noProof/>
                     <w:webHidden/>
                   </w:rPr>
-                  <w:instrText xml:space="preserve"> PAGEREF _Toc479342321 \h </w:instrText>
+                  <w:instrText xml:space="preserve"> PAGEREF _Toc479346448 \h </w:instrText>
                 </w:r>
                 <w:r>
                   <w:rPr>
@@ -4115,7 +4115,7 @@
                   <w:lang w:eastAsia="fr-CH"/>
                 </w:rPr>
               </w:pPr>
-              <w:hyperlink w:anchor="_Toc479342322" w:history="1">
+              <w:hyperlink w:anchor="_Toc479346449" w:history="1">
                 <w:r>
                   <w:rPr>
                     <w:rStyle w:val="Hyperlink"/>
@@ -4157,7 +4157,7 @@
                     <w:noProof/>
                     <w:webHidden/>
                   </w:rPr>
-                  <w:instrText xml:space="preserve"> PAGEREF _Toc479342322 \h </w:instrText>
+                  <w:instrText xml:space="preserve"> PAGEREF _Toc479346449 \h </w:instrText>
                 </w:r>
                 <w:r>
                   <w:rPr>
@@ -4201,7 +4201,7 @@
                   <w:lang w:eastAsia="fr-CH"/>
                 </w:rPr>
               </w:pPr>
-              <w:hyperlink w:anchor="_Toc479342323" w:history="1">
+              <w:hyperlink w:anchor="_Toc479346450" w:history="1">
                 <w:r>
                   <w:rPr>
                     <w:rStyle w:val="Hyperlink"/>
@@ -4243,7 +4243,7 @@
                     <w:noProof/>
                     <w:webHidden/>
                   </w:rPr>
-                  <w:instrText xml:space="preserve"> PAGEREF _Toc479342323 \h </w:instrText>
+                  <w:instrText xml:space="preserve"> PAGEREF _Toc479346450 \h </w:instrText>
                 </w:r>
                 <w:r>
                   <w:rPr>
@@ -4287,7 +4287,7 @@
                   <w:lang w:eastAsia="fr-CH"/>
                 </w:rPr>
               </w:pPr>
-              <w:hyperlink w:anchor="_Toc479342324" w:history="1">
+              <w:hyperlink w:anchor="_Toc479346451" w:history="1">
                 <w:r>
                   <w:rPr>
                     <w:rStyle w:val="Hyperlink"/>
@@ -4329,7 +4329,7 @@
                     <w:noProof/>
                     <w:webHidden/>
                   </w:rPr>
-                  <w:instrText xml:space="preserve"> PAGEREF _Toc479342324 \h </w:instrText>
+                  <w:instrText xml:space="preserve"> PAGEREF _Toc479346451 \h </w:instrText>
                 </w:r>
                 <w:r>
                   <w:rPr>
@@ -4373,7 +4373,7 @@
                   <w:lang w:eastAsia="fr-CH"/>
                 </w:rPr>
               </w:pPr>
-              <w:hyperlink w:anchor="_Toc479342325" w:history="1">
+              <w:hyperlink w:anchor="_Toc479346452" w:history="1">
                 <w:r>
                   <w:rPr>
                     <w:rStyle w:val="Hyperlink"/>
@@ -4416,7 +4416,7 @@
                     <w:noProof/>
                     <w:webHidden/>
                   </w:rPr>
-                  <w:instrText xml:space="preserve"> PAGEREF _Toc479342325 \h </w:instrText>
+                  <w:instrText xml:space="preserve"> PAGEREF _Toc479346452 \h </w:instrText>
                 </w:r>
                 <w:r>
                   <w:rPr>
@@ -4436,7 +4436,7 @@
                     <w:noProof/>
                     <w:webHidden/>
                   </w:rPr>
-                  <w:t>14</w:t>
+                  <w:t>15</w:t>
                 </w:r>
                 <w:r>
                   <w:rPr>
@@ -4460,7 +4460,7 @@
                   <w:lang w:eastAsia="fr-CH"/>
                 </w:rPr>
               </w:pPr>
-              <w:hyperlink w:anchor="_Toc479342326" w:history="1">
+              <w:hyperlink w:anchor="_Toc479346453" w:history="1">
                 <w:r>
                   <w:rPr>
                     <w:rStyle w:val="Hyperlink"/>
@@ -4503,7 +4503,7 @@
                     <w:noProof/>
                     <w:webHidden/>
                   </w:rPr>
-                  <w:instrText xml:space="preserve"> PAGEREF _Toc479342326 \h </w:instrText>
+                  <w:instrText xml:space="preserve"> PAGEREF _Toc479346453 \h </w:instrText>
                 </w:r>
                 <w:r>
                   <w:rPr>
@@ -4523,7 +4523,7 @@
                     <w:noProof/>
                     <w:webHidden/>
                   </w:rPr>
-                  <w:t>14</w:t>
+                  <w:t>15</w:t>
                 </w:r>
                 <w:r>
                   <w:rPr>
@@ -4547,7 +4547,7 @@
                   <w:lang w:eastAsia="fr-CH"/>
                 </w:rPr>
               </w:pPr>
-              <w:hyperlink w:anchor="_Toc479342327" w:history="1">
+              <w:hyperlink w:anchor="_Toc479346454" w:history="1">
                 <w:r>
                   <w:rPr>
                     <w:rStyle w:val="Hyperlink"/>
@@ -4591,7 +4591,7 @@
                     <w:noProof/>
                     <w:webHidden/>
                   </w:rPr>
-                  <w:instrText xml:space="preserve"> PAGEREF _Toc479342327 \h </w:instrText>
+                  <w:instrText xml:space="preserve"> PAGEREF _Toc479346454 \h </w:instrText>
                 </w:r>
                 <w:r>
                   <w:rPr>
@@ -4611,7 +4611,7 @@
                     <w:noProof/>
                     <w:webHidden/>
                   </w:rPr>
-                  <w:t>14</w:t>
+                  <w:t>15</w:t>
                 </w:r>
                 <w:r>
                   <w:rPr>
@@ -4635,7 +4635,7 @@
                   <w:lang w:eastAsia="fr-CH"/>
                 </w:rPr>
               </w:pPr>
-              <w:hyperlink w:anchor="_Toc479342328" w:history="1">
+              <w:hyperlink w:anchor="_Toc479346455" w:history="1">
                 <w:r>
                   <w:rPr>
                     <w:rStyle w:val="Hyperlink"/>
@@ -4679,7 +4679,7 @@
                     <w:noProof/>
                     <w:webHidden/>
                   </w:rPr>
-                  <w:instrText xml:space="preserve"> PAGEREF _Toc479342328 \h </w:instrText>
+                  <w:instrText xml:space="preserve"> PAGEREF _Toc479346455 \h </w:instrText>
                 </w:r>
                 <w:r>
                   <w:rPr>
@@ -4699,7 +4699,7 @@
                     <w:noProof/>
                     <w:webHidden/>
                   </w:rPr>
-                  <w:t>14</w:t>
+                  <w:t>16</w:t>
                 </w:r>
                 <w:r>
                   <w:rPr>
@@ -4723,7 +4723,7 @@
                   <w:lang w:eastAsia="fr-CH"/>
                 </w:rPr>
               </w:pPr>
-              <w:hyperlink w:anchor="_Toc479342329" w:history="1">
+              <w:hyperlink w:anchor="_Toc479346456" w:history="1">
                 <w:r>
                   <w:rPr>
                     <w:rStyle w:val="Hyperlink"/>
@@ -4767,7 +4767,7 @@
                     <w:noProof/>
                     <w:webHidden/>
                   </w:rPr>
-                  <w:instrText xml:space="preserve"> PAGEREF _Toc479342329 \h </w:instrText>
+                  <w:instrText xml:space="preserve"> PAGEREF _Toc479346456 \h </w:instrText>
                 </w:r>
                 <w:r>
                   <w:rPr>
@@ -4787,7 +4787,7 @@
                     <w:noProof/>
                     <w:webHidden/>
                   </w:rPr>
-                  <w:t>15</w:t>
+                  <w:t>16</w:t>
                 </w:r>
                 <w:r>
                   <w:rPr>
@@ -4807,7 +4807,7 @@
                   <w:caps w:val="0"/>
                 </w:rPr>
               </w:pPr>
-              <w:hyperlink w:anchor="_Toc479342330" w:history="1">
+              <w:hyperlink w:anchor="_Toc479346457" w:history="1">
                 <w:r>
                   <w:rPr>
                     <w:rStyle w:val="Hyperlink"/>
@@ -4844,7 +4844,7 @@
                   <w:rPr>
                     <w:webHidden/>
                   </w:rPr>
-                  <w:instrText xml:space="preserve"> PAGEREF _Toc479342330 \h </w:instrText>
+                  <w:instrText xml:space="preserve"> PAGEREF _Toc479346457 \h </w:instrText>
                 </w:r>
                 <w:r>
                   <w:rPr>
@@ -4861,7 +4861,7 @@
                   <w:rPr>
                     <w:webHidden/>
                   </w:rPr>
-                  <w:t>16</w:t>
+                  <w:t>17</w:t>
                 </w:r>
                 <w:r>
                   <w:rPr>
@@ -4884,7 +4884,7 @@
                   <w:lang w:eastAsia="fr-CH"/>
                 </w:rPr>
               </w:pPr>
-              <w:hyperlink w:anchor="_Toc479342331" w:history="1">
+              <w:hyperlink w:anchor="_Toc479346458" w:history="1">
                 <w:r>
                   <w:rPr>
                     <w:rStyle w:val="Hyperlink"/>
@@ -4928,7 +4928,7 @@
                     <w:noProof/>
                     <w:webHidden/>
                   </w:rPr>
-                  <w:instrText xml:space="preserve"> PAGEREF _Toc479342331 \h </w:instrText>
+                  <w:instrText xml:space="preserve"> PAGEREF _Toc479346458 \h </w:instrText>
                 </w:r>
                 <w:r>
                   <w:rPr>
@@ -4948,7 +4948,7 @@
                     <w:noProof/>
                     <w:webHidden/>
                   </w:rPr>
-                  <w:t>16</w:t>
+                  <w:t>17</w:t>
                 </w:r>
                 <w:r>
                   <w:rPr>
@@ -4972,7 +4972,7 @@
                   <w:lang w:eastAsia="fr-CH"/>
                 </w:rPr>
               </w:pPr>
-              <w:hyperlink w:anchor="_Toc479342332" w:history="1">
+              <w:hyperlink w:anchor="_Toc479346459" w:history="1">
                 <w:r>
                   <w:rPr>
                     <w:rStyle w:val="Hyperlink"/>
@@ -5016,7 +5016,7 @@
                     <w:noProof/>
                     <w:webHidden/>
                   </w:rPr>
-                  <w:instrText xml:space="preserve"> PAGEREF _Toc479342332 \h </w:instrText>
+                  <w:instrText xml:space="preserve"> PAGEREF _Toc479346459 \h </w:instrText>
                 </w:r>
                 <w:r>
                   <w:rPr>
@@ -5036,7 +5036,7 @@
                     <w:noProof/>
                     <w:webHidden/>
                   </w:rPr>
-                  <w:t>16</w:t>
+                  <w:t>17</w:t>
                 </w:r>
                 <w:r>
                   <w:rPr>
@@ -5056,7 +5056,7 @@
                   <w:caps w:val="0"/>
                 </w:rPr>
               </w:pPr>
-              <w:hyperlink w:anchor="_Toc479342333" w:history="1">
+              <w:hyperlink w:anchor="_Toc479346460" w:history="1">
                 <w:r>
                   <w:rPr>
                     <w:rStyle w:val="Hyperlink"/>
@@ -5093,7 +5093,7 @@
                   <w:rPr>
                     <w:webHidden/>
                   </w:rPr>
-                  <w:instrText xml:space="preserve"> PAGEREF _Toc479342333 \h </w:instrText>
+                  <w:instrText xml:space="preserve"> PAGEREF _Toc479346460 \h </w:instrText>
                 </w:r>
                 <w:r>
                   <w:rPr>
@@ -5110,7 +5110,7 @@
                   <w:rPr>
                     <w:webHidden/>
                   </w:rPr>
-                  <w:t>16</w:t>
+                  <w:t>17</w:t>
                 </w:r>
                 <w:r>
                   <w:rPr>
@@ -5129,7 +5129,7 @@
                   <w:caps w:val="0"/>
                 </w:rPr>
               </w:pPr>
-              <w:hyperlink w:anchor="_Toc479342334" w:history="1">
+              <w:hyperlink w:anchor="_Toc479346461" w:history="1">
                 <w:r>
                   <w:rPr>
                     <w:rStyle w:val="Hyperlink"/>
@@ -5166,7 +5166,7 @@
                   <w:rPr>
                     <w:webHidden/>
                   </w:rPr>
-                  <w:instrText xml:space="preserve"> PAGEREF _Toc479342334 \h </w:instrText>
+                  <w:instrText xml:space="preserve"> PAGEREF _Toc479346461 \h </w:instrText>
                 </w:r>
                 <w:r>
                   <w:rPr>
@@ -5183,7 +5183,7 @@
                   <w:rPr>
                     <w:webHidden/>
                   </w:rPr>
-                  <w:t>17</w:t>
+                  <w:t>18</w:t>
                 </w:r>
                 <w:r>
                   <w:rPr>
@@ -5206,7 +5206,7 @@
                   <w:lang w:eastAsia="fr-CH"/>
                 </w:rPr>
               </w:pPr>
-              <w:hyperlink w:anchor="_Toc479342335" w:history="1">
+              <w:hyperlink w:anchor="_Toc479346462" w:history="1">
                 <w:r>
                   <w:rPr>
                     <w:rStyle w:val="Hyperlink"/>
@@ -5250,7 +5250,7 @@
                     <w:noProof/>
                     <w:webHidden/>
                   </w:rPr>
-                  <w:instrText xml:space="preserve"> PAGEREF _Toc479342335 \h </w:instrText>
+                  <w:instrText xml:space="preserve"> PAGEREF _Toc479346462 \h </w:instrText>
                 </w:r>
                 <w:r>
                   <w:rPr>
@@ -5270,7 +5270,7 @@
                     <w:noProof/>
                     <w:webHidden/>
                   </w:rPr>
-                  <w:t>17</w:t>
+                  <w:t>18</w:t>
                 </w:r>
                 <w:r>
                   <w:rPr>
@@ -5294,7 +5294,7 @@
                   <w:lang w:eastAsia="fr-CH"/>
                 </w:rPr>
               </w:pPr>
-              <w:hyperlink w:anchor="_Toc479342336" w:history="1">
+              <w:hyperlink w:anchor="_Toc479346463" w:history="1">
                 <w:r>
                   <w:rPr>
                     <w:rStyle w:val="Hyperlink"/>
@@ -5337,7 +5337,7 @@
                     <w:noProof/>
                     <w:webHidden/>
                   </w:rPr>
-                  <w:instrText xml:space="preserve"> PAGEREF _Toc479342336 \h </w:instrText>
+                  <w:instrText xml:space="preserve"> PAGEREF _Toc479346463 \h </w:instrText>
                 </w:r>
                 <w:r>
                   <w:rPr>
@@ -5357,7 +5357,7 @@
                     <w:noProof/>
                     <w:webHidden/>
                   </w:rPr>
-                  <w:t>17</w:t>
+                  <w:t>18</w:t>
                 </w:r>
                 <w:r>
                   <w:rPr>
@@ -5381,7 +5381,7 @@
                   <w:lang w:eastAsia="fr-CH"/>
                 </w:rPr>
               </w:pPr>
-              <w:hyperlink w:anchor="_Toc479342337" w:history="1">
+              <w:hyperlink w:anchor="_Toc479346464" w:history="1">
                 <w:r>
                   <w:rPr>
                     <w:rStyle w:val="Hyperlink"/>
@@ -5424,7 +5424,7 @@
                     <w:noProof/>
                     <w:webHidden/>
                   </w:rPr>
-                  <w:instrText xml:space="preserve"> PAGEREF _Toc479342337 \h </w:instrText>
+                  <w:instrText xml:space="preserve"> PAGEREF _Toc479346464 \h </w:instrText>
                 </w:r>
                 <w:r>
                   <w:rPr>
@@ -5444,7 +5444,7 @@
                     <w:noProof/>
                     <w:webHidden/>
                   </w:rPr>
-                  <w:t>17</w:t>
+                  <w:t>18</w:t>
                 </w:r>
                 <w:r>
                   <w:rPr>
@@ -5468,7 +5468,7 @@
                   <w:lang w:eastAsia="fr-CH"/>
                 </w:rPr>
               </w:pPr>
-              <w:hyperlink w:anchor="_Toc479342338" w:history="1">
+              <w:hyperlink w:anchor="_Toc479346465" w:history="1">
                 <w:r>
                   <w:rPr>
                     <w:rStyle w:val="Hyperlink"/>
@@ -5511,7 +5511,7 @@
                     <w:noProof/>
                     <w:webHidden/>
                   </w:rPr>
-                  <w:instrText xml:space="preserve"> PAGEREF _Toc479342338 \h </w:instrText>
+                  <w:instrText xml:space="preserve"> PAGEREF _Toc479346465 \h </w:instrText>
                 </w:r>
                 <w:r>
                   <w:rPr>
@@ -5531,7 +5531,7 @@
                     <w:noProof/>
                     <w:webHidden/>
                   </w:rPr>
-                  <w:t>17</w:t>
+                  <w:t>18</w:t>
                 </w:r>
                 <w:r>
                   <w:rPr>
@@ -5555,7 +5555,7 @@
                   <w:lang w:eastAsia="fr-CH"/>
                 </w:rPr>
               </w:pPr>
-              <w:hyperlink w:anchor="_Toc479342339" w:history="1">
+              <w:hyperlink w:anchor="_Toc479346466" w:history="1">
                 <w:r>
                   <w:rPr>
                     <w:rStyle w:val="Hyperlink"/>
@@ -5599,7 +5599,7 @@
                     <w:noProof/>
                     <w:webHidden/>
                   </w:rPr>
-                  <w:instrText xml:space="preserve"> PAGEREF _Toc479342339 \h </w:instrText>
+                  <w:instrText xml:space="preserve"> PAGEREF _Toc479346466 \h </w:instrText>
                 </w:r>
                 <w:r>
                   <w:rPr>
@@ -5619,7 +5619,7 @@
                     <w:noProof/>
                     <w:webHidden/>
                   </w:rPr>
-                  <w:t>17</w:t>
+                  <w:t>18</w:t>
                 </w:r>
                 <w:r>
                   <w:rPr>
@@ -5672,7 +5672,7 @@
           <w:pPr>
             <w:pStyle w:val="Heading1"/>
           </w:pPr>
-          <w:bookmarkStart w:id="2" w:name="_Toc479342284"/>
+          <w:bookmarkStart w:id="2" w:name="_Toc479346411"/>
           <w:r>
             <w:lastRenderedPageBreak/>
             <w:t>Analyse préliminaire</w:t>
@@ -5688,7 +5688,7 @@
             </w:rPr>
           </w:pPr>
           <w:bookmarkStart w:id="3" w:name="_Toc279067802"/>
-          <w:bookmarkStart w:id="4" w:name="_Toc479342285"/>
+          <w:bookmarkStart w:id="4" w:name="_Toc479346412"/>
           <w:r>
             <w:t>Introduction</w:t>
           </w:r>
@@ -5765,7 +5765,7 @@
             </w:rPr>
           </w:pPr>
           <w:bookmarkStart w:id="5" w:name="_Toc279067803"/>
-          <w:bookmarkStart w:id="6" w:name="_Toc479342286"/>
+          <w:bookmarkStart w:id="6" w:name="_Toc479346413"/>
           <w:r>
             <w:t>Objectifs</w:t>
           </w:r>
@@ -5850,7 +5850,7 @@
           <w:pPr>
             <w:pStyle w:val="Heading2"/>
           </w:pPr>
-          <w:bookmarkStart w:id="8" w:name="_Toc479342287"/>
+          <w:bookmarkStart w:id="8" w:name="_Toc479346414"/>
           <w:r>
             <w:t>Contexte</w:t>
           </w:r>
@@ -5863,7 +5863,7 @@
               <w:lang w:eastAsia="fr-CH"/>
             </w:rPr>
           </w:pPr>
-          <w:bookmarkStart w:id="9" w:name="_Toc479342288"/>
+          <w:bookmarkStart w:id="9" w:name="_Toc479346415"/>
           <w:r>
             <w:rPr>
               <w:lang w:eastAsia="fr-CH"/>
@@ -5947,27 +5947,14 @@
                                 <w:r>
                                   <w:t xml:space="preserve">Figure </w:t>
                                 </w:r>
-                                <w:r>
-                                  <w:fldChar w:fldCharType="begin"/>
-                                </w:r>
-                                <w:r>
-                                  <w:instrText xml:space="preserve"> SEQ Figure \* ARABIC </w:instrText>
-                                </w:r>
-                                <w:r>
-                                  <w:fldChar w:fldCharType="separate"/>
-                                </w:r>
-                                <w:r>
-                                  <w:rPr>
-                                    <w:noProof/>
-                                  </w:rPr>
-                                  <w:t>1</w:t>
-                                </w:r>
-                                <w:r>
-                                  <w:rPr>
-                                    <w:noProof/>
-                                  </w:rPr>
-                                  <w:fldChar w:fldCharType="end"/>
-                                </w:r>
+                                <w:fldSimple w:instr=" SEQ Figure \* ARABIC ">
+                                  <w:r>
+                                    <w:rPr>
+                                      <w:noProof/>
+                                    </w:rPr>
+                                    <w:t>1</w:t>
+                                  </w:r>
+                                </w:fldSimple>
                                 <w:r>
                                   <w:t xml:space="preserve"> Schéma d'un Shoot</w:t>
                                 </w:r>
@@ -6003,27 +5990,14 @@
                           <w:r>
                             <w:t xml:space="preserve">Figure </w:t>
                           </w:r>
-                          <w:r>
-                            <w:fldChar w:fldCharType="begin"/>
-                          </w:r>
-                          <w:r>
-                            <w:instrText xml:space="preserve"> SEQ Figure \* ARABIC </w:instrText>
-                          </w:r>
-                          <w:r>
-                            <w:fldChar w:fldCharType="separate"/>
-                          </w:r>
-                          <w:r>
-                            <w:rPr>
-                              <w:noProof/>
-                            </w:rPr>
-                            <w:t>1</w:t>
-                          </w:r>
-                          <w:r>
-                            <w:rPr>
-                              <w:noProof/>
-                            </w:rPr>
-                            <w:fldChar w:fldCharType="end"/>
-                          </w:r>
+                          <w:fldSimple w:instr=" SEQ Figure \* ARABIC ">
+                            <w:r>
+                              <w:rPr>
+                                <w:noProof/>
+                              </w:rPr>
+                              <w:t>1</w:t>
+                            </w:r>
+                          </w:fldSimple>
                           <w:r>
                             <w:t xml:space="preserve"> Schéma d'un Shoot</w:t>
                           </w:r>
@@ -6440,7 +6414,7 @@
               <w:lang w:eastAsia="fr-CH"/>
             </w:rPr>
           </w:pPr>
-          <w:bookmarkStart w:id="10" w:name="_Toc479342289"/>
+          <w:bookmarkStart w:id="10" w:name="_Toc479346416"/>
           <w:r>
             <w:rPr>
               <w:lang w:eastAsia="fr-CH"/>
@@ -6630,7 +6604,7 @@
           <w:pPr>
             <w:pStyle w:val="Heading1"/>
           </w:pPr>
-          <w:bookmarkStart w:id="11" w:name="_Toc479342290"/>
+          <w:bookmarkStart w:id="11" w:name="_Toc479346417"/>
           <w:r>
             <w:t>Analyse</w:t>
           </w:r>
@@ -6647,7 +6621,7 @@
           <w:bookmarkStart w:id="12" w:name="_Toc25553307"/>
           <w:bookmarkStart w:id="13" w:name="_Toc71691011"/>
           <w:bookmarkStart w:id="14" w:name="_Toc279067806"/>
-          <w:bookmarkStart w:id="15" w:name="_Toc479342291"/>
+          <w:bookmarkStart w:id="15" w:name="_Toc479346418"/>
           <w:r>
             <w:t>Cahier des charges</w:t>
           </w:r>
@@ -6666,7 +6640,7 @@
               <w:lang w:eastAsia="fr-FR"/>
             </w:rPr>
           </w:pPr>
-          <w:bookmarkStart w:id="16" w:name="_Toc479342292"/>
+          <w:bookmarkStart w:id="16" w:name="_Toc479346419"/>
           <w:r>
             <w:rPr>
               <w:lang w:eastAsia="fr-FR"/>
@@ -6845,7 +6819,7 @@
               <w:lang w:eastAsia="fr-FR"/>
             </w:rPr>
           </w:pPr>
-          <w:bookmarkStart w:id="17" w:name="_Toc479342293"/>
+          <w:bookmarkStart w:id="17" w:name="_Toc479346420"/>
           <w:r>
             <w:rPr>
               <w:lang w:eastAsia="fr-FR"/>
@@ -6921,7 +6895,7 @@
               <w:lang w:eastAsia="fr-FR"/>
             </w:rPr>
           </w:pPr>
-          <w:bookmarkStart w:id="18" w:name="_Toc479342294"/>
+          <w:bookmarkStart w:id="18" w:name="_Toc479346421"/>
           <w:r>
             <w:rPr>
               <w:lang w:eastAsia="fr-FR"/>
@@ -7139,7 +7113,7 @@
           </w:pPr>
           <w:bookmarkStart w:id="19" w:name="_Toc71691012"/>
           <w:bookmarkStart w:id="20" w:name="_Toc279067807"/>
-          <w:bookmarkStart w:id="21" w:name="_Toc479342295"/>
+          <w:bookmarkStart w:id="21" w:name="_Toc479346422"/>
           <w:r>
             <w:t>Stratégie de test</w:t>
           </w:r>
@@ -7151,7 +7125,7 @@
           <w:pPr>
             <w:pStyle w:val="Heading3"/>
           </w:pPr>
-          <w:bookmarkStart w:id="22" w:name="_Toc479342296"/>
+          <w:bookmarkStart w:id="22" w:name="_Toc479346423"/>
           <w:r>
             <w:t>Stratégie globale</w:t>
           </w:r>
@@ -7306,7 +7280,7 @@
           <w:pPr>
             <w:pStyle w:val="Heading3"/>
           </w:pPr>
-          <w:bookmarkStart w:id="23" w:name="_Toc479342297"/>
+          <w:bookmarkStart w:id="23" w:name="_Toc479346424"/>
           <w:commentRangeStart w:id="24"/>
           <w:r>
             <w:t>Procédure</w:t>
@@ -7403,7 +7377,7 @@
           <w:bookmarkStart w:id="25" w:name="_Toc25553310"/>
           <w:bookmarkStart w:id="26" w:name="_Toc71691015"/>
           <w:bookmarkStart w:id="27" w:name="_Toc279067809"/>
-          <w:bookmarkStart w:id="28" w:name="_Toc479342298"/>
+          <w:bookmarkStart w:id="28" w:name="_Toc479346425"/>
           <w:r>
             <w:t>Etude de faisabilité</w:t>
           </w:r>
@@ -7416,7 +7390,7 @@
           <w:pPr>
             <w:pStyle w:val="Heading3"/>
           </w:pPr>
-          <w:bookmarkStart w:id="29" w:name="_Toc479342299"/>
+          <w:bookmarkStart w:id="29" w:name="_Toc479346426"/>
           <w:r>
             <w:t>Risques techniques</w:t>
           </w:r>
@@ -7451,7 +7425,7 @@
           <w:pPr>
             <w:pStyle w:val="Heading3"/>
           </w:pPr>
-          <w:bookmarkStart w:id="31" w:name="_Toc479342300"/>
+          <w:bookmarkStart w:id="31" w:name="_Toc479346427"/>
           <w:r>
             <w:t>Risques sur le planning</w:t>
           </w:r>
@@ -7475,7 +7449,7 @@
               <w:i/>
             </w:rPr>
           </w:pPr>
-          <w:bookmarkStart w:id="32" w:name="_Toc479342301"/>
+          <w:bookmarkStart w:id="32" w:name="_Toc479346428"/>
           <w:r>
             <w:t>Planification</w:t>
           </w:r>
@@ -7525,7 +7499,7 @@
             <w:pStyle w:val="Heading1"/>
           </w:pPr>
           <w:bookmarkStart w:id="33" w:name="_Toc279067813"/>
-          <w:bookmarkStart w:id="34" w:name="_Toc479342302"/>
+          <w:bookmarkStart w:id="34" w:name="_Toc479346429"/>
           <w:r>
             <w:lastRenderedPageBreak/>
             <w:t>Dossier de c</w:t>
@@ -7540,7 +7514,7 @@
           <w:pPr>
             <w:pStyle w:val="Heading2"/>
           </w:pPr>
-          <w:bookmarkStart w:id="35" w:name="_Toc479342303"/>
+          <w:bookmarkStart w:id="35" w:name="_Toc479346430"/>
           <w:r>
             <w:t>Processus pour Archers</w:t>
           </w:r>
@@ -7563,7 +7537,7 @@
           <w:pPr>
             <w:pStyle w:val="Heading2"/>
           </w:pPr>
-          <w:bookmarkStart w:id="36" w:name="_Toc479342304"/>
+          <w:bookmarkStart w:id="36" w:name="_Toc479346431"/>
           <w:r>
             <w:t>Base de données</w:t>
           </w:r>
@@ -7589,7 +7563,7 @@
               <w:lang w:eastAsia="fr-CH"/>
             </w:rPr>
           </w:pPr>
-          <w:bookmarkStart w:id="37" w:name="_Toc479342305"/>
+          <w:bookmarkStart w:id="37" w:name="_Toc479346432"/>
           <w:r>
             <w:rPr>
               <w:lang w:eastAsia="fr-CH"/>
@@ -7642,7 +7616,7 @@
                 <v:path o:extrusionok="f" gradientshapeok="t" o:connecttype="rect"/>
                 <o:lock v:ext="edit" aspectratio="t"/>
               </v:shapetype>
-              <v:shape id="_x0000_i1025" type="#_x0000_t75" style="width:455.9pt;height:267.95pt">
+              <v:shape id="_x0000_i1025" type="#_x0000_t75" style="width:456pt;height:267.75pt">
                 <v:imagedata r:id="rId13" o:title="TPIBDD"/>
               </v:shape>
             </w:pict>
@@ -7662,27 +7636,14 @@
           <w:r>
             <w:t xml:space="preserve">Figure </w:t>
           </w:r>
-          <w:r>
-            <w:fldChar w:fldCharType="begin"/>
-          </w:r>
-          <w:r>
-            <w:instrText xml:space="preserve"> SEQ Figure \* ARABIC </w:instrText>
-          </w:r>
-          <w:r>
-            <w:fldChar w:fldCharType="separate"/>
-          </w:r>
-          <w:r>
-            <w:rPr>
-              <w:noProof/>
-            </w:rPr>
-            <w:t>2</w:t>
-          </w:r>
-          <w:r>
-            <w:rPr>
-              <w:noProof/>
-            </w:rPr>
-            <w:fldChar w:fldCharType="end"/>
-          </w:r>
+          <w:fldSimple w:instr=" SEQ Figure \* ARABIC ">
+            <w:r>
+              <w:rPr>
+                <w:noProof/>
+              </w:rPr>
+              <w:t>2</w:t>
+            </w:r>
+          </w:fldSimple>
           <w:r>
             <w:t xml:space="preserve"> Modèle Logique des données</w:t>
           </w:r>
@@ -7691,7 +7652,7 @@
           <w:pPr>
             <w:pStyle w:val="Heading3"/>
           </w:pPr>
-          <w:bookmarkStart w:id="39" w:name="_Toc479342306"/>
+          <w:bookmarkStart w:id="39" w:name="_Toc479346433"/>
           <w:r>
             <w:t>Dictionnaire de</w:t>
           </w:r>
@@ -8587,7 +8548,7 @@
             <w:pStyle w:val="Heading2"/>
           </w:pPr>
           <w:bookmarkStart w:id="41" w:name="_Ref479062987"/>
-          <w:bookmarkStart w:id="42" w:name="_Toc479342307"/>
+          <w:bookmarkStart w:id="42" w:name="_Toc479346434"/>
           <w:r>
             <w:t>API</w:t>
           </w:r>
@@ -8664,7 +8625,7 @@
           <w:pPr>
             <w:pStyle w:val="Heading2"/>
           </w:pPr>
-          <w:bookmarkStart w:id="43" w:name="_Toc479342308"/>
+          <w:bookmarkStart w:id="43" w:name="_Toc479346435"/>
           <w:r>
             <w:t>Outils et ressources</w:t>
           </w:r>
@@ -8677,7 +8638,7 @@
               <w:lang w:eastAsia="fr-CH"/>
             </w:rPr>
           </w:pPr>
-          <w:bookmarkStart w:id="44" w:name="_Toc479342309"/>
+          <w:bookmarkStart w:id="44" w:name="_Toc479346436"/>
           <w:r>
             <w:rPr>
               <w:lang w:eastAsia="fr-CH"/>
@@ -8738,7 +8699,7 @@
               <w:lang w:eastAsia="fr-CH"/>
             </w:rPr>
           </w:pPr>
-          <w:bookmarkStart w:id="46" w:name="_Toc479342310"/>
+          <w:bookmarkStart w:id="46" w:name="_Toc479346437"/>
           <w:r>
             <w:rPr>
               <w:lang w:eastAsia="fr-CH"/>
@@ -8783,6 +8744,7 @@
               <w:lang w:eastAsia="fr-CH"/>
             </w:rPr>
           </w:pPr>
+          <w:bookmarkStart w:id="47" w:name="_Toc479346438"/>
           <w:r>
             <w:rPr>
               <w:lang w:eastAsia="fr-CH"/>
@@ -8801,6 +8763,7 @@
             </w:rPr>
             <w:t>portJS</w:t>
           </w:r>
+          <w:bookmarkEnd w:id="47"/>
         </w:p>
         <w:p>
           <w:pPr>
@@ -8850,17 +8813,17 @@
               <w:i/>
             </w:rPr>
           </w:pPr>
-          <w:bookmarkStart w:id="47" w:name="_Toc25553315"/>
-          <w:bookmarkStart w:id="48" w:name="_Toc71691020"/>
-          <w:bookmarkStart w:id="49" w:name="_Toc279067815"/>
-          <w:bookmarkStart w:id="50" w:name="_Toc479342312"/>
+          <w:bookmarkStart w:id="48" w:name="_Toc25553315"/>
+          <w:bookmarkStart w:id="49" w:name="_Toc71691020"/>
+          <w:bookmarkStart w:id="50" w:name="_Toc279067815"/>
+          <w:bookmarkStart w:id="51" w:name="_Toc479346439"/>
           <w:r>
             <w:t>Historique</w:t>
           </w:r>
-          <w:bookmarkEnd w:id="47"/>
           <w:bookmarkEnd w:id="48"/>
           <w:bookmarkEnd w:id="49"/>
           <w:bookmarkEnd w:id="50"/>
+          <w:bookmarkEnd w:id="51"/>
         </w:p>
         <w:p>
           <w:pPr>
@@ -8980,9 +8943,9 @@
           <w:pPr>
             <w:pStyle w:val="Heading1"/>
           </w:pPr>
-          <w:bookmarkStart w:id="51" w:name="_Toc71703259"/>
-          <w:bookmarkStart w:id="52" w:name="_Toc279067816"/>
-          <w:bookmarkStart w:id="53" w:name="_Toc479342313"/>
+          <w:bookmarkStart w:id="52" w:name="_Toc71703259"/>
+          <w:bookmarkStart w:id="53" w:name="_Toc279067816"/>
+          <w:bookmarkStart w:id="54" w:name="_Toc479346440"/>
           <w:r>
             <w:lastRenderedPageBreak/>
             <w:t xml:space="preserve">Dossier de </w:t>
@@ -8990,85 +8953,53 @@
           <w:r>
             <w:t>R</w:t>
           </w:r>
-          <w:bookmarkEnd w:id="51"/>
+          <w:bookmarkEnd w:id="52"/>
           <w:r>
             <w:t>éalisation</w:t>
           </w:r>
-          <w:bookmarkStart w:id="54" w:name="_Toc25553318"/>
-          <w:bookmarkEnd w:id="52"/>
+          <w:bookmarkStart w:id="55" w:name="_Toc25553318"/>
           <w:bookmarkEnd w:id="53"/>
+          <w:bookmarkEnd w:id="54"/>
         </w:p>
         <w:p>
           <w:pPr>
             <w:pStyle w:val="Heading2"/>
           </w:pPr>
-          <w:bookmarkStart w:id="55" w:name="_Toc479342314"/>
-          <w:bookmarkEnd w:id="54"/>
+          <w:bookmarkStart w:id="56" w:name="_Toc479346441"/>
+          <w:bookmarkEnd w:id="55"/>
           <w:r>
             <w:t>Mise en place du projet</w:t>
           </w:r>
-          <w:bookmarkEnd w:id="55"/>
+          <w:bookmarkEnd w:id="56"/>
         </w:p>
         <w:p>
           <w:r>
             <w:t xml:space="preserve">Explications : </w:t>
           </w:r>
           <w:r>
-            <w:t xml:space="preserve">Vue </w:t>
-          </w:r>
-          <w:proofErr w:type="spellStart"/>
-          <w:r>
-            <w:t>init</w:t>
-          </w:r>
-          <w:proofErr w:type="spellEnd"/>
-          <w:r>
-            <w:t xml:space="preserve"> – Vue CLI</w:t>
-          </w:r>
-        </w:p>
-        <w:p>
-          <w:r>
-            <w:t xml:space="preserve">Choix du </w:t>
-          </w:r>
-          <w:proofErr w:type="spellStart"/>
-          <w:r>
-            <w:t>boilerplate</w:t>
-          </w:r>
-          <w:proofErr w:type="spellEnd"/>
-          <w:r>
-            <w:t>, « </w:t>
-          </w:r>
-          <w:proofErr w:type="spellStart"/>
-          <w:r>
-            <w:t>webpack</w:t>
-          </w:r>
-          <w:proofErr w:type="spellEnd"/>
-          <w:r>
-            <w:t xml:space="preserve"> » </w:t>
+            <w:t>Vue init – Vue CLI</w:t>
+          </w:r>
+        </w:p>
+        <w:p>
+          <w:r>
+            <w:t xml:space="preserve">Choix du boilerplate, « webpack » </w:t>
           </w:r>
           <w:r>
             <w:sym w:font="Wingdings" w:char="F0E0"/>
           </w:r>
           <w:r>
-            <w:t xml:space="preserve"> Pourquoi </w:t>
-          </w:r>
-          <w:proofErr w:type="spellStart"/>
-          <w:r>
-            <w:t>Webpack</w:t>
-          </w:r>
-          <w:proofErr w:type="spellEnd"/>
-          <w:r>
-            <w:t xml:space="preserve"> et qu’est-ce que c’est en bref</w:t>
+            <w:t xml:space="preserve"> Pourquoi Webpack et qu’est-ce que c’est en bref</w:t>
           </w:r>
         </w:p>
         <w:p>
           <w:pPr>
             <w:pStyle w:val="Heading2"/>
           </w:pPr>
-          <w:bookmarkStart w:id="56" w:name="_Toc479342315"/>
+          <w:bookmarkStart w:id="57" w:name="_Toc479346442"/>
           <w:r>
             <w:t>Organisation des tâches pour la réalisation</w:t>
           </w:r>
-          <w:bookmarkEnd w:id="56"/>
+          <w:bookmarkEnd w:id="57"/>
         </w:p>
         <w:p>
           <w:r>
@@ -9095,13 +9026,8 @@
               <w:numId w:val="31"/>
             </w:numPr>
           </w:pPr>
-          <w:proofErr w:type="spellStart"/>
-          <w:r>
-            <w:t>FeedBack</w:t>
-          </w:r>
-          <w:proofErr w:type="spellEnd"/>
-          <w:r>
-            <w:t xml:space="preserve"> avec les testeurs et le client principal</w:t>
+          <w:r>
+            <w:t>FeedBack avec les testeurs et le client principal</w:t>
           </w:r>
         </w:p>
         <w:p>
@@ -9144,11 +9070,11 @@
           <w:pPr>
             <w:pStyle w:val="Heading2"/>
           </w:pPr>
-          <w:bookmarkStart w:id="57" w:name="_Toc479342316"/>
+          <w:bookmarkStart w:id="58" w:name="_Toc479346443"/>
           <w:r>
             <w:t>Menu et thème</w:t>
           </w:r>
-          <w:bookmarkEnd w:id="57"/>
+          <w:bookmarkEnd w:id="58"/>
         </w:p>
         <w:p>
           <w:pPr>
@@ -9157,14 +9083,14 @@
               <w:lang w:eastAsia="fr-CH"/>
             </w:rPr>
           </w:pPr>
-          <w:bookmarkStart w:id="58" w:name="_Toc479342317"/>
+          <w:bookmarkStart w:id="59" w:name="_Toc479346444"/>
           <w:r>
             <w:rPr>
               <w:lang w:eastAsia="fr-CH"/>
             </w:rPr>
             <w:t>Menu dynamique</w:t>
           </w:r>
-          <w:bookmarkEnd w:id="58"/>
+          <w:bookmarkEnd w:id="59"/>
         </w:p>
         <w:p>
           <w:pPr>
@@ -9236,6 +9162,7 @@
           <w:r>
             <w:rPr>
               <w:noProof/>
+              <w:lang w:eastAsia="fr-CH"/>
             </w:rPr>
             <mc:AlternateContent>
               <mc:Choice Requires="wps">
@@ -9285,24 +9212,14 @@
                                 <w:r>
                                   <w:t xml:space="preserve">Figure </w:t>
                                 </w:r>
-                                <w:r>
-                                  <w:fldChar w:fldCharType="begin"/>
-                                </w:r>
-                                <w:r>
-                                  <w:instrText xml:space="preserve"> SEQ Figure \* ARABIC </w:instrText>
-                                </w:r>
-                                <w:r>
-                                  <w:fldChar w:fldCharType="separate"/>
-                                </w:r>
-                                <w:r>
-                                  <w:rPr>
-                                    <w:noProof/>
-                                  </w:rPr>
-                                  <w:t>3</w:t>
-                                </w:r>
-                                <w:r>
-                                  <w:fldChar w:fldCharType="end"/>
-                                </w:r>
+                                <w:fldSimple w:instr=" SEQ Figure \* ARABIC ">
+                                  <w:r>
+                                    <w:rPr>
+                                      <w:noProof/>
+                                    </w:rPr>
+                                    <w:t>3</w:t>
+                                  </w:r>
+                                </w:fldSimple>
                                 <w:r>
                                   <w:t xml:space="preserve"> Menu en Anonyme</w:t>
                                 </w:r>
@@ -9337,24 +9254,14 @@
                           <w:r>
                             <w:t xml:space="preserve">Figure </w:t>
                           </w:r>
-                          <w:r>
-                            <w:fldChar w:fldCharType="begin"/>
-                          </w:r>
-                          <w:r>
-                            <w:instrText xml:space="preserve"> SEQ Figure \* ARABIC </w:instrText>
-                          </w:r>
-                          <w:r>
-                            <w:fldChar w:fldCharType="separate"/>
-                          </w:r>
-                          <w:r>
-                            <w:rPr>
-                              <w:noProof/>
-                            </w:rPr>
-                            <w:t>3</w:t>
-                          </w:r>
-                          <w:r>
-                            <w:fldChar w:fldCharType="end"/>
-                          </w:r>
+                          <w:fldSimple w:instr=" SEQ Figure \* ARABIC ">
+                            <w:r>
+                              <w:rPr>
+                                <w:noProof/>
+                              </w:rPr>
+                              <w:t>3</w:t>
+                            </w:r>
+                          </w:fldSimple>
                           <w:r>
                             <w:t xml:space="preserve"> Menu en Anonyme</w:t>
                           </w:r>
@@ -9442,10 +9349,11 @@
               <w:lang w:eastAsia="fr-CH"/>
             </w:rPr>
           </w:pPr>
-          <w:bookmarkStart w:id="59" w:name="_Toc479342318"/>
+          <w:bookmarkStart w:id="60" w:name="_Toc479346445"/>
           <w:r>
             <w:rPr>
               <w:noProof/>
+              <w:lang w:eastAsia="fr-CH"/>
             </w:rPr>
             <w:lastRenderedPageBreak/>
             <mc:AlternateContent>
@@ -9496,24 +9404,14 @@
                                 <w:r>
                                   <w:t xml:space="preserve">Figure </w:t>
                                 </w:r>
-                                <w:r>
-                                  <w:fldChar w:fldCharType="begin"/>
-                                </w:r>
-                                <w:r>
-                                  <w:instrText xml:space="preserve"> SEQ Figure \* ARABIC </w:instrText>
-                                </w:r>
-                                <w:r>
-                                  <w:fldChar w:fldCharType="separate"/>
-                                </w:r>
-                                <w:r>
-                                  <w:rPr>
-                                    <w:noProof/>
-                                  </w:rPr>
-                                  <w:t>4</w:t>
-                                </w:r>
-                                <w:r>
-                                  <w:fldChar w:fldCharType="end"/>
-                                </w:r>
+                                <w:fldSimple w:instr=" SEQ Figure \* ARABIC ">
+                                  <w:r>
+                                    <w:rPr>
+                                      <w:noProof/>
+                                    </w:rPr>
+                                    <w:t>4</w:t>
+                                  </w:r>
+                                </w:fldSimple>
                                 <w:r>
                                   <w:t xml:space="preserve"> Menu en "Archers"</w:t>
                                 </w:r>
@@ -9548,24 +9446,14 @@
                           <w:r>
                             <w:t xml:space="preserve">Figure </w:t>
                           </w:r>
-                          <w:r>
-                            <w:fldChar w:fldCharType="begin"/>
-                          </w:r>
-                          <w:r>
-                            <w:instrText xml:space="preserve"> SEQ Figure \* ARABIC </w:instrText>
-                          </w:r>
-                          <w:r>
-                            <w:fldChar w:fldCharType="separate"/>
-                          </w:r>
-                          <w:r>
-                            <w:rPr>
-                              <w:noProof/>
-                            </w:rPr>
-                            <w:t>4</w:t>
-                          </w:r>
-                          <w:r>
-                            <w:fldChar w:fldCharType="end"/>
-                          </w:r>
+                          <w:fldSimple w:instr=" SEQ Figure \* ARABIC ">
+                            <w:r>
+                              <w:rPr>
+                                <w:noProof/>
+                              </w:rPr>
+                              <w:t>4</w:t>
+                            </w:r>
+                          </w:fldSimple>
                           <w:r>
                             <w:t xml:space="preserve"> Menu en "Archers"</w:t>
                           </w:r>
@@ -9584,7 +9472,7 @@
             </w:rPr>
             <w:t>Thème</w:t>
           </w:r>
-          <w:bookmarkEnd w:id="59"/>
+          <w:bookmarkEnd w:id="60"/>
         </w:p>
         <w:p>
           <w:pPr>
@@ -9718,98 +9606,89 @@
           <w:r>
             <w:t xml:space="preserve">Figure </w:t>
           </w:r>
-          <w:r>
-            <w:fldChar w:fldCharType="begin"/>
-          </w:r>
-          <w:r>
-            <w:instrText xml:space="preserve"> SEQ Figure \* ARABIC </w:instrText>
-          </w:r>
-          <w:r>
-            <w:fldChar w:fldCharType="separate"/>
-          </w:r>
+          <w:fldSimple w:instr=" SEQ Figure \* ARABIC ">
+            <w:r>
+              <w:rPr>
+                <w:noProof/>
+              </w:rPr>
+              <w:t>5</w:t>
+            </w:r>
+          </w:fldSimple>
+          <w:r>
+            <w:t xml:space="preserve"> Exemple de bouton stylisé</w:t>
+          </w:r>
+        </w:p>
+        <w:p>
+          <w:pPr>
+            <w:pStyle w:val="Heading2"/>
+          </w:pPr>
+          <w:bookmarkStart w:id="61" w:name="_Toc479346446"/>
+          <w:r>
+            <w:t>Partie Archers</w:t>
+          </w:r>
+          <w:bookmarkEnd w:id="61"/>
+        </w:p>
+        <w:p>
+          <w:pPr>
+            <w:pStyle w:val="Heading3"/>
+            <w:rPr>
+              <w:lang w:eastAsia="fr-CH"/>
+            </w:rPr>
+          </w:pPr>
+          <w:bookmarkStart w:id="62" w:name="_Toc479346447"/>
+          <w:r>
+            <w:rPr>
+              <w:lang w:eastAsia="fr-CH"/>
+            </w:rPr>
+            <w:t>Maquettes</w:t>
+          </w:r>
+          <w:bookmarkEnd w:id="62"/>
+        </w:p>
+        <w:p>
+          <w:pPr>
+            <w:rPr>
+              <w:lang w:eastAsia="fr-CH"/>
+            </w:rPr>
+          </w:pPr>
+          <w:r>
+            <w:rPr>
+              <w:lang w:eastAsia="fr-CH"/>
+            </w:rPr>
+            <w:t>Les maquettes ont été faites avant de débuter les Vues et elles sont en Annexes, elles m’ont bien aidées à la représentation des composants que j’allais devoir mettre en place.</w:t>
+          </w:r>
+        </w:p>
+        <w:p>
+          <w:pPr>
+            <w:pStyle w:val="Heading3"/>
+          </w:pPr>
+          <w:bookmarkStart w:id="63" w:name="_Toc479346448"/>
+          <w:r>
+            <w:t>Vue</w:t>
+          </w:r>
+          <w:r>
+            <w:t xml:space="preserve"> « </w:t>
+          </w:r>
+          <w:r>
+            <w:t>Home</w:t>
+          </w:r>
+          <w:r>
+            <w:t> »</w:t>
+          </w:r>
+          <w:bookmarkEnd w:id="63"/>
+        </w:p>
+        <w:p>
+          <w:pPr>
+            <w:pStyle w:val="Heading4"/>
+          </w:pPr>
+          <w:r>
+            <w:t>Description</w:t>
+          </w:r>
+        </w:p>
+        <w:p>
           <w:r>
             <w:rPr>
               <w:noProof/>
-            </w:rPr>
-            <w:t>5</w:t>
-          </w:r>
-          <w:r>
-            <w:fldChar w:fldCharType="end"/>
-          </w:r>
-          <w:r>
-            <w:t xml:space="preserve"> Exemple de bouton stylisé</w:t>
-          </w:r>
-        </w:p>
-        <w:p>
-          <w:pPr>
-            <w:pStyle w:val="Heading2"/>
-          </w:pPr>
-          <w:bookmarkStart w:id="60" w:name="_Toc479342319"/>
-          <w:r>
-            <w:t>Partie Archers</w:t>
-          </w:r>
-          <w:bookmarkEnd w:id="60"/>
-        </w:p>
-        <w:p>
-          <w:pPr>
-            <w:pStyle w:val="Heading3"/>
-            <w:rPr>
               <w:lang w:eastAsia="fr-CH"/>
-            </w:rPr>
-          </w:pPr>
-          <w:bookmarkStart w:id="61" w:name="_Toc479342320"/>
-          <w:r>
-            <w:rPr>
-              <w:lang w:eastAsia="fr-CH"/>
-            </w:rPr>
-            <w:t>Maquettes</w:t>
-          </w:r>
-          <w:bookmarkEnd w:id="61"/>
-        </w:p>
-        <w:p>
-          <w:pPr>
-            <w:rPr>
-              <w:lang w:eastAsia="fr-CH"/>
-            </w:rPr>
-          </w:pPr>
-          <w:r>
-            <w:rPr>
-              <w:lang w:eastAsia="fr-CH"/>
-            </w:rPr>
-            <w:t>Les maquettes ont été faites avant de débuter les Vues et elles sont en Annexes, elles m’ont bien aidées à la représentation des composants que j’allais devoir mettre en place.</w:t>
-          </w:r>
-        </w:p>
-        <w:p>
-          <w:pPr>
-            <w:pStyle w:val="Heading3"/>
-          </w:pPr>
-          <w:bookmarkStart w:id="62" w:name="_Toc479342321"/>
-          <w:r>
-            <w:t>Vue</w:t>
-          </w:r>
-          <w:r>
-            <w:t xml:space="preserve"> « </w:t>
-          </w:r>
-          <w:r>
-            <w:t>Home</w:t>
-          </w:r>
-          <w:r>
-            <w:t> »</w:t>
-          </w:r>
-          <w:bookmarkEnd w:id="62"/>
-        </w:p>
-        <w:p>
-          <w:pPr>
-            <w:pStyle w:val="Heading4"/>
-          </w:pPr>
-          <w:r>
-            <w:t>Description</w:t>
-          </w:r>
-        </w:p>
-        <w:p>
-          <w:r>
-            <w:rPr>
-              <w:noProof/>
             </w:rPr>
             <mc:AlternateContent>
               <mc:Choice Requires="wps">
@@ -9859,24 +9738,14 @@
                                 <w:r>
                                   <w:t xml:space="preserve">Figure </w:t>
                                 </w:r>
-                                <w:r>
-                                  <w:fldChar w:fldCharType="begin"/>
-                                </w:r>
-                                <w:r>
-                                  <w:instrText xml:space="preserve"> SEQ Figure \* ARABIC </w:instrText>
-                                </w:r>
-                                <w:r>
-                                  <w:fldChar w:fldCharType="separate"/>
-                                </w:r>
-                                <w:r>
-                                  <w:rPr>
-                                    <w:noProof/>
-                                  </w:rPr>
-                                  <w:t>6</w:t>
-                                </w:r>
-                                <w:r>
-                                  <w:fldChar w:fldCharType="end"/>
-                                </w:r>
+                                <w:fldSimple w:instr=" SEQ Figure \* ARABIC ">
+                                  <w:r>
+                                    <w:rPr>
+                                      <w:noProof/>
+                                    </w:rPr>
+                                    <w:t>6</w:t>
+                                  </w:r>
+                                </w:fldSimple>
                                 <w:r>
                                   <w:t xml:space="preserve"> Vue Home</w:t>
                                 </w:r>
@@ -9911,24 +9780,14 @@
                           <w:r>
                             <w:t xml:space="preserve">Figure </w:t>
                           </w:r>
-                          <w:r>
-                            <w:fldChar w:fldCharType="begin"/>
-                          </w:r>
-                          <w:r>
-                            <w:instrText xml:space="preserve"> SEQ Figure \* ARABIC </w:instrText>
-                          </w:r>
-                          <w:r>
-                            <w:fldChar w:fldCharType="separate"/>
-                          </w:r>
-                          <w:r>
-                            <w:rPr>
-                              <w:noProof/>
-                            </w:rPr>
-                            <w:t>6</w:t>
-                          </w:r>
-                          <w:r>
-                            <w:fldChar w:fldCharType="end"/>
-                          </w:r>
+                          <w:fldSimple w:instr=" SEQ Figure \* ARABIC ">
+                            <w:r>
+                              <w:rPr>
+                                <w:noProof/>
+                              </w:rPr>
+                              <w:t>6</w:t>
+                            </w:r>
+                          </w:fldSimple>
                           <w:r>
                             <w:t xml:space="preserve"> Vue Home</w:t>
                           </w:r>
@@ -10079,14 +9938,14 @@
           <w:pPr>
             <w:pStyle w:val="Heading3"/>
           </w:pPr>
-          <w:bookmarkStart w:id="63" w:name="_Toc479342322"/>
+          <w:bookmarkStart w:id="64" w:name="_Toc479346449"/>
           <w:r>
             <w:t>Vue «</w:t>
           </w:r>
           <w:r>
             <w:t> Dashboard »</w:t>
           </w:r>
-          <w:bookmarkEnd w:id="63"/>
+          <w:bookmarkEnd w:id="64"/>
         </w:p>
         <w:p>
           <w:pPr>
@@ -10100,16 +9959,16 @@
           <w:r>
             <w:t xml:space="preserve">La vue Dashboard a pu être discutée avec le client et le sera encore à l’heure où </w:t>
           </w:r>
-          <w:commentRangeStart w:id="64"/>
+          <w:commentRangeStart w:id="65"/>
           <w:r>
             <w:t xml:space="preserve">j’écris </w:t>
           </w:r>
-          <w:commentRangeEnd w:id="64"/>
+          <w:commentRangeEnd w:id="65"/>
           <w:r>
             <w:rPr>
               <w:rStyle w:val="CommentReference"/>
             </w:rPr>
-            <w:commentReference w:id="64"/>
+            <w:commentReference w:id="65"/>
           </w:r>
           <w:r>
             <w:t>ceci.</w:t>
@@ -10972,24 +10831,14 @@
           <w:r>
             <w:t xml:space="preserve">Figure </w:t>
           </w:r>
-          <w:r>
-            <w:fldChar w:fldCharType="begin"/>
-          </w:r>
-          <w:r>
-            <w:instrText xml:space="preserve"> SEQ Figure \* ARABIC </w:instrText>
-          </w:r>
-          <w:r>
-            <w:fldChar w:fldCharType="separate"/>
-          </w:r>
-          <w:r>
-            <w:rPr>
-              <w:noProof/>
-            </w:rPr>
-            <w:t>7</w:t>
-          </w:r>
-          <w:r>
-            <w:fldChar w:fldCharType="end"/>
-          </w:r>
+          <w:fldSimple w:instr=" SEQ Figure \* ARABIC ">
+            <w:r>
+              <w:rPr>
+                <w:noProof/>
+              </w:rPr>
+              <w:t>7</w:t>
+            </w:r>
+          </w:fldSimple>
           <w:r>
             <w:t xml:space="preserve"> Vue Dashboard décomposée</w:t>
           </w:r>
@@ -11839,24 +11688,14 @@
           <w:r>
             <w:t xml:space="preserve">Figure </w:t>
           </w:r>
-          <w:r>
-            <w:fldChar w:fldCharType="begin"/>
-          </w:r>
-          <w:r>
-            <w:instrText xml:space="preserve"> SEQ Figure \* ARABIC </w:instrText>
-          </w:r>
-          <w:r>
-            <w:fldChar w:fldCharType="separate"/>
-          </w:r>
-          <w:r>
-            <w:rPr>
-              <w:noProof/>
-            </w:rPr>
-            <w:t>8</w:t>
-          </w:r>
-          <w:r>
-            <w:fldChar w:fldCharType="end"/>
-          </w:r>
+          <w:fldSimple w:instr=" SEQ Figure \* ARABIC ">
+            <w:r>
+              <w:rPr>
+                <w:noProof/>
+              </w:rPr>
+              <w:t>8</w:t>
+            </w:r>
+          </w:fldSimple>
           <w:r>
             <w:t xml:space="preserve"> Composant ShootSummary</w:t>
           </w:r>
@@ -12188,7 +12027,7 @@
               </mc:Fallback>
             </mc:AlternateContent>
           </w:r>
-          <w:commentRangeStart w:id="65"/>
+          <w:commentRangeStart w:id="66"/>
           <w:r>
             <w:rPr>
               <w:noProof/>
@@ -12230,12 +12069,12 @@
               </wp:inline>
             </w:drawing>
           </w:r>
-          <w:commentRangeEnd w:id="65"/>
+          <w:commentRangeEnd w:id="66"/>
           <w:r>
             <w:rPr>
               <w:rStyle w:val="CommentReference"/>
             </w:rPr>
-            <w:commentReference w:id="65"/>
+            <w:commentReference w:id="66"/>
           </w:r>
         </w:p>
         <w:p>
@@ -12245,24 +12084,14 @@
           <w:r>
             <w:t xml:space="preserve">Figure </w:t>
           </w:r>
-          <w:r>
-            <w:fldChar w:fldCharType="begin"/>
-          </w:r>
-          <w:r>
-            <w:instrText xml:space="preserve"> SEQ Figure \* ARABIC </w:instrText>
-          </w:r>
-          <w:r>
-            <w:fldChar w:fldCharType="separate"/>
-          </w:r>
-          <w:r>
-            <w:rPr>
-              <w:noProof/>
-            </w:rPr>
-            <w:t>9</w:t>
-          </w:r>
-          <w:r>
-            <w:fldChar w:fldCharType="end"/>
-          </w:r>
+          <w:fldSimple w:instr=" SEQ Figure \* ARABIC ">
+            <w:r>
+              <w:rPr>
+                <w:noProof/>
+              </w:rPr>
+              <w:t>9</w:t>
+            </w:r>
+          </w:fldSimple>
           <w:r>
             <w:t xml:space="preserve"> Composant ShootSummary et affichage ShootDetails</w:t>
           </w:r>
@@ -12284,7 +12113,7 @@
               <w:i/>
             </w:rPr>
           </w:pPr>
-          <w:commentRangeStart w:id="66"/>
+          <w:commentRangeStart w:id="67"/>
           <w:r>
             <w:t xml:space="preserve">Ce que fait la Vue Dashboard c’est qu’elle va aller récupérer les shoots de l’utilisateur grâce à l’API (/api/shoots) puis </w:t>
           </w:r>
@@ -12309,12 +12138,12 @@
             </w:rPr>
             <w:t>shootSummary</w:t>
           </w:r>
-          <w:commentRangeEnd w:id="66"/>
+          <w:commentRangeEnd w:id="67"/>
           <w:r>
             <w:rPr>
               <w:rStyle w:val="CommentReference"/>
             </w:rPr>
-            <w:commentReference w:id="66"/>
+            <w:commentReference w:id="67"/>
           </w:r>
           <w:r>
             <w:rPr>
@@ -12387,14 +12216,14 @@
           <w:pPr>
             <w:pStyle w:val="Heading3"/>
           </w:pPr>
-          <w:bookmarkStart w:id="67" w:name="_Toc479342323"/>
+          <w:bookmarkStart w:id="68" w:name="_Toc479346450"/>
           <w:r>
             <w:t xml:space="preserve">Vue </w:t>
           </w:r>
           <w:r>
             <w:t>« Create Shoot »</w:t>
           </w:r>
-          <w:bookmarkEnd w:id="67"/>
+          <w:bookmarkEnd w:id="68"/>
         </w:p>
         <w:p>
           <w:pPr>
@@ -12437,6 +12266,9 @@
           </w:r>
         </w:p>
         <w:p>
+          <w:pPr>
+            <w:keepNext/>
+          </w:pPr>
           <w:r>
             <w:rPr>
               <w:noProof/>
@@ -13186,6 +13018,30 @@
             </w:drawing>
           </w:r>
         </w:p>
+        <w:p>
+          <w:pPr>
+            <w:pStyle w:val="Caption"/>
+          </w:pPr>
+        </w:p>
+        <w:p>
+          <w:pPr>
+            <w:pStyle w:val="Caption"/>
+          </w:pPr>
+          <w:r>
+            <w:t xml:space="preserve">Figure </w:t>
+          </w:r>
+          <w:fldSimple w:instr=" SEQ Figure \* ARABIC ">
+            <w:r>
+              <w:rPr>
+                <w:noProof/>
+              </w:rPr>
+              <w:t>10</w:t>
+            </w:r>
+          </w:fldSimple>
+          <w:r>
+            <w:t xml:space="preserve"> Vue CreateShoot</w:t>
+          </w:r>
+        </w:p>
         <w:p/>
         <w:p>
           <w:pPr>
@@ -13222,11 +13078,11 @@
           <w:pPr>
             <w:pStyle w:val="Heading3"/>
           </w:pPr>
-          <w:bookmarkStart w:id="68" w:name="_Toc479342324"/>
+          <w:bookmarkStart w:id="69" w:name="_Toc479346451"/>
           <w:r>
             <w:t>Vue « Edit Shoot »</w:t>
           </w:r>
-          <w:bookmarkEnd w:id="68"/>
+          <w:bookmarkEnd w:id="69"/>
         </w:p>
         <w:p>
           <w:pPr>
@@ -13286,7 +13142,9 @@
           </w:r>
         </w:p>
         <w:p>
-          <w:bookmarkStart w:id="69" w:name="_GoBack"/>
+          <w:pPr>
+            <w:keepNext/>
+          </w:pPr>
           <w:r>
             <w:rPr>
               <w:noProof/>
@@ -13295,18 +13153,18 @@
             <mc:AlternateContent>
               <mc:Choice Requires="wps">
                 <w:drawing>
-                  <wp:anchor distT="0" distB="0" distL="114300" distR="114300" simplePos="0" relativeHeight="251731968" behindDoc="0" locked="0" layoutInCell="1" allowOverlap="1" wp14:anchorId="6CAB604D" wp14:editId="40206478">
+                  <wp:anchor distT="0" distB="0" distL="114300" distR="114300" simplePos="0" relativeHeight="251738112" behindDoc="0" locked="0" layoutInCell="1" allowOverlap="1" wp14:anchorId="40164C7E" wp14:editId="5B095EF0">
                     <wp:simplePos x="0" y="0"/>
                     <wp:positionH relativeFrom="column">
-                      <wp:posOffset>2443480</wp:posOffset>
+                      <wp:posOffset>2586355</wp:posOffset>
                     </wp:positionH>
                     <wp:positionV relativeFrom="paragraph">
-                      <wp:posOffset>1305559</wp:posOffset>
+                      <wp:posOffset>1181734</wp:posOffset>
                     </wp:positionV>
-                    <wp:extent cx="1076325" cy="390525"/>
-                    <wp:effectExtent l="0" t="38100" r="47625" b="28575"/>
+                    <wp:extent cx="762000" cy="161925"/>
+                    <wp:effectExtent l="0" t="57150" r="0" b="28575"/>
                     <wp:wrapNone/>
-                    <wp:docPr id="140" name="Straight Arrow Connector 140"/>
+                    <wp:docPr id="14" name="Straight Arrow Connector 14"/>
                     <wp:cNvGraphicFramePr/>
                     <a:graphic xmlns:a="http://schemas.openxmlformats.org/drawingml/2006/main">
                       <a:graphicData uri="http://schemas.microsoft.com/office/word/2010/wordprocessingShape">
@@ -13315,7 +13173,7 @@
                           <wps:spPr>
                             <a:xfrm flipV="1">
                               <a:off x="0" y="0"/>
-                              <a:ext cx="1076325" cy="390525"/>
+                              <a:ext cx="762000" cy="161925"/>
                             </a:xfrm>
                             <a:prstGeom prst="straightConnector1">
                               <a:avLst/>
@@ -13353,14 +13211,17 @@
               </mc:Choice>
               <mc:Fallback>
                 <w:pict>
-                  <v:shape w14:anchorId="0C9C872F" id="Straight Arrow Connector 140" o:spid="_x0000_s1026" type="#_x0000_t32" style="position:absolute;margin-left:192.4pt;margin-top:102.8pt;width:84.75pt;height:30.75pt;flip:y;z-index:251731968;visibility:visible;mso-wrap-style:square;mso-width-percent:0;mso-height-percent:0;mso-wrap-distance-left:9pt;mso-wrap-distance-top:0;mso-wrap-distance-right:9pt;mso-wrap-distance-bottom:0;mso-position-horizontal:absolute;mso-position-horizontal-relative:text;mso-position-vertical:absolute;mso-position-vertical-relative:text;mso-width-percent:0;mso-height-percent:0;mso-width-relative:margin;mso-height-relative:margin" o:gfxdata="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" strokecolor="#5b9bd5 [3204]" strokeweight=".5pt">
+                  <v:shapetype w14:anchorId="0985BDF5" id="_x0000_t32" coordsize="21600,21600" o:spt="32" o:oned="t" path="m,l21600,21600e" filled="f">
+                    <v:path arrowok="t" fillok="f" o:connecttype="none"/>
+                    <o:lock v:ext="edit" shapetype="t"/>
+                  </v:shapetype>
+                  <v:shape id="Straight Arrow Connector 14" o:spid="_x0000_s1026" type="#_x0000_t32" style="position:absolute;margin-left:203.65pt;margin-top:93.05pt;width:60pt;height:12.75pt;flip:y;z-index:251738112;visibility:visible;mso-wrap-style:square;mso-width-percent:0;mso-height-percent:0;mso-wrap-distance-left:9pt;mso-wrap-distance-top:0;mso-wrap-distance-right:9pt;mso-wrap-distance-bottom:0;mso-position-horizontal:absolute;mso-position-horizontal-relative:text;mso-position-vertical:absolute;mso-position-vertical-relative:text;mso-width-percent:0;mso-height-percent:0;mso-width-relative:margin;mso-height-relative:margin" o:gfxdata="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" strokecolor="#5b9bd5 [3204]" strokeweight=".5pt">
                     <v:stroke endarrow="block" joinstyle="miter"/>
                   </v:shape>
                 </w:pict>
               </mc:Fallback>
             </mc:AlternateContent>
           </w:r>
-          <w:bookmarkEnd w:id="69"/>
           <w:r>
             <w:rPr>
               <w:noProof/>
@@ -13369,13 +13230,546 @@
             <mc:AlternateContent>
               <mc:Choice Requires="wps">
                 <w:drawing>
-                  <wp:anchor distT="0" distB="0" distL="114300" distR="114300" simplePos="0" relativeHeight="251732992" behindDoc="0" locked="0" layoutInCell="1" allowOverlap="1" wp14:anchorId="10CADA6A" wp14:editId="407D6AE6">
+                  <wp:anchor distT="0" distB="0" distL="114300" distR="114300" simplePos="0" relativeHeight="251739136" behindDoc="0" locked="0" layoutInCell="1" allowOverlap="1" wp14:anchorId="76587355" wp14:editId="60D21609">
                     <wp:simplePos x="0" y="0"/>
                     <wp:positionH relativeFrom="margin">
                       <wp:align>right</wp:align>
                     </wp:positionH>
                     <wp:positionV relativeFrom="paragraph">
-                      <wp:posOffset>1115060</wp:posOffset>
+                      <wp:posOffset>1038860</wp:posOffset>
+                    </wp:positionV>
+                    <wp:extent cx="2333625" cy="285750"/>
+                    <wp:effectExtent l="0" t="0" r="28575" b="19050"/>
+                    <wp:wrapNone/>
+                    <wp:docPr id="19" name="Text Box 19"/>
+                    <wp:cNvGraphicFramePr/>
+                    <a:graphic xmlns:a="http://schemas.openxmlformats.org/drawingml/2006/main">
+                      <a:graphicData uri="http://schemas.microsoft.com/office/word/2010/wordprocessingShape">
+                        <wps:wsp>
+                          <wps:cNvSpPr txBox="1"/>
+                          <wps:spPr>
+                            <a:xfrm>
+                              <a:off x="0" y="0"/>
+                              <a:ext cx="2333625" cy="285750"/>
+                            </a:xfrm>
+                            <a:prstGeom prst="rect">
+                              <a:avLst/>
+                            </a:prstGeom>
+                            <a:solidFill>
+                              <a:schemeClr val="lt1"/>
+                            </a:solidFill>
+                            <a:ln w="6350">
+                              <a:solidFill>
+                                <a:prstClr val="black"/>
+                              </a:solidFill>
+                            </a:ln>
+                          </wps:spPr>
+                          <wps:txbx>
+                            <w:txbxContent>
+                              <w:p>
+                                <w:r>
+                                  <w:t>Les Arrows ajoutées s’affichent ici</w:t>
+                                </w:r>
+                              </w:p>
+                            </w:txbxContent>
+                          </wps:txbx>
+                          <wps:bodyPr rot="0" spcFirstLastPara="0" vertOverflow="overflow" horzOverflow="overflow" vert="horz" wrap="square" lIns="91440" tIns="45720" rIns="91440" bIns="45720" numCol="1" spcCol="0" rtlCol="0" fromWordArt="0" anchor="t" anchorCtr="0" forceAA="0" compatLnSpc="1">
+                            <a:prstTxWarp prst="textNoShape">
+                              <a:avLst/>
+                            </a:prstTxWarp>
+                            <a:noAutofit/>
+                          </wps:bodyPr>
+                        </wps:wsp>
+                      </a:graphicData>
+                    </a:graphic>
+                    <wp14:sizeRelH relativeFrom="margin">
+                      <wp14:pctWidth>0</wp14:pctWidth>
+                    </wp14:sizeRelH>
+                    <wp14:sizeRelV relativeFrom="margin">
+                      <wp14:pctHeight>0</wp14:pctHeight>
+                    </wp14:sizeRelV>
+                  </wp:anchor>
+                </w:drawing>
+              </mc:Choice>
+              <mc:Fallback>
+                <w:pict>
+                  <v:shape w14:anchorId="76587355" id="Text Box 19" o:spid="_x0000_s1050" type="#_x0000_t202" style="position:absolute;margin-left:132.55pt;margin-top:81.8pt;width:183.75pt;height:22.5pt;z-index:251739136;visibility:visible;mso-wrap-style:square;mso-width-percent:0;mso-height-percent:0;mso-wrap-distance-left:9pt;mso-wrap-distance-top:0;mso-wrap-distance-right:9pt;mso-wrap-distance-bottom:0;mso-position-horizontal:right;mso-position-horizontal-relative:margin;mso-position-vertical:absolute;mso-position-vertical-relative:text;mso-width-percent:0;mso-height-percent:0;mso-width-relative:margin;mso-height-relative:margin;v-text-anchor:top" o:gfxdata="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" fillcolor="white [3201]" strokeweight=".5pt">
+                    <v:textbox>
+                      <w:txbxContent>
+                        <w:p>
+                          <w:r>
+                            <w:t>Les Arrows ajoutées s’affichent ici</w:t>
+                          </w:r>
+                        </w:p>
+                      </w:txbxContent>
+                    </v:textbox>
+                    <w10:wrap anchorx="margin"/>
+                  </v:shape>
+                </w:pict>
+              </mc:Fallback>
+            </mc:AlternateContent>
+          </w:r>
+          <w:r>
+            <w:rPr>
+              <w:noProof/>
+              <w:lang w:eastAsia="fr-CH"/>
+            </w:rPr>
+            <mc:AlternateContent>
+              <mc:Choice Requires="wps">
+                <w:drawing>
+                  <wp:anchor distT="0" distB="0" distL="114300" distR="114300" simplePos="0" relativeHeight="251731968" behindDoc="0" locked="0" layoutInCell="1" allowOverlap="1" wp14:anchorId="6CAB604D" wp14:editId="78B79F2F">
+                    <wp:simplePos x="0" y="0"/>
+                    <wp:positionH relativeFrom="column">
+                      <wp:posOffset>2567304</wp:posOffset>
+                    </wp:positionH>
+                    <wp:positionV relativeFrom="paragraph">
+                      <wp:posOffset>1543685</wp:posOffset>
+                    </wp:positionV>
+                    <wp:extent cx="1000125" cy="161925"/>
+                    <wp:effectExtent l="0" t="57150" r="9525" b="28575"/>
+                    <wp:wrapNone/>
+                    <wp:docPr id="140" name="Straight Arrow Connector 140"/>
+                    <wp:cNvGraphicFramePr/>
+                    <a:graphic xmlns:a="http://schemas.openxmlformats.org/drawingml/2006/main">
+                      <a:graphicData uri="http://schemas.microsoft.com/office/word/2010/wordprocessingShape">
+                        <wps:wsp>
+                          <wps:cNvCnPr/>
+                          <wps:spPr>
+                            <a:xfrm flipV="1">
+                              <a:off x="0" y="0"/>
+                              <a:ext cx="1000125" cy="161925"/>
+                            </a:xfrm>
+                            <a:prstGeom prst="straightConnector1">
+                              <a:avLst/>
+                            </a:prstGeom>
+                            <a:ln>
+                              <a:tailEnd type="triangle"/>
+                            </a:ln>
+                          </wps:spPr>
+                          <wps:style>
+                            <a:lnRef idx="1">
+                              <a:schemeClr val="accent1"/>
+                            </a:lnRef>
+                            <a:fillRef idx="0">
+                              <a:schemeClr val="accent1"/>
+                            </a:fillRef>
+                            <a:effectRef idx="0">
+                              <a:schemeClr val="accent1"/>
+                            </a:effectRef>
+                            <a:fontRef idx="minor">
+                              <a:schemeClr val="tx1"/>
+                            </a:fontRef>
+                          </wps:style>
+                          <wps:bodyPr/>
+                        </wps:wsp>
+                      </a:graphicData>
+                    </a:graphic>
+                    <wp14:sizeRelH relativeFrom="margin">
+                      <wp14:pctWidth>0</wp14:pctWidth>
+                    </wp14:sizeRelH>
+                    <wp14:sizeRelV relativeFrom="margin">
+                      <wp14:pctHeight>0</wp14:pctHeight>
+                    </wp14:sizeRelV>
+                  </wp:anchor>
+                </w:drawing>
+              </mc:Choice>
+              <mc:Fallback>
+                <w:pict>
+                  <v:shape w14:anchorId="59FEE370" id="Straight Arrow Connector 140" o:spid="_x0000_s1026" type="#_x0000_t32" style="position:absolute;margin-left:202.15pt;margin-top:121.55pt;width:78.75pt;height:12.75pt;flip:y;z-index:251731968;visibility:visible;mso-wrap-style:square;mso-width-percent:0;mso-height-percent:0;mso-wrap-distance-left:9pt;mso-wrap-distance-top:0;mso-wrap-distance-right:9pt;mso-wrap-distance-bottom:0;mso-position-horizontal:absolute;mso-position-horizontal-relative:text;mso-position-vertical:absolute;mso-position-vertical-relative:text;mso-width-percent:0;mso-height-percent:0;mso-width-relative:margin;mso-height-relative:margin" o:gfxdata="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" strokecolor="#5b9bd5 [3204]" strokeweight=".5pt">
+                    <v:stroke endarrow="block" joinstyle="miter"/>
+                  </v:shape>
+                </w:pict>
+              </mc:Fallback>
+            </mc:AlternateContent>
+          </w:r>
+          <w:r>
+            <w:rPr>
+              <w:noProof/>
+              <w:lang w:eastAsia="fr-CH"/>
+            </w:rPr>
+            <mc:AlternateContent>
+              <mc:Choice Requires="wps">
+                <w:drawing>
+                  <wp:anchor distT="0" distB="0" distL="114300" distR="114300" simplePos="0" relativeHeight="251730944" behindDoc="0" locked="0" layoutInCell="1" allowOverlap="1" wp14:anchorId="4B789517" wp14:editId="44C9EFBF">
+                    <wp:simplePos x="0" y="0"/>
+                    <wp:positionH relativeFrom="column">
+                      <wp:posOffset>-71120</wp:posOffset>
+                    </wp:positionH>
+                    <wp:positionV relativeFrom="paragraph">
+                      <wp:posOffset>1515110</wp:posOffset>
+                    </wp:positionV>
+                    <wp:extent cx="2638425" cy="371475"/>
+                    <wp:effectExtent l="19050" t="19050" r="28575" b="28575"/>
+                    <wp:wrapNone/>
+                    <wp:docPr id="139" name="Rectangle 139"/>
+                    <wp:cNvGraphicFramePr/>
+                    <a:graphic xmlns:a="http://schemas.openxmlformats.org/drawingml/2006/main">
+                      <a:graphicData uri="http://schemas.microsoft.com/office/word/2010/wordprocessingShape">
+                        <wps:wsp>
+                          <wps:cNvSpPr/>
+                          <wps:spPr>
+                            <a:xfrm>
+                              <a:off x="0" y="0"/>
+                              <a:ext cx="2638425" cy="371475"/>
+                            </a:xfrm>
+                            <a:prstGeom prst="rect">
+                              <a:avLst/>
+                            </a:prstGeom>
+                            <a:noFill/>
+                            <a:ln w="28575"/>
+                          </wps:spPr>
+                          <wps:style>
+                            <a:lnRef idx="2">
+                              <a:schemeClr val="accent1">
+                                <a:shade val="50000"/>
+                              </a:schemeClr>
+                            </a:lnRef>
+                            <a:fillRef idx="1">
+                              <a:schemeClr val="accent1"/>
+                            </a:fillRef>
+                            <a:effectRef idx="0">
+                              <a:schemeClr val="accent1"/>
+                            </a:effectRef>
+                            <a:fontRef idx="minor">
+                              <a:schemeClr val="lt1"/>
+                            </a:fontRef>
+                          </wps:style>
+                          <wps:bodyPr rot="0" spcFirstLastPara="0" vertOverflow="overflow" horzOverflow="overflow" vert="horz" wrap="square" lIns="91440" tIns="45720" rIns="91440" bIns="45720" numCol="1" spcCol="0" rtlCol="0" fromWordArt="0" anchor="ctr" anchorCtr="0" forceAA="0" compatLnSpc="1">
+                            <a:prstTxWarp prst="textNoShape">
+                              <a:avLst/>
+                            </a:prstTxWarp>
+                            <a:noAutofit/>
+                          </wps:bodyPr>
+                        </wps:wsp>
+                      </a:graphicData>
+                    </a:graphic>
+                    <wp14:sizeRelH relativeFrom="margin">
+                      <wp14:pctWidth>0</wp14:pctWidth>
+                    </wp14:sizeRelH>
+                  </wp:anchor>
+                </w:drawing>
+              </mc:Choice>
+              <mc:Fallback>
+                <w:pict>
+                  <v:rect w14:anchorId="2FB459AB" id="Rectangle 139" o:spid="_x0000_s1026" style="position:absolute;margin-left:-5.6pt;margin-top:119.3pt;width:207.75pt;height:29.25pt;z-index:251730944;visibility:visible;mso-wrap-style:square;mso-width-percent:0;mso-wrap-distance-left:9pt;mso-wrap-distance-top:0;mso-wrap-distance-right:9pt;mso-wrap-distance-bottom:0;mso-position-horizontal:absolute;mso-position-horizontal-relative:text;mso-position-vertical:absolute;mso-position-vertical-relative:text;mso-width-percent:0;mso-width-relative:margin;v-text-anchor:middle" o:gfxdata="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" filled="f" strokecolor="#1f4d78 [1604]" strokeweight="2.25pt"/>
+                </w:pict>
+              </mc:Fallback>
+            </mc:AlternateContent>
+          </w:r>
+          <w:r>
+            <w:rPr>
+              <w:noProof/>
+              <w:lang w:eastAsia="fr-CH"/>
+            </w:rPr>
+            <mc:AlternateContent>
+              <mc:Choice Requires="wps">
+                <w:drawing>
+                  <wp:anchor distT="0" distB="0" distL="114300" distR="114300" simplePos="0" relativeHeight="251737088" behindDoc="0" locked="0" layoutInCell="1" allowOverlap="1" wp14:anchorId="1E3D7EE7" wp14:editId="237D5B3F">
+                    <wp:simplePos x="0" y="0"/>
+                    <wp:positionH relativeFrom="column">
+                      <wp:posOffset>-80645</wp:posOffset>
+                    </wp:positionH>
+                    <wp:positionV relativeFrom="paragraph">
+                      <wp:posOffset>1191260</wp:posOffset>
+                    </wp:positionV>
+                    <wp:extent cx="2628900" cy="314325"/>
+                    <wp:effectExtent l="19050" t="19050" r="19050" b="28575"/>
+                    <wp:wrapNone/>
+                    <wp:docPr id="13" name="Rectangle 13"/>
+                    <wp:cNvGraphicFramePr/>
+                    <a:graphic xmlns:a="http://schemas.openxmlformats.org/drawingml/2006/main">
+                      <a:graphicData uri="http://schemas.microsoft.com/office/word/2010/wordprocessingShape">
+                        <wps:wsp>
+                          <wps:cNvSpPr/>
+                          <wps:spPr>
+                            <a:xfrm>
+                              <a:off x="0" y="0"/>
+                              <a:ext cx="2628900" cy="314325"/>
+                            </a:xfrm>
+                            <a:prstGeom prst="rect">
+                              <a:avLst/>
+                            </a:prstGeom>
+                            <a:noFill/>
+                            <a:ln w="38100"/>
+                          </wps:spPr>
+                          <wps:style>
+                            <a:lnRef idx="2">
+                              <a:schemeClr val="accent1">
+                                <a:shade val="50000"/>
+                              </a:schemeClr>
+                            </a:lnRef>
+                            <a:fillRef idx="1">
+                              <a:schemeClr val="accent1"/>
+                            </a:fillRef>
+                            <a:effectRef idx="0">
+                              <a:schemeClr val="accent1"/>
+                            </a:effectRef>
+                            <a:fontRef idx="minor">
+                              <a:schemeClr val="lt1"/>
+                            </a:fontRef>
+                          </wps:style>
+                          <wps:bodyPr rot="0" spcFirstLastPara="0" vertOverflow="overflow" horzOverflow="overflow" vert="horz" wrap="square" lIns="91440" tIns="45720" rIns="91440" bIns="45720" numCol="1" spcCol="0" rtlCol="0" fromWordArt="0" anchor="ctr" anchorCtr="0" forceAA="0" compatLnSpc="1">
+                            <a:prstTxWarp prst="textNoShape">
+                              <a:avLst/>
+                            </a:prstTxWarp>
+                            <a:noAutofit/>
+                          </wps:bodyPr>
+                        </wps:wsp>
+                      </a:graphicData>
+                    </a:graphic>
+                    <wp14:sizeRelH relativeFrom="margin">
+                      <wp14:pctWidth>0</wp14:pctWidth>
+                    </wp14:sizeRelH>
+                  </wp:anchor>
+                </w:drawing>
+              </mc:Choice>
+              <mc:Fallback>
+                <w:pict>
+                  <v:rect w14:anchorId="09F1569D" id="Rectangle 13" o:spid="_x0000_s1026" style="position:absolute;margin-left:-6.35pt;margin-top:93.8pt;width:207pt;height:24.75pt;z-index:251737088;visibility:visible;mso-wrap-style:square;mso-width-percent:0;mso-wrap-distance-left:9pt;mso-wrap-distance-top:0;mso-wrap-distance-right:9pt;mso-wrap-distance-bottom:0;mso-position-horizontal:absolute;mso-position-horizontal-relative:text;mso-position-vertical:absolute;mso-position-vertical-relative:text;mso-width-percent:0;mso-width-relative:margin;v-text-anchor:middle" o:gfxdata="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" filled="f" strokecolor="#1f4d78 [1604]" strokeweight="3pt"/>
+                </w:pict>
+              </mc:Fallback>
+            </mc:AlternateContent>
+          </w:r>
+          <w:r>
+            <w:rPr>
+              <w:noProof/>
+              <w:lang w:eastAsia="fr-CH"/>
+            </w:rPr>
+            <mc:AlternateContent>
+              <mc:Choice Requires="wps">
+                <w:drawing>
+                  <wp:anchor distT="0" distB="0" distL="114300" distR="114300" simplePos="0" relativeHeight="251736064" behindDoc="0" locked="0" layoutInCell="1" allowOverlap="1" wp14:anchorId="4FD9F237" wp14:editId="6DCF5BA7">
+                    <wp:simplePos x="0" y="0"/>
+                    <wp:positionH relativeFrom="margin">
+                      <wp:align>right</wp:align>
+                    </wp:positionH>
+                    <wp:positionV relativeFrom="paragraph">
+                      <wp:posOffset>248285</wp:posOffset>
+                    </wp:positionV>
+                    <wp:extent cx="1933575" cy="685800"/>
+                    <wp:effectExtent l="0" t="0" r="28575" b="19050"/>
+                    <wp:wrapNone/>
+                    <wp:docPr id="12" name="Text Box 12"/>
+                    <wp:cNvGraphicFramePr/>
+                    <a:graphic xmlns:a="http://schemas.openxmlformats.org/drawingml/2006/main">
+                      <a:graphicData uri="http://schemas.microsoft.com/office/word/2010/wordprocessingShape">
+                        <wps:wsp>
+                          <wps:cNvSpPr txBox="1"/>
+                          <wps:spPr>
+                            <a:xfrm>
+                              <a:off x="0" y="0"/>
+                              <a:ext cx="1933575" cy="685800"/>
+                            </a:xfrm>
+                            <a:prstGeom prst="rect">
+                              <a:avLst/>
+                            </a:prstGeom>
+                            <a:solidFill>
+                              <a:schemeClr val="lt1"/>
+                            </a:solidFill>
+                            <a:ln w="6350">
+                              <a:solidFill>
+                                <a:prstClr val="black"/>
+                              </a:solidFill>
+                            </a:ln>
+                          </wps:spPr>
+                          <wps:txbx>
+                            <w:txbxContent>
+                              <w:p>
+                                <w:r>
+                                  <w:t>Tableau dynamique, il boucle sur les données du currentShoot dans VueX</w:t>
+                                </w:r>
+                              </w:p>
+                            </w:txbxContent>
+                          </wps:txbx>
+                          <wps:bodyPr rot="0" spcFirstLastPara="0" vertOverflow="overflow" horzOverflow="overflow" vert="horz" wrap="square" lIns="91440" tIns="45720" rIns="91440" bIns="45720" numCol="1" spcCol="0" rtlCol="0" fromWordArt="0" anchor="t" anchorCtr="0" forceAA="0" compatLnSpc="1">
+                            <a:prstTxWarp prst="textNoShape">
+                              <a:avLst/>
+                            </a:prstTxWarp>
+                            <a:noAutofit/>
+                          </wps:bodyPr>
+                        </wps:wsp>
+                      </a:graphicData>
+                    </a:graphic>
+                    <wp14:sizeRelH relativeFrom="margin">
+                      <wp14:pctWidth>0</wp14:pctWidth>
+                    </wp14:sizeRelH>
+                    <wp14:sizeRelV relativeFrom="margin">
+                      <wp14:pctHeight>0</wp14:pctHeight>
+                    </wp14:sizeRelV>
+                  </wp:anchor>
+                </w:drawing>
+              </mc:Choice>
+              <mc:Fallback>
+                <w:pict>
+                  <v:shape w14:anchorId="4FD9F237" id="Text Box 12" o:spid="_x0000_s1051" type="#_x0000_t202" style="position:absolute;margin-left:101.05pt;margin-top:19.55pt;width:152.25pt;height:54pt;z-index:251736064;visibility:visible;mso-wrap-style:square;mso-width-percent:0;mso-height-percent:0;mso-wrap-distance-left:9pt;mso-wrap-distance-top:0;mso-wrap-distance-right:9pt;mso-wrap-distance-bottom:0;mso-position-horizontal:right;mso-position-horizontal-relative:margin;mso-position-vertical:absolute;mso-position-vertical-relative:text;mso-width-percent:0;mso-height-percent:0;mso-width-relative:margin;mso-height-relative:margin;v-text-anchor:top" o:gfxdata="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" fillcolor="white [3201]" strokeweight=".5pt">
+                    <v:textbox>
+                      <w:txbxContent>
+                        <w:p>
+                          <w:r>
+                            <w:t>Tableau dynamique, il boucle sur les données du currentShoot dans VueX</w:t>
+                          </w:r>
+                        </w:p>
+                      </w:txbxContent>
+                    </v:textbox>
+                    <w10:wrap anchorx="margin"/>
+                  </v:shape>
+                </w:pict>
+              </mc:Fallback>
+            </mc:AlternateContent>
+          </w:r>
+          <w:r>
+            <w:rPr>
+              <w:noProof/>
+              <w:lang w:eastAsia="fr-CH"/>
+            </w:rPr>
+            <mc:AlternateContent>
+              <mc:Choice Requires="wps">
+                <w:drawing>
+                  <wp:anchor distT="0" distB="0" distL="114300" distR="114300" simplePos="0" relativeHeight="251735040" behindDoc="0" locked="0" layoutInCell="1" allowOverlap="1" wp14:anchorId="3AAB86FA" wp14:editId="30D5AB2F">
+                    <wp:simplePos x="0" y="0"/>
+                    <wp:positionH relativeFrom="column">
+                      <wp:posOffset>2548255</wp:posOffset>
+                    </wp:positionH>
+                    <wp:positionV relativeFrom="paragraph">
+                      <wp:posOffset>448310</wp:posOffset>
+                    </wp:positionV>
+                    <wp:extent cx="1085850" cy="304800"/>
+                    <wp:effectExtent l="0" t="57150" r="0" b="19050"/>
+                    <wp:wrapNone/>
+                    <wp:docPr id="11" name="Straight Arrow Connector 11"/>
+                    <wp:cNvGraphicFramePr/>
+                    <a:graphic xmlns:a="http://schemas.openxmlformats.org/drawingml/2006/main">
+                      <a:graphicData uri="http://schemas.microsoft.com/office/word/2010/wordprocessingShape">
+                        <wps:wsp>
+                          <wps:cNvCnPr/>
+                          <wps:spPr>
+                            <a:xfrm flipV="1">
+                              <a:off x="0" y="0"/>
+                              <a:ext cx="1085850" cy="304800"/>
+                            </a:xfrm>
+                            <a:prstGeom prst="straightConnector1">
+                              <a:avLst/>
+                            </a:prstGeom>
+                            <a:ln>
+                              <a:tailEnd type="triangle"/>
+                            </a:ln>
+                          </wps:spPr>
+                          <wps:style>
+                            <a:lnRef idx="1">
+                              <a:schemeClr val="accent1"/>
+                            </a:lnRef>
+                            <a:fillRef idx="0">
+                              <a:schemeClr val="accent1"/>
+                            </a:fillRef>
+                            <a:effectRef idx="0">
+                              <a:schemeClr val="accent1"/>
+                            </a:effectRef>
+                            <a:fontRef idx="minor">
+                              <a:schemeClr val="tx1"/>
+                            </a:fontRef>
+                          </wps:style>
+                          <wps:bodyPr/>
+                        </wps:wsp>
+                      </a:graphicData>
+                    </a:graphic>
+                  </wp:anchor>
+                </w:drawing>
+              </mc:Choice>
+              <mc:Fallback>
+                <w:pict>
+                  <v:shape w14:anchorId="48EA8F57" id="Straight Arrow Connector 11" o:spid="_x0000_s1026" type="#_x0000_t32" style="position:absolute;margin-left:200.65pt;margin-top:35.3pt;width:85.5pt;height:24pt;flip:y;z-index:251735040;visibility:visible;mso-wrap-style:square;mso-wrap-distance-left:9pt;mso-wrap-distance-top:0;mso-wrap-distance-right:9pt;mso-wrap-distance-bottom:0;mso-position-horizontal:absolute;mso-position-horizontal-relative:text;mso-position-vertical:absolute;mso-position-vertical-relative:text" o:gfxdata="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" strokecolor="#5b9bd5 [3204]" strokeweight=".5pt">
+                    <v:stroke endarrow="block" joinstyle="miter"/>
+                  </v:shape>
+                </w:pict>
+              </mc:Fallback>
+            </mc:AlternateContent>
+          </w:r>
+          <w:r>
+            <w:rPr>
+              <w:noProof/>
+              <w:lang w:eastAsia="fr-CH"/>
+            </w:rPr>
+            <mc:AlternateContent>
+              <mc:Choice Requires="wps">
+                <w:drawing>
+                  <wp:anchor distT="0" distB="0" distL="114300" distR="114300" simplePos="0" relativeHeight="251734016" behindDoc="0" locked="0" layoutInCell="1" allowOverlap="1" wp14:anchorId="68EA9840" wp14:editId="14A963CE">
+                    <wp:simplePos x="0" y="0"/>
+                    <wp:positionH relativeFrom="column">
+                      <wp:posOffset>-90170</wp:posOffset>
+                    </wp:positionH>
+                    <wp:positionV relativeFrom="paragraph">
+                      <wp:posOffset>381635</wp:posOffset>
+                    </wp:positionV>
+                    <wp:extent cx="2619375" cy="800100"/>
+                    <wp:effectExtent l="19050" t="19050" r="28575" b="19050"/>
+                    <wp:wrapNone/>
+                    <wp:docPr id="9" name="Rectangle 9"/>
+                    <wp:cNvGraphicFramePr/>
+                    <a:graphic xmlns:a="http://schemas.openxmlformats.org/drawingml/2006/main">
+                      <a:graphicData uri="http://schemas.microsoft.com/office/word/2010/wordprocessingShape">
+                        <wps:wsp>
+                          <wps:cNvSpPr/>
+                          <wps:spPr>
+                            <a:xfrm>
+                              <a:off x="0" y="0"/>
+                              <a:ext cx="2619375" cy="800100"/>
+                            </a:xfrm>
+                            <a:prstGeom prst="rect">
+                              <a:avLst/>
+                            </a:prstGeom>
+                            <a:noFill/>
+                            <a:ln w="38100"/>
+                          </wps:spPr>
+                          <wps:style>
+                            <a:lnRef idx="2">
+                              <a:schemeClr val="accent1">
+                                <a:shade val="50000"/>
+                              </a:schemeClr>
+                            </a:lnRef>
+                            <a:fillRef idx="1">
+                              <a:schemeClr val="accent1"/>
+                            </a:fillRef>
+                            <a:effectRef idx="0">
+                              <a:schemeClr val="accent1"/>
+                            </a:effectRef>
+                            <a:fontRef idx="minor">
+                              <a:schemeClr val="lt1"/>
+                            </a:fontRef>
+                          </wps:style>
+                          <wps:bodyPr rot="0" spcFirstLastPara="0" vertOverflow="overflow" horzOverflow="overflow" vert="horz" wrap="square" lIns="91440" tIns="45720" rIns="91440" bIns="45720" numCol="1" spcCol="0" rtlCol="0" fromWordArt="0" anchor="ctr" anchorCtr="0" forceAA="0" compatLnSpc="1">
+                            <a:prstTxWarp prst="textNoShape">
+                              <a:avLst/>
+                            </a:prstTxWarp>
+                            <a:noAutofit/>
+                          </wps:bodyPr>
+                        </wps:wsp>
+                      </a:graphicData>
+                    </a:graphic>
+                  </wp:anchor>
+                </w:drawing>
+              </mc:Choice>
+              <mc:Fallback>
+                <w:pict>
+                  <v:rect w14:anchorId="45CA9666" id="Rectangle 9" o:spid="_x0000_s1026" style="position:absolute;margin-left:-7.1pt;margin-top:30.05pt;width:206.25pt;height:63pt;z-index:251734016;visibility:visible;mso-wrap-style:square;mso-wrap-distance-left:9pt;mso-wrap-distance-top:0;mso-wrap-distance-right:9pt;mso-wrap-distance-bottom:0;mso-position-horizontal:absolute;mso-position-horizontal-relative:text;mso-position-vertical:absolute;mso-position-vertical-relative:text;v-text-anchor:middle" o:gfxdata="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" filled="f" strokecolor="#1f4d78 [1604]" strokeweight="3pt"/>
+                </w:pict>
+              </mc:Fallback>
+            </mc:AlternateContent>
+          </w:r>
+          <w:r>
+            <w:rPr>
+              <w:noProof/>
+              <w:lang w:eastAsia="fr-CH"/>
+            </w:rPr>
+            <mc:AlternateContent>
+              <mc:Choice Requires="wps">
+                <w:drawing>
+                  <wp:anchor distT="0" distB="0" distL="114300" distR="114300" simplePos="0" relativeHeight="251732992" behindDoc="0" locked="0" layoutInCell="1" allowOverlap="1" wp14:anchorId="10CADA6A" wp14:editId="1AAE5110">
+                    <wp:simplePos x="0" y="0"/>
+                    <wp:positionH relativeFrom="margin">
+                      <wp:align>right</wp:align>
+                    </wp:positionH>
+                    <wp:positionV relativeFrom="paragraph">
+                      <wp:posOffset>1372235</wp:posOffset>
                     </wp:positionV>
                     <wp:extent cx="914400" cy="352425"/>
                     <wp:effectExtent l="0" t="0" r="20320" b="28575"/>
@@ -13429,7 +13823,7 @@
               </mc:Choice>
               <mc:Fallback>
                 <w:pict>
-                  <v:shape w14:anchorId="10CADA6A" id="Text Box 141" o:spid="_x0000_s1050" type="#_x0000_t202" style="position:absolute;margin-left:20.8pt;margin-top:87.8pt;width:1in;height:27.75pt;z-index:251732992;visibility:visible;mso-wrap-style:none;mso-height-percent:0;mso-wrap-distance-left:9pt;mso-wrap-distance-top:0;mso-wrap-distance-right:9pt;mso-wrap-distance-bottom:0;mso-position-horizontal:right;mso-position-horizontal-relative:margin;mso-position-vertical:absolute;mso-position-vertical-relative:text;mso-height-percent:0;mso-height-relative:margin;v-text-anchor:top" o:gfxdata="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" fillcolor="white [3201]" strokeweight=".5pt">
+                  <v:shape w14:anchorId="10CADA6A" id="Text Box 141" o:spid="_x0000_s1052" type="#_x0000_t202" style="position:absolute;margin-left:20.8pt;margin-top:108.05pt;width:1in;height:27.75pt;z-index:251732992;visibility:visible;mso-wrap-style:none;mso-height-percent:0;mso-wrap-distance-left:9pt;mso-wrap-distance-top:0;mso-wrap-distance-right:9pt;mso-wrap-distance-bottom:0;mso-position-horizontal:right;mso-position-horizontal-relative:margin;mso-position-vertical:absolute;mso-position-vertical-relative:text;mso-height-percent:0;mso-height-relative:margin;v-text-anchor:top" o:gfxdata="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" fillcolor="white [3201]" strokeweight=".5pt">
                     <v:textbox>
                       <w:txbxContent>
                         <w:p>
@@ -13441,77 +13835,6 @@
                     </v:textbox>
                     <w10:wrap anchorx="margin"/>
                   </v:shape>
-                </w:pict>
-              </mc:Fallback>
-            </mc:AlternateContent>
-          </w:r>
-          <w:r>
-            <w:rPr>
-              <w:noProof/>
-              <w:lang w:eastAsia="fr-CH"/>
-            </w:rPr>
-            <mc:AlternateContent>
-              <mc:Choice Requires="wps">
-                <w:drawing>
-                  <wp:anchor distT="0" distB="0" distL="114300" distR="114300" simplePos="0" relativeHeight="251730944" behindDoc="0" locked="0" layoutInCell="1" allowOverlap="1" wp14:anchorId="4B789517" wp14:editId="5FE9F8FC">
-                    <wp:simplePos x="0" y="0"/>
-                    <wp:positionH relativeFrom="column">
-                      <wp:posOffset>-71120</wp:posOffset>
-                    </wp:positionH>
-                    <wp:positionV relativeFrom="paragraph">
-                      <wp:posOffset>1515110</wp:posOffset>
-                    </wp:positionV>
-                    <wp:extent cx="2505075" cy="371475"/>
-                    <wp:effectExtent l="19050" t="19050" r="28575" b="28575"/>
-                    <wp:wrapNone/>
-                    <wp:docPr id="139" name="Rectangle 139"/>
-                    <wp:cNvGraphicFramePr/>
-                    <a:graphic xmlns:a="http://schemas.openxmlformats.org/drawingml/2006/main">
-                      <a:graphicData uri="http://schemas.microsoft.com/office/word/2010/wordprocessingShape">
-                        <wps:wsp>
-                          <wps:cNvSpPr/>
-                          <wps:spPr>
-                            <a:xfrm>
-                              <a:off x="0" y="0"/>
-                              <a:ext cx="2505075" cy="371475"/>
-                            </a:xfrm>
-                            <a:prstGeom prst="rect">
-                              <a:avLst/>
-                            </a:prstGeom>
-                            <a:noFill/>
-                            <a:ln w="28575"/>
-                          </wps:spPr>
-                          <wps:style>
-                            <a:lnRef idx="2">
-                              <a:schemeClr val="accent1">
-                                <a:shade val="50000"/>
-                              </a:schemeClr>
-                            </a:lnRef>
-                            <a:fillRef idx="1">
-                              <a:schemeClr val="accent1"/>
-                            </a:fillRef>
-                            <a:effectRef idx="0">
-                              <a:schemeClr val="accent1"/>
-                            </a:effectRef>
-                            <a:fontRef idx="minor">
-                              <a:schemeClr val="lt1"/>
-                            </a:fontRef>
-                          </wps:style>
-                          <wps:bodyPr rot="0" spcFirstLastPara="0" vertOverflow="overflow" horzOverflow="overflow" vert="horz" wrap="square" lIns="91440" tIns="45720" rIns="91440" bIns="45720" numCol="1" spcCol="0" rtlCol="0" fromWordArt="0" anchor="ctr" anchorCtr="0" forceAA="0" compatLnSpc="1">
-                            <a:prstTxWarp prst="textNoShape">
-                              <a:avLst/>
-                            </a:prstTxWarp>
-                            <a:noAutofit/>
-                          </wps:bodyPr>
-                        </wps:wsp>
-                      </a:graphicData>
-                    </a:graphic>
-                  </wp:anchor>
-                </w:drawing>
-              </mc:Choice>
-              <mc:Fallback>
-                <w:pict>
-                  <v:rect w14:anchorId="08CCE45D" id="Rectangle 139" o:spid="_x0000_s1026" style="position:absolute;margin-left:-5.6pt;margin-top:119.3pt;width:197.25pt;height:29.25pt;z-index:251730944;visibility:visible;mso-wrap-style:square;mso-wrap-distance-left:9pt;mso-wrap-distance-top:0;mso-wrap-distance-right:9pt;mso-wrap-distance-bottom:0;mso-position-horizontal:absolute;mso-position-horizontal-relative:text;mso-position-vertical:absolute;mso-position-vertical-relative:text;v-text-anchor:middle" o:gfxdata="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" filled="f" strokecolor="#1f4d78 [1604]" strokeweight="2.25pt"/>
                 </w:pict>
               </mc:Fallback>
             </mc:AlternateContent>
@@ -13678,7 +14001,7 @@
               </mc:Choice>
               <mc:Fallback>
                 <w:pict>
-                  <v:shape w14:anchorId="0CF1BB46" id="Text Box 138" o:spid="_x0000_s1051" type="#_x0000_t202" style="position:absolute;margin-left:138.55pt;margin-top:162.05pt;width:189.75pt;height:56.25pt;z-index:251729920;visibility:visible;mso-wrap-style:square;mso-width-percent:0;mso-height-percent:0;mso-wrap-distance-left:9pt;mso-wrap-distance-top:0;mso-wrap-distance-right:9pt;mso-wrap-distance-bottom:0;mso-position-horizontal:right;mso-position-horizontal-relative:margin;mso-position-vertical:absolute;mso-position-vertical-relative:text;mso-width-percent:0;mso-height-percent:0;mso-width-relative:margin;mso-height-relative:margin;v-text-anchor:top" o:gfxdata="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" fillcolor="white [3201]" strokeweight=".5pt">
+                  <v:shape w14:anchorId="0CF1BB46" id="Text Box 138" o:spid="_x0000_s1053" type="#_x0000_t202" style="position:absolute;margin-left:138.55pt;margin-top:162.05pt;width:189.75pt;height:56.25pt;z-index:251729920;visibility:visible;mso-wrap-style:square;mso-width-percent:0;mso-height-percent:0;mso-wrap-distance-left:9pt;mso-wrap-distance-top:0;mso-wrap-distance-right:9pt;mso-wrap-distance-bottom:0;mso-position-horizontal:right;mso-position-horizontal-relative:margin;mso-position-vertical:absolute;mso-position-vertical-relative:text;mso-width-percent:0;mso-height-percent:0;mso-width-relative:margin;mso-height-relative:margin;v-text-anchor:top" o:gfxdata="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" fillcolor="white [3201]" strokeweight=".5pt">
                     <v:textbox>
                       <w:txbxContent>
                         <w:p>
@@ -13927,7 +14250,7 @@
               </mc:Choice>
               <mc:Fallback>
                 <w:pict>
-                  <v:shape w14:anchorId="6D13B343" id="Text Box 135" o:spid="_x0000_s1052" type="#_x0000_t202" style="position:absolute;margin-left:125.8pt;margin-top:270.8pt;width:177pt;height:55.5pt;z-index:251726848;visibility:visible;mso-wrap-style:square;mso-width-percent:0;mso-height-percent:0;mso-wrap-distance-left:9pt;mso-wrap-distance-top:0;mso-wrap-distance-right:9pt;mso-wrap-distance-bottom:0;mso-position-horizontal:right;mso-position-horizontal-relative:margin;mso-position-vertical:absolute;mso-position-vertical-relative:text;mso-width-percent:0;mso-height-percent:0;mso-width-relative:margin;mso-height-relative:margin;v-text-anchor:top" o:gfxdata="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" fillcolor="white [3201]" strokeweight=".5pt">
+                  <v:shape w14:anchorId="6D13B343" id="Text Box 135" o:spid="_x0000_s1054" type="#_x0000_t202" style="position:absolute;margin-left:125.8pt;margin-top:270.8pt;width:177pt;height:55.5pt;z-index:251726848;visibility:visible;mso-wrap-style:square;mso-width-percent:0;mso-height-percent:0;mso-wrap-distance-left:9pt;mso-wrap-distance-top:0;mso-wrap-distance-right:9pt;mso-wrap-distance-bottom:0;mso-position-horizontal:right;mso-position-horizontal-relative:margin;mso-position-vertical:absolute;mso-position-vertical-relative:text;mso-width-percent:0;mso-height-percent:0;mso-width-relative:margin;mso-height-relative:margin;v-text-anchor:top" o:gfxdata="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" fillcolor="white [3201]" strokeweight=".5pt">
                     <v:textbox>
                       <w:txbxContent>
                         <w:p>
@@ -14058,13 +14381,490 @@
         </w:p>
         <w:p>
           <w:pPr>
+            <w:pStyle w:val="Caption"/>
+          </w:pPr>
+          <w:r>
+            <w:t xml:space="preserve">Figure </w:t>
+          </w:r>
+          <w:fldSimple w:instr=" SEQ Figure \* ARABIC ">
+            <w:r>
+              <w:rPr>
+                <w:noProof/>
+              </w:rPr>
+              <w:t>11</w:t>
+            </w:r>
+          </w:fldSimple>
+          <w:r>
+            <w:t xml:space="preserve"> Vue editShoot</w:t>
+          </w:r>
+        </w:p>
+        <w:p/>
+        <w:p>
+          <w:pPr>
+            <w:pStyle w:val="Heading4"/>
+          </w:pPr>
+          <w:r>
+            <w:t>Composant arrowItem</w:t>
+          </w:r>
+        </w:p>
+        <w:p/>
+        <w:p>
+          <w:pPr>
+            <w:keepNext/>
+          </w:pPr>
+          <w:r>
+            <w:rPr>
+              <w:noProof/>
+              <w:lang w:eastAsia="fr-CH"/>
+            </w:rPr>
+            <mc:AlternateContent>
+              <mc:Choice Requires="wps">
+                <w:drawing>
+                  <wp:anchor distT="0" distB="0" distL="114300" distR="114300" simplePos="0" relativeHeight="251742208" behindDoc="0" locked="0" layoutInCell="1" allowOverlap="1" wp14:anchorId="28E2DA97" wp14:editId="603C19C4">
+                    <wp:simplePos x="0" y="0"/>
+                    <wp:positionH relativeFrom="column">
+                      <wp:posOffset>4824730</wp:posOffset>
+                    </wp:positionH>
+                    <wp:positionV relativeFrom="paragraph">
+                      <wp:posOffset>142875</wp:posOffset>
+                    </wp:positionV>
+                    <wp:extent cx="752475" cy="714375"/>
+                    <wp:effectExtent l="19050" t="19050" r="28575" b="28575"/>
+                    <wp:wrapNone/>
+                    <wp:docPr id="28" name="Rectangle 28"/>
+                    <wp:cNvGraphicFramePr/>
+                    <a:graphic xmlns:a="http://schemas.openxmlformats.org/drawingml/2006/main">
+                      <a:graphicData uri="http://schemas.microsoft.com/office/word/2010/wordprocessingShape">
+                        <wps:wsp>
+                          <wps:cNvSpPr/>
+                          <wps:spPr>
+                            <a:xfrm>
+                              <a:off x="0" y="0"/>
+                              <a:ext cx="752475" cy="714375"/>
+                            </a:xfrm>
+                            <a:prstGeom prst="rect">
+                              <a:avLst/>
+                            </a:prstGeom>
+                            <a:noFill/>
+                            <a:ln w="28575"/>
+                          </wps:spPr>
+                          <wps:style>
+                            <a:lnRef idx="2">
+                              <a:schemeClr val="accent1">
+                                <a:shade val="50000"/>
+                              </a:schemeClr>
+                            </a:lnRef>
+                            <a:fillRef idx="1">
+                              <a:schemeClr val="accent1"/>
+                            </a:fillRef>
+                            <a:effectRef idx="0">
+                              <a:schemeClr val="accent1"/>
+                            </a:effectRef>
+                            <a:fontRef idx="minor">
+                              <a:schemeClr val="lt1"/>
+                            </a:fontRef>
+                          </wps:style>
+                          <wps:bodyPr rot="0" spcFirstLastPara="0" vertOverflow="overflow" horzOverflow="overflow" vert="horz" wrap="square" lIns="91440" tIns="45720" rIns="91440" bIns="45720" numCol="1" spcCol="0" rtlCol="0" fromWordArt="0" anchor="ctr" anchorCtr="0" forceAA="0" compatLnSpc="1">
+                            <a:prstTxWarp prst="textNoShape">
+                              <a:avLst/>
+                            </a:prstTxWarp>
+                            <a:noAutofit/>
+                          </wps:bodyPr>
+                        </wps:wsp>
+                      </a:graphicData>
+                    </a:graphic>
+                  </wp:anchor>
+                </w:drawing>
+              </mc:Choice>
+              <mc:Fallback>
+                <w:pict>
+                  <v:rect w14:anchorId="153337A0" id="Rectangle 28" o:spid="_x0000_s1026" style="position:absolute;margin-left:379.9pt;margin-top:11.25pt;width:59.25pt;height:56.25pt;z-index:251742208;visibility:visible;mso-wrap-style:square;mso-wrap-distance-left:9pt;mso-wrap-distance-top:0;mso-wrap-distance-right:9pt;mso-wrap-distance-bottom:0;mso-position-horizontal:absolute;mso-position-horizontal-relative:text;mso-position-vertical:absolute;mso-position-vertical-relative:text;v-text-anchor:middle" o:gfxdata="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" filled="f" strokecolor="#1f4d78 [1604]" strokeweight="2.25pt"/>
+                </w:pict>
+              </mc:Fallback>
+            </mc:AlternateContent>
+          </w:r>
+          <w:r>
+            <w:rPr>
+              <w:noProof/>
+              <w:lang w:eastAsia="fr-CH"/>
+            </w:rPr>
+            <mc:AlternateContent>
+              <mc:Choice Requires="wps">
+                <w:drawing>
+                  <wp:anchor distT="0" distB="0" distL="114300" distR="114300" simplePos="0" relativeHeight="251744256" behindDoc="0" locked="0" layoutInCell="1" allowOverlap="1" wp14:anchorId="0B69748C" wp14:editId="61AD4FDA">
+                    <wp:simplePos x="0" y="0"/>
+                    <wp:positionH relativeFrom="column">
+                      <wp:posOffset>3700780</wp:posOffset>
+                    </wp:positionH>
+                    <wp:positionV relativeFrom="paragraph">
+                      <wp:posOffset>171450</wp:posOffset>
+                    </wp:positionV>
+                    <wp:extent cx="752475" cy="714375"/>
+                    <wp:effectExtent l="19050" t="19050" r="28575" b="28575"/>
+                    <wp:wrapNone/>
+                    <wp:docPr id="29" name="Rectangle 29"/>
+                    <wp:cNvGraphicFramePr/>
+                    <a:graphic xmlns:a="http://schemas.openxmlformats.org/drawingml/2006/main">
+                      <a:graphicData uri="http://schemas.microsoft.com/office/word/2010/wordprocessingShape">
+                        <wps:wsp>
+                          <wps:cNvSpPr/>
+                          <wps:spPr>
+                            <a:xfrm>
+                              <a:off x="0" y="0"/>
+                              <a:ext cx="752475" cy="714375"/>
+                            </a:xfrm>
+                            <a:prstGeom prst="rect">
+                              <a:avLst/>
+                            </a:prstGeom>
+                            <a:noFill/>
+                            <a:ln w="28575"/>
+                          </wps:spPr>
+                          <wps:style>
+                            <a:lnRef idx="2">
+                              <a:schemeClr val="accent1">
+                                <a:shade val="50000"/>
+                              </a:schemeClr>
+                            </a:lnRef>
+                            <a:fillRef idx="1">
+                              <a:schemeClr val="accent1"/>
+                            </a:fillRef>
+                            <a:effectRef idx="0">
+                              <a:schemeClr val="accent1"/>
+                            </a:effectRef>
+                            <a:fontRef idx="minor">
+                              <a:schemeClr val="lt1"/>
+                            </a:fontRef>
+                          </wps:style>
+                          <wps:bodyPr rot="0" spcFirstLastPara="0" vertOverflow="overflow" horzOverflow="overflow" vert="horz" wrap="square" lIns="91440" tIns="45720" rIns="91440" bIns="45720" numCol="1" spcCol="0" rtlCol="0" fromWordArt="0" anchor="ctr" anchorCtr="0" forceAA="0" compatLnSpc="1">
+                            <a:prstTxWarp prst="textNoShape">
+                              <a:avLst/>
+                            </a:prstTxWarp>
+                            <a:noAutofit/>
+                          </wps:bodyPr>
+                        </wps:wsp>
+                      </a:graphicData>
+                    </a:graphic>
+                  </wp:anchor>
+                </w:drawing>
+              </mc:Choice>
+              <mc:Fallback>
+                <w:pict>
+                  <v:rect w14:anchorId="34E64B66" id="Rectangle 29" o:spid="_x0000_s1026" style="position:absolute;margin-left:291.4pt;margin-top:13.5pt;width:59.25pt;height:56.25pt;z-index:251744256;visibility:visible;mso-wrap-style:square;mso-wrap-distance-left:9pt;mso-wrap-distance-top:0;mso-wrap-distance-right:9pt;mso-wrap-distance-bottom:0;mso-position-horizontal:absolute;mso-position-horizontal-relative:text;mso-position-vertical:absolute;mso-position-vertical-relative:text;v-text-anchor:middle" o:gfxdata="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" filled="f" strokecolor="#1f4d78 [1604]" strokeweight="2.25pt"/>
+                </w:pict>
+              </mc:Fallback>
+            </mc:AlternateContent>
+          </w:r>
+          <w:r>
+            <w:rPr>
+              <w:noProof/>
+              <w:lang w:eastAsia="fr-CH"/>
+            </w:rPr>
+            <mc:AlternateContent>
+              <mc:Choice Requires="wps">
+                <w:drawing>
+                  <wp:anchor distT="0" distB="0" distL="114300" distR="114300" simplePos="0" relativeHeight="251740160" behindDoc="0" locked="0" layoutInCell="1" allowOverlap="1" wp14:anchorId="41BF1F0E" wp14:editId="4222D2D6">
+                    <wp:simplePos x="0" y="0"/>
+                    <wp:positionH relativeFrom="column">
+                      <wp:posOffset>2567305</wp:posOffset>
+                    </wp:positionH>
+                    <wp:positionV relativeFrom="paragraph">
+                      <wp:posOffset>142875</wp:posOffset>
+                    </wp:positionV>
+                    <wp:extent cx="752475" cy="714375"/>
+                    <wp:effectExtent l="19050" t="19050" r="28575" b="28575"/>
+                    <wp:wrapNone/>
+                    <wp:docPr id="27" name="Rectangle 27"/>
+                    <wp:cNvGraphicFramePr/>
+                    <a:graphic xmlns:a="http://schemas.openxmlformats.org/drawingml/2006/main">
+                      <a:graphicData uri="http://schemas.microsoft.com/office/word/2010/wordprocessingShape">
+                        <wps:wsp>
+                          <wps:cNvSpPr/>
+                          <wps:spPr>
+                            <a:xfrm>
+                              <a:off x="0" y="0"/>
+                              <a:ext cx="752475" cy="714375"/>
+                            </a:xfrm>
+                            <a:prstGeom prst="rect">
+                              <a:avLst/>
+                            </a:prstGeom>
+                            <a:noFill/>
+                            <a:ln w="28575"/>
+                          </wps:spPr>
+                          <wps:style>
+                            <a:lnRef idx="2">
+                              <a:schemeClr val="accent1">
+                                <a:shade val="50000"/>
+                              </a:schemeClr>
+                            </a:lnRef>
+                            <a:fillRef idx="1">
+                              <a:schemeClr val="accent1"/>
+                            </a:fillRef>
+                            <a:effectRef idx="0">
+                              <a:schemeClr val="accent1"/>
+                            </a:effectRef>
+                            <a:fontRef idx="minor">
+                              <a:schemeClr val="lt1"/>
+                            </a:fontRef>
+                          </wps:style>
+                          <wps:bodyPr rot="0" spcFirstLastPara="0" vertOverflow="overflow" horzOverflow="overflow" vert="horz" wrap="square" lIns="91440" tIns="45720" rIns="91440" bIns="45720" numCol="1" spcCol="0" rtlCol="0" fromWordArt="0" anchor="ctr" anchorCtr="0" forceAA="0" compatLnSpc="1">
+                            <a:prstTxWarp prst="textNoShape">
+                              <a:avLst/>
+                            </a:prstTxWarp>
+                            <a:noAutofit/>
+                          </wps:bodyPr>
+                        </wps:wsp>
+                      </a:graphicData>
+                    </a:graphic>
+                  </wp:anchor>
+                </w:drawing>
+              </mc:Choice>
+              <mc:Fallback>
+                <w:pict>
+                  <v:rect w14:anchorId="0A249126" id="Rectangle 27" o:spid="_x0000_s1026" style="position:absolute;margin-left:202.15pt;margin-top:11.25pt;width:59.25pt;height:56.25pt;z-index:251740160;visibility:visible;mso-wrap-style:square;mso-wrap-distance-left:9pt;mso-wrap-distance-top:0;mso-wrap-distance-right:9pt;mso-wrap-distance-bottom:0;mso-position-horizontal:absolute;mso-position-horizontal-relative:text;mso-position-vertical:absolute;mso-position-vertical-relative:text;v-text-anchor:middle" o:gfxdata="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" filled="f" strokecolor="#1f4d78 [1604]" strokeweight="2.25pt"/>
+                </w:pict>
+              </mc:Fallback>
+            </mc:AlternateContent>
+          </w:r>
+          <w:r>
+            <w:rPr>
+              <w:noProof/>
+              <w:lang w:eastAsia="fr-CH"/>
+            </w:rPr>
+            <w:drawing>
+              <wp:inline distT="0" distB="0" distL="0" distR="0" wp14:anchorId="0457939C" wp14:editId="3C931C91">
+                <wp:extent cx="5829300" cy="1002393"/>
+                <wp:effectExtent l="0" t="0" r="0" b="7620"/>
+                <wp:docPr id="20" name="Picture 20"/>
+                <wp:cNvGraphicFramePr>
+                  <a:graphicFrameLocks xmlns:a="http://schemas.openxmlformats.org/drawingml/2006/main" noChangeAspect="1"/>
+                </wp:cNvGraphicFramePr>
+                <a:graphic xmlns:a="http://schemas.openxmlformats.org/drawingml/2006/main">
+                  <a:graphicData uri="http://schemas.openxmlformats.org/drawingml/2006/picture">
+                    <pic:pic xmlns:pic="http://schemas.openxmlformats.org/drawingml/2006/picture">
+                      <pic:nvPicPr>
+                        <pic:cNvPr id="1" name=""/>
+                        <pic:cNvPicPr/>
+                      </pic:nvPicPr>
+                      <pic:blipFill>
+                        <a:blip r:embed="rId28"/>
+                        <a:stretch>
+                          <a:fillRect/>
+                        </a:stretch>
+                      </pic:blipFill>
+                      <pic:spPr>
+                        <a:xfrm>
+                          <a:off x="0" y="0"/>
+                          <a:ext cx="5895992" cy="1013861"/>
+                        </a:xfrm>
+                        <a:prstGeom prst="rect">
+                          <a:avLst/>
+                        </a:prstGeom>
+                      </pic:spPr>
+                    </pic:pic>
+                  </a:graphicData>
+                </a:graphic>
+              </wp:inline>
+            </w:drawing>
+          </w:r>
+        </w:p>
+        <w:p>
+          <w:pPr>
+            <w:pStyle w:val="Caption"/>
+          </w:pPr>
+          <w:r>
+            <w:t xml:space="preserve">Figure </w:t>
+          </w:r>
+          <w:fldSimple w:instr=" SEQ Figure \* ARABIC ">
+            <w:r>
+              <w:rPr>
+                <w:noProof/>
+              </w:rPr>
+              <w:t>12</w:t>
+            </w:r>
+          </w:fldSimple>
+          <w:r>
+            <w:t xml:space="preserve"> Composant arrowItem</w:t>
+          </w:r>
+        </w:p>
+        <w:p>
+          <w:r>
+            <w:t>Le composant arrowItem prend comme propriétés (paramètre) un nombre qui représente le point de la flèche (0 – 11).</w:t>
+          </w:r>
+        </w:p>
+        <w:p>
+          <w:r>
+            <w:t xml:space="preserve">Voici l’image d’un blason de tir à l’arc officiel : </w:t>
+          </w:r>
+        </w:p>
+        <w:p>
+          <w:pPr>
+            <w:keepNext/>
+            <w:jc w:val="center"/>
+          </w:pPr>
+          <w:r>
+            <w:rPr>
+              <w:noProof/>
+              <w:lang w:eastAsia="fr-CH"/>
+            </w:rPr>
+            <w:lastRenderedPageBreak/>
+            <w:drawing>
+              <wp:inline distT="0" distB="0" distL="0" distR="0" wp14:anchorId="66F1978E" wp14:editId="662921F9">
+                <wp:extent cx="2819400" cy="2819400"/>
+                <wp:effectExtent l="0" t="0" r="0" b="0"/>
+                <wp:docPr id="26" name="Picture 26"/>
+                <wp:cNvGraphicFramePr>
+                  <a:graphicFrameLocks xmlns:a="http://schemas.openxmlformats.org/drawingml/2006/main" noChangeAspect="1"/>
+                </wp:cNvGraphicFramePr>
+                <a:graphic xmlns:a="http://schemas.openxmlformats.org/drawingml/2006/main">
+                  <a:graphicData uri="http://schemas.openxmlformats.org/drawingml/2006/picture">
+                    <pic:pic xmlns:pic="http://schemas.openxmlformats.org/drawingml/2006/picture">
+                      <pic:nvPicPr>
+                        <pic:cNvPr id="26" name="Target-Face---Fita-60cm-L.jpg"/>
+                        <pic:cNvPicPr/>
+                      </pic:nvPicPr>
+                      <pic:blipFill>
+                        <a:blip r:embed="rId29" cstate="print">
+                          <a:extLst>
+                            <a:ext uri="{28A0092B-C50C-407E-A947-70E740481C1C}">
+                              <a14:useLocalDpi xmlns:a14="http://schemas.microsoft.com/office/drawing/2010/main" val="0"/>
+                            </a:ext>
+                          </a:extLst>
+                        </a:blip>
+                        <a:stretch>
+                          <a:fillRect/>
+                        </a:stretch>
+                      </pic:blipFill>
+                      <pic:spPr>
+                        <a:xfrm>
+                          <a:off x="0" y="0"/>
+                          <a:ext cx="2819400" cy="2819400"/>
+                        </a:xfrm>
+                        <a:prstGeom prst="rect">
+                          <a:avLst/>
+                        </a:prstGeom>
+                      </pic:spPr>
+                    </pic:pic>
+                  </a:graphicData>
+                </a:graphic>
+              </wp:inline>
+            </w:drawing>
+          </w:r>
+        </w:p>
+        <w:p>
+          <w:pPr>
+            <w:pStyle w:val="Caption"/>
+            <w:jc w:val="center"/>
+            <w:rPr>
+              <w:lang w:val="en-US"/>
+            </w:rPr>
+          </w:pPr>
+          <w:r>
+            <w:rPr>
+              <w:lang w:val="en-US"/>
+            </w:rPr>
+            <w:t xml:space="preserve">Figure </w:t>
+          </w:r>
+          <w:r>
+            <w:fldChar w:fldCharType="begin"/>
+          </w:r>
+          <w:r>
+            <w:rPr>
+              <w:lang w:val="en-US"/>
+            </w:rPr>
+            <w:instrText xml:space="preserve"> SEQ Figure \* ARABIC </w:instrText>
+          </w:r>
+          <w:r>
+            <w:fldChar w:fldCharType="separate"/>
+          </w:r>
+          <w:r>
+            <w:rPr>
+              <w:noProof/>
+              <w:lang w:val="en-US"/>
+            </w:rPr>
+            <w:t>13</w:t>
+          </w:r>
+          <w:r>
+            <w:fldChar w:fldCharType="end"/>
+          </w:r>
+          <w:r>
+            <w:rPr>
+              <w:lang w:val="en-US"/>
+            </w:rPr>
+            <w:t xml:space="preserve"> FITA Official Target face</w:t>
+          </w:r>
+        </w:p>
+        <w:p>
+          <w:r>
+            <w:t>Comme vous pouvez le voir, il y a une paire de cercle pour chaque couleur, et chaque cercle représente un point. Le dernier (le plus au centre) cependant représente un « Avantage » on appelle ça un « X » mais il vaut tout de même 10 points.</w:t>
+          </w:r>
+        </w:p>
+        <w:p>
+          <w:r>
+            <w:t>Lorsqu’une flèche ne va pas sur la cible l’on appelle ça un « Missed » (ou manqué) et cela vaut 0 point.</w:t>
+          </w:r>
+        </w:p>
+        <w:p>
+          <w:r>
+            <w:t>Alors pour en revenir à notre composant, il prend la valeur du point et affiche une pastille de couleur afin que l’archer puisse facilement voir dans la globalité ses points. Le 0 est interprété par un « M » et le 11 par un « X » mais compte comme 10 points au sein de l’API</w:t>
+          </w:r>
+        </w:p>
+        <w:p>
+          <w:pPr>
+            <w:pStyle w:val="Heading4"/>
+          </w:pPr>
+          <w:r>
+            <w:t>Problèmes rencontrés</w:t>
+          </w:r>
+        </w:p>
+        <w:p>
+          <w:r>
+            <w:t>En faisant le composant je me suis rapidement aperçu que lors de la création de l’API je n’avais pas pris en compte les « M » et les « X » car le champ point de la DB n’accepte que des entiers.</w:t>
+          </w:r>
+        </w:p>
+        <w:p>
+          <w:r>
+            <w:t>J’ai alors modifier l’API pour que lors des calculs il transforme le « X » en 10 pour ne pas fausser les calculs.</w:t>
+          </w:r>
+        </w:p>
+        <w:p>
+          <w:pPr>
+            <w:pStyle w:val="Heading4"/>
+          </w:pPr>
+          <w:r>
+            <w:t>Aide reçue</w:t>
+          </w:r>
+        </w:p>
+        <w:p>
+          <w:r>
+            <w:t>J’ai reçu de l’aide et discuter avec mon chef de projet pour la mise en place des p</w:t>
+          </w:r>
+          <w:r>
+            <w:t>astilles pour plus d’ergonomie. Il m’a aussi demandé d’implémenter une fonction de « toaster » afin d’afficher les erreurs à l’utilisateur rapidement et simplement.</w:t>
+          </w:r>
+        </w:p>
+        <w:p/>
+        <w:p>
+          <w:r>
+            <w:t>Il m’</w:t>
+          </w:r>
+          <w:r>
+            <w:t>a aussi aidé</w:t>
+          </w:r>
+          <w:bookmarkStart w:id="70" w:name="_GoBack"/>
+          <w:bookmarkEnd w:id="70"/>
+          <w:r>
+            <w:t xml:space="preserve"> à m’imaginer la structure des données pour ces composants, c’est grâce à lui que je passe par VueX pour faire mes requêtes vers l’API qui permet alors d’avoir une meilleure modularisation du code par la suite.</w:t>
+          </w:r>
+        </w:p>
+        <w:p>
+          <w:pPr>
             <w:pStyle w:val="Heading2"/>
           </w:pPr>
-          <w:bookmarkStart w:id="70" w:name="_Toc479342325"/>
+          <w:bookmarkStart w:id="71" w:name="_Toc479346452"/>
           <w:r>
             <w:t>Partie Administrateurs</w:t>
           </w:r>
-          <w:bookmarkEnd w:id="70"/>
+          <w:bookmarkEnd w:id="71"/>
         </w:p>
         <w:p>
           <w:pPr>
@@ -14077,11 +14877,11 @@
           <w:pPr>
             <w:pStyle w:val="Heading2"/>
           </w:pPr>
-          <w:bookmarkStart w:id="71" w:name="_Toc479342326"/>
+          <w:bookmarkStart w:id="72" w:name="_Toc479346453"/>
           <w:r>
             <w:t>Partie Anonymes</w:t>
           </w:r>
-          <w:bookmarkEnd w:id="71"/>
+          <w:bookmarkEnd w:id="72"/>
         </w:p>
         <w:p/>
         <w:p>
@@ -14091,20 +14891,21 @@
               <w:i/>
             </w:rPr>
           </w:pPr>
-          <w:bookmarkStart w:id="72" w:name="_Toc25553321"/>
-          <w:bookmarkStart w:id="73" w:name="_Toc71691025"/>
-          <w:bookmarkStart w:id="74" w:name="_Toc279067818"/>
-          <w:bookmarkStart w:id="75" w:name="_Toc479342327"/>
-          <w:r>
+          <w:bookmarkStart w:id="73" w:name="_Toc25553321"/>
+          <w:bookmarkStart w:id="74" w:name="_Toc71691025"/>
+          <w:bookmarkStart w:id="75" w:name="_Toc279067818"/>
+          <w:bookmarkStart w:id="76" w:name="_Toc479346454"/>
+          <w:r>
+            <w:lastRenderedPageBreak/>
             <w:t>Description des test</w:t>
           </w:r>
-          <w:bookmarkEnd w:id="72"/>
+          <w:bookmarkEnd w:id="73"/>
           <w:r>
             <w:t>s effectués</w:t>
           </w:r>
-          <w:bookmarkEnd w:id="73"/>
           <w:bookmarkEnd w:id="74"/>
           <w:bookmarkEnd w:id="75"/>
+          <w:bookmarkEnd w:id="76"/>
         </w:p>
         <w:p>
           <w:pPr>
@@ -14198,20 +14999,20 @@
               <w:i/>
             </w:rPr>
           </w:pPr>
-          <w:bookmarkStart w:id="76" w:name="_Toc25553322"/>
-          <w:bookmarkStart w:id="77" w:name="_Toc71691026"/>
-          <w:bookmarkStart w:id="78" w:name="_Toc279067819"/>
-          <w:bookmarkStart w:id="79" w:name="_Toc479342328"/>
+          <w:bookmarkStart w:id="77" w:name="_Toc25553322"/>
+          <w:bookmarkStart w:id="78" w:name="_Toc71691026"/>
+          <w:bookmarkStart w:id="79" w:name="_Toc279067819"/>
+          <w:bookmarkStart w:id="80" w:name="_Toc479346455"/>
           <w:r>
             <w:t xml:space="preserve">Erreurs </w:t>
           </w:r>
-          <w:bookmarkEnd w:id="76"/>
+          <w:bookmarkEnd w:id="77"/>
           <w:r>
             <w:t>restantes</w:t>
           </w:r>
-          <w:bookmarkEnd w:id="77"/>
           <w:bookmarkEnd w:id="78"/>
           <w:bookmarkEnd w:id="79"/>
+          <w:bookmarkEnd w:id="80"/>
           <w:r>
             <w:t xml:space="preserve">  </w:t>
           </w:r>
@@ -14223,7 +15024,7 @@
               <w:i/>
             </w:rPr>
           </w:pPr>
-          <w:bookmarkStart w:id="80" w:name="_Toc25553323"/>
+          <w:bookmarkStart w:id="81" w:name="_Toc25553323"/>
         </w:p>
         <w:p>
           <w:pPr>
@@ -14280,7 +15081,7 @@
             </w:rPr>
             <w:t>Conséquences sur l'utilisation du produit</w:t>
           </w:r>
-          <w:bookmarkEnd w:id="80"/>
+          <w:bookmarkEnd w:id="81"/>
         </w:p>
         <w:p>
           <w:pPr>
@@ -14296,7 +15097,6 @@
             <w:rPr>
               <w:i/>
             </w:rPr>
-            <w:lastRenderedPageBreak/>
             <w:t>Actions envisagées ou possibles</w:t>
           </w:r>
         </w:p>
@@ -14316,17 +15116,17 @@
               <w:i/>
             </w:rPr>
           </w:pPr>
-          <w:bookmarkStart w:id="81" w:name="_Toc25553319"/>
-          <w:bookmarkStart w:id="82" w:name="_Toc71691023"/>
-          <w:bookmarkStart w:id="83" w:name="_Toc279067820"/>
-          <w:bookmarkStart w:id="84" w:name="_Toc479342329"/>
+          <w:bookmarkStart w:id="82" w:name="_Toc25553319"/>
+          <w:bookmarkStart w:id="83" w:name="_Toc71691023"/>
+          <w:bookmarkStart w:id="84" w:name="_Toc279067820"/>
+          <w:bookmarkStart w:id="85" w:name="_Toc479346456"/>
           <w:r>
             <w:t>Dossier d'archivage</w:t>
           </w:r>
-          <w:bookmarkEnd w:id="81"/>
           <w:bookmarkEnd w:id="82"/>
           <w:bookmarkEnd w:id="83"/>
           <w:bookmarkEnd w:id="84"/>
+          <w:bookmarkEnd w:id="85"/>
         </w:p>
         <w:p>
           <w:pPr>
@@ -14433,9 +15233,9 @@
           <w:pPr>
             <w:pStyle w:val="Heading1"/>
           </w:pPr>
-          <w:bookmarkStart w:id="85" w:name="_Toc71691027"/>
-          <w:bookmarkStart w:id="86" w:name="_Toc279067821"/>
-          <w:bookmarkStart w:id="87" w:name="_Toc479342330"/>
+          <w:bookmarkStart w:id="86" w:name="_Toc71691027"/>
+          <w:bookmarkStart w:id="87" w:name="_Toc279067821"/>
+          <w:bookmarkStart w:id="88" w:name="_Toc479346457"/>
           <w:r>
             <w:lastRenderedPageBreak/>
             <w:t>M</w:t>
@@ -14443,9 +15243,9 @@
           <w:r>
             <w:t>ise en service</w:t>
           </w:r>
-          <w:bookmarkEnd w:id="85"/>
           <w:bookmarkEnd w:id="86"/>
           <w:bookmarkEnd w:id="87"/>
+          <w:bookmarkEnd w:id="88"/>
         </w:p>
         <w:p>
           <w:pPr>
@@ -14454,20 +15254,20 @@
               <w:i/>
             </w:rPr>
           </w:pPr>
-          <w:bookmarkStart w:id="88" w:name="_Toc25553325"/>
-          <w:bookmarkStart w:id="89" w:name="_Toc71691028"/>
-          <w:bookmarkStart w:id="90" w:name="_Toc279067822"/>
-          <w:bookmarkStart w:id="91" w:name="_Toc479342331"/>
+          <w:bookmarkStart w:id="89" w:name="_Toc25553325"/>
+          <w:bookmarkStart w:id="90" w:name="_Toc71691028"/>
+          <w:bookmarkStart w:id="91" w:name="_Toc279067822"/>
+          <w:bookmarkStart w:id="92" w:name="_Toc479346458"/>
           <w:r>
             <w:t xml:space="preserve">Rapport de </w:t>
           </w:r>
-          <w:bookmarkEnd w:id="88"/>
+          <w:bookmarkEnd w:id="89"/>
           <w:r>
             <w:t>mise en service</w:t>
           </w:r>
-          <w:bookmarkEnd w:id="89"/>
           <w:bookmarkEnd w:id="90"/>
           <w:bookmarkEnd w:id="91"/>
+          <w:bookmarkEnd w:id="92"/>
         </w:p>
         <w:p>
           <w:pPr>
@@ -14594,20 +15394,20 @@
               <w:i/>
             </w:rPr>
           </w:pPr>
-          <w:bookmarkStart w:id="92" w:name="_Toc25553326"/>
-          <w:bookmarkStart w:id="93" w:name="_Toc71691029"/>
-          <w:bookmarkStart w:id="94" w:name="_Toc279067823"/>
-          <w:bookmarkStart w:id="95" w:name="_Toc479342332"/>
+          <w:bookmarkStart w:id="93" w:name="_Toc25553326"/>
+          <w:bookmarkStart w:id="94" w:name="_Toc71691029"/>
+          <w:bookmarkStart w:id="95" w:name="_Toc279067823"/>
+          <w:bookmarkStart w:id="96" w:name="_Toc479346459"/>
           <w:r>
             <w:t>Liste des documents</w:t>
           </w:r>
-          <w:bookmarkEnd w:id="92"/>
+          <w:bookmarkEnd w:id="93"/>
           <w:r>
             <w:t xml:space="preserve"> fournis</w:t>
           </w:r>
-          <w:bookmarkEnd w:id="93"/>
           <w:bookmarkEnd w:id="94"/>
           <w:bookmarkEnd w:id="95"/>
+          <w:bookmarkEnd w:id="96"/>
         </w:p>
         <w:p>
           <w:pPr>
@@ -14722,20 +15522,20 @@
           <w:pPr>
             <w:pStyle w:val="Heading1"/>
           </w:pPr>
-          <w:bookmarkStart w:id="96" w:name="_Toc25553328"/>
-          <w:bookmarkStart w:id="97" w:name="_Toc71703263"/>
-          <w:bookmarkStart w:id="98" w:name="_Toc279067824"/>
-          <w:bookmarkStart w:id="99" w:name="_Toc479342333"/>
+          <w:bookmarkStart w:id="97" w:name="_Toc25553328"/>
+          <w:bookmarkStart w:id="98" w:name="_Toc71703263"/>
+          <w:bookmarkStart w:id="99" w:name="_Toc279067824"/>
+          <w:bookmarkStart w:id="100" w:name="_Toc479346460"/>
           <w:r>
             <w:t>C</w:t>
           </w:r>
-          <w:bookmarkEnd w:id="96"/>
           <w:bookmarkEnd w:id="97"/>
+          <w:bookmarkEnd w:id="98"/>
           <w:r>
             <w:t>onclusions</w:t>
           </w:r>
-          <w:bookmarkEnd w:id="98"/>
           <w:bookmarkEnd w:id="99"/>
+          <w:bookmarkEnd w:id="100"/>
         </w:p>
         <w:p>
           <w:pPr>
@@ -14881,19 +15681,19 @@
           <w:pPr>
             <w:pStyle w:val="Heading1"/>
           </w:pPr>
-          <w:bookmarkStart w:id="100" w:name="_Toc71703264"/>
-          <w:bookmarkStart w:id="101" w:name="_Toc279067825"/>
-          <w:bookmarkStart w:id="102" w:name="_Toc479342334"/>
+          <w:bookmarkStart w:id="101" w:name="_Toc71703264"/>
+          <w:bookmarkStart w:id="102" w:name="_Toc279067825"/>
+          <w:bookmarkStart w:id="103" w:name="_Toc479346461"/>
           <w:r>
             <w:lastRenderedPageBreak/>
             <w:t>A</w:t>
           </w:r>
-          <w:bookmarkEnd w:id="100"/>
+          <w:bookmarkEnd w:id="101"/>
           <w:r>
             <w:t>nnexes</w:t>
           </w:r>
-          <w:bookmarkEnd w:id="101"/>
           <w:bookmarkEnd w:id="102"/>
+          <w:bookmarkEnd w:id="103"/>
         </w:p>
         <w:p>
           <w:pPr>
@@ -14902,28 +15702,20 @@
               <w:i/>
             </w:rPr>
           </w:pPr>
-          <w:bookmarkStart w:id="103" w:name="_Toc71703265"/>
-          <w:bookmarkStart w:id="104" w:name="_Toc279067826"/>
-          <w:bookmarkStart w:id="105" w:name="_Toc479342335"/>
+          <w:bookmarkStart w:id="104" w:name="_Toc71703265"/>
+          <w:bookmarkStart w:id="105" w:name="_Toc279067826"/>
+          <w:bookmarkStart w:id="106" w:name="_Toc479346462"/>
           <w:r>
             <w:t>Sources – Bibliographie</w:t>
           </w:r>
-          <w:bookmarkEnd w:id="103"/>
           <w:bookmarkEnd w:id="104"/>
           <w:bookmarkEnd w:id="105"/>
+          <w:bookmarkEnd w:id="106"/>
         </w:p>
         <w:p>
           <w:pPr>
             <w:ind w:left="426"/>
             <w:rPr>
-              <w:iCs/>
-            </w:rPr>
-          </w:pPr>
-        </w:p>
-        <w:p>
-          <w:pPr>
-            <w:ind w:left="426"/>
-            <w:rPr>
               <w:i/>
             </w:rPr>
           </w:pPr>
@@ -14950,21 +15742,21 @@
           <w:pPr>
             <w:pStyle w:val="Heading2"/>
           </w:pPr>
-          <w:bookmarkStart w:id="106" w:name="_Toc25553330"/>
-          <w:bookmarkStart w:id="107" w:name="_Toc71703266"/>
-          <w:bookmarkStart w:id="108" w:name="_Toc279067827"/>
-          <w:bookmarkStart w:id="109" w:name="_Toc479342336"/>
+          <w:bookmarkStart w:id="107" w:name="_Toc25553330"/>
+          <w:bookmarkStart w:id="108" w:name="_Toc71703266"/>
+          <w:bookmarkStart w:id="109" w:name="_Toc279067827"/>
+          <w:bookmarkStart w:id="110" w:name="_Toc479346463"/>
           <w:r>
             <w:t xml:space="preserve">Journal de </w:t>
           </w:r>
-          <w:bookmarkEnd w:id="106"/>
           <w:bookmarkEnd w:id="107"/>
+          <w:bookmarkEnd w:id="108"/>
           <w:r>
             <w:t>travail</w:t>
           </w:r>
-          <w:bookmarkStart w:id="110" w:name="_Toc25553331"/>
-          <w:bookmarkEnd w:id="108"/>
+          <w:bookmarkStart w:id="111" w:name="_Toc25553331"/>
           <w:bookmarkEnd w:id="109"/>
+          <w:bookmarkEnd w:id="110"/>
         </w:p>
         <w:p>
           <w:pPr>
@@ -14977,16 +15769,16 @@
           <w:pPr>
             <w:pStyle w:val="Heading2"/>
           </w:pPr>
-          <w:bookmarkStart w:id="111" w:name="_Toc71703267"/>
-          <w:bookmarkStart w:id="112" w:name="_Toc279067828"/>
-          <w:bookmarkStart w:id="113" w:name="_Toc479342337"/>
+          <w:bookmarkStart w:id="112" w:name="_Toc71703267"/>
+          <w:bookmarkStart w:id="113" w:name="_Toc279067828"/>
+          <w:bookmarkStart w:id="114" w:name="_Toc479346464"/>
           <w:r>
             <w:t>Manuel d'Installation</w:t>
           </w:r>
-          <w:bookmarkEnd w:id="110"/>
           <w:bookmarkEnd w:id="111"/>
           <w:bookmarkEnd w:id="112"/>
           <w:bookmarkEnd w:id="113"/>
+          <w:bookmarkEnd w:id="114"/>
         </w:p>
         <w:p>
           <w:pPr>
@@ -14999,20 +15791,20 @@
           <w:pPr>
             <w:pStyle w:val="Heading2"/>
           </w:pPr>
-          <w:bookmarkStart w:id="114" w:name="_Toc25553332"/>
-          <w:bookmarkStart w:id="115" w:name="_Toc71703268"/>
+          <w:bookmarkStart w:id="115" w:name="_Toc25553332"/>
+          <w:bookmarkStart w:id="116" w:name="_Toc71703268"/>
           <w:r>
             <w:t xml:space="preserve"> </w:t>
           </w:r>
-          <w:bookmarkStart w:id="116" w:name="_Toc279067829"/>
-          <w:bookmarkStart w:id="117" w:name="_Toc479342338"/>
+          <w:bookmarkStart w:id="117" w:name="_Toc279067829"/>
+          <w:bookmarkStart w:id="118" w:name="_Toc479346465"/>
           <w:r>
             <w:t>Manuel d'Utilisation</w:t>
           </w:r>
-          <w:bookmarkEnd w:id="114"/>
           <w:bookmarkEnd w:id="115"/>
           <w:bookmarkEnd w:id="116"/>
           <w:bookmarkEnd w:id="117"/>
+          <w:bookmarkEnd w:id="118"/>
         </w:p>
         <w:p>
           <w:pPr>
@@ -15028,10 +15820,10 @@
               <w:i/>
             </w:rPr>
           </w:pPr>
-          <w:bookmarkStart w:id="118" w:name="_Toc71703270"/>
-          <w:bookmarkStart w:id="119" w:name="_Toc279067830"/>
-          <w:bookmarkStart w:id="120" w:name="_Toc25553334"/>
-          <w:bookmarkStart w:id="121" w:name="_Toc479342339"/>
+          <w:bookmarkStart w:id="119" w:name="_Toc71703270"/>
+          <w:bookmarkStart w:id="120" w:name="_Toc279067830"/>
+          <w:bookmarkStart w:id="121" w:name="_Toc25553334"/>
+          <w:bookmarkStart w:id="122" w:name="_Toc479346466"/>
           <w:r>
             <w:t>A</w:t>
           </w:r>
@@ -15041,13 +15833,13 @@
           <w:r>
             <w:t>jet</w:t>
           </w:r>
-          <w:bookmarkEnd w:id="118"/>
           <w:bookmarkEnd w:id="119"/>
+          <w:bookmarkEnd w:id="120"/>
+          <w:bookmarkEnd w:id="122"/>
+          <w:r>
+            <w:t xml:space="preserve"> </w:t>
+          </w:r>
           <w:bookmarkEnd w:id="121"/>
-          <w:r>
-            <w:t xml:space="preserve"> </w:t>
-          </w:r>
-          <w:bookmarkEnd w:id="120"/>
         </w:p>
         <w:p/>
         <w:p>
@@ -15177,10 +15969,10 @@
       </w:r>
     </w:p>
     <w:sectPr>
-      <w:headerReference w:type="default" r:id="rId28"/>
-      <w:footerReference w:type="default" r:id="rId29"/>
-      <w:headerReference w:type="first" r:id="rId30"/>
-      <w:footerReference w:type="first" r:id="rId31"/>
+      <w:headerReference w:type="default" r:id="rId30"/>
+      <w:footerReference w:type="default" r:id="rId31"/>
+      <w:headerReference w:type="first" r:id="rId32"/>
+      <w:footerReference w:type="first" r:id="rId33"/>
       <w:pgSz w:w="11906" w:h="16838"/>
       <w:pgMar w:top="1134" w:right="1417" w:bottom="1134" w:left="1417" w:header="708" w:footer="708" w:gutter="0"/>
       <w:pgNumType w:start="0"/>
@@ -15238,15 +16030,7 @@
         <w:annotationRef/>
       </w:r>
       <w:r>
-        <w:t xml:space="preserve">Refaire </w:t>
-      </w:r>
-      <w:proofErr w:type="spellStart"/>
-      <w:r>
-        <w:t>Screen</w:t>
-      </w:r>
-      <w:proofErr w:type="spellEnd"/>
-      <w:r>
-        <w:t>, incohérence niveau casse</w:t>
+        <w:t>Refaire Screen, incohérence niveau casse</w:t>
       </w:r>
     </w:p>
   </w:comment>
@@ -15278,19 +16062,11 @@
         <w:annotationRef/>
       </w:r>
       <w:r>
-        <w:t xml:space="preserve">Mettre image </w:t>
-      </w:r>
-      <w:proofErr w:type="gramStart"/>
-      <w:r>
-        <w:t>fichier .vue</w:t>
-      </w:r>
-      <w:proofErr w:type="gramEnd"/>
-      <w:r>
-        <w:t xml:space="preserve"> afin de montrer la décomposition du code</w:t>
+        <w:t>Mettre image fichier .vue afin de montrer la décomposition du code</w:t>
       </w:r>
     </w:p>
   </w:comment>
-  <w:comment w:id="64" w:author="Bonjour Mickael" w:date="2017-04-04T09:55:00Z" w:initials="BM">
+  <w:comment w:id="65" w:author="Bonjour Mickael" w:date="2017-04-04T09:55:00Z" w:initials="BM">
     <w:p>
       <w:pPr>
         <w:pStyle w:val="CommentText"/>
@@ -15306,7 +16082,7 @@
       </w:r>
     </w:p>
   </w:comment>
-  <w:comment w:id="65" w:author="Bonjour Mickael" w:date="2017-04-07T14:57:00Z" w:initials="BM">
+  <w:comment w:id="66" w:author="Bonjour Mickael" w:date="2017-04-07T14:57:00Z" w:initials="BM">
     <w:p>
       <w:pPr>
         <w:pStyle w:val="CommentText"/>
@@ -15317,13 +16093,8 @@
         </w:rPr>
         <w:annotationRef/>
       </w:r>
-      <w:proofErr w:type="spellStart"/>
       <w:r>
-        <w:t>Screens</w:t>
-      </w:r>
-      <w:proofErr w:type="spellEnd"/>
-      <w:r>
-        <w:t xml:space="preserve"> à refaire sans fautes</w:t>
+        <w:t>Screens à refaire sans fautes</w:t>
       </w:r>
     </w:p>
     <w:p>
@@ -15332,7 +16103,7 @@
       </w:pPr>
     </w:p>
   </w:comment>
-  <w:comment w:id="66" w:author="Bonjour Mickael" w:date="2017-04-04T10:05:00Z" w:initials="BM">
+  <w:comment w:id="67" w:author="Bonjour Mickael" w:date="2017-04-04T10:05:00Z" w:initials="BM">
     <w:p>
       <w:pPr>
         <w:pStyle w:val="CommentText"/>
@@ -15459,7 +16230,7 @@
           <w:rPr>
             <w:noProof/>
           </w:rPr>
-          <w:t>14</w:t>
+          <w:t>18</w:t>
         </w:r>
         <w:r>
           <w:rPr>
@@ -21234,7 +22005,7 @@
 </file>
 
 <file path=customXml/itemProps2.xml><?xml version="1.0" encoding="utf-8"?>
-<ds:datastoreItem xmlns:ds="http://schemas.openxmlformats.org/officeDocument/2006/customXml" ds:itemID="{7BCF537E-CAF1-4D89-80DE-0AC538A0C5EF}">
+<ds:datastoreItem xmlns:ds="http://schemas.openxmlformats.org/officeDocument/2006/customXml" ds:itemID="{4173E6B5-4762-4C50-8D82-04C3363A7C42}">
   <ds:schemaRefs>
     <ds:schemaRef ds:uri="http://schemas.openxmlformats.org/officeDocument/2006/bibliography"/>
   </ds:schemaRefs>

</xml_diff>

<commit_message>
Add shootMapper to fix bug at shootCreation
</commit_message>
<xml_diff>
--- a/Documentation/Rendu/Rapport_MB.docx
+++ b/Documentation/Rendu/Rapport_MB.docx
@@ -764,100 +764,62 @@
                 </w:rPr>
                 <w:fldChar w:fldCharType="separate"/>
               </w:r>
-              <w:bookmarkStart w:id="2" w:name="_GoBack"/>
-              <w:bookmarkEnd w:id="2"/>
-              <w:r>
-                <w:rPr>
-                  <w:rStyle w:val="Hyperlink"/>
-                </w:rPr>
-                <w:fldChar w:fldCharType="begin"/>
-              </w:r>
-              <w:r>
-                <w:rPr>
-                  <w:rStyle w:val="Hyperlink"/>
-                </w:rPr>
-                <w:instrText xml:space="preserve"> </w:instrText>
-              </w:r>
-              <w:r>
-                <w:instrText>HYPERLINK \l "_Toc479693388"</w:instrText>
-              </w:r>
-              <w:r>
-                <w:rPr>
-                  <w:rStyle w:val="Hyperlink"/>
-                </w:rPr>
-                <w:instrText xml:space="preserve"> </w:instrText>
-              </w:r>
-              <w:r>
-                <w:rPr>
-                  <w:rStyle w:val="Hyperlink"/>
-                </w:rPr>
-              </w:r>
-              <w:r>
-                <w:rPr>
-                  <w:rStyle w:val="Hyperlink"/>
-                </w:rPr>
-                <w:fldChar w:fldCharType="separate"/>
-              </w:r>
-              <w:r>
-                <w:rPr>
-                  <w:rStyle w:val="Hyperlink"/>
-                  <w:lang w:eastAsia="en-US"/>
-                </w:rPr>
-                <w:t xml:space="preserve"> </w:t>
-              </w:r>
-              <w:r>
-                <w:rPr>
-                  <w:rStyle w:val="Hyperlink"/>
-                </w:rPr>
-                <w:t>Contents</w:t>
-              </w:r>
-              <w:r>
-                <w:rPr>
-                  <w:webHidden/>
-                </w:rPr>
-                <w:tab/>
-              </w:r>
-              <w:r>
-                <w:rPr>
-                  <w:webHidden/>
-                </w:rPr>
-                <w:fldChar w:fldCharType="begin"/>
-              </w:r>
-              <w:r>
-                <w:rPr>
-                  <w:webHidden/>
-                </w:rPr>
-                <w:instrText xml:space="preserve"> PAGEREF _Toc479693388 \h </w:instrText>
-              </w:r>
-              <w:r>
-                <w:rPr>
-                  <w:webHidden/>
-                </w:rPr>
-              </w:r>
-              <w:r>
-                <w:rPr>
-                  <w:webHidden/>
-                </w:rPr>
-                <w:fldChar w:fldCharType="separate"/>
-              </w:r>
-              <w:r>
-                <w:rPr>
-                  <w:webHidden/>
-                </w:rPr>
-                <w:t>1</w:t>
-              </w:r>
-              <w:r>
-                <w:rPr>
-                  <w:webHidden/>
-                </w:rPr>
-                <w:fldChar w:fldCharType="end"/>
-              </w:r>
-              <w:r>
-                <w:rPr>
-                  <w:rStyle w:val="Hyperlink"/>
-                </w:rPr>
-                <w:fldChar w:fldCharType="end"/>
-              </w:r>
+              <w:hyperlink w:anchor="_Toc479693388" w:history="1">
+                <w:r>
+                  <w:rPr>
+                    <w:rStyle w:val="Hyperlink"/>
+                    <w:lang w:eastAsia="en-US"/>
+                  </w:rPr>
+                  <w:t xml:space="preserve"> </w:t>
+                </w:r>
+                <w:r>
+                  <w:rPr>
+                    <w:rStyle w:val="Hyperlink"/>
+                  </w:rPr>
+                  <w:t>Contents</w:t>
+                </w:r>
+                <w:r>
+                  <w:rPr>
+                    <w:webHidden/>
+                  </w:rPr>
+                  <w:tab/>
+                </w:r>
+                <w:r>
+                  <w:rPr>
+                    <w:webHidden/>
+                  </w:rPr>
+                  <w:fldChar w:fldCharType="begin"/>
+                </w:r>
+                <w:r>
+                  <w:rPr>
+                    <w:webHidden/>
+                  </w:rPr>
+                  <w:instrText xml:space="preserve"> PAGEREF _Toc479693388 \h </w:instrText>
+                </w:r>
+                <w:r>
+                  <w:rPr>
+                    <w:webHidden/>
+                  </w:rPr>
+                </w:r>
+                <w:r>
+                  <w:rPr>
+                    <w:webHidden/>
+                  </w:rPr>
+                  <w:fldChar w:fldCharType="separate"/>
+                </w:r>
+                <w:r>
+                  <w:rPr>
+                    <w:webHidden/>
+                  </w:rPr>
+                  <w:t>1</w:t>
+                </w:r>
+                <w:r>
+                  <w:rPr>
+                    <w:webHidden/>
+                  </w:rPr>
+                  <w:fldChar w:fldCharType="end"/>
+                </w:r>
+              </w:hyperlink>
             </w:p>
             <w:p>
               <w:pPr>
@@ -5809,13 +5771,90 @@
           <w:pPr>
             <w:pStyle w:val="Heading1"/>
           </w:pPr>
-          <w:bookmarkStart w:id="3" w:name="_Toc479693389"/>
+          <w:bookmarkStart w:id="2" w:name="_Toc479693389"/>
           <w:r>
             <w:lastRenderedPageBreak/>
             <w:t>Analyse préliminaire</w:t>
           </w:r>
           <w:bookmarkEnd w:id="0"/>
+          <w:bookmarkEnd w:id="2"/>
+        </w:p>
+        <w:p>
+          <w:pPr>
+            <w:pStyle w:val="Heading2"/>
+            <w:rPr>
+              <w:i/>
+            </w:rPr>
+          </w:pPr>
+          <w:bookmarkStart w:id="3" w:name="_Toc279067802"/>
+          <w:bookmarkStart w:id="4" w:name="_Toc479693390"/>
+          <w:r>
+            <w:t>Introduction</w:t>
+          </w:r>
           <w:bookmarkEnd w:id="3"/>
+          <w:bookmarkEnd w:id="4"/>
+          <w:r>
+            <w:t xml:space="preserve"> </w:t>
+          </w:r>
+        </w:p>
+        <w:p>
+          <w:r>
+            <w:t xml:space="preserve">Mon travail de fin d’apprentissage a pour but de rentrer un </w:t>
+          </w:r>
+          <w:r>
+            <w:t>Shoot</w:t>
+          </w:r>
+          <w:r>
+            <w:t xml:space="preserve"> (tir à l’arc) dans la DB afin d’avoir des</w:t>
+          </w:r>
+          <w:r>
+            <w:t xml:space="preserve"> statistiques rapidement sur le Shoot</w:t>
+          </w:r>
+          <w:r>
+            <w:t>.</w:t>
+          </w:r>
+        </w:p>
+        <w:p/>
+        <w:p>
+          <w:r>
+            <w:t>Ce travail permet de fortifier mes connaissances en développement WEB et d’apprendre et voir comment se déroule le développement d’une application WEB de manière professionnelle.</w:t>
+          </w:r>
+          <w:r>
+            <w:t xml:space="preserve"> </w:t>
+          </w:r>
+        </w:p>
+        <w:p/>
+        <w:p>
+          <w:r>
+            <w:t xml:space="preserve">Le choix de cette application </w:t>
+          </w:r>
+          <w:r>
+            <w:t>a été fait</w:t>
+          </w:r>
+          <w:r>
+            <w:t xml:space="preserve"> </w:t>
+          </w:r>
+          <w:r>
+            <w:t>en corrélation avec le chef de projet à ma demande, pour répon</w:t>
+          </w:r>
+          <w:r>
+            <w:t xml:space="preserve">dre à des besoins personnels et </w:t>
+          </w:r>
+          <w:r>
+            <w:t xml:space="preserve">peut-être </w:t>
+          </w:r>
+          <w:r>
+            <w:t xml:space="preserve">même </w:t>
+          </w:r>
+          <w:r>
+            <w:t xml:space="preserve">aux besoins des archers </w:t>
+          </w:r>
+          <w:r>
+            <w:t xml:space="preserve">en règle </w:t>
+          </w:r>
+          <w:r>
+            <w:t>générale.</w:t>
+          </w:r>
         </w:p>
         <w:p>
           <w:pPr>
@@ -5824,174 +5863,97 @@
               <w:i/>
             </w:rPr>
           </w:pPr>
-          <w:bookmarkStart w:id="4" w:name="_Toc279067802"/>
-          <w:bookmarkStart w:id="5" w:name="_Toc479693390"/>
-          <w:r>
-            <w:t>Introduction</w:t>
-          </w:r>
-          <w:bookmarkEnd w:id="4"/>
+          <w:bookmarkStart w:id="5" w:name="_Toc279067803"/>
+          <w:bookmarkStart w:id="6" w:name="_Toc479693391"/>
+          <w:r>
+            <w:t>Objectifs</w:t>
+          </w:r>
           <w:bookmarkEnd w:id="5"/>
-          <w:r>
-            <w:t xml:space="preserve"> </w:t>
-          </w:r>
-        </w:p>
-        <w:p>
-          <w:r>
-            <w:t xml:space="preserve">Mon travail de fin d’apprentissage a pour but de rentrer un </w:t>
-          </w:r>
-          <w:r>
-            <w:t>Shoot</w:t>
-          </w:r>
-          <w:r>
-            <w:t xml:space="preserve"> (tir à l’arc) dans la DB afin d’avoir des</w:t>
-          </w:r>
-          <w:r>
-            <w:t xml:space="preserve"> statistiques rapidement sur le Shoot</w:t>
-          </w:r>
-          <w:r>
-            <w:t>.</w:t>
-          </w:r>
-        </w:p>
-        <w:p/>
-        <w:p>
-          <w:r>
-            <w:t>Ce travail permet de fortifier mes connaissances en développement WEB et d’apprendre et voir comment se déroule le développement d’une application WEB de manière professionnelle.</w:t>
-          </w:r>
-          <w:r>
-            <w:t xml:space="preserve"> </w:t>
-          </w:r>
-        </w:p>
-        <w:p/>
-        <w:p>
-          <w:r>
-            <w:t xml:space="preserve">Le choix de cette application </w:t>
-          </w:r>
-          <w:r>
-            <w:t>a été fait</w:t>
-          </w:r>
-          <w:r>
-            <w:t xml:space="preserve"> </w:t>
-          </w:r>
-          <w:r>
-            <w:t>en corrélation avec le chef de projet à ma demande, pour répon</w:t>
-          </w:r>
-          <w:r>
-            <w:t xml:space="preserve">dre à des besoins personnels et </w:t>
-          </w:r>
-          <w:r>
-            <w:t xml:space="preserve">peut-être </w:t>
-          </w:r>
-          <w:r>
-            <w:t xml:space="preserve">même </w:t>
-          </w:r>
-          <w:r>
-            <w:t xml:space="preserve">aux besoins des archers </w:t>
-          </w:r>
-          <w:r>
-            <w:t xml:space="preserve">en règle </w:t>
-          </w:r>
-          <w:r>
-            <w:t>générale.</w:t>
-          </w:r>
+          <w:bookmarkEnd w:id="6"/>
+        </w:p>
+        <w:p>
+          <w:pPr>
+            <w:rPr>
+              <w:szCs w:val="14"/>
+            </w:rPr>
+          </w:pPr>
+          <w:r>
+            <w:rPr>
+              <w:szCs w:val="14"/>
+            </w:rPr>
+            <w:t>Développer une interface WEB « F</w:t>
+          </w:r>
+          <w:r>
+            <w:rPr>
+              <w:szCs w:val="14"/>
+            </w:rPr>
+            <w:t xml:space="preserve">rontend » </w:t>
+          </w:r>
+          <w:r>
+            <w:rPr>
+              <w:szCs w:val="14"/>
+            </w:rPr>
+            <w:t>et mobile first puis</w:t>
+          </w:r>
+          <w:r>
+            <w:rPr>
+              <w:szCs w:val="14"/>
+            </w:rPr>
+            <w:t xml:space="preserve"> adapter le « </w:t>
+          </w:r>
+          <w:r>
+            <w:rPr>
+              <w:szCs w:val="14"/>
+            </w:rPr>
+            <w:t>BackEnd</w:t>
+          </w:r>
+          <w:r>
+            <w:rPr>
+              <w:szCs w:val="14"/>
+            </w:rPr>
+            <w:t> » si besoin</w:t>
+          </w:r>
+          <w:r>
+            <w:rPr>
+              <w:szCs w:val="14"/>
+            </w:rPr>
+            <w:t xml:space="preserve"> afin d’effectuer des tâches </w:t>
+          </w:r>
+          <w:r>
+            <w:rPr>
+              <w:szCs w:val="14"/>
+            </w:rPr>
+            <w:t>pour</w:t>
+          </w:r>
+          <w:r>
+            <w:rPr>
+              <w:szCs w:val="14"/>
+            </w:rPr>
+            <w:t xml:space="preserve"> un utilisateur </w:t>
+          </w:r>
+          <w:r>
+            <w:rPr>
+              <w:szCs w:val="14"/>
+            </w:rPr>
+            <w:t>avec un rôle propre au sein</w:t>
+          </w:r>
+          <w:r>
+            <w:rPr>
+              <w:szCs w:val="14"/>
+            </w:rPr>
+            <w:t xml:space="preserve"> de l’application.</w:t>
+          </w:r>
+          <w:bookmarkStart w:id="7" w:name="_Toc279067805"/>
         </w:p>
         <w:p>
           <w:pPr>
             <w:pStyle w:val="Heading2"/>
-            <w:rPr>
-              <w:i/>
-            </w:rPr>
-          </w:pPr>
-          <w:bookmarkStart w:id="6" w:name="_Toc279067803"/>
-          <w:bookmarkStart w:id="7" w:name="_Toc479693391"/>
-          <w:r>
-            <w:t>Objectifs</w:t>
-          </w:r>
-          <w:bookmarkEnd w:id="6"/>
-          <w:bookmarkEnd w:id="7"/>
-        </w:p>
-        <w:p>
-          <w:pPr>
-            <w:rPr>
-              <w:szCs w:val="14"/>
-            </w:rPr>
-          </w:pPr>
-          <w:r>
-            <w:rPr>
-              <w:szCs w:val="14"/>
-            </w:rPr>
-            <w:t>Développer une interface WEB « F</w:t>
-          </w:r>
-          <w:r>
-            <w:rPr>
-              <w:szCs w:val="14"/>
-            </w:rPr>
-            <w:t xml:space="preserve">rontend » </w:t>
-          </w:r>
-          <w:r>
-            <w:rPr>
-              <w:szCs w:val="14"/>
-            </w:rPr>
-            <w:t>et mobile first puis</w:t>
-          </w:r>
-          <w:r>
-            <w:rPr>
-              <w:szCs w:val="14"/>
-            </w:rPr>
-            <w:t xml:space="preserve"> adapter le « </w:t>
-          </w:r>
-          <w:r>
-            <w:rPr>
-              <w:szCs w:val="14"/>
-            </w:rPr>
-            <w:t>BackEnd</w:t>
-          </w:r>
-          <w:r>
-            <w:rPr>
-              <w:szCs w:val="14"/>
-            </w:rPr>
-            <w:t> » si besoin</w:t>
-          </w:r>
-          <w:r>
-            <w:rPr>
-              <w:szCs w:val="14"/>
-            </w:rPr>
-            <w:t xml:space="preserve"> afin d’effectuer des tâches </w:t>
-          </w:r>
-          <w:r>
-            <w:rPr>
-              <w:szCs w:val="14"/>
-            </w:rPr>
-            <w:t>pour</w:t>
-          </w:r>
-          <w:r>
-            <w:rPr>
-              <w:szCs w:val="14"/>
-            </w:rPr>
-            <w:t xml:space="preserve"> un utilisateur </w:t>
-          </w:r>
-          <w:r>
-            <w:rPr>
-              <w:szCs w:val="14"/>
-            </w:rPr>
-            <w:t>avec un rôle propre au sein</w:t>
-          </w:r>
-          <w:r>
-            <w:rPr>
-              <w:szCs w:val="14"/>
-            </w:rPr>
-            <w:t xml:space="preserve"> de l’application.</w:t>
-          </w:r>
-          <w:bookmarkStart w:id="8" w:name="_Toc279067805"/>
-        </w:p>
-        <w:p>
-          <w:pPr>
-            <w:pStyle w:val="Heading2"/>
-          </w:pPr>
-          <w:bookmarkStart w:id="9" w:name="_Toc479693392"/>
+          </w:pPr>
+          <w:bookmarkStart w:id="8" w:name="_Toc479693392"/>
           <w:r>
             <w:t>Contexte</w:t>
           </w:r>
-          <w:bookmarkEnd w:id="9"/>
+          <w:bookmarkEnd w:id="8"/>
         </w:p>
         <w:p>
           <w:pPr>
@@ -6000,7 +5962,7 @@
               <w:lang w:eastAsia="fr-CH"/>
             </w:rPr>
           </w:pPr>
-          <w:bookmarkStart w:id="10" w:name="_Toc479693393"/>
+          <w:bookmarkStart w:id="9" w:name="_Toc479693393"/>
           <w:r>
             <w:rPr>
               <w:lang w:eastAsia="fr-CH"/>
@@ -6014,7 +5976,7 @@
             </w:rPr>
             <w:t>Shoot</w:t>
           </w:r>
-          <w:bookmarkEnd w:id="10"/>
+          <w:bookmarkEnd w:id="9"/>
         </w:p>
         <w:p>
           <w:pPr>
@@ -6084,27 +6046,14 @@
                                 <w:r>
                                   <w:t xml:space="preserve">Figure </w:t>
                                 </w:r>
-                                <w:r>
-                                  <w:fldChar w:fldCharType="begin"/>
-                                </w:r>
-                                <w:r>
-                                  <w:instrText xml:space="preserve"> SEQ Figure \* ARABIC </w:instrText>
-                                </w:r>
-                                <w:r>
-                                  <w:fldChar w:fldCharType="separate"/>
-                                </w:r>
-                                <w:r>
-                                  <w:rPr>
-                                    <w:noProof/>
-                                  </w:rPr>
-                                  <w:t>1</w:t>
-                                </w:r>
-                                <w:r>
-                                  <w:rPr>
-                                    <w:noProof/>
-                                  </w:rPr>
-                                  <w:fldChar w:fldCharType="end"/>
-                                </w:r>
+                                <w:fldSimple w:instr=" SEQ Figure \* ARABIC ">
+                                  <w:r>
+                                    <w:rPr>
+                                      <w:noProof/>
+                                    </w:rPr>
+                                    <w:t>1</w:t>
+                                  </w:r>
+                                </w:fldSimple>
                                 <w:r>
                                   <w:t xml:space="preserve"> Schéma d'un Shoot</w:t>
                                 </w:r>
@@ -6140,27 +6089,14 @@
                           <w:r>
                             <w:t xml:space="preserve">Figure </w:t>
                           </w:r>
-                          <w:r>
-                            <w:fldChar w:fldCharType="begin"/>
-                          </w:r>
-                          <w:r>
-                            <w:instrText xml:space="preserve"> SEQ Figure \* ARABIC </w:instrText>
-                          </w:r>
-                          <w:r>
-                            <w:fldChar w:fldCharType="separate"/>
-                          </w:r>
-                          <w:r>
-                            <w:rPr>
-                              <w:noProof/>
-                            </w:rPr>
-                            <w:t>1</w:t>
-                          </w:r>
-                          <w:r>
-                            <w:rPr>
-                              <w:noProof/>
-                            </w:rPr>
-                            <w:fldChar w:fldCharType="end"/>
-                          </w:r>
+                          <w:fldSimple w:instr=" SEQ Figure \* ARABIC ">
+                            <w:r>
+                              <w:rPr>
+                                <w:noProof/>
+                              </w:rPr>
+                              <w:t>1</w:t>
+                            </w:r>
+                          </w:fldSimple>
                           <w:r>
                             <w:t xml:space="preserve"> Schéma d'un Shoot</w:t>
                           </w:r>
@@ -6577,7 +6513,7 @@
               <w:lang w:eastAsia="fr-CH"/>
             </w:rPr>
           </w:pPr>
-          <w:bookmarkStart w:id="11" w:name="_Toc479693394"/>
+          <w:bookmarkStart w:id="10" w:name="_Toc479693394"/>
           <w:r>
             <w:rPr>
               <w:lang w:eastAsia="fr-CH"/>
@@ -6591,7 +6527,7 @@
             </w:rPr>
             <w:t>Shoot</w:t>
           </w:r>
-          <w:bookmarkEnd w:id="11"/>
+          <w:bookmarkEnd w:id="10"/>
         </w:p>
         <w:p>
           <w:pPr>
@@ -6709,6 +6645,7 @@
             <w:rPr>
               <w:lang w:eastAsia="fr-CH"/>
             </w:rPr>
+            <w:lastRenderedPageBreak/>
             <w:t xml:space="preserve">Et après n volées (20 pour </w:t>
           </w:r>
           <w:r>
@@ -6766,51 +6703,50 @@
           <w:pPr>
             <w:pStyle w:val="Heading1"/>
           </w:pPr>
-          <w:bookmarkStart w:id="12" w:name="_Toc479693395"/>
-          <w:r>
-            <w:lastRenderedPageBreak/>
+          <w:bookmarkStart w:id="11" w:name="_Toc479693395"/>
+          <w:r>
             <w:t>Analyse</w:t>
           </w:r>
-          <w:bookmarkEnd w:id="8"/>
+          <w:bookmarkEnd w:id="7"/>
+          <w:bookmarkEnd w:id="11"/>
+        </w:p>
+        <w:p>
+          <w:pPr>
+            <w:pStyle w:val="Heading2"/>
+            <w:rPr>
+              <w:i/>
+            </w:rPr>
+          </w:pPr>
+          <w:bookmarkStart w:id="12" w:name="_Toc25553307"/>
+          <w:bookmarkStart w:id="13" w:name="_Toc71691011"/>
+          <w:bookmarkStart w:id="14" w:name="_Toc279067806"/>
+          <w:bookmarkStart w:id="15" w:name="_Toc479693396"/>
+          <w:r>
+            <w:t>Cahier des charges</w:t>
+          </w:r>
           <w:bookmarkEnd w:id="12"/>
-        </w:p>
-        <w:p>
-          <w:pPr>
-            <w:pStyle w:val="Heading2"/>
-            <w:rPr>
-              <w:i/>
-            </w:rPr>
-          </w:pPr>
-          <w:bookmarkStart w:id="13" w:name="_Toc25553307"/>
-          <w:bookmarkStart w:id="14" w:name="_Toc71691011"/>
-          <w:bookmarkStart w:id="15" w:name="_Toc279067806"/>
-          <w:bookmarkStart w:id="16" w:name="_Toc479693396"/>
-          <w:r>
-            <w:t>Cahier des charges</w:t>
+          <w:r>
+            <w:t xml:space="preserve"> détaillé</w:t>
           </w:r>
           <w:bookmarkEnd w:id="13"/>
-          <w:r>
-            <w:t xml:space="preserve"> détaillé</w:t>
-          </w:r>
           <w:bookmarkEnd w:id="14"/>
           <w:bookmarkEnd w:id="15"/>
+        </w:p>
+        <w:p>
+          <w:pPr>
+            <w:pStyle w:val="Heading3"/>
+            <w:rPr>
+              <w:lang w:eastAsia="fr-FR"/>
+            </w:rPr>
+          </w:pPr>
+          <w:bookmarkStart w:id="16" w:name="_Toc479693397"/>
+          <w:r>
+            <w:rPr>
+              <w:lang w:eastAsia="fr-FR"/>
+            </w:rPr>
+            <w:t>Prérequis</w:t>
+          </w:r>
           <w:bookmarkEnd w:id="16"/>
-        </w:p>
-        <w:p>
-          <w:pPr>
-            <w:pStyle w:val="Heading3"/>
-            <w:rPr>
-              <w:lang w:eastAsia="fr-FR"/>
-            </w:rPr>
-          </w:pPr>
-          <w:bookmarkStart w:id="17" w:name="_Toc479693397"/>
-          <w:r>
-            <w:rPr>
-              <w:lang w:eastAsia="fr-FR"/>
-            </w:rPr>
-            <w:t>Prérequis</w:t>
-          </w:r>
-          <w:bookmarkEnd w:id="17"/>
         </w:p>
         <w:p>
           <w:pPr>
@@ -6982,14 +6918,14 @@
               <w:lang w:eastAsia="fr-FR"/>
             </w:rPr>
           </w:pPr>
-          <w:bookmarkStart w:id="18" w:name="_Toc479693398"/>
+          <w:bookmarkStart w:id="17" w:name="_Toc479693398"/>
           <w:r>
             <w:rPr>
               <w:lang w:eastAsia="fr-FR"/>
             </w:rPr>
             <w:t>Descriptif du projet</w:t>
           </w:r>
-          <w:bookmarkEnd w:id="18"/>
+          <w:bookmarkEnd w:id="17"/>
         </w:p>
         <w:p>
           <w:pPr>
@@ -7058,14 +6994,14 @@
               <w:lang w:eastAsia="fr-FR"/>
             </w:rPr>
           </w:pPr>
-          <w:bookmarkStart w:id="19" w:name="_Toc479693399"/>
+          <w:bookmarkStart w:id="18" w:name="_Toc479693399"/>
           <w:r>
             <w:rPr>
               <w:lang w:eastAsia="fr-FR"/>
             </w:rPr>
             <w:t>Logiciels et ressources à disposition</w:t>
           </w:r>
-          <w:bookmarkEnd w:id="19"/>
+          <w:bookmarkEnd w:id="18"/>
         </w:p>
         <w:p>
           <w:pPr>
@@ -7274,25 +7210,25 @@
               <w:i/>
             </w:rPr>
           </w:pPr>
-          <w:bookmarkStart w:id="20" w:name="_Toc71691012"/>
-          <w:bookmarkStart w:id="21" w:name="_Toc279067807"/>
-          <w:bookmarkStart w:id="22" w:name="_Toc479693400"/>
+          <w:bookmarkStart w:id="19" w:name="_Toc71691012"/>
+          <w:bookmarkStart w:id="20" w:name="_Toc279067807"/>
+          <w:bookmarkStart w:id="21" w:name="_Toc479693400"/>
           <w:r>
             <w:t>Stratégie de test</w:t>
           </w:r>
+          <w:bookmarkEnd w:id="19"/>
           <w:bookmarkEnd w:id="20"/>
           <w:bookmarkEnd w:id="21"/>
+        </w:p>
+        <w:p>
+          <w:pPr>
+            <w:pStyle w:val="Heading3"/>
+          </w:pPr>
+          <w:bookmarkStart w:id="22" w:name="_Toc479693401"/>
+          <w:r>
+            <w:t>Stratégie globale</w:t>
+          </w:r>
           <w:bookmarkEnd w:id="22"/>
-        </w:p>
-        <w:p>
-          <w:pPr>
-            <w:pStyle w:val="Heading3"/>
-          </w:pPr>
-          <w:bookmarkStart w:id="23" w:name="_Toc479693401"/>
-          <w:r>
-            <w:t>Stratégie globale</w:t>
-          </w:r>
-          <w:bookmarkEnd w:id="23"/>
         </w:p>
         <w:p>
           <w:r>
@@ -7378,6 +7314,7 @@
               <w:b/>
               <w:bCs/>
             </w:rPr>
+            <w:lastRenderedPageBreak/>
             <w:t xml:space="preserve">La collaboration </w:t>
           </w:r>
           <w:r>
@@ -7423,7 +7360,6 @@
         </w:p>
         <w:p>
           <w:r>
-            <w:lastRenderedPageBreak/>
             <w:t>L’on remarque que l’accent est mis sur le client, le faire participer un maximum au développement de l’application afin qu’il se sentes concerné et que le produit fini lui convien</w:t>
           </w:r>
           <w:r>
@@ -7443,21 +7379,21 @@
           <w:pPr>
             <w:pStyle w:val="Heading3"/>
           </w:pPr>
-          <w:bookmarkStart w:id="24" w:name="_Toc479693402"/>
-          <w:commentRangeStart w:id="25"/>
+          <w:bookmarkStart w:id="23" w:name="_Toc479693402"/>
+          <w:commentRangeStart w:id="24"/>
           <w:r>
             <w:t>Procédure</w:t>
           </w:r>
-          <w:commentRangeEnd w:id="25"/>
+          <w:commentRangeEnd w:id="24"/>
           <w:r>
             <w:rPr>
               <w:rStyle w:val="CommentReference"/>
               <w:rFonts w:asciiTheme="minorHAnsi" w:eastAsiaTheme="minorEastAsia" w:hAnsiTheme="minorHAnsi" w:cstheme="minorBidi"/>
               <w:color w:val="auto"/>
             </w:rPr>
-            <w:commentReference w:id="25"/>
-          </w:r>
-          <w:bookmarkEnd w:id="24"/>
+            <w:commentReference w:id="24"/>
+          </w:r>
+          <w:bookmarkEnd w:id="23"/>
         </w:p>
         <w:p>
           <w:r>
@@ -7537,86 +7473,86 @@
               <w:i/>
             </w:rPr>
           </w:pPr>
-          <w:bookmarkStart w:id="26" w:name="_Toc25553310"/>
-          <w:bookmarkStart w:id="27" w:name="_Toc71691015"/>
-          <w:bookmarkStart w:id="28" w:name="_Toc279067809"/>
-          <w:bookmarkStart w:id="29" w:name="_Toc479693403"/>
+          <w:bookmarkStart w:id="25" w:name="_Toc25553310"/>
+          <w:bookmarkStart w:id="26" w:name="_Toc71691015"/>
+          <w:bookmarkStart w:id="27" w:name="_Toc279067809"/>
+          <w:bookmarkStart w:id="28" w:name="_Toc479693403"/>
           <w:r>
             <w:t>Etude de faisabilité</w:t>
           </w:r>
+          <w:bookmarkEnd w:id="25"/>
           <w:bookmarkEnd w:id="26"/>
           <w:bookmarkEnd w:id="27"/>
           <w:bookmarkEnd w:id="28"/>
+        </w:p>
+        <w:p>
+          <w:pPr>
+            <w:pStyle w:val="Heading3"/>
+          </w:pPr>
+          <w:bookmarkStart w:id="29" w:name="_Toc479693404"/>
+          <w:r>
+            <w:t>Risques techniques</w:t>
+          </w:r>
           <w:bookmarkEnd w:id="29"/>
         </w:p>
         <w:p>
+          <w:r>
+            <w:t xml:space="preserve">La complexité technique réside dans la modularisation du code afin de permettre une bonne évolutivité du code pour permettre les améliorations / ajouts de fonctionnalités futures de fonctionner rapidement grâce aux modules </w:t>
+          </w:r>
+          <w:commentRangeStart w:id="30"/>
+          <w:r>
+            <w:t>présents</w:t>
+          </w:r>
+          <w:commentRangeEnd w:id="30"/>
+          <w:r>
+            <w:rPr>
+              <w:rStyle w:val="CommentReference"/>
+            </w:rPr>
+            <w:commentReference w:id="30"/>
+          </w:r>
+          <w:r>
+            <w:t>.</w:t>
+          </w:r>
+        </w:p>
+        <w:p/>
+        <w:p>
+          <w:r>
+            <w:t>Ayant déjà fait le BackEnd en collaboration avec le chef de projet, ce concept de modularité a été appris à ce moment-là, je vais donc faire en sorte de bien séparer mes Vues et que les données soient bien partagées par composants afin de toujours savoir où l’on en est.</w:t>
+          </w:r>
+        </w:p>
+        <w:p>
           <w:pPr>
             <w:pStyle w:val="Heading3"/>
           </w:pPr>
-          <w:bookmarkStart w:id="30" w:name="_Toc479693404"/>
-          <w:r>
-            <w:t>Risques techniques</w:t>
-          </w:r>
-          <w:bookmarkEnd w:id="30"/>
-        </w:p>
-        <w:p>
-          <w:r>
-            <w:t xml:space="preserve">La complexité technique réside dans la modularisation du code afin de permettre une bonne évolutivité du code pour permettre les améliorations / ajouts de fonctionnalités futures de fonctionner rapidement grâce aux modules </w:t>
-          </w:r>
-          <w:commentRangeStart w:id="31"/>
-          <w:r>
-            <w:t>présents</w:t>
-          </w:r>
-          <w:commentRangeEnd w:id="31"/>
-          <w:r>
-            <w:rPr>
-              <w:rStyle w:val="CommentReference"/>
-            </w:rPr>
-            <w:commentReference w:id="31"/>
-          </w:r>
-          <w:r>
-            <w:t>.</w:t>
+          <w:bookmarkStart w:id="31" w:name="_Toc479693405"/>
+          <w:r>
+            <w:t>Risques sur le planning</w:t>
+          </w:r>
+          <w:bookmarkEnd w:id="31"/>
+        </w:p>
+        <w:p>
+          <w:r>
+            <w:t>Je pense qu’au niveau du planning il ne va pas y avoir des gros problèmes tant que je ne m’éloigne pas de l’objectif principal (c’est-à-dire d’avoir une application fonctionnelle avant tout) et que je me concentre sur les points principaux.</w:t>
           </w:r>
         </w:p>
         <w:p/>
         <w:p>
           <w:r>
-            <w:t>Ayant déjà fait le BackEnd en collaboration avec le chef de projet, ce concept de modularité a été appris à ce moment-là, je vais donc faire en sorte de bien séparer mes Vues et que les données soient bien partagées par composants afin de toujours savoir où l’on en est.</w:t>
-          </w:r>
-        </w:p>
-        <w:p>
-          <w:pPr>
-            <w:pStyle w:val="Heading3"/>
-          </w:pPr>
-          <w:bookmarkStart w:id="32" w:name="_Toc479693405"/>
-          <w:r>
-            <w:t>Risques sur le planning</w:t>
+            <w:t>Pour cela j’ai définit des priorités sur les tâches comme on peut le voir dans le Planning Initial, je ferai d’abord la partie « Archers », puis Administrateurs et enfin les utilisateurs anonymes.</w:t>
+          </w:r>
+        </w:p>
+        <w:p>
+          <w:pPr>
+            <w:pStyle w:val="Heading2"/>
+            <w:rPr>
+              <w:i/>
+            </w:rPr>
+          </w:pPr>
+          <w:bookmarkStart w:id="32" w:name="_Toc479693406"/>
+          <w:r>
+            <w:t>Planification</w:t>
           </w:r>
           <w:bookmarkEnd w:id="32"/>
-        </w:p>
-        <w:p>
-          <w:r>
-            <w:t>Je pense qu’au niveau du planning il ne va pas y avoir des gros problèmes tant que je ne m’éloigne pas de l’objectif principal (c’est-à-dire d’avoir une application fonctionnelle avant tout) et que je me concentre sur les points principaux.</w:t>
-          </w:r>
-        </w:p>
-        <w:p/>
-        <w:p>
-          <w:r>
-            <w:t>Pour cela j’ai définit des priorités sur les tâches comme on peut le voir dans le Planning Initial, je ferai d’abord la partie « Archers », puis Administrateurs et enfin les utilisateurs anonymes.</w:t>
-          </w:r>
-        </w:p>
-        <w:p>
-          <w:pPr>
-            <w:pStyle w:val="Heading2"/>
-            <w:rPr>
-              <w:i/>
-            </w:rPr>
-          </w:pPr>
-          <w:bookmarkStart w:id="33" w:name="_Toc479693406"/>
-          <w:r>
-            <w:t>Planification</w:t>
-          </w:r>
-          <w:bookmarkEnd w:id="33"/>
         </w:p>
         <w:p>
           <w:pPr>
@@ -7661,8 +7597,8 @@
           <w:pPr>
             <w:pStyle w:val="Heading1"/>
           </w:pPr>
-          <w:bookmarkStart w:id="34" w:name="_Toc279067813"/>
-          <w:bookmarkStart w:id="35" w:name="_Toc479693407"/>
+          <w:bookmarkStart w:id="33" w:name="_Toc279067813"/>
+          <w:bookmarkStart w:id="34" w:name="_Toc479693407"/>
           <w:r>
             <w:lastRenderedPageBreak/>
             <w:t>Dossier de c</w:t>
@@ -7670,16 +7606,39 @@
           <w:r>
             <w:t>onception</w:t>
           </w:r>
+          <w:bookmarkEnd w:id="33"/>
           <w:bookmarkEnd w:id="34"/>
+        </w:p>
+        <w:p>
+          <w:pPr>
+            <w:pStyle w:val="Heading2"/>
+          </w:pPr>
+          <w:bookmarkStart w:id="35" w:name="_Toc479693408"/>
+          <w:r>
+            <w:t>Processus pour Archers</w:t>
+          </w:r>
           <w:bookmarkEnd w:id="35"/>
         </w:p>
         <w:p>
           <w:pPr>
+            <w:rPr>
+              <w:lang w:eastAsia="fr-CH"/>
+            </w:rPr>
+          </w:pPr>
+          <w:r>
+            <w:rPr>
+              <w:lang w:eastAsia="fr-CH"/>
+            </w:rPr>
+            <w:t>Processus de création de Shoot et remplissage de celui-ci</w:t>
+          </w:r>
+        </w:p>
+        <w:p>
+          <w:pPr>
             <w:pStyle w:val="Heading2"/>
           </w:pPr>
-          <w:bookmarkStart w:id="36" w:name="_Toc479693408"/>
-          <w:r>
-            <w:t>Processus pour Archers</w:t>
+          <w:bookmarkStart w:id="36" w:name="_Toc479693409"/>
+          <w:r>
+            <w:t>Base de données</w:t>
           </w:r>
           <w:bookmarkEnd w:id="36"/>
         </w:p>
@@ -7693,53 +7652,30 @@
             <w:rPr>
               <w:lang w:eastAsia="fr-CH"/>
             </w:rPr>
-            <w:t>Processus de création de Shoot et remplissage de celui-ci</w:t>
-          </w:r>
-        </w:p>
-        <w:p>
-          <w:pPr>
-            <w:pStyle w:val="Heading2"/>
-          </w:pPr>
-          <w:bookmarkStart w:id="37" w:name="_Toc479693409"/>
-          <w:r>
-            <w:t>Base de données</w:t>
+            <w:t>La base de données fait partie des prérequis du projet, c’est-à-dire qu’elle a été faite en collaboration avec le chef de projet soit Stefano Nepa.</w:t>
+          </w:r>
+        </w:p>
+        <w:p>
+          <w:pPr>
+            <w:pStyle w:val="Heading3"/>
+            <w:rPr>
+              <w:lang w:eastAsia="fr-CH"/>
+            </w:rPr>
+          </w:pPr>
+          <w:bookmarkStart w:id="37" w:name="_Toc479693410"/>
+          <w:r>
+            <w:rPr>
+              <w:lang w:eastAsia="fr-CH"/>
+            </w:rPr>
+            <w:t>ML</w:t>
+          </w:r>
+          <w:r>
+            <w:rPr>
+              <w:lang w:eastAsia="fr-CH"/>
+            </w:rPr>
+            <w:t>D</w:t>
           </w:r>
           <w:bookmarkEnd w:id="37"/>
-        </w:p>
-        <w:p>
-          <w:pPr>
-            <w:rPr>
-              <w:lang w:eastAsia="fr-CH"/>
-            </w:rPr>
-          </w:pPr>
-          <w:r>
-            <w:rPr>
-              <w:lang w:eastAsia="fr-CH"/>
-            </w:rPr>
-            <w:t>La base de données fait partie des prérequis du projet, c’est-à-dire qu’elle a été faite en collaboration avec le chef de projet soit Stefano Nepa.</w:t>
-          </w:r>
-        </w:p>
-        <w:p>
-          <w:pPr>
-            <w:pStyle w:val="Heading3"/>
-            <w:rPr>
-              <w:lang w:eastAsia="fr-CH"/>
-            </w:rPr>
-          </w:pPr>
-          <w:bookmarkStart w:id="38" w:name="_Toc479693410"/>
-          <w:r>
-            <w:rPr>
-              <w:lang w:eastAsia="fr-CH"/>
-            </w:rPr>
-            <w:t>ML</w:t>
-          </w:r>
-          <w:r>
-            <w:rPr>
-              <w:lang w:eastAsia="fr-CH"/>
-            </w:rPr>
-            <w:t>D</w:t>
-          </w:r>
-          <w:bookmarkEnd w:id="38"/>
         </w:p>
         <w:p>
           <w:pPr>
@@ -7779,7 +7715,7 @@
                 <v:path o:extrusionok="f" gradientshapeok="t" o:connecttype="rect"/>
                 <o:lock v:ext="edit" aspectratio="t"/>
               </v:shapetype>
-              <v:shape id="_x0000_i1025" type="#_x0000_t75" style="width:456.2pt;height:267.85pt">
+              <v:shape id="_x0000_i1025" type="#_x0000_t75" style="width:455.9pt;height:267.95pt">
                 <v:imagedata r:id="rId13" o:title="TPIBDD"/>
               </v:shape>
             </w:pict>
@@ -7788,7 +7724,7 @@
             <w:rPr>
               <w:rStyle w:val="CommentReference"/>
             </w:rPr>
-            <w:commentReference w:id="39"/>
+            <w:commentReference w:id="38"/>
           </w:r>
         </w:p>
         <w:p>
@@ -7799,27 +7735,14 @@
           <w:r>
             <w:t xml:space="preserve">Figure </w:t>
           </w:r>
-          <w:r>
-            <w:fldChar w:fldCharType="begin"/>
-          </w:r>
-          <w:r>
-            <w:instrText xml:space="preserve"> SEQ Figure \* ARABIC </w:instrText>
-          </w:r>
-          <w:r>
-            <w:fldChar w:fldCharType="separate"/>
-          </w:r>
-          <w:r>
-            <w:rPr>
-              <w:noProof/>
-            </w:rPr>
-            <w:t>2</w:t>
-          </w:r>
-          <w:r>
-            <w:rPr>
-              <w:noProof/>
-            </w:rPr>
-            <w:fldChar w:fldCharType="end"/>
-          </w:r>
+          <w:fldSimple w:instr=" SEQ Figure \* ARABIC ">
+            <w:r>
+              <w:rPr>
+                <w:noProof/>
+              </w:rPr>
+              <w:t>2</w:t>
+            </w:r>
+          </w:fldSimple>
           <w:r>
             <w:t xml:space="preserve"> Modèle Logique des données</w:t>
           </w:r>
@@ -7828,14 +7751,14 @@
           <w:pPr>
             <w:pStyle w:val="Heading3"/>
           </w:pPr>
-          <w:bookmarkStart w:id="40" w:name="_Toc479693411"/>
+          <w:bookmarkStart w:id="39" w:name="_Toc479693411"/>
           <w:r>
             <w:t>Dictionnaire de</w:t>
           </w:r>
           <w:r>
             <w:t xml:space="preserve"> données</w:t>
           </w:r>
-          <w:bookmarkEnd w:id="40"/>
+          <w:bookmarkEnd w:id="39"/>
         </w:p>
         <w:p>
           <w:r>
@@ -7882,6 +7805,7 @@
               <w:b/>
             </w:rPr>
           </w:pPr>
+          <w:proofErr w:type="gramStart"/>
           <w:r>
             <w:rPr>
               <w:b/>
@@ -7894,6 +7818,7 @@
             </w:rPr>
             <w:t>dShoot</w:t>
           </w:r>
+          <w:proofErr w:type="gramEnd"/>
         </w:p>
         <w:p>
           <w:pPr>
@@ -7915,6 +7840,7 @@
               <w:b/>
             </w:rPr>
           </w:pPr>
+          <w:proofErr w:type="gramStart"/>
           <w:r>
             <w:rPr>
               <w:b/>
@@ -7925,7 +7851,14 @@
             <w:rPr>
               <w:b/>
             </w:rPr>
-            <w:t>ateShoot, des</w:t>
+            <w:t>ateShoot</w:t>
+          </w:r>
+          <w:proofErr w:type="gramEnd"/>
+          <w:r>
+            <w:rPr>
+              <w:b/>
+            </w:rPr>
+            <w:t>, des</w:t>
           </w:r>
           <w:r>
             <w:rPr>
@@ -7975,11 +7908,19 @@
               <w:b/>
             </w:rPr>
           </w:pPr>
+          <w:proofErr w:type="gramStart"/>
           <w:r>
             <w:rPr>
               <w:b/>
             </w:rPr>
-            <w:t>nbEnds, nbArrowsByEnd</w:t>
+            <w:t>nbEnds</w:t>
+          </w:r>
+          <w:proofErr w:type="gramEnd"/>
+          <w:r>
+            <w:rPr>
+              <w:b/>
+            </w:rPr>
+            <w:t>, nbArrowsByEnd</w:t>
           </w:r>
         </w:p>
         <w:p>
@@ -7991,7 +7932,15 @@
             <w:t>L’API</w:t>
           </w:r>
           <w:r>
-            <w:t xml:space="preserve"> chargera automatiquement suivant le type du Shoot, sauf si le type est « Training » auquel cas ce sera à l’utilisateur de choisir ses chiffres</w:t>
+            <w:t xml:space="preserve"> chargera automatiquement suivant le type du Shoot, sauf si le type est « Training » auquel cas </w:t>
+          </w:r>
+          <w:proofErr w:type="gramStart"/>
+          <w:r>
+            <w:t>ce</w:t>
+          </w:r>
+          <w:proofErr w:type="gramEnd"/>
+          <w:r>
+            <w:t xml:space="preserve"> sera à l’utilisateur de choisir ses chiffres</w:t>
           </w:r>
         </w:p>
         <w:p>
@@ -8005,12 +7954,15 @@
               <w:b/>
             </w:rPr>
           </w:pPr>
+          <w:proofErr w:type="gramStart"/>
           <w:r>
             <w:rPr>
               <w:b/>
             </w:rPr>
+            <w:lastRenderedPageBreak/>
             <w:t>fkType</w:t>
           </w:r>
+          <w:proofErr w:type="gramEnd"/>
         </w:p>
         <w:p>
           <w:pPr>
@@ -8035,13 +7987,14 @@
               <w:b/>
             </w:rPr>
           </w:pPr>
+          <w:proofErr w:type="gramStart"/>
           <w:r>
             <w:rPr>
               <w:b/>
             </w:rPr>
-            <w:lastRenderedPageBreak/>
             <w:t>fkLocation</w:t>
           </w:r>
+          <w:proofErr w:type="gramEnd"/>
         </w:p>
         <w:p>
           <w:pPr>
@@ -8072,12 +8025,14 @@
               <w:b/>
             </w:rPr>
           </w:pPr>
+          <w:proofErr w:type="gramStart"/>
           <w:r>
             <w:rPr>
               <w:b/>
             </w:rPr>
             <w:t>fkUser</w:t>
           </w:r>
+          <w:proofErr w:type="gramEnd"/>
         </w:p>
         <w:p>
           <w:pPr>
@@ -8099,12 +8054,14 @@
               <w:b/>
             </w:rPr>
           </w:pPr>
+          <w:proofErr w:type="gramStart"/>
           <w:r>
             <w:rPr>
               <w:b/>
             </w:rPr>
             <w:t>finished</w:t>
           </w:r>
+          <w:proofErr w:type="gramEnd"/>
         </w:p>
         <w:p>
           <w:pPr>
@@ -8183,12 +8140,14 @@
               <w:b/>
             </w:rPr>
           </w:pPr>
+          <w:proofErr w:type="gramStart"/>
           <w:r>
             <w:rPr>
               <w:b/>
             </w:rPr>
             <w:t>idType</w:t>
           </w:r>
+          <w:proofErr w:type="gramEnd"/>
         </w:p>
         <w:p>
           <w:pPr>
@@ -8210,12 +8169,14 @@
               <w:b/>
             </w:rPr>
           </w:pPr>
+          <w:proofErr w:type="gramStart"/>
           <w:r>
             <w:rPr>
               <w:b/>
             </w:rPr>
             <w:t>name</w:t>
           </w:r>
+          <w:proofErr w:type="gramEnd"/>
         </w:p>
         <w:p>
           <w:pPr>
@@ -8272,6 +8233,7 @@
               <w:b/>
             </w:rPr>
           </w:pPr>
+          <w:proofErr w:type="gramStart"/>
           <w:r>
             <w:rPr>
               <w:b/>
@@ -8284,6 +8246,7 @@
             </w:rPr>
             <w:t>dLocation</w:t>
           </w:r>
+          <w:proofErr w:type="gramEnd"/>
         </w:p>
         <w:p>
           <w:pPr>
@@ -8311,19 +8274,19 @@
             </w:rPr>
             <w:t xml:space="preserve">latitude, </w:t>
           </w:r>
-          <w:commentRangeStart w:id="41"/>
+          <w:commentRangeStart w:id="40"/>
           <w:r>
             <w:rPr>
               <w:b/>
             </w:rPr>
             <w:t>longitude</w:t>
           </w:r>
-          <w:commentRangeEnd w:id="41"/>
+          <w:commentRangeEnd w:id="40"/>
           <w:r>
             <w:rPr>
               <w:rStyle w:val="CommentReference"/>
             </w:rPr>
-            <w:commentReference w:id="41"/>
+            <w:commentReference w:id="40"/>
           </w:r>
         </w:p>
         <w:p>
@@ -8390,6 +8353,7 @@
               <w:b/>
             </w:rPr>
           </w:pPr>
+          <w:proofErr w:type="gramStart"/>
           <w:r>
             <w:rPr>
               <w:b/>
@@ -8402,6 +8366,7 @@
             </w:rPr>
             <w:t>dEnd</w:t>
           </w:r>
+          <w:proofErr w:type="gramEnd"/>
         </w:p>
         <w:p>
           <w:pPr>
@@ -8423,6 +8388,7 @@
               <w:b/>
             </w:rPr>
           </w:pPr>
+          <w:proofErr w:type="gramStart"/>
           <w:r>
             <w:rPr>
               <w:b/>
@@ -8435,6 +8401,7 @@
             </w:rPr>
             <w:t>kShoot</w:t>
           </w:r>
+          <w:proofErr w:type="gramEnd"/>
         </w:p>
         <w:p>
           <w:pPr>
@@ -8485,9 +8452,11 @@
               <w:numId w:val="31"/>
             </w:numPr>
           </w:pPr>
+          <w:proofErr w:type="gramStart"/>
           <w:r>
             <w:t>idArrow</w:t>
           </w:r>
+          <w:proofErr w:type="gramEnd"/>
         </w:p>
         <w:p>
           <w:pPr>
@@ -8497,8 +8466,13 @@
               <w:numId w:val="31"/>
             </w:numPr>
           </w:pPr>
-          <w:r>
-            <w:t>posX, posY, point</w:t>
+          <w:proofErr w:type="gramStart"/>
+          <w:r>
+            <w:t>posX</w:t>
+          </w:r>
+          <w:proofErr w:type="gramEnd"/>
+          <w:r>
+            <w:t>, posY, point</w:t>
           </w:r>
         </w:p>
         <w:p>
@@ -8518,9 +8492,11 @@
               <w:numId w:val="31"/>
             </w:numPr>
           </w:pPr>
+          <w:proofErr w:type="gramStart"/>
           <w:r>
             <w:t>fkEnd</w:t>
           </w:r>
+          <w:proofErr w:type="gramEnd"/>
         </w:p>
         <w:p>
           <w:pPr>
@@ -8568,12 +8544,14 @@
               <w:b/>
             </w:rPr>
           </w:pPr>
+          <w:proofErr w:type="gramStart"/>
           <w:r>
             <w:rPr>
               <w:b/>
             </w:rPr>
             <w:t>idUser</w:t>
           </w:r>
+          <w:proofErr w:type="gramEnd"/>
         </w:p>
         <w:p>
           <w:pPr>
@@ -8584,6 +8562,7 @@
             </w:rPr>
           </w:pPr>
           <w:r>
+            <w:lastRenderedPageBreak/>
             <w:t xml:space="preserve">Id unique attribué par </w:t>
           </w:r>
           <w:r>
@@ -8605,13 +8584,29 @@
             <w:t>pour l’user utilisant cette application</w:t>
           </w:r>
           <w:r>
-            <w:t xml:space="preserve">, je m’en sers afin d’identifier les utilisateurs, lors de l’entrée dans la DB l’ID est « salté » avec </w:t>
-          </w:r>
+            <w:t>, je m’en sers afin d’identifier les utilisateurs, lors de l’entrée dans la DB l’ID est « </w:t>
+          </w:r>
+          <w:proofErr w:type="spellStart"/>
+          <w:r>
+            <w:t>salté</w:t>
+          </w:r>
+          <w:proofErr w:type="spellEnd"/>
+          <w:r>
+            <w:t xml:space="preserve"> » avec </w:t>
+          </w:r>
+          <w:proofErr w:type="spellStart"/>
           <w:r>
             <w:rPr>
               <w:i/>
             </w:rPr>
-            <w:t>facebook_</w:t>
+            <w:t>facebook</w:t>
+          </w:r>
+          <w:proofErr w:type="spellEnd"/>
+          <w:r>
+            <w:rPr>
+              <w:i/>
+            </w:rPr>
+            <w:t>_</w:t>
           </w:r>
         </w:p>
         <w:p>
@@ -8625,12 +8620,19 @@
               <w:b/>
             </w:rPr>
           </w:pPr>
+          <w:proofErr w:type="gramStart"/>
           <w:r>
             <w:rPr>
               <w:b/>
             </w:rPr>
-            <w:lastRenderedPageBreak/>
-            <w:t>firstname, lastname, email</w:t>
+            <w:t>firstname</w:t>
+          </w:r>
+          <w:proofErr w:type="gramEnd"/>
+          <w:r>
+            <w:rPr>
+              <w:b/>
+            </w:rPr>
+            <w:t>, lastname, email</w:t>
           </w:r>
         </w:p>
         <w:p>
@@ -8653,12 +8655,14 @@
               <w:b/>
             </w:rPr>
           </w:pPr>
+          <w:proofErr w:type="gramStart"/>
           <w:r>
             <w:rPr>
               <w:b/>
             </w:rPr>
             <w:t>isAdmin</w:t>
           </w:r>
+          <w:proofErr w:type="gramEnd"/>
         </w:p>
         <w:p>
           <w:pPr>
@@ -8680,16 +8684,24 @@
               <w:b/>
             </w:rPr>
           </w:pPr>
+          <w:proofErr w:type="gramStart"/>
           <w:r>
             <w:rPr>
               <w:b/>
             </w:rPr>
-            <w:t>has_Group</w:t>
-          </w:r>
+            <w:t>has</w:t>
+          </w:r>
+          <w:proofErr w:type="gramEnd"/>
           <w:r>
             <w:rPr>
               <w:b/>
             </w:rPr>
+            <w:t>_Group</w:t>
+          </w:r>
+          <w:r>
+            <w:rPr>
+              <w:b/>
+            </w:rPr>
             <w:t xml:space="preserve">, </w:t>
           </w:r>
           <w:r>
@@ -8723,13 +8735,13 @@
           <w:pPr>
             <w:pStyle w:val="Heading2"/>
           </w:pPr>
-          <w:bookmarkStart w:id="42" w:name="_Ref479062987"/>
-          <w:bookmarkStart w:id="43" w:name="_Toc479693412"/>
+          <w:bookmarkStart w:id="41" w:name="_Ref479062987"/>
+          <w:bookmarkStart w:id="42" w:name="_Toc479693412"/>
           <w:r>
             <w:t>API</w:t>
           </w:r>
+          <w:bookmarkEnd w:id="41"/>
           <w:bookmarkEnd w:id="42"/>
-          <w:bookmarkEnd w:id="43"/>
         </w:p>
         <w:p>
           <w:pPr>
@@ -8801,11 +8813,11 @@
           <w:pPr>
             <w:pStyle w:val="Heading2"/>
           </w:pPr>
-          <w:bookmarkStart w:id="44" w:name="_Toc479693413"/>
+          <w:bookmarkStart w:id="43" w:name="_Toc479693413"/>
           <w:r>
             <w:t>Outils et ressources</w:t>
           </w:r>
-          <w:bookmarkEnd w:id="44"/>
+          <w:bookmarkEnd w:id="43"/>
         </w:p>
         <w:p>
           <w:pPr>
@@ -8814,30 +8826,30 @@
               <w:lang w:eastAsia="fr-CH"/>
             </w:rPr>
           </w:pPr>
-          <w:bookmarkStart w:id="45" w:name="_Toc479693414"/>
+          <w:bookmarkStart w:id="44" w:name="_Toc479693414"/>
           <w:r>
             <w:rPr>
               <w:lang w:eastAsia="fr-CH"/>
             </w:rPr>
             <w:t xml:space="preserve">Vue </w:t>
           </w:r>
-          <w:commentRangeStart w:id="46"/>
+          <w:commentRangeStart w:id="45"/>
           <w:r>
             <w:rPr>
               <w:lang w:eastAsia="fr-CH"/>
             </w:rPr>
             <w:t>JS</w:t>
           </w:r>
-          <w:commentRangeEnd w:id="46"/>
+          <w:commentRangeEnd w:id="45"/>
           <w:r>
             <w:rPr>
               <w:rStyle w:val="CommentReference"/>
               <w:rFonts w:asciiTheme="minorHAnsi" w:eastAsiaTheme="minorEastAsia" w:hAnsiTheme="minorHAnsi" w:cstheme="minorBidi"/>
               <w:color w:val="auto"/>
             </w:rPr>
-            <w:commentReference w:id="46"/>
-          </w:r>
-          <w:bookmarkEnd w:id="45"/>
+            <w:commentReference w:id="45"/>
+          </w:r>
+          <w:bookmarkEnd w:id="44"/>
         </w:p>
         <w:p>
           <w:pPr>
@@ -8875,14 +8887,14 @@
               <w:lang w:eastAsia="fr-CH"/>
             </w:rPr>
           </w:pPr>
-          <w:bookmarkStart w:id="47" w:name="_Toc479693415"/>
+          <w:bookmarkStart w:id="46" w:name="_Toc479693415"/>
           <w:r>
             <w:rPr>
               <w:lang w:eastAsia="fr-CH"/>
             </w:rPr>
             <w:t>VueX</w:t>
           </w:r>
-          <w:bookmarkEnd w:id="47"/>
+          <w:bookmarkEnd w:id="46"/>
         </w:p>
         <w:p>
           <w:pPr>
@@ -8920,7 +8932,7 @@
               <w:lang w:eastAsia="fr-CH"/>
             </w:rPr>
           </w:pPr>
-          <w:bookmarkStart w:id="48" w:name="_Toc479693416"/>
+          <w:bookmarkStart w:id="47" w:name="_Toc479693416"/>
           <w:r>
             <w:rPr>
               <w:lang w:eastAsia="fr-CH"/>
@@ -8939,7 +8951,7 @@
             </w:rPr>
             <w:t>portJS</w:t>
           </w:r>
-          <w:bookmarkEnd w:id="48"/>
+          <w:bookmarkEnd w:id="47"/>
         </w:p>
         <w:p>
           <w:pPr>
@@ -8989,17 +9001,17 @@
               <w:i/>
             </w:rPr>
           </w:pPr>
-          <w:bookmarkStart w:id="49" w:name="_Toc25553315"/>
-          <w:bookmarkStart w:id="50" w:name="_Toc71691020"/>
-          <w:bookmarkStart w:id="51" w:name="_Toc279067815"/>
-          <w:bookmarkStart w:id="52" w:name="_Toc479693417"/>
+          <w:bookmarkStart w:id="48" w:name="_Toc25553315"/>
+          <w:bookmarkStart w:id="49" w:name="_Toc71691020"/>
+          <w:bookmarkStart w:id="50" w:name="_Toc279067815"/>
+          <w:bookmarkStart w:id="51" w:name="_Toc479693417"/>
           <w:r>
             <w:t>Historique</w:t>
           </w:r>
+          <w:bookmarkEnd w:id="48"/>
           <w:bookmarkEnd w:id="49"/>
           <w:bookmarkEnd w:id="50"/>
           <w:bookmarkEnd w:id="51"/>
-          <w:bookmarkEnd w:id="52"/>
         </w:p>
         <w:p>
           <w:pPr>
@@ -9119,9 +9131,9 @@
           <w:pPr>
             <w:pStyle w:val="Heading1"/>
           </w:pPr>
-          <w:bookmarkStart w:id="53" w:name="_Toc71703259"/>
-          <w:bookmarkStart w:id="54" w:name="_Toc279067816"/>
-          <w:bookmarkStart w:id="55" w:name="_Toc479693418"/>
+          <w:bookmarkStart w:id="52" w:name="_Toc71703259"/>
+          <w:bookmarkStart w:id="53" w:name="_Toc279067816"/>
+          <w:bookmarkStart w:id="54" w:name="_Toc479693418"/>
           <w:r>
             <w:lastRenderedPageBreak/>
             <w:t xml:space="preserve">Dossier de </w:t>
@@ -9129,59 +9141,59 @@
           <w:r>
             <w:t>R</w:t>
           </w:r>
+          <w:bookmarkEnd w:id="52"/>
+          <w:r>
+            <w:t>éalisation</w:t>
+          </w:r>
+          <w:bookmarkStart w:id="55" w:name="_Toc25553318"/>
           <w:bookmarkEnd w:id="53"/>
-          <w:r>
-            <w:t>éalisation</w:t>
-          </w:r>
-          <w:bookmarkStart w:id="56" w:name="_Toc25553318"/>
           <w:bookmarkEnd w:id="54"/>
+        </w:p>
+        <w:p>
+          <w:pPr>
+            <w:pStyle w:val="Heading2"/>
+          </w:pPr>
+          <w:bookmarkStart w:id="56" w:name="_Toc479693419"/>
           <w:bookmarkEnd w:id="55"/>
+          <w:r>
+            <w:t>Mise en place du projet</w:t>
+          </w:r>
+          <w:bookmarkEnd w:id="56"/>
+        </w:p>
+        <w:p>
+          <w:r>
+            <w:t xml:space="preserve">Explications : </w:t>
+          </w:r>
+          <w:r>
+            <w:t>Vue init – Vue CLI</w:t>
+          </w:r>
+        </w:p>
+        <w:p>
+          <w:r>
+            <w:t xml:space="preserve">Choix du </w:t>
+          </w:r>
+          <w:r>
+            <w:t>boiler plate</w:t>
+          </w:r>
+          <w:r>
+            <w:t xml:space="preserve">, « webpack » </w:t>
+          </w:r>
+          <w:r>
+            <w:sym w:font="Wingdings" w:char="F0E0"/>
+          </w:r>
+          <w:r>
+            <w:t xml:space="preserve"> Pourquoi Webpack et qu’est-ce que c’est en bref</w:t>
+          </w:r>
         </w:p>
         <w:p>
           <w:pPr>
             <w:pStyle w:val="Heading2"/>
           </w:pPr>
-          <w:bookmarkStart w:id="57" w:name="_Toc479693419"/>
-          <w:bookmarkEnd w:id="56"/>
-          <w:r>
-            <w:t>Mise en place du projet</w:t>
+          <w:bookmarkStart w:id="57" w:name="_Toc479693420"/>
+          <w:r>
+            <w:t>Organisation des tâches pour la réalisation</w:t>
           </w:r>
           <w:bookmarkEnd w:id="57"/>
-        </w:p>
-        <w:p>
-          <w:r>
-            <w:t xml:space="preserve">Explications : </w:t>
-          </w:r>
-          <w:r>
-            <w:t>Vue init – Vue CLI</w:t>
-          </w:r>
-        </w:p>
-        <w:p>
-          <w:r>
-            <w:t xml:space="preserve">Choix du </w:t>
-          </w:r>
-          <w:r>
-            <w:t>boiler plate</w:t>
-          </w:r>
-          <w:r>
-            <w:t xml:space="preserve">, « webpack » </w:t>
-          </w:r>
-          <w:r>
-            <w:sym w:font="Wingdings" w:char="F0E0"/>
-          </w:r>
-          <w:r>
-            <w:t xml:space="preserve"> Pourquoi Webpack et qu’est-ce que c’est en bref</w:t>
-          </w:r>
-        </w:p>
-        <w:p>
-          <w:pPr>
-            <w:pStyle w:val="Heading2"/>
-          </w:pPr>
-          <w:bookmarkStart w:id="58" w:name="_Toc479693420"/>
-          <w:r>
-            <w:t>Organisation des tâches pour la réalisation</w:t>
-          </w:r>
-          <w:bookmarkEnd w:id="58"/>
         </w:p>
         <w:p>
           <w:r>
@@ -9258,27 +9270,27 @@
           <w:pPr>
             <w:pStyle w:val="Heading2"/>
           </w:pPr>
-          <w:bookmarkStart w:id="59" w:name="_Toc479693421"/>
+          <w:bookmarkStart w:id="58" w:name="_Toc479693421"/>
           <w:r>
             <w:t>Menu et thème</w:t>
           </w:r>
+          <w:bookmarkEnd w:id="58"/>
+        </w:p>
+        <w:p>
+          <w:pPr>
+            <w:pStyle w:val="Heading3"/>
+            <w:rPr>
+              <w:lang w:eastAsia="fr-CH"/>
+            </w:rPr>
+          </w:pPr>
+          <w:bookmarkStart w:id="59" w:name="_Toc479693422"/>
+          <w:r>
+            <w:rPr>
+              <w:lang w:eastAsia="fr-CH"/>
+            </w:rPr>
+            <w:t>Menu dynamique</w:t>
+          </w:r>
           <w:bookmarkEnd w:id="59"/>
-        </w:p>
-        <w:p>
-          <w:pPr>
-            <w:pStyle w:val="Heading3"/>
-            <w:rPr>
-              <w:lang w:eastAsia="fr-CH"/>
-            </w:rPr>
-          </w:pPr>
-          <w:bookmarkStart w:id="60" w:name="_Toc479693422"/>
-          <w:r>
-            <w:rPr>
-              <w:lang w:eastAsia="fr-CH"/>
-            </w:rPr>
-            <w:t>Menu dynamique</w:t>
-          </w:r>
-          <w:bookmarkEnd w:id="60"/>
         </w:p>
         <w:p>
           <w:pPr>
@@ -9339,27 +9351,14 @@
                                 <w:r>
                                   <w:t xml:space="preserve">Figure </w:t>
                                 </w:r>
-                                <w:r>
-                                  <w:fldChar w:fldCharType="begin"/>
-                                </w:r>
-                                <w:r>
-                                  <w:instrText xml:space="preserve"> SEQ Figure \* ARABIC </w:instrText>
-                                </w:r>
-                                <w:r>
-                                  <w:fldChar w:fldCharType="separate"/>
-                                </w:r>
-                                <w:r>
-                                  <w:rPr>
-                                    <w:noProof/>
-                                  </w:rPr>
-                                  <w:t>3</w:t>
-                                </w:r>
-                                <w:r>
-                                  <w:rPr>
-                                    <w:noProof/>
-                                  </w:rPr>
-                                  <w:fldChar w:fldCharType="end"/>
-                                </w:r>
+                                <w:fldSimple w:instr=" SEQ Figure \* ARABIC ">
+                                  <w:r>
+                                    <w:rPr>
+                                      <w:noProof/>
+                                    </w:rPr>
+                                    <w:t>3</w:t>
+                                  </w:r>
+                                </w:fldSimple>
                                 <w:r>
                                   <w:t xml:space="preserve"> Menu en "Archers" v1</w:t>
                                 </w:r>
@@ -9394,27 +9393,14 @@
                           <w:r>
                             <w:t xml:space="preserve">Figure </w:t>
                           </w:r>
-                          <w:r>
-                            <w:fldChar w:fldCharType="begin"/>
-                          </w:r>
-                          <w:r>
-                            <w:instrText xml:space="preserve"> SEQ Figure \* ARABIC </w:instrText>
-                          </w:r>
-                          <w:r>
-                            <w:fldChar w:fldCharType="separate"/>
-                          </w:r>
-                          <w:r>
-                            <w:rPr>
-                              <w:noProof/>
-                            </w:rPr>
-                            <w:t>3</w:t>
-                          </w:r>
-                          <w:r>
-                            <w:rPr>
-                              <w:noProof/>
-                            </w:rPr>
-                            <w:fldChar w:fldCharType="end"/>
-                          </w:r>
+                          <w:fldSimple w:instr=" SEQ Figure \* ARABIC ">
+                            <w:r>
+                              <w:rPr>
+                                <w:noProof/>
+                              </w:rPr>
+                              <w:t>3</w:t>
+                            </w:r>
+                          </w:fldSimple>
                           <w:r>
                             <w:t xml:space="preserve"> Menu en "Archers" v1</w:t>
                           </w:r>
@@ -9541,27 +9527,14 @@
                                 <w:r>
                                   <w:t xml:space="preserve">Figure </w:t>
                                 </w:r>
-                                <w:r>
-                                  <w:fldChar w:fldCharType="begin"/>
-                                </w:r>
-                                <w:r>
-                                  <w:instrText xml:space="preserve"> SEQ Figure \* ARABIC </w:instrText>
-                                </w:r>
-                                <w:r>
-                                  <w:fldChar w:fldCharType="separate"/>
-                                </w:r>
-                                <w:r>
-                                  <w:rPr>
-                                    <w:noProof/>
-                                  </w:rPr>
-                                  <w:t>4</w:t>
-                                </w:r>
-                                <w:r>
-                                  <w:rPr>
-                                    <w:noProof/>
-                                  </w:rPr>
-                                  <w:fldChar w:fldCharType="end"/>
-                                </w:r>
+                                <w:fldSimple w:instr=" SEQ Figure \* ARABIC ">
+                                  <w:r>
+                                    <w:rPr>
+                                      <w:noProof/>
+                                    </w:rPr>
+                                    <w:t>4</w:t>
+                                  </w:r>
+                                </w:fldSimple>
                                 <w:r>
                                   <w:t xml:space="preserve"> Menu en Anonyme</w:t>
                                 </w:r>
@@ -9596,27 +9569,14 @@
                           <w:r>
                             <w:t xml:space="preserve">Figure </w:t>
                           </w:r>
-                          <w:r>
-                            <w:fldChar w:fldCharType="begin"/>
-                          </w:r>
-                          <w:r>
-                            <w:instrText xml:space="preserve"> SEQ Figure \* ARABIC </w:instrText>
-                          </w:r>
-                          <w:r>
-                            <w:fldChar w:fldCharType="separate"/>
-                          </w:r>
-                          <w:r>
-                            <w:rPr>
-                              <w:noProof/>
-                            </w:rPr>
-                            <w:t>4</w:t>
-                          </w:r>
-                          <w:r>
-                            <w:rPr>
-                              <w:noProof/>
-                            </w:rPr>
-                            <w:fldChar w:fldCharType="end"/>
-                          </w:r>
+                          <w:fldSimple w:instr=" SEQ Figure \* ARABIC ">
+                            <w:r>
+                              <w:rPr>
+                                <w:noProof/>
+                              </w:rPr>
+                              <w:t>4</w:t>
+                            </w:r>
+                          </w:fldSimple>
                           <w:r>
                             <w:t xml:space="preserve"> Menu en Anonyme</w:t>
                           </w:r>
@@ -9711,10 +9671,11 @@
               <w:lang w:eastAsia="fr-CH"/>
             </w:rPr>
           </w:pPr>
-          <w:bookmarkStart w:id="61" w:name="_Toc479693423"/>
+          <w:bookmarkStart w:id="60" w:name="_Toc479693423"/>
           <w:r>
             <w:rPr>
               <w:noProof/>
+              <w:lang w:eastAsia="fr-CH"/>
             </w:rPr>
             <w:lastRenderedPageBreak/>
             <mc:AlternateContent>
@@ -9768,24 +9729,14 @@
                                 <w:r>
                                   <w:t xml:space="preserve">Figure </w:t>
                                 </w:r>
-                                <w:r>
-                                  <w:fldChar w:fldCharType="begin"/>
-                                </w:r>
-                                <w:r>
-                                  <w:instrText xml:space="preserve"> SEQ Figure \* ARABIC </w:instrText>
-                                </w:r>
-                                <w:r>
-                                  <w:fldChar w:fldCharType="separate"/>
-                                </w:r>
-                                <w:r>
-                                  <w:rPr>
-                                    <w:noProof/>
-                                  </w:rPr>
-                                  <w:t>5</w:t>
-                                </w:r>
-                                <w:r>
-                                  <w:fldChar w:fldCharType="end"/>
-                                </w:r>
+                                <w:fldSimple w:instr=" SEQ Figure \* ARABIC ">
+                                  <w:r>
+                                    <w:rPr>
+                                      <w:noProof/>
+                                    </w:rPr>
+                                    <w:t>5</w:t>
+                                  </w:r>
+                                </w:fldSimple>
                                 <w:r>
                                   <w:t xml:space="preserve"> Menu en "Archers" v2</w:t>
                                 </w:r>
@@ -9823,24 +9774,14 @@
                           <w:r>
                             <w:t xml:space="preserve">Figure </w:t>
                           </w:r>
-                          <w:r>
-                            <w:fldChar w:fldCharType="begin"/>
-                          </w:r>
-                          <w:r>
-                            <w:instrText xml:space="preserve"> SEQ Figure \* ARABIC </w:instrText>
-                          </w:r>
-                          <w:r>
-                            <w:fldChar w:fldCharType="separate"/>
-                          </w:r>
-                          <w:r>
-                            <w:rPr>
-                              <w:noProof/>
-                            </w:rPr>
-                            <w:t>5</w:t>
-                          </w:r>
-                          <w:r>
-                            <w:fldChar w:fldCharType="end"/>
-                          </w:r>
+                          <w:fldSimple w:instr=" SEQ Figure \* ARABIC ">
+                            <w:r>
+                              <w:rPr>
+                                <w:noProof/>
+                              </w:rPr>
+                              <w:t>5</w:t>
+                            </w:r>
+                          </w:fldSimple>
                           <w:r>
                             <w:t xml:space="preserve"> Menu en "Archers" v2</w:t>
                           </w:r>
@@ -9856,6 +9797,7 @@
           <w:r>
             <w:rPr>
               <w:noProof/>
+              <w:lang w:eastAsia="fr-CH"/>
             </w:rPr>
             <mc:AlternateContent>
               <mc:Choice Requires="wps">
@@ -9908,24 +9850,14 @@
                                 <w:r>
                                   <w:t xml:space="preserve">Figure </w:t>
                                 </w:r>
-                                <w:r>
-                                  <w:fldChar w:fldCharType="begin"/>
-                                </w:r>
-                                <w:r>
-                                  <w:instrText xml:space="preserve"> SEQ Figure \* ARABIC </w:instrText>
-                                </w:r>
-                                <w:r>
-                                  <w:fldChar w:fldCharType="separate"/>
-                                </w:r>
-                                <w:r>
-                                  <w:rPr>
-                                    <w:noProof/>
-                                  </w:rPr>
-                                  <w:t>6</w:t>
-                                </w:r>
-                                <w:r>
-                                  <w:fldChar w:fldCharType="end"/>
-                                </w:r>
+                                <w:fldSimple w:instr=" SEQ Figure \* ARABIC ">
+                                  <w:r>
+                                    <w:rPr>
+                                      <w:noProof/>
+                                    </w:rPr>
+                                    <w:t>6</w:t>
+                                  </w:r>
+                                </w:fldSimple>
                                 <w:r>
                                   <w:t xml:space="preserve"> Menu en Administrateur</w:t>
                                 </w:r>
@@ -9963,24 +9895,14 @@
                           <w:r>
                             <w:t xml:space="preserve">Figure </w:t>
                           </w:r>
-                          <w:r>
-                            <w:fldChar w:fldCharType="begin"/>
-                          </w:r>
-                          <w:r>
-                            <w:instrText xml:space="preserve"> SEQ Figure \* ARABIC </w:instrText>
-                          </w:r>
-                          <w:r>
-                            <w:fldChar w:fldCharType="separate"/>
-                          </w:r>
-                          <w:r>
-                            <w:rPr>
-                              <w:noProof/>
-                            </w:rPr>
-                            <w:t>6</w:t>
-                          </w:r>
-                          <w:r>
-                            <w:fldChar w:fldCharType="end"/>
-                          </w:r>
+                          <w:fldSimple w:instr=" SEQ Figure \* ARABIC ">
+                            <w:r>
+                              <w:rPr>
+                                <w:noProof/>
+                              </w:rPr>
+                              <w:t>6</w:t>
+                            </w:r>
+                          </w:fldSimple>
                           <w:r>
                             <w:t xml:space="preserve"> Menu en Administrateur</w:t>
                           </w:r>
@@ -10202,7 +10124,7 @@
             </w:rPr>
             <w:t>Barre de Navigation</w:t>
           </w:r>
-          <w:bookmarkEnd w:id="61"/>
+          <w:bookmarkEnd w:id="60"/>
         </w:p>
         <w:p>
           <w:pPr>
@@ -10224,6 +10146,7 @@
           <w:r>
             <w:rPr>
               <w:noProof/>
+              <w:lang w:eastAsia="fr-CH"/>
             </w:rPr>
             <mc:AlternateContent>
               <mc:Choice Requires="wps">
@@ -10273,24 +10196,14 @@
                                 <w:r>
                                   <w:t xml:space="preserve">Figure </w:t>
                                 </w:r>
-                                <w:r>
-                                  <w:fldChar w:fldCharType="begin"/>
-                                </w:r>
-                                <w:r>
-                                  <w:instrText xml:space="preserve"> SEQ Figure \* ARABIC </w:instrText>
-                                </w:r>
-                                <w:r>
-                                  <w:fldChar w:fldCharType="separate"/>
-                                </w:r>
-                                <w:r>
-                                  <w:rPr>
-                                    <w:noProof/>
-                                  </w:rPr>
-                                  <w:t>7</w:t>
-                                </w:r>
-                                <w:r>
-                                  <w:fldChar w:fldCharType="end"/>
-                                </w:r>
+                                <w:fldSimple w:instr=" SEQ Figure \* ARABIC ">
+                                  <w:r>
+                                    <w:rPr>
+                                      <w:noProof/>
+                                    </w:rPr>
+                                    <w:t>7</w:t>
+                                  </w:r>
+                                </w:fldSimple>
                                 <w:r>
                                   <w:t xml:space="preserve"> </w:t>
                                 </w:r>
@@ -10328,24 +10241,14 @@
                           <w:r>
                             <w:t xml:space="preserve">Figure </w:t>
                           </w:r>
-                          <w:r>
-                            <w:fldChar w:fldCharType="begin"/>
-                          </w:r>
-                          <w:r>
-                            <w:instrText xml:space="preserve"> SEQ Figure \* ARABIC </w:instrText>
-                          </w:r>
-                          <w:r>
-                            <w:fldChar w:fldCharType="separate"/>
-                          </w:r>
-                          <w:r>
-                            <w:rPr>
-                              <w:noProof/>
-                            </w:rPr>
-                            <w:t>7</w:t>
-                          </w:r>
-                          <w:r>
-                            <w:fldChar w:fldCharType="end"/>
-                          </w:r>
+                          <w:fldSimple w:instr=" SEQ Figure \* ARABIC ">
+                            <w:r>
+                              <w:rPr>
+                                <w:noProof/>
+                              </w:rPr>
+                              <w:t>7</w:t>
+                            </w:r>
+                          </w:fldSimple>
                           <w:r>
                             <w:t xml:space="preserve"> </w:t>
                           </w:r>
@@ -10471,24 +10374,14 @@
           <w:r>
             <w:t xml:space="preserve">Figure </w:t>
           </w:r>
-          <w:r>
-            <w:fldChar w:fldCharType="begin"/>
-          </w:r>
-          <w:r>
-            <w:instrText xml:space="preserve"> SEQ Figure \* ARABIC </w:instrText>
-          </w:r>
-          <w:r>
-            <w:fldChar w:fldCharType="separate"/>
-          </w:r>
-          <w:r>
-            <w:rPr>
-              <w:noProof/>
-            </w:rPr>
-            <w:t>8</w:t>
-          </w:r>
-          <w:r>
-            <w:fldChar w:fldCharType="end"/>
-          </w:r>
+          <w:fldSimple w:instr=" SEQ Figure \* ARABIC ">
+            <w:r>
+              <w:rPr>
+                <w:noProof/>
+              </w:rPr>
+              <w:t>8</w:t>
+            </w:r>
+          </w:fldSimple>
           <w:r>
             <w:t xml:space="preserve"> Barre de navigation "Authentifiés mobile"</w:t>
           </w:r>
@@ -10579,24 +10472,14 @@
           <w:r>
             <w:t xml:space="preserve">Figure </w:t>
           </w:r>
-          <w:r>
-            <w:fldChar w:fldCharType="begin"/>
-          </w:r>
-          <w:r>
-            <w:instrText xml:space="preserve"> SEQ Figure \* ARABIC </w:instrText>
-          </w:r>
-          <w:r>
-            <w:fldChar w:fldCharType="separate"/>
-          </w:r>
-          <w:r>
-            <w:rPr>
-              <w:noProof/>
-            </w:rPr>
-            <w:t>9</w:t>
-          </w:r>
-          <w:r>
-            <w:fldChar w:fldCharType="end"/>
-          </w:r>
+          <w:fldSimple w:instr=" SEQ Figure \* ARABIC ">
+            <w:r>
+              <w:rPr>
+                <w:noProof/>
+              </w:rPr>
+              <w:t>9</w:t>
+            </w:r>
+          </w:fldSimple>
           <w:r>
             <w:t xml:space="preserve"> Barre de navigation en desktop</w:t>
           </w:r>
@@ -10621,14 +10504,14 @@
               <w:lang w:eastAsia="fr-CH"/>
             </w:rPr>
           </w:pPr>
-          <w:bookmarkStart w:id="62" w:name="_Toc479693424"/>
+          <w:bookmarkStart w:id="61" w:name="_Toc479693424"/>
           <w:r>
             <w:rPr>
               <w:lang w:eastAsia="fr-CH"/>
             </w:rPr>
             <w:t>Thème</w:t>
           </w:r>
-          <w:bookmarkEnd w:id="62"/>
+          <w:bookmarkEnd w:id="61"/>
         </w:p>
         <w:p>
           <w:pPr>
@@ -10703,6 +10586,7 @@
               <w:noProof/>
               <w:lang w:eastAsia="fr-CH"/>
             </w:rPr>
+            <w:lastRenderedPageBreak/>
             <w:drawing>
               <wp:inline distT="0" distB="0" distL="0" distR="0" wp14:anchorId="74D5EABB" wp14:editId="7BBA31A3">
                 <wp:extent cx="680313" cy="680313"/>
@@ -10772,7 +10656,6 @@
             <w:rPr>
               <w:lang w:eastAsia="fr-CH"/>
             </w:rPr>
-            <w:lastRenderedPageBreak/>
             <w:t>Exemple</w:t>
           </w:r>
         </w:p>
@@ -10854,27 +10737,14 @@
           <w:r>
             <w:t xml:space="preserve">Figure </w:t>
           </w:r>
-          <w:r>
-            <w:fldChar w:fldCharType="begin"/>
-          </w:r>
-          <w:r>
-            <w:instrText xml:space="preserve"> SEQ Figure \* ARABIC </w:instrText>
-          </w:r>
-          <w:r>
-            <w:fldChar w:fldCharType="separate"/>
-          </w:r>
-          <w:r>
-            <w:rPr>
-              <w:noProof/>
-            </w:rPr>
-            <w:t>10</w:t>
-          </w:r>
-          <w:r>
-            <w:rPr>
-              <w:noProof/>
-            </w:rPr>
-            <w:fldChar w:fldCharType="end"/>
-          </w:r>
+          <w:fldSimple w:instr=" SEQ Figure \* ARABIC ">
+            <w:r>
+              <w:rPr>
+                <w:noProof/>
+              </w:rPr>
+              <w:t>10</w:t>
+            </w:r>
+          </w:fldSimple>
           <w:r>
             <w:t xml:space="preserve"> Exemple de bouton stylisé</w:t>
           </w:r>
@@ -10883,59 +10753,59 @@
           <w:pPr>
             <w:pStyle w:val="Heading2"/>
           </w:pPr>
-          <w:bookmarkStart w:id="63" w:name="_Toc479693425"/>
+          <w:bookmarkStart w:id="62" w:name="_Toc479693425"/>
           <w:r>
             <w:t>Partie Archers</w:t>
           </w:r>
+          <w:bookmarkEnd w:id="62"/>
+        </w:p>
+        <w:p>
+          <w:pPr>
+            <w:pStyle w:val="Heading3"/>
+            <w:rPr>
+              <w:lang w:eastAsia="fr-CH"/>
+            </w:rPr>
+          </w:pPr>
+          <w:bookmarkStart w:id="63" w:name="_Toc479693426"/>
+          <w:r>
+            <w:rPr>
+              <w:lang w:eastAsia="fr-CH"/>
+            </w:rPr>
+            <w:t>Maquettes</w:t>
+          </w:r>
           <w:bookmarkEnd w:id="63"/>
         </w:p>
         <w:p>
           <w:pPr>
+            <w:rPr>
+              <w:lang w:eastAsia="fr-CH"/>
+            </w:rPr>
+          </w:pPr>
+          <w:r>
+            <w:rPr>
+              <w:lang w:eastAsia="fr-CH"/>
+            </w:rPr>
+            <w:t>Les maquettes ont été faites avant de débuter les Vues et elles sont en Annexes, elles m’ont bien aidées à la représentation des composants que j’allais devoir mettre en place.</w:t>
+          </w:r>
+        </w:p>
+        <w:p>
+          <w:pPr>
             <w:pStyle w:val="Heading3"/>
-            <w:rPr>
-              <w:lang w:eastAsia="fr-CH"/>
-            </w:rPr>
-          </w:pPr>
-          <w:bookmarkStart w:id="64" w:name="_Toc479693426"/>
-          <w:r>
-            <w:rPr>
-              <w:lang w:eastAsia="fr-CH"/>
-            </w:rPr>
-            <w:t>Maquettes</w:t>
+          </w:pPr>
+          <w:bookmarkStart w:id="64" w:name="_Toc479693427"/>
+          <w:r>
+            <w:t>Vue</w:t>
+          </w:r>
+          <w:r>
+            <w:t xml:space="preserve"> « </w:t>
+          </w:r>
+          <w:r>
+            <w:t>Home</w:t>
+          </w:r>
+          <w:r>
+            <w:t> »</w:t>
           </w:r>
           <w:bookmarkEnd w:id="64"/>
-        </w:p>
-        <w:p>
-          <w:pPr>
-            <w:rPr>
-              <w:lang w:eastAsia="fr-CH"/>
-            </w:rPr>
-          </w:pPr>
-          <w:r>
-            <w:rPr>
-              <w:lang w:eastAsia="fr-CH"/>
-            </w:rPr>
-            <w:t>Les maquettes ont été faites avant de débuter les Vues et elles sont en Annexes, elles m’ont bien aidées à la représentation des composants que j’allais devoir mettre en place.</w:t>
-          </w:r>
-        </w:p>
-        <w:p>
-          <w:pPr>
-            <w:pStyle w:val="Heading3"/>
-          </w:pPr>
-          <w:bookmarkStart w:id="65" w:name="_Toc479693427"/>
-          <w:r>
-            <w:t>Vue</w:t>
-          </w:r>
-          <w:r>
-            <w:t xml:space="preserve"> « </w:t>
-          </w:r>
-          <w:r>
-            <w:t>Home</w:t>
-          </w:r>
-          <w:r>
-            <w:t> »</w:t>
-          </w:r>
-          <w:bookmarkEnd w:id="65"/>
         </w:p>
         <w:p>
           <w:pPr>
@@ -10999,27 +10869,14 @@
                                 <w:r>
                                   <w:t xml:space="preserve">Figure </w:t>
                                 </w:r>
-                                <w:r>
-                                  <w:fldChar w:fldCharType="begin"/>
-                                </w:r>
-                                <w:r>
-                                  <w:instrText xml:space="preserve"> SEQ Figure \* ARABIC </w:instrText>
-                                </w:r>
-                                <w:r>
-                                  <w:fldChar w:fldCharType="separate"/>
-                                </w:r>
-                                <w:r>
-                                  <w:rPr>
-                                    <w:noProof/>
-                                  </w:rPr>
-                                  <w:t>11</w:t>
-                                </w:r>
-                                <w:r>
-                                  <w:rPr>
-                                    <w:noProof/>
-                                  </w:rPr>
-                                  <w:fldChar w:fldCharType="end"/>
-                                </w:r>
+                                <w:fldSimple w:instr=" SEQ Figure \* ARABIC ">
+                                  <w:r>
+                                    <w:rPr>
+                                      <w:noProof/>
+                                    </w:rPr>
+                                    <w:t>11</w:t>
+                                  </w:r>
+                                </w:fldSimple>
                                 <w:r>
                                   <w:t xml:space="preserve"> Vue Home</w:t>
                                 </w:r>
@@ -11054,27 +10911,14 @@
                           <w:r>
                             <w:t xml:space="preserve">Figure </w:t>
                           </w:r>
-                          <w:r>
-                            <w:fldChar w:fldCharType="begin"/>
-                          </w:r>
-                          <w:r>
-                            <w:instrText xml:space="preserve"> SEQ Figure \* ARABIC </w:instrText>
-                          </w:r>
-                          <w:r>
-                            <w:fldChar w:fldCharType="separate"/>
-                          </w:r>
-                          <w:r>
-                            <w:rPr>
-                              <w:noProof/>
-                            </w:rPr>
-                            <w:t>11</w:t>
-                          </w:r>
-                          <w:r>
-                            <w:rPr>
-                              <w:noProof/>
-                            </w:rPr>
-                            <w:fldChar w:fldCharType="end"/>
-                          </w:r>
+                          <w:fldSimple w:instr=" SEQ Figure \* ARABIC ">
+                            <w:r>
+                              <w:rPr>
+                                <w:noProof/>
+                              </w:rPr>
+                              <w:t>11</w:t>
+                            </w:r>
+                          </w:fldSimple>
                           <w:r>
                             <w:t xml:space="preserve"> Vue Home</w:t>
                           </w:r>
@@ -11155,6 +10999,7 @@
         </w:p>
         <w:p>
           <w:r>
+            <w:lastRenderedPageBreak/>
             <w:t>L</w:t>
           </w:r>
           <w:r>
@@ -11235,9 +11080,8 @@
           <w:pPr>
             <w:pStyle w:val="Heading3"/>
           </w:pPr>
-          <w:bookmarkStart w:id="66" w:name="_Toc479693428"/>
-          <w:r>
-            <w:lastRenderedPageBreak/>
+          <w:bookmarkStart w:id="65" w:name="_Toc479693428"/>
+          <w:r>
             <w:t>Vue «</w:t>
           </w:r>
           <w:r>
@@ -11252,7 +11096,7 @@
           <w:r>
             <w:t xml:space="preserve"> Home lorsque l’on est authentifié</w:t>
           </w:r>
-          <w:bookmarkEnd w:id="66"/>
+          <w:bookmarkEnd w:id="65"/>
         </w:p>
         <w:p>
           <w:pPr>
@@ -11269,16 +11113,16 @@
           <w:r>
             <w:t xml:space="preserve">La vue Dashboard a pu être discutée avec le client et le sera encore à l’heure où </w:t>
           </w:r>
-          <w:commentRangeStart w:id="67"/>
+          <w:commentRangeStart w:id="66"/>
           <w:r>
             <w:t xml:space="preserve">j’écris </w:t>
           </w:r>
-          <w:commentRangeEnd w:id="67"/>
+          <w:commentRangeEnd w:id="66"/>
           <w:r>
             <w:rPr>
               <w:rStyle w:val="CommentReference"/>
             </w:rPr>
-            <w:commentReference w:id="67"/>
+            <w:commentReference w:id="66"/>
           </w:r>
           <w:r>
             <w:t>ceci.</w:t>
@@ -12151,70 +11995,59 @@
           <w:r>
             <w:t xml:space="preserve">Figure </w:t>
           </w:r>
-          <w:r>
-            <w:fldChar w:fldCharType="begin"/>
-          </w:r>
-          <w:r>
-            <w:instrText xml:space="preserve"> SEQ Figure \* ARABIC </w:instrText>
-          </w:r>
-          <w:r>
-            <w:fldChar w:fldCharType="separate"/>
-          </w:r>
-          <w:r>
-            <w:rPr>
+          <w:fldSimple w:instr=" SEQ Figure \* ARABIC ">
+            <w:r>
+              <w:rPr>
+                <w:noProof/>
+              </w:rPr>
+              <w:t>12</w:t>
+            </w:r>
+          </w:fldSimple>
+          <w:r>
+            <w:t xml:space="preserve"> Vue Dashboard décomposée</w:t>
+          </w:r>
+          <w:r>
+            <w:t xml:space="preserve"> v1</w:t>
+          </w:r>
+        </w:p>
+        <w:p>
+          <w:pPr>
+            <w:pStyle w:val="Heading4"/>
+          </w:pPr>
+          <w:r>
+            <w:t>Description v2</w:t>
+          </w:r>
+        </w:p>
+        <w:p>
+          <w:pPr>
+            <w:rPr>
+              <w:b/>
+            </w:rPr>
+          </w:pPr>
+          <w:r>
+            <w:t>La « V2 » de la vue Dashboard est assez différente, nous avons décidé d’enlever les icônes afin de permettre à l’utilisateur de toucher n’importe où sur la carte afin d’en voir les détails.</w:t>
+          </w:r>
+          <w:r>
+            <w:t xml:space="preserve"> En soi le fonctionnement du Dashboard n’a pas changé plus que cela, c’est la structure des composants internes qui ont changés comme on le verra au long du chapitre </w:t>
+          </w:r>
+          <w:r>
+            <w:rPr>
+              <w:b/>
+            </w:rPr>
+            <w:t xml:space="preserve">en continuant avec la terminaison « v1 » et « v2 » </w:t>
+          </w:r>
+        </w:p>
+        <w:p>
+          <w:pPr>
+            <w:rPr>
+              <w:b/>
+            </w:rPr>
+          </w:pPr>
+          <w:r>
+            <w:rPr>
+              <w:b/>
               <w:noProof/>
-            </w:rPr>
-            <w:t>12</w:t>
-          </w:r>
-          <w:r>
-            <w:rPr>
-              <w:noProof/>
-            </w:rPr>
-            <w:fldChar w:fldCharType="end"/>
-          </w:r>
-          <w:r>
-            <w:t xml:space="preserve"> Vue Dashboard décomposée</w:t>
-          </w:r>
-          <w:r>
-            <w:t xml:space="preserve"> v1</w:t>
-          </w:r>
-        </w:p>
-        <w:p>
-          <w:pPr>
-            <w:pStyle w:val="Heading4"/>
-          </w:pPr>
-          <w:r>
-            <w:t>Description v2</w:t>
-          </w:r>
-        </w:p>
-        <w:p>
-          <w:pPr>
-            <w:rPr>
-              <w:b/>
-            </w:rPr>
-          </w:pPr>
-          <w:r>
-            <w:t>La « V2 » de la vue Dashboard est assez différente, nous avons décidé d’enlever les icônes afin de permettre à l’utilisateur de toucher n’importe où sur la carte afin d’en voir les détails.</w:t>
-          </w:r>
-          <w:r>
-            <w:t xml:space="preserve"> En soi le fonctionnement du Dashboard n’a pas changé plus que cela, c’est la structure des composants internes qui ont changés comme on le verra au long du chapitre </w:t>
-          </w:r>
-          <w:r>
-            <w:rPr>
-              <w:b/>
-            </w:rPr>
-            <w:t xml:space="preserve">en continuant avec la terminaison « v1 » et « v2 » </w:t>
-          </w:r>
-        </w:p>
-        <w:p>
-          <w:pPr>
-            <w:rPr>
-              <w:b/>
-            </w:rPr>
-          </w:pPr>
-          <w:r>
-            <w:rPr>
-              <w:b/>
+              <w:lang w:eastAsia="fr-CH"/>
             </w:rPr>
             <w:lastRenderedPageBreak/>
             <mc:AlternateContent>
@@ -12528,6 +12361,8 @@
           <w:r>
             <w:rPr>
               <w:b/>
+              <w:noProof/>
+              <w:lang w:eastAsia="fr-CH"/>
             </w:rPr>
             <mc:AlternateContent>
               <mc:Choice Requires="wps">
@@ -12747,6 +12582,8 @@
           <w:r>
             <w:rPr>
               <w:b/>
+              <w:noProof/>
+              <w:lang w:eastAsia="fr-CH"/>
             </w:rPr>
             <mc:AlternateContent>
               <mc:Choice Requires="wps">
@@ -12981,6 +12818,8 @@
           <w:r>
             <w:rPr>
               <w:b/>
+              <w:noProof/>
+              <w:lang w:eastAsia="fr-CH"/>
             </w:rPr>
             <mc:AlternateContent>
               <mc:Choice Requires="wps">
@@ -13082,6 +12921,8 @@
           <w:r>
             <w:rPr>
               <w:b/>
+              <w:noProof/>
+              <w:lang w:eastAsia="fr-CH"/>
             </w:rPr>
             <mc:AlternateContent>
               <mc:Choice Requires="wps">
@@ -13124,13 +12965,7 @@
                             <w:txbxContent>
                               <w:p>
                                 <w:r>
-                                  <w:t xml:space="preserve">Composant </w:t>
-                                </w:r>
-                                <w:r>
-                                  <w:t>ShootItem</w:t>
-                                </w:r>
-                                <w:r>
-                                  <w:t>, il récupère les infos passées par le Dashboard</w:t>
+                                  <w:t>Composant ShootItem, il récupère les infos passées par le Dashboard</w:t>
                                 </w:r>
                               </w:p>
                             </w:txbxContent>
@@ -13160,13 +12995,7 @@
                       <w:txbxContent>
                         <w:p>
                           <w:r>
-                            <w:t xml:space="preserve">Composant </w:t>
-                          </w:r>
-                          <w:r>
-                            <w:t>ShootItem</w:t>
-                          </w:r>
-                          <w:r>
-                            <w:t>, il récupère les infos passées par le Dashboard</w:t>
+                            <w:t>Composant ShootItem, il récupère les infos passées par le Dashboard</w:t>
                           </w:r>
                         </w:p>
                       </w:txbxContent>
@@ -13180,6 +13009,8 @@
           <w:r>
             <w:rPr>
               <w:b/>
+              <w:noProof/>
+              <w:lang w:eastAsia="fr-CH"/>
             </w:rPr>
             <mc:AlternateContent>
               <mc:Choice Requires="wps">
@@ -13252,6 +13083,8 @@
           <w:r>
             <w:rPr>
               <w:b/>
+              <w:noProof/>
+              <w:lang w:eastAsia="fr-CH"/>
             </w:rPr>
             <mc:AlternateContent>
               <mc:Choice Requires="wps">
@@ -13329,6 +13162,8 @@
           <w:r>
             <w:rPr>
               <w:b/>
+              <w:noProof/>
+              <w:lang w:eastAsia="fr-CH"/>
             </w:rPr>
             <mc:AlternateContent>
               <mc:Choice Requires="wps">
@@ -13405,6 +13240,8 @@
           <w:r>
             <w:rPr>
               <w:b/>
+              <w:noProof/>
+              <w:lang w:eastAsia="fr-CH"/>
             </w:rPr>
             <mc:AlternateContent>
               <mc:Choice Requires="wps">
@@ -13474,7 +13311,7 @@
               </mc:Fallback>
             </mc:AlternateContent>
           </w:r>
-          <w:commentRangeStart w:id="68"/>
+          <w:commentRangeStart w:id="67"/>
           <w:r>
             <w:rPr>
               <w:noProof/>
@@ -13516,12 +13353,12 @@
               </wp:inline>
             </w:drawing>
           </w:r>
-          <w:commentRangeEnd w:id="68"/>
+          <w:commentRangeEnd w:id="67"/>
           <w:r>
             <w:rPr>
               <w:rStyle w:val="CommentReference"/>
             </w:rPr>
-            <w:commentReference w:id="68"/>
+            <w:commentReference w:id="67"/>
           </w:r>
         </w:p>
         <w:p/>
@@ -14367,14 +14204,23 @@
         <w:p>
           <w:pPr>
             <w:pStyle w:val="Caption"/>
-          </w:pPr>
-          <w:r>
+            <w:rPr>
+              <w:lang w:val="en-US"/>
+            </w:rPr>
+          </w:pPr>
+          <w:r>
+            <w:rPr>
+              <w:lang w:val="en-US"/>
+            </w:rPr>
             <w:t xml:space="preserve">Figure </w:t>
           </w:r>
           <w:r>
             <w:fldChar w:fldCharType="begin"/>
           </w:r>
           <w:r>
+            <w:rPr>
+              <w:lang w:val="en-US"/>
+            </w:rPr>
             <w:instrText xml:space="preserve"> SEQ Figure \* ARABIC </w:instrText>
           </w:r>
           <w:r>
@@ -14383,6 +14229,7 @@
           <w:r>
             <w:rPr>
               <w:noProof/>
+              <w:lang w:val="en-US"/>
             </w:rPr>
             <w:t>13</w:t>
           </w:r>
@@ -14393,18 +14240,53 @@
             <w:fldChar w:fldCharType="end"/>
           </w:r>
           <w:r>
-            <w:t xml:space="preserve"> Composant ShootSummary</w:t>
-          </w:r>
-          <w:r>
+            <w:rPr>
+              <w:lang w:val="en-US"/>
+            </w:rPr>
+            <w:t xml:space="preserve"> </w:t>
+          </w:r>
+          <w:proofErr w:type="spellStart"/>
+          <w:r>
+            <w:rPr>
+              <w:lang w:val="en-US"/>
+            </w:rPr>
+            <w:t>Composant</w:t>
+          </w:r>
+          <w:proofErr w:type="spellEnd"/>
+          <w:r>
+            <w:rPr>
+              <w:lang w:val="en-US"/>
+            </w:rPr>
+            <w:t xml:space="preserve"> ShootSummary</w:t>
+          </w:r>
+          <w:r>
+            <w:rPr>
+              <w:lang w:val="en-US"/>
+            </w:rPr>
             <w:t xml:space="preserve"> v1</w:t>
           </w:r>
         </w:p>
         <w:p>
           <w:pPr>
             <w:pStyle w:val="Heading4"/>
-          </w:pPr>
-          <w:r>
-            <w:t>Composant ShootDetails v1</w:t>
+            <w:rPr>
+              <w:lang w:val="en-US"/>
+            </w:rPr>
+          </w:pPr>
+          <w:proofErr w:type="spellStart"/>
+          <w:r>
+            <w:rPr>
+              <w:lang w:val="en-US"/>
+            </w:rPr>
+            <w:lastRenderedPageBreak/>
+            <w:t>Composant</w:t>
+          </w:r>
+          <w:proofErr w:type="spellEnd"/>
+          <w:r>
+            <w:rPr>
+              <w:lang w:val="en-US"/>
+            </w:rPr>
+            <w:t xml:space="preserve"> ShootDetails v1</w:t>
           </w:r>
         </w:p>
         <w:p>
@@ -14733,7 +14615,7 @@
               </mc:Fallback>
             </mc:AlternateContent>
           </w:r>
-          <w:commentRangeStart w:id="69"/>
+          <w:commentRangeStart w:id="68"/>
           <w:r>
             <w:rPr>
               <w:noProof/>
@@ -14775,12 +14657,12 @@
               </wp:inline>
             </w:drawing>
           </w:r>
-          <w:commentRangeEnd w:id="69"/>
+          <w:commentRangeEnd w:id="68"/>
           <w:r>
             <w:rPr>
               <w:rStyle w:val="CommentReference"/>
             </w:rPr>
-            <w:commentReference w:id="69"/>
+            <w:commentReference w:id="68"/>
           </w:r>
         </w:p>
         <w:p>
@@ -14790,27 +14672,14 @@
           <w:r>
             <w:t xml:space="preserve">Figure </w:t>
           </w:r>
-          <w:r>
-            <w:fldChar w:fldCharType="begin"/>
-          </w:r>
-          <w:r>
-            <w:instrText xml:space="preserve"> SEQ Figure \* ARABIC </w:instrText>
-          </w:r>
-          <w:r>
-            <w:fldChar w:fldCharType="separate"/>
-          </w:r>
-          <w:r>
-            <w:rPr>
-              <w:noProof/>
-            </w:rPr>
-            <w:t>14</w:t>
-          </w:r>
-          <w:r>
-            <w:rPr>
-              <w:noProof/>
-            </w:rPr>
-            <w:fldChar w:fldCharType="end"/>
-          </w:r>
+          <w:fldSimple w:instr=" SEQ Figure \* ARABIC ">
+            <w:r>
+              <w:rPr>
+                <w:noProof/>
+              </w:rPr>
+              <w:t>14</w:t>
+            </w:r>
+          </w:fldSimple>
           <w:r>
             <w:t xml:space="preserve"> Composant ShootSummary et affichage ShootDetails</w:t>
           </w:r>
@@ -14820,7 +14689,6 @@
             <w:pStyle w:val="Heading4"/>
           </w:pPr>
           <w:r>
-            <w:lastRenderedPageBreak/>
             <w:t>Composant ShootItem (v2)</w:t>
           </w:r>
         </w:p>
@@ -14899,6 +14767,7 @@
           <w:r>
             <w:rPr>
               <w:noProof/>
+              <w:lang w:eastAsia="fr-CH"/>
             </w:rPr>
             <mc:AlternateContent>
               <mc:Choice Requires="wps">
@@ -14948,24 +14817,14 @@
                                 <w:r>
                                   <w:t xml:space="preserve">Figure </w:t>
                                 </w:r>
-                                <w:r>
-                                  <w:fldChar w:fldCharType="begin"/>
-                                </w:r>
-                                <w:r>
-                                  <w:instrText xml:space="preserve"> SEQ Figure \* ARABIC </w:instrText>
-                                </w:r>
-                                <w:r>
-                                  <w:fldChar w:fldCharType="separate"/>
-                                </w:r>
-                                <w:r>
-                                  <w:rPr>
-                                    <w:noProof/>
-                                  </w:rPr>
-                                  <w:t>15</w:t>
-                                </w:r>
-                                <w:r>
-                                  <w:fldChar w:fldCharType="end"/>
-                                </w:r>
+                                <w:fldSimple w:instr=" SEQ Figure \* ARABIC ">
+                                  <w:r>
+                                    <w:rPr>
+                                      <w:noProof/>
+                                    </w:rPr>
+                                    <w:t>15</w:t>
+                                  </w:r>
+                                </w:fldSimple>
                                 <w:r>
                                   <w:t xml:space="preserve"> Composant container ShootItem</w:t>
                                 </w:r>
@@ -15000,24 +14859,14 @@
                           <w:r>
                             <w:t xml:space="preserve">Figure </w:t>
                           </w:r>
-                          <w:r>
-                            <w:fldChar w:fldCharType="begin"/>
-                          </w:r>
-                          <w:r>
-                            <w:instrText xml:space="preserve"> SEQ Figure \* ARABIC </w:instrText>
-                          </w:r>
-                          <w:r>
-                            <w:fldChar w:fldCharType="separate"/>
-                          </w:r>
-                          <w:r>
-                            <w:rPr>
-                              <w:noProof/>
-                            </w:rPr>
-                            <w:t>15</w:t>
-                          </w:r>
-                          <w:r>
-                            <w:fldChar w:fldCharType="end"/>
-                          </w:r>
+                          <w:fldSimple w:instr=" SEQ Figure \* ARABIC ">
+                            <w:r>
+                              <w:rPr>
+                                <w:noProof/>
+                              </w:rPr>
+                              <w:t>15</w:t>
+                            </w:r>
+                          </w:fldSimple>
                           <w:r>
                             <w:t xml:space="preserve"> Composant container ShootItem</w:t>
                           </w:r>
@@ -15101,11 +14950,11 @@
           <w:r>
             <w:t xml:space="preserve">Composant ShootDetails </w:t>
           </w:r>
-          <w:commentRangeStart w:id="70"/>
+          <w:commentRangeStart w:id="69"/>
           <w:r>
             <w:t>v2</w:t>
           </w:r>
-          <w:commentRangeEnd w:id="70"/>
+          <w:commentRangeEnd w:id="69"/>
           <w:r>
             <w:rPr>
               <w:rStyle w:val="CommentReference"/>
@@ -15113,21 +14962,140 @@
               <w:b w:val="0"/>
               <w:iCs w:val="0"/>
             </w:rPr>
+            <w:commentReference w:id="69"/>
+          </w:r>
+        </w:p>
+        <w:p>
+          <w:r>
+            <w:t xml:space="preserve">Le composant shootDetails est encore en cours de production mais ne sera pas plus différent que la </w:t>
+          </w:r>
+          <w:r>
+            <w:t>« v1 »</w:t>
+          </w:r>
+          <w:r>
+            <w:t xml:space="preserve"> avec des chiffres à 2 décimales et soit un graphique soit tableau dépendra du temps accordé</w:t>
+          </w:r>
+          <w:r>
+            <w:t>.</w:t>
+          </w:r>
+        </w:p>
+        <w:p>
+          <w:pPr>
+            <w:pStyle w:val="Heading4"/>
+          </w:pPr>
+          <w:r>
+            <w:t>Logique</w:t>
+          </w:r>
+          <w:r>
+            <w:t xml:space="preserve"> – Interaction API Schémas</w:t>
+          </w:r>
+          <w:r>
+            <w:t xml:space="preserve"> v1</w:t>
+          </w:r>
+        </w:p>
+        <w:p>
+          <w:pPr>
+            <w:rPr>
+              <w:i/>
+            </w:rPr>
+          </w:pPr>
+          <w:commentRangeStart w:id="70"/>
+          <w:r>
+            <w:t xml:space="preserve">Ce que fait la Vue Dashboard c’est qu’elle va aller récupérer les shoots de l’utilisateur grâce à l’API (/api/shoots) puis </w:t>
+          </w:r>
+          <w:r>
+            <w:t>elle va boucler en passant en propriétés un shoot à un composant partagés</w:t>
+          </w:r>
+          <w:r>
+            <w:rPr>
+              <w:rStyle w:val="FootnoteReference"/>
+            </w:rPr>
+            <w:footnoteReference w:id="2"/>
+          </w:r>
+          <w:r>
+            <w:rPr>
+              <w:vertAlign w:val="superscript"/>
+            </w:rPr>
+            <w:t xml:space="preserve"> </w:t>
+          </w:r>
+          <w:r>
+            <w:rPr>
+              <w:i/>
+            </w:rPr>
+            <w:t>shootSummary</w:t>
+          </w:r>
+          <w:commentRangeEnd w:id="70"/>
+          <w:r>
+            <w:rPr>
+              <w:rStyle w:val="CommentReference"/>
+            </w:rPr>
             <w:commentReference w:id="70"/>
           </w:r>
-        </w:p>
-        <w:p>
-          <w:r>
-            <w:t xml:space="preserve">Le composant shootDetails est encore en cours de production mais ne sera pas plus différent que la </w:t>
-          </w:r>
-          <w:r>
-            <w:t>« v1 »</w:t>
-          </w:r>
-          <w:r>
-            <w:t xml:space="preserve"> avec des chiffres à 2 décimales et soit un graphique soit tableau dépendra du temps accordé</w:t>
-          </w:r>
-          <w:r>
-            <w:t>.</w:t>
+          <w:r>
+            <w:rPr>
+              <w:i/>
+            </w:rPr>
+            <w:t xml:space="preserve">. </w:t>
+          </w:r>
+        </w:p>
+        <w:p/>
+        <w:p>
+          <w:r>
+            <w:t>Le composant</w:t>
+          </w:r>
+          <w:r>
+            <w:rPr>
+              <w:i/>
+            </w:rPr>
+            <w:t xml:space="preserve"> shootSummary </w:t>
+          </w:r>
+          <w:r>
+            <w:t>appelle à son tour l’API si l’utilisateur désire voir les détails de son Shoot.</w:t>
+          </w:r>
+          <w:r>
+            <w:t xml:space="preserve"> Il va mettre ces détails dans un state de VueX </w:t>
+          </w:r>
+          <w:r>
+            <w:rPr>
+              <w:i/>
+            </w:rPr>
+            <w:t>currentShoot</w:t>
+          </w:r>
+          <w:r>
+            <w:rPr>
+              <w:i/>
+            </w:rPr>
+            <w:t xml:space="preserve"> </w:t>
+          </w:r>
+          <w:r>
+            <w:t>il va afficher un composant partagés</w:t>
+          </w:r>
+          <w:r>
+            <w:rPr>
+              <w:vertAlign w:val="superscript"/>
+            </w:rPr>
+            <w:t>2</w:t>
+          </w:r>
+          <w:r>
+            <w:rPr>
+              <w:vertAlign w:val="superscript"/>
+            </w:rPr>
+            <w:t xml:space="preserve"> </w:t>
+          </w:r>
+          <w:r>
+            <w:rPr>
+              <w:i/>
+            </w:rPr>
+            <w:t>shootDetails</w:t>
+          </w:r>
+          <w:r>
+            <w:rPr>
+              <w:i/>
+            </w:rPr>
+            <w:t xml:space="preserve"> </w:t>
+          </w:r>
+          <w:r>
+            <w:t>qui prend les informations du state VueX et va afficher ses informations supplémentaires de manière simple.</w:t>
           </w:r>
         </w:p>
         <w:p>
@@ -15135,125 +15103,7 @@
             <w:pStyle w:val="Heading4"/>
           </w:pPr>
           <w:r>
-            <w:t>Logique</w:t>
-          </w:r>
-          <w:r>
-            <w:t xml:space="preserve"> – Interaction API Schémas</w:t>
-          </w:r>
-          <w:r>
-            <w:t xml:space="preserve"> v1</w:t>
-          </w:r>
-        </w:p>
-        <w:p>
-          <w:pPr>
-            <w:rPr>
-              <w:i/>
-            </w:rPr>
-          </w:pPr>
-          <w:commentRangeStart w:id="71"/>
-          <w:r>
-            <w:t xml:space="preserve">Ce que fait la Vue Dashboard c’est qu’elle va aller récupérer les shoots de l’utilisateur grâce à l’API (/api/shoots) puis </w:t>
-          </w:r>
-          <w:r>
-            <w:t>elle va boucler en passant en propriétés un shoot à un composant partagés</w:t>
-          </w:r>
-          <w:r>
-            <w:rPr>
-              <w:rStyle w:val="FootnoteReference"/>
-            </w:rPr>
-            <w:footnoteReference w:id="2"/>
-          </w:r>
-          <w:r>
-            <w:rPr>
-              <w:vertAlign w:val="superscript"/>
-            </w:rPr>
-            <w:t xml:space="preserve"> </w:t>
-          </w:r>
-          <w:r>
-            <w:rPr>
-              <w:i/>
-            </w:rPr>
-            <w:t>shootSummary</w:t>
-          </w:r>
-          <w:commentRangeEnd w:id="71"/>
-          <w:r>
-            <w:rPr>
-              <w:rStyle w:val="CommentReference"/>
-            </w:rPr>
-            <w:commentReference w:id="71"/>
-          </w:r>
-          <w:r>
-            <w:rPr>
-              <w:i/>
-            </w:rPr>
-            <w:t xml:space="preserve">. </w:t>
-          </w:r>
-        </w:p>
-        <w:p/>
-        <w:p>
-          <w:r>
-            <w:t>Le composant</w:t>
-          </w:r>
-          <w:r>
-            <w:rPr>
-              <w:i/>
-            </w:rPr>
-            <w:t xml:space="preserve"> shootSummary </w:t>
-          </w:r>
-          <w:r>
-            <w:t>appelle à son tour l’API si l’utilisateur désire voir les détails de son Shoot.</w:t>
-          </w:r>
-          <w:r>
-            <w:t xml:space="preserve"> Il va mettre ces détails dans un state de VueX </w:t>
-          </w:r>
-          <w:r>
-            <w:rPr>
-              <w:i/>
-            </w:rPr>
-            <w:t>currentShoot</w:t>
-          </w:r>
-          <w:r>
-            <w:rPr>
-              <w:i/>
-            </w:rPr>
-            <w:t xml:space="preserve"> </w:t>
-          </w:r>
-          <w:r>
-            <w:t>il va afficher un composant partagés</w:t>
-          </w:r>
-          <w:r>
-            <w:rPr>
-              <w:vertAlign w:val="superscript"/>
-            </w:rPr>
-            <w:t>2</w:t>
-          </w:r>
-          <w:r>
-            <w:rPr>
-              <w:vertAlign w:val="superscript"/>
-            </w:rPr>
-            <w:t xml:space="preserve"> </w:t>
-          </w:r>
-          <w:r>
-            <w:rPr>
-              <w:i/>
-            </w:rPr>
-            <w:t>shootDetails</w:t>
-          </w:r>
-          <w:r>
-            <w:rPr>
-              <w:i/>
-            </w:rPr>
-            <w:t xml:space="preserve"> </w:t>
-          </w:r>
-          <w:r>
-            <w:t>qui prend les informations du state VueX et va afficher ses informations supplémentaires de manière simple.</w:t>
-          </w:r>
-        </w:p>
-        <w:p>
-          <w:pPr>
-            <w:pStyle w:val="Heading4"/>
-          </w:pPr>
-          <w:r>
+            <w:lastRenderedPageBreak/>
             <w:t>Logique – Interaction API Schémas v2</w:t>
           </w:r>
         </w:p>
@@ -15310,92 +15160,82 @@
           <w:r>
             <w:t xml:space="preserve">Figure </w:t>
           </w:r>
-          <w:r>
-            <w:fldChar w:fldCharType="begin"/>
-          </w:r>
-          <w:r>
-            <w:instrText xml:space="preserve"> SEQ Figure \* ARABIC </w:instrText>
-          </w:r>
-          <w:r>
-            <w:fldChar w:fldCharType="separate"/>
-          </w:r>
-          <w:r>
-            <w:rPr>
-              <w:noProof/>
-            </w:rPr>
-            <w:t>16</w:t>
-          </w:r>
-          <w:r>
-            <w:fldChar w:fldCharType="end"/>
-          </w:r>
+          <w:fldSimple w:instr=" SEQ Figure \* ARABIC ">
+            <w:r>
+              <w:rPr>
+                <w:noProof/>
+              </w:rPr>
+              <w:t>16</w:t>
+            </w:r>
+          </w:fldSimple>
           <w:r>
             <w:t xml:space="preserve"> Interaction avec VueX</w:t>
           </w:r>
         </w:p>
         <w:p>
           <w:r>
+            <w:t>L’interaction avec l’API ne se fait que par VueX ainsi l’on sait que si l’on a besoin de quelques informations au sein du frontend on doit demander à VueX (de plus c’est réactif</w:t>
+          </w:r>
+          <w:r>
+            <w:rPr>
+              <w:rStyle w:val="FootnoteReference"/>
+            </w:rPr>
+            <w:footnoteReference w:id="3"/>
+          </w:r>
+          <w:r>
+            <w:t>)</w:t>
+          </w:r>
+        </w:p>
+        <w:p>
+          <w:pPr>
+            <w:pStyle w:val="Heading3"/>
+          </w:pPr>
+          <w:bookmarkStart w:id="71" w:name="_Toc479693429"/>
+          <w:r>
+            <w:t xml:space="preserve">Vue </w:t>
+          </w:r>
+          <w:r>
+            <w:t>« Create Shoot »</w:t>
+          </w:r>
+          <w:bookmarkEnd w:id="71"/>
+        </w:p>
+        <w:p>
+          <w:pPr>
+            <w:pStyle w:val="Heading4"/>
+          </w:pPr>
+          <w:r>
+            <w:t>Description</w:t>
+          </w:r>
+        </w:p>
+        <w:p>
+          <w:r>
+            <w:t>Cette vue va permettre à un utilisateur de débuter un Shoot. Sa route</w:t>
+          </w:r>
+          <w:r>
+            <w:t xml:space="preserve"> (routage des pages en frontend)</w:t>
+          </w:r>
+          <w:r>
+            <w:t xml:space="preserve"> prend un paramètre, car le </w:t>
+          </w:r>
+          <w:r>
+            <w:t>bouton</w:t>
+          </w:r>
+          <w:r>
+            <w:t xml:space="preserve"> « + » du dashboard peut permettre à l’utilisateur de définir quel type de Shoot il veut débuter, ceci afin de</w:t>
+          </w:r>
+          <w:r>
+            <w:t xml:space="preserve"> permettre une facilité d’utilisation </w:t>
+          </w:r>
+          <w:r>
+            <w:t xml:space="preserve">de l’application. </w:t>
+          </w:r>
+        </w:p>
+        <w:p>
+          <w:pPr>
+            <w:pStyle w:val="Heading4"/>
+          </w:pPr>
+          <w:r>
             <w:lastRenderedPageBreak/>
-            <w:t>L’interaction avec l’API ne se fait que par VueX ainsi l’on sait que si l’on a besoin de quelques informations au sein du frontend on doit demander à VueX (de plus c’est réactif</w:t>
-          </w:r>
-          <w:r>
-            <w:rPr>
-              <w:rStyle w:val="FootnoteReference"/>
-            </w:rPr>
-            <w:footnoteReference w:id="3"/>
-          </w:r>
-          <w:r>
-            <w:t>)</w:t>
-          </w:r>
-        </w:p>
-        <w:p>
-          <w:pPr>
-            <w:pStyle w:val="Heading3"/>
-          </w:pPr>
-          <w:bookmarkStart w:id="72" w:name="_Toc479693429"/>
-          <w:r>
-            <w:t xml:space="preserve">Vue </w:t>
-          </w:r>
-          <w:r>
-            <w:t>« Create Shoot »</w:t>
-          </w:r>
-          <w:bookmarkEnd w:id="72"/>
-        </w:p>
-        <w:p>
-          <w:pPr>
-            <w:pStyle w:val="Heading4"/>
-          </w:pPr>
-          <w:r>
-            <w:t>Description</w:t>
-          </w:r>
-        </w:p>
-        <w:p>
-          <w:r>
-            <w:t>Cette vue va permettre à un utilisateur de débuter un Shoot. Sa route</w:t>
-          </w:r>
-          <w:r>
-            <w:t xml:space="preserve"> (routage des pages en frontend)</w:t>
-          </w:r>
-          <w:r>
-            <w:t xml:space="preserve"> prend un paramètre, car le </w:t>
-          </w:r>
-          <w:r>
-            <w:t>bouton</w:t>
-          </w:r>
-          <w:r>
-            <w:t xml:space="preserve"> « + » du dashboard peut permettre à l’utilisateur de définir quel type de Shoot il veut débuter, ceci afin de</w:t>
-          </w:r>
-          <w:r>
-            <w:t xml:space="preserve"> permettre une facilité d’utilisation </w:t>
-          </w:r>
-          <w:r>
-            <w:t xml:space="preserve">de l’application. </w:t>
-          </w:r>
-        </w:p>
-        <w:p>
-          <w:pPr>
-            <w:pStyle w:val="Heading4"/>
-          </w:pPr>
-          <w:r>
             <w:t>ScreenShots</w:t>
           </w:r>
         </w:p>
@@ -15609,7 +15449,12 @@
                             <w:txbxContent>
                               <w:p>
                                 <w:r>
-                                  <w:t>Partie du formulaire dynamique, si l’on change le « type » dans la sélection mets à jour les deux champs en dessous</w:t>
+                                  <w:t xml:space="preserve">Partie du formulaire dynamique, si l’on change le « type » dans la </w:t>
+                                </w:r>
+                                <w:bookmarkStart w:id="72" w:name="_GoBack"/>
+                                <w:bookmarkEnd w:id="72"/>
+                                <w:r>
+                                  <w:t>sélection cela mets à jour les deux champs en dessous</w:t>
                                 </w:r>
                               </w:p>
                             </w:txbxContent>
@@ -15639,7 +15484,12 @@
                       <w:txbxContent>
                         <w:p>
                           <w:r>
-                            <w:t>Partie du formulaire dynamique, si l’on change le « type » dans la sélection mets à jour les deux champs en dessous</w:t>
+                            <w:t xml:space="preserve">Partie du formulaire dynamique, si l’on change le « type » dans la </w:t>
+                          </w:r>
+                          <w:bookmarkStart w:id="73" w:name="_GoBack"/>
+                          <w:bookmarkEnd w:id="73"/>
+                          <w:r>
+                            <w:t>sélection cela mets à jour les deux champs en dessous</w:t>
                           </w:r>
                         </w:p>
                       </w:txbxContent>
@@ -16164,27 +16014,14 @@
           <w:r>
             <w:t xml:space="preserve">Figure </w:t>
           </w:r>
-          <w:r>
-            <w:fldChar w:fldCharType="begin"/>
-          </w:r>
-          <w:r>
-            <w:instrText xml:space="preserve"> SEQ Figure \* ARABIC </w:instrText>
-          </w:r>
-          <w:r>
-            <w:fldChar w:fldCharType="separate"/>
-          </w:r>
-          <w:r>
-            <w:rPr>
-              <w:noProof/>
-            </w:rPr>
-            <w:t>17</w:t>
-          </w:r>
-          <w:r>
-            <w:rPr>
-              <w:noProof/>
-            </w:rPr>
-            <w:fldChar w:fldCharType="end"/>
-          </w:r>
+          <w:fldSimple w:instr=" SEQ Figure \* ARABIC ">
+            <w:r>
+              <w:rPr>
+                <w:noProof/>
+              </w:rPr>
+              <w:t>17</w:t>
+            </w:r>
+          </w:fldSimple>
           <w:r>
             <w:t xml:space="preserve"> Vue CreateShoot</w:t>
           </w:r>
@@ -16214,76 +16051,76 @@
             <w:pStyle w:val="Heading4"/>
           </w:pPr>
           <w:r>
+            <w:t>Interaction API</w:t>
+          </w:r>
+          <w:r>
+            <w:t xml:space="preserve"> - Schémas</w:t>
+          </w:r>
+        </w:p>
+        <w:p>
+          <w:pPr>
+            <w:pStyle w:val="Heading3"/>
+          </w:pPr>
+          <w:bookmarkStart w:id="74" w:name="_Toc479693430"/>
+          <w:r>
+            <w:t>Vue « Edit Shoot »</w:t>
+          </w:r>
+          <w:bookmarkEnd w:id="74"/>
+        </w:p>
+        <w:p>
+          <w:pPr>
+            <w:pStyle w:val="Heading4"/>
+          </w:pPr>
+          <w:r>
+            <w:t>Description</w:t>
+          </w:r>
+          <w:r>
+            <w:t xml:space="preserve"> v1</w:t>
+          </w:r>
+        </w:p>
+        <w:p>
+          <w:r>
+            <w:t>Cette Vue n’est pas accessible par le menu car elle a besoin d’avoir l’ID d’un Shoot pour fonctionner, de plus cette vue ne sert qu’à continuer un Shoot depuis le Dashboard ou commencer un Shoot lorsqu’on vient de le créer.</w:t>
+          </w:r>
+        </w:p>
+        <w:p>
+          <w:r>
+            <w:t xml:space="preserve">Cette Vue permet d’ajouter des </w:t>
+          </w:r>
+          <w:r>
+            <w:rPr>
+              <w:i/>
+            </w:rPr>
+            <w:t>Arrows</w:t>
+          </w:r>
+          <w:r>
+            <w:t xml:space="preserve"> et </w:t>
+          </w:r>
+          <w:r>
+            <w:rPr>
+              <w:i/>
+            </w:rPr>
+            <w:t>Ends</w:t>
+          </w:r>
+          <w:r>
+            <w:t xml:space="preserve"> au </w:t>
+          </w:r>
+          <w:r>
+            <w:rPr>
+              <w:i/>
+            </w:rPr>
+            <w:t>Shoot</w:t>
+          </w:r>
+          <w:r>
+            <w:t xml:space="preserve"> courant.</w:t>
+          </w:r>
+        </w:p>
+        <w:p>
+          <w:pPr>
+            <w:pStyle w:val="Heading4"/>
+          </w:pPr>
+          <w:r>
             <w:lastRenderedPageBreak/>
-            <w:t>Interaction API</w:t>
-          </w:r>
-          <w:r>
-            <w:t xml:space="preserve"> - Schémas</w:t>
-          </w:r>
-        </w:p>
-        <w:p>
-          <w:pPr>
-            <w:pStyle w:val="Heading3"/>
-          </w:pPr>
-          <w:bookmarkStart w:id="73" w:name="_Toc479693430"/>
-          <w:r>
-            <w:t>Vue « Edit Shoot »</w:t>
-          </w:r>
-          <w:bookmarkEnd w:id="73"/>
-        </w:p>
-        <w:p>
-          <w:pPr>
-            <w:pStyle w:val="Heading4"/>
-          </w:pPr>
-          <w:r>
-            <w:t>Description</w:t>
-          </w:r>
-          <w:r>
-            <w:t xml:space="preserve"> v1</w:t>
-          </w:r>
-        </w:p>
-        <w:p>
-          <w:r>
-            <w:t>Cette Vue n’est pas accessible par le menu car elle a besoin d’avoir l’ID d’un Shoot pour fonctionner, de plus cette vue ne sert qu’à continuer un Shoot depuis le Dashboard ou commencer un Shoot lorsqu’on vient de le créer.</w:t>
-          </w:r>
-        </w:p>
-        <w:p>
-          <w:r>
-            <w:t xml:space="preserve">Cette Vue permet d’ajouter des </w:t>
-          </w:r>
-          <w:r>
-            <w:rPr>
-              <w:i/>
-            </w:rPr>
-            <w:t>Arrows</w:t>
-          </w:r>
-          <w:r>
-            <w:t xml:space="preserve"> et </w:t>
-          </w:r>
-          <w:r>
-            <w:rPr>
-              <w:i/>
-            </w:rPr>
-            <w:t>Ends</w:t>
-          </w:r>
-          <w:r>
-            <w:t xml:space="preserve"> au </w:t>
-          </w:r>
-          <w:r>
-            <w:rPr>
-              <w:i/>
-            </w:rPr>
-            <w:t>Shoot</w:t>
-          </w:r>
-          <w:r>
-            <w:t xml:space="preserve"> courant.</w:t>
-          </w:r>
-        </w:p>
-        <w:p>
-          <w:pPr>
-            <w:pStyle w:val="Heading4"/>
-          </w:pPr>
-          <w:r>
             <w:t>ScreenShots</w:t>
           </w:r>
           <w:r>
@@ -17544,27 +17381,14 @@
           <w:r>
             <w:t xml:space="preserve">Figure </w:t>
           </w:r>
-          <w:r>
-            <w:fldChar w:fldCharType="begin"/>
-          </w:r>
-          <w:r>
-            <w:instrText xml:space="preserve"> SEQ Figure \* ARABIC </w:instrText>
-          </w:r>
-          <w:r>
-            <w:fldChar w:fldCharType="separate"/>
-          </w:r>
-          <w:r>
-            <w:rPr>
-              <w:noProof/>
-            </w:rPr>
-            <w:t>18</w:t>
-          </w:r>
-          <w:r>
-            <w:rPr>
-              <w:noProof/>
-            </w:rPr>
-            <w:fldChar w:fldCharType="end"/>
-          </w:r>
+          <w:fldSimple w:instr=" SEQ Figure \* ARABIC ">
+            <w:r>
+              <w:rPr>
+                <w:noProof/>
+              </w:rPr>
+              <w:t>18</w:t>
+            </w:r>
+          </w:fldSimple>
           <w:r>
             <w:t xml:space="preserve"> Vue editShoot</w:t>
           </w:r>
@@ -17866,27 +17690,14 @@
           <w:r>
             <w:t xml:space="preserve">Figure </w:t>
           </w:r>
-          <w:r>
-            <w:fldChar w:fldCharType="begin"/>
-          </w:r>
-          <w:r>
-            <w:instrText xml:space="preserve"> SEQ Figure \* ARABIC </w:instrText>
-          </w:r>
-          <w:r>
-            <w:fldChar w:fldCharType="separate"/>
-          </w:r>
-          <w:r>
-            <w:rPr>
-              <w:noProof/>
-            </w:rPr>
-            <w:t>19</w:t>
-          </w:r>
-          <w:r>
-            <w:rPr>
-              <w:noProof/>
-            </w:rPr>
-            <w:fldChar w:fldCharType="end"/>
-          </w:r>
+          <w:fldSimple w:instr=" SEQ Figure \* ARABIC ">
+            <w:r>
+              <w:rPr>
+                <w:noProof/>
+              </w:rPr>
+              <w:t>19</w:t>
+            </w:r>
+          </w:fldSimple>
           <w:r>
             <w:t xml:space="preserve"> Composant arrowItem</w:t>
           </w:r>
@@ -17964,23 +17775,14 @@
           <w:pPr>
             <w:pStyle w:val="Caption"/>
             <w:jc w:val="center"/>
-            <w:rPr>
-              <w:lang w:val="en-US"/>
-            </w:rPr>
-          </w:pPr>
-          <w:r>
-            <w:rPr>
-              <w:lang w:val="en-US"/>
-            </w:rPr>
+          </w:pPr>
+          <w:r>
             <w:t xml:space="preserve">Figure </w:t>
           </w:r>
           <w:r>
             <w:fldChar w:fldCharType="begin"/>
           </w:r>
           <w:r>
-            <w:rPr>
-              <w:lang w:val="en-US"/>
-            </w:rPr>
             <w:instrText xml:space="preserve"> SEQ Figure \* ARABIC </w:instrText>
           </w:r>
           <w:r>
@@ -17989,7 +17791,6 @@
           <w:r>
             <w:rPr>
               <w:noProof/>
-              <w:lang w:val="en-US"/>
             </w:rPr>
             <w:t>20</w:t>
           </w:r>
@@ -17997,9 +17798,6 @@
             <w:fldChar w:fldCharType="end"/>
           </w:r>
           <w:r>
-            <w:rPr>
-              <w:lang w:val="en-US"/>
-            </w:rPr>
             <w:t xml:space="preserve"> FITA Official Target face</w:t>
           </w:r>
         </w:p>
@@ -18104,31 +17902,31 @@
           <w:pPr>
             <w:pStyle w:val="Heading2"/>
           </w:pPr>
-          <w:bookmarkStart w:id="74" w:name="_Toc25553321"/>
-          <w:bookmarkStart w:id="75" w:name="_Toc71691025"/>
-          <w:bookmarkStart w:id="76" w:name="_Toc279067818"/>
-          <w:bookmarkStart w:id="77" w:name="_Toc479693431"/>
+          <w:bookmarkStart w:id="75" w:name="_Toc25553321"/>
+          <w:bookmarkStart w:id="76" w:name="_Toc71691025"/>
+          <w:bookmarkStart w:id="77" w:name="_Toc279067818"/>
+          <w:bookmarkStart w:id="78" w:name="_Toc479693431"/>
           <w:r>
             <w:lastRenderedPageBreak/>
             <w:t>Description des test</w:t>
           </w:r>
-          <w:bookmarkEnd w:id="74"/>
+          <w:bookmarkEnd w:id="75"/>
           <w:r>
             <w:t>s effectués</w:t>
           </w:r>
-          <w:bookmarkEnd w:id="75"/>
           <w:bookmarkEnd w:id="76"/>
           <w:bookmarkEnd w:id="77"/>
+          <w:bookmarkEnd w:id="78"/>
         </w:p>
         <w:p>
           <w:pPr>
             <w:pStyle w:val="Heading3"/>
           </w:pPr>
-          <w:bookmarkStart w:id="78" w:name="_Toc479693432"/>
+          <w:bookmarkStart w:id="79" w:name="_Toc479693432"/>
           <w:r>
             <w:t>Test sur editShoot</w:t>
           </w:r>
-          <w:bookmarkEnd w:id="78"/>
+          <w:bookmarkEnd w:id="79"/>
         </w:p>
         <w:p>
           <w:r>
@@ -18341,11 +18139,11 @@
           <w:pPr>
             <w:pStyle w:val="Heading3"/>
           </w:pPr>
-          <w:bookmarkStart w:id="79" w:name="_Toc479693433"/>
+          <w:bookmarkStart w:id="80" w:name="_Toc479693433"/>
           <w:r>
             <w:t>Test sur CreateShoot</w:t>
           </w:r>
-          <w:bookmarkEnd w:id="79"/>
+          <w:bookmarkEnd w:id="80"/>
         </w:p>
         <w:p>
           <w:pPr>
@@ -18362,9 +18160,9 @@
           <w:r>
             <w:t>les erreurs correctement.</w:t>
           </w:r>
-          <w:bookmarkStart w:id="80" w:name="_Toc25553322"/>
-          <w:bookmarkStart w:id="81" w:name="_Toc71691026"/>
-          <w:bookmarkStart w:id="82" w:name="_Toc279067819"/>
+          <w:bookmarkStart w:id="81" w:name="_Toc25553322"/>
+          <w:bookmarkStart w:id="82" w:name="_Toc71691026"/>
+          <w:bookmarkStart w:id="83" w:name="_Toc279067819"/>
         </w:p>
         <w:p>
           <w:pPr>
@@ -18376,17 +18174,17 @@
           <w:r>
             <w:t xml:space="preserve"> </w:t>
           </w:r>
-          <w:bookmarkStart w:id="83" w:name="_Toc479693434"/>
+          <w:bookmarkStart w:id="84" w:name="_Toc479693434"/>
           <w:r>
             <w:t xml:space="preserve">Erreurs </w:t>
           </w:r>
-          <w:bookmarkEnd w:id="80"/>
+          <w:bookmarkEnd w:id="81"/>
           <w:r>
             <w:t>restantes</w:t>
           </w:r>
-          <w:bookmarkEnd w:id="81"/>
           <w:bookmarkEnd w:id="82"/>
           <w:bookmarkEnd w:id="83"/>
+          <w:bookmarkEnd w:id="84"/>
           <w:r>
             <w:t xml:space="preserve">  </w:t>
           </w:r>
@@ -18398,7 +18196,7 @@
               <w:i/>
             </w:rPr>
           </w:pPr>
-          <w:bookmarkStart w:id="84" w:name="_Toc25553323"/>
+          <w:bookmarkStart w:id="85" w:name="_Toc25553323"/>
         </w:p>
         <w:p>
           <w:pPr>
@@ -18455,7 +18253,7 @@
             </w:rPr>
             <w:t>Conséquences sur l'utilisation du produit</w:t>
           </w:r>
-          <w:bookmarkEnd w:id="84"/>
+          <w:bookmarkEnd w:id="85"/>
         </w:p>
         <w:p>
           <w:pPr>
@@ -18490,17 +18288,17 @@
               <w:i/>
             </w:rPr>
           </w:pPr>
-          <w:bookmarkStart w:id="85" w:name="_Toc25553319"/>
-          <w:bookmarkStart w:id="86" w:name="_Toc71691023"/>
-          <w:bookmarkStart w:id="87" w:name="_Toc279067820"/>
-          <w:bookmarkStart w:id="88" w:name="_Toc479693435"/>
+          <w:bookmarkStart w:id="86" w:name="_Toc25553319"/>
+          <w:bookmarkStart w:id="87" w:name="_Toc71691023"/>
+          <w:bookmarkStart w:id="88" w:name="_Toc279067820"/>
+          <w:bookmarkStart w:id="89" w:name="_Toc479693435"/>
           <w:r>
             <w:t>Dossier d'archivage</w:t>
           </w:r>
-          <w:bookmarkEnd w:id="85"/>
           <w:bookmarkEnd w:id="86"/>
           <w:bookmarkEnd w:id="87"/>
           <w:bookmarkEnd w:id="88"/>
+          <w:bookmarkEnd w:id="89"/>
         </w:p>
         <w:p>
           <w:pPr>
@@ -18535,6 +18333,7 @@
               <w:i/>
               <w:sz w:val="24"/>
             </w:rPr>
+            <w:lastRenderedPageBreak/>
             <w:t>Décrire de manière détaillée les 2 archives du projet (CD-ROM, disque zip ou jazz, bandes magnétiques, …)</w:t>
           </w:r>
         </w:p>
@@ -18578,7 +18377,6 @@
               <w:sz w:val="24"/>
               <w:u w:val="single"/>
             </w:rPr>
-            <w:lastRenderedPageBreak/>
             <w:t>Attention</w:t>
           </w:r>
           <w:r>
@@ -18608,9 +18406,9 @@
           <w:pPr>
             <w:pStyle w:val="Heading1"/>
           </w:pPr>
-          <w:bookmarkStart w:id="89" w:name="_Toc71691027"/>
-          <w:bookmarkStart w:id="90" w:name="_Toc279067821"/>
-          <w:bookmarkStart w:id="91" w:name="_Toc479693436"/>
+          <w:bookmarkStart w:id="90" w:name="_Toc71691027"/>
+          <w:bookmarkStart w:id="91" w:name="_Toc279067821"/>
+          <w:bookmarkStart w:id="92" w:name="_Toc479693436"/>
           <w:r>
             <w:lastRenderedPageBreak/>
             <w:t>M</w:t>
@@ -18618,9 +18416,9 @@
           <w:r>
             <w:t>ise en service</w:t>
           </w:r>
-          <w:bookmarkEnd w:id="89"/>
           <w:bookmarkEnd w:id="90"/>
           <w:bookmarkEnd w:id="91"/>
+          <w:bookmarkEnd w:id="92"/>
         </w:p>
         <w:p>
           <w:pPr>
@@ -18629,20 +18427,20 @@
               <w:i/>
             </w:rPr>
           </w:pPr>
-          <w:bookmarkStart w:id="92" w:name="_Toc25553325"/>
-          <w:bookmarkStart w:id="93" w:name="_Toc71691028"/>
-          <w:bookmarkStart w:id="94" w:name="_Toc279067822"/>
-          <w:bookmarkStart w:id="95" w:name="_Toc479693437"/>
+          <w:bookmarkStart w:id="93" w:name="_Toc25553325"/>
+          <w:bookmarkStart w:id="94" w:name="_Toc71691028"/>
+          <w:bookmarkStart w:id="95" w:name="_Toc279067822"/>
+          <w:bookmarkStart w:id="96" w:name="_Toc479693437"/>
           <w:r>
             <w:t xml:space="preserve">Rapport de </w:t>
           </w:r>
-          <w:bookmarkEnd w:id="92"/>
+          <w:bookmarkEnd w:id="93"/>
           <w:r>
             <w:t>mise en service</w:t>
           </w:r>
-          <w:bookmarkEnd w:id="93"/>
           <w:bookmarkEnd w:id="94"/>
           <w:bookmarkEnd w:id="95"/>
+          <w:bookmarkEnd w:id="96"/>
         </w:p>
         <w:p>
           <w:pPr>
@@ -18769,20 +18567,20 @@
               <w:i/>
             </w:rPr>
           </w:pPr>
-          <w:bookmarkStart w:id="96" w:name="_Toc25553326"/>
-          <w:bookmarkStart w:id="97" w:name="_Toc71691029"/>
-          <w:bookmarkStart w:id="98" w:name="_Toc279067823"/>
-          <w:bookmarkStart w:id="99" w:name="_Toc479693438"/>
+          <w:bookmarkStart w:id="97" w:name="_Toc25553326"/>
+          <w:bookmarkStart w:id="98" w:name="_Toc71691029"/>
+          <w:bookmarkStart w:id="99" w:name="_Toc279067823"/>
+          <w:bookmarkStart w:id="100" w:name="_Toc479693438"/>
           <w:r>
             <w:t>Liste des documents</w:t>
           </w:r>
-          <w:bookmarkEnd w:id="96"/>
+          <w:bookmarkEnd w:id="97"/>
           <w:r>
             <w:t xml:space="preserve"> fournis</w:t>
           </w:r>
-          <w:bookmarkEnd w:id="97"/>
           <w:bookmarkEnd w:id="98"/>
           <w:bookmarkEnd w:id="99"/>
+          <w:bookmarkEnd w:id="100"/>
         </w:p>
         <w:p>
           <w:pPr>
@@ -18897,20 +18695,20 @@
           <w:pPr>
             <w:pStyle w:val="Heading1"/>
           </w:pPr>
-          <w:bookmarkStart w:id="100" w:name="_Toc25553328"/>
-          <w:bookmarkStart w:id="101" w:name="_Toc71703263"/>
-          <w:bookmarkStart w:id="102" w:name="_Toc279067824"/>
-          <w:bookmarkStart w:id="103" w:name="_Toc479693439"/>
+          <w:bookmarkStart w:id="101" w:name="_Toc25553328"/>
+          <w:bookmarkStart w:id="102" w:name="_Toc71703263"/>
+          <w:bookmarkStart w:id="103" w:name="_Toc279067824"/>
+          <w:bookmarkStart w:id="104" w:name="_Toc479693439"/>
           <w:r>
             <w:t>C</w:t>
           </w:r>
-          <w:bookmarkEnd w:id="100"/>
           <w:bookmarkEnd w:id="101"/>
+          <w:bookmarkEnd w:id="102"/>
           <w:r>
             <w:t>onclusions</w:t>
           </w:r>
-          <w:bookmarkEnd w:id="102"/>
           <w:bookmarkEnd w:id="103"/>
+          <w:bookmarkEnd w:id="104"/>
         </w:p>
         <w:p>
           <w:pPr>
@@ -19056,19 +18854,19 @@
           <w:pPr>
             <w:pStyle w:val="Heading1"/>
           </w:pPr>
-          <w:bookmarkStart w:id="104" w:name="_Toc71703264"/>
-          <w:bookmarkStart w:id="105" w:name="_Toc279067825"/>
-          <w:bookmarkStart w:id="106" w:name="_Toc479693440"/>
+          <w:bookmarkStart w:id="105" w:name="_Toc71703264"/>
+          <w:bookmarkStart w:id="106" w:name="_Toc279067825"/>
+          <w:bookmarkStart w:id="107" w:name="_Toc479693440"/>
           <w:r>
             <w:lastRenderedPageBreak/>
             <w:t>A</w:t>
           </w:r>
-          <w:bookmarkEnd w:id="104"/>
+          <w:bookmarkEnd w:id="105"/>
           <w:r>
             <w:t>nnexes</w:t>
           </w:r>
-          <w:bookmarkEnd w:id="105"/>
           <w:bookmarkEnd w:id="106"/>
+          <w:bookmarkEnd w:id="107"/>
         </w:p>
         <w:p>
           <w:pPr>
@@ -19077,15 +18875,15 @@
               <w:i/>
             </w:rPr>
           </w:pPr>
-          <w:bookmarkStart w:id="107" w:name="_Toc71703265"/>
-          <w:bookmarkStart w:id="108" w:name="_Toc279067826"/>
-          <w:bookmarkStart w:id="109" w:name="_Toc479693441"/>
+          <w:bookmarkStart w:id="108" w:name="_Toc71703265"/>
+          <w:bookmarkStart w:id="109" w:name="_Toc279067826"/>
+          <w:bookmarkStart w:id="110" w:name="_Toc479693441"/>
           <w:r>
             <w:t>Sources – Bibliographie</w:t>
           </w:r>
-          <w:bookmarkEnd w:id="107"/>
           <w:bookmarkEnd w:id="108"/>
           <w:bookmarkEnd w:id="109"/>
+          <w:bookmarkEnd w:id="110"/>
         </w:p>
         <w:p>
           <w:pPr>
@@ -19117,21 +18915,21 @@
           <w:pPr>
             <w:pStyle w:val="Heading2"/>
           </w:pPr>
-          <w:bookmarkStart w:id="110" w:name="_Toc25553330"/>
-          <w:bookmarkStart w:id="111" w:name="_Toc71703266"/>
-          <w:bookmarkStart w:id="112" w:name="_Toc279067827"/>
-          <w:bookmarkStart w:id="113" w:name="_Toc479693442"/>
+          <w:bookmarkStart w:id="111" w:name="_Toc25553330"/>
+          <w:bookmarkStart w:id="112" w:name="_Toc71703266"/>
+          <w:bookmarkStart w:id="113" w:name="_Toc279067827"/>
+          <w:bookmarkStart w:id="114" w:name="_Toc479693442"/>
           <w:r>
             <w:t xml:space="preserve">Journal de </w:t>
           </w:r>
-          <w:bookmarkEnd w:id="110"/>
           <w:bookmarkEnd w:id="111"/>
+          <w:bookmarkEnd w:id="112"/>
           <w:r>
             <w:t>travail</w:t>
           </w:r>
-          <w:bookmarkStart w:id="114" w:name="_Toc25553331"/>
-          <w:bookmarkEnd w:id="112"/>
+          <w:bookmarkStart w:id="115" w:name="_Toc25553331"/>
           <w:bookmarkEnd w:id="113"/>
+          <w:bookmarkEnd w:id="114"/>
         </w:p>
         <w:p>
           <w:pPr>
@@ -19144,16 +18942,16 @@
           <w:pPr>
             <w:pStyle w:val="Heading2"/>
           </w:pPr>
-          <w:bookmarkStart w:id="115" w:name="_Toc71703267"/>
-          <w:bookmarkStart w:id="116" w:name="_Toc279067828"/>
-          <w:bookmarkStart w:id="117" w:name="_Toc479693443"/>
+          <w:bookmarkStart w:id="116" w:name="_Toc71703267"/>
+          <w:bookmarkStart w:id="117" w:name="_Toc279067828"/>
+          <w:bookmarkStart w:id="118" w:name="_Toc479693443"/>
           <w:r>
             <w:t>Manuel d'Installation</w:t>
           </w:r>
-          <w:bookmarkEnd w:id="114"/>
           <w:bookmarkEnd w:id="115"/>
           <w:bookmarkEnd w:id="116"/>
           <w:bookmarkEnd w:id="117"/>
+          <w:bookmarkEnd w:id="118"/>
         </w:p>
         <w:p>
           <w:pPr>
@@ -19166,20 +18964,20 @@
           <w:pPr>
             <w:pStyle w:val="Heading2"/>
           </w:pPr>
-          <w:bookmarkStart w:id="118" w:name="_Toc25553332"/>
-          <w:bookmarkStart w:id="119" w:name="_Toc71703268"/>
+          <w:bookmarkStart w:id="119" w:name="_Toc25553332"/>
+          <w:bookmarkStart w:id="120" w:name="_Toc71703268"/>
           <w:r>
             <w:t xml:space="preserve"> </w:t>
           </w:r>
-          <w:bookmarkStart w:id="120" w:name="_Toc279067829"/>
-          <w:bookmarkStart w:id="121" w:name="_Toc479693444"/>
+          <w:bookmarkStart w:id="121" w:name="_Toc279067829"/>
+          <w:bookmarkStart w:id="122" w:name="_Toc479693444"/>
           <w:r>
             <w:t>Manuel d'Utilisation</w:t>
           </w:r>
-          <w:bookmarkEnd w:id="118"/>
           <w:bookmarkEnd w:id="119"/>
           <w:bookmarkEnd w:id="120"/>
           <w:bookmarkEnd w:id="121"/>
+          <w:bookmarkEnd w:id="122"/>
         </w:p>
         <w:p>
           <w:pPr>
@@ -19195,10 +18993,10 @@
               <w:i/>
             </w:rPr>
           </w:pPr>
-          <w:bookmarkStart w:id="122" w:name="_Toc71703270"/>
-          <w:bookmarkStart w:id="123" w:name="_Toc279067830"/>
-          <w:bookmarkStart w:id="124" w:name="_Toc25553334"/>
+          <w:bookmarkStart w:id="123" w:name="_Toc71703270"/>
+          <w:bookmarkStart w:id="124" w:name="_Toc279067830"/>
           <w:bookmarkStart w:id="125" w:name="_Toc479693445"/>
+          <w:bookmarkStart w:id="126" w:name="_Toc25553334"/>
           <w:r>
             <w:t>A</w:t>
           </w:r>
@@ -19208,13 +19006,13 @@
           <w:r>
             <w:t>jet</w:t>
           </w:r>
-          <w:bookmarkEnd w:id="122"/>
           <w:bookmarkEnd w:id="123"/>
+          <w:bookmarkEnd w:id="124"/>
           <w:bookmarkEnd w:id="125"/>
           <w:r>
             <w:t xml:space="preserve"> </w:t>
           </w:r>
-          <w:bookmarkEnd w:id="124"/>
+          <w:bookmarkEnd w:id="126"/>
         </w:p>
         <w:p/>
         <w:p>
@@ -19361,7 +19159,7 @@
 
 <file path=word/comments.xml><?xml version="1.0" encoding="utf-8"?>
 <w:comments xmlns:wpc="http://schemas.microsoft.com/office/word/2010/wordprocessingCanvas" xmlns:cx="http://schemas.microsoft.com/office/drawing/2014/chartex" xmlns:cx1="http://schemas.microsoft.com/office/drawing/2015/9/8/chartex" xmlns:mc="http://schemas.openxmlformats.org/markup-compatibility/2006" xmlns:o="urn:schemas-microsoft-com:office:office" xmlns:r="http://schemas.openxmlformats.org/officeDocument/2006/relationships" xmlns:m="http://schemas.openxmlformats.org/officeDocument/2006/math" xmlns:v="urn:schemas-microsoft-com:vml" xmlns:wp14="http://schemas.microsoft.com/office/word/2010/wordprocessingDrawing" xmlns:wp="http://schemas.openxmlformats.org/drawingml/2006/wordprocessingDrawing" xmlns:w10="urn:schemas-microsoft-com:office:word" xmlns:w="http://schemas.openxmlformats.org/wordprocessingml/2006/main" xmlns:w14="http://schemas.microsoft.com/office/word/2010/wordml" xmlns:w15="http://schemas.microsoft.com/office/word/2012/wordml" xmlns:w16se="http://schemas.microsoft.com/office/word/2015/wordml/symex" xmlns:wpg="http://schemas.microsoft.com/office/word/2010/wordprocessingGroup" xmlns:wpi="http://schemas.microsoft.com/office/word/2010/wordprocessingInk" xmlns:wne="http://schemas.microsoft.com/office/word/2006/wordml" xmlns:wps="http://schemas.microsoft.com/office/word/2010/wordprocessingShape" mc:Ignorable="w14 w15 w16se wp14">
-  <w:comment w:id="25" w:author="Bonjour Mickael" w:date="2017-03-31T11:56:00Z" w:initials="BM">
+  <w:comment w:id="24" w:author="Bonjour Mickael" w:date="2017-03-31T11:56:00Z" w:initials="BM">
     <w:p>
       <w:pPr>
         <w:pStyle w:val="CommentText"/>
@@ -19377,7 +19175,7 @@
       </w:r>
     </w:p>
   </w:comment>
-  <w:comment w:id="31" w:author="Bonjour Mickael" w:date="2017-03-31T12:59:00Z" w:initials="BM">
+  <w:comment w:id="30" w:author="Bonjour Mickael" w:date="2017-03-31T12:59:00Z" w:initials="BM">
     <w:p>
       <w:pPr>
         <w:pStyle w:val="CommentText"/>
@@ -19393,7 +19191,7 @@
       </w:r>
     </w:p>
   </w:comment>
-  <w:comment w:id="39" w:author="Bonjour Mickael" w:date="2017-03-31T13:56:00Z" w:initials="BM">
+  <w:comment w:id="38" w:author="Bonjour Mickael" w:date="2017-03-31T13:56:00Z" w:initials="BM">
     <w:p>
       <w:pPr>
         <w:pStyle w:val="CommentText"/>
@@ -19405,11 +19203,19 @@
         <w:annotationRef/>
       </w:r>
       <w:r>
-        <w:t>Refaire Screen, incohérence niveau casse</w:t>
+        <w:t xml:space="preserve">Refaire </w:t>
+      </w:r>
+      <w:proofErr w:type="spellStart"/>
+      <w:r>
+        <w:t>Screen</w:t>
+      </w:r>
+      <w:proofErr w:type="spellEnd"/>
+      <w:r>
+        <w:t>, incohérence niveau casse</w:t>
       </w:r>
     </w:p>
   </w:comment>
-  <w:comment w:id="41" w:author="Bonjour Mickael" w:date="2017-03-31T14:21:00Z" w:initials="BM">
+  <w:comment w:id="40" w:author="Bonjour Mickael" w:date="2017-03-31T14:21:00Z" w:initials="BM">
     <w:p>
       <w:pPr>
         <w:pStyle w:val="CommentText"/>
@@ -19425,7 +19231,7 @@
       </w:r>
     </w:p>
   </w:comment>
-  <w:comment w:id="46" w:author="Bonjour Mickael" w:date="2017-04-07T14:40:00Z" w:initials="BM">
+  <w:comment w:id="45" w:author="Bonjour Mickael" w:date="2017-04-07T14:40:00Z" w:initials="BM">
     <w:p>
       <w:pPr>
         <w:pStyle w:val="CommentText"/>
@@ -19441,7 +19247,7 @@
       </w:r>
     </w:p>
   </w:comment>
-  <w:comment w:id="67" w:author="Bonjour Mickael" w:date="2017-04-04T09:55:00Z" w:initials="BM">
+  <w:comment w:id="66" w:author="Bonjour Mickael" w:date="2017-04-04T09:55:00Z" w:initials="BM">
     <w:p>
       <w:pPr>
         <w:pStyle w:val="CommentText"/>
@@ -19457,7 +19263,7 @@
       </w:r>
     </w:p>
   </w:comment>
-  <w:comment w:id="68" w:author="Bonjour Mickael" w:date="2017-04-11T15:01:00Z" w:initials="BM">
+  <w:comment w:id="67" w:author="Bonjour Mickael" w:date="2017-04-11T15:01:00Z" w:initials="BM">
     <w:p>
       <w:pPr>
         <w:pStyle w:val="CommentText"/>
@@ -19469,11 +19275,16 @@
         <w:annotationRef/>
       </w:r>
       <w:r>
-        <w:t>Voir pour mettre illustration avec Shoot Details</w:t>
+        <w:t xml:space="preserve">Voir pour mettre illustration avec Shoot </w:t>
       </w:r>
+      <w:proofErr w:type="spellStart"/>
+      <w:r>
+        <w:t>Details</w:t>
+      </w:r>
+      <w:proofErr w:type="spellEnd"/>
     </w:p>
   </w:comment>
-  <w:comment w:id="69" w:author="Bonjour Mickael" w:date="2017-04-07T14:57:00Z" w:initials="BM">
+  <w:comment w:id="68" w:author="Bonjour Mickael" w:date="2017-04-07T14:57:00Z" w:initials="BM">
     <w:p>
       <w:pPr>
         <w:pStyle w:val="CommentText"/>
@@ -19484,8 +19295,13 @@
         </w:rPr>
         <w:annotationRef/>
       </w:r>
+      <w:proofErr w:type="spellStart"/>
       <w:r>
-        <w:t>Screens à refaire sans fautes</w:t>
+        <w:t>Screens</w:t>
+      </w:r>
+      <w:proofErr w:type="spellEnd"/>
+      <w:r>
+        <w:t xml:space="preserve"> à refaire sans fautes</w:t>
       </w:r>
     </w:p>
     <w:p>
@@ -19494,7 +19310,7 @@
       </w:pPr>
     </w:p>
   </w:comment>
-  <w:comment w:id="70" w:author="Bonjour Mickael" w:date="2017-04-11T15:11:00Z" w:initials="BM">
+  <w:comment w:id="69" w:author="Bonjour Mickael" w:date="2017-04-11T15:11:00Z" w:initials="BM">
     <w:p>
       <w:pPr>
         <w:pStyle w:val="CommentText"/>
@@ -19510,7 +19326,7 @@
       </w:r>
     </w:p>
   </w:comment>
-  <w:comment w:id="71" w:author="Bonjour Mickael" w:date="2017-04-04T10:05:00Z" w:initials="BM">
+  <w:comment w:id="70" w:author="Bonjour Mickael" w:date="2017-04-04T10:05:00Z" w:initials="BM">
     <w:p>
       <w:pPr>
         <w:pStyle w:val="CommentText"/>
@@ -19639,7 +19455,7 @@
           <w:rPr>
             <w:noProof/>
           </w:rPr>
-          <w:t>1</w:t>
+          <w:t>12</w:t>
         </w:r>
         <w:r>
           <w:rPr>
@@ -19856,7 +19672,7 @@
         <w:color w:val="595959" w:themeColor="text1" w:themeTint="A6"/>
         <w:szCs w:val="24"/>
       </w:rPr>
-      <w:t>11.04.2017</w:t>
+      <w:t>13.04.2017</w:t>
     </w:r>
     <w:r>
       <w:rPr>
@@ -25468,7 +25284,7 @@
 </file>
 
 <file path=customXml/itemProps2.xml><?xml version="1.0" encoding="utf-8"?>
-<ds:datastoreItem xmlns:ds="http://schemas.openxmlformats.org/officeDocument/2006/customXml" ds:itemID="{AEE4D469-EA26-4131-AE38-8005B899DC17}">
+<ds:datastoreItem xmlns:ds="http://schemas.openxmlformats.org/officeDocument/2006/customXml" ds:itemID="{6FD95734-E41B-447B-A91A-70C2483E8D50}">
   <ds:schemaRefs>
     <ds:schemaRef ds:uri="http://schemas.openxmlformats.org/officeDocument/2006/bibliography"/>
   </ds:schemaRefs>

</xml_diff>

<commit_message>
push docs before finitions
</commit_message>
<xml_diff>
--- a/Documentation/Rendu/Rapport_MB.docx
+++ b/Documentation/Rendu/Rapport_MB.docx
@@ -355,7 +355,7 @@
                                           <w:sz w:val="36"/>
                                           <w:szCs w:val="36"/>
                                         </w:rPr>
-                                        <w:t>« Shoot4Stats » Application WEB de gestion de tir à l’arc</w:t>
+                                        <w:t>« Shoot4Stats » Application WEB de gestion de statistiques pour le tir à l’arc</w:t>
                                       </w:r>
                                     </w:p>
                                   </w:sdtContent>
@@ -577,7 +577,7 @@
                                     <w:sz w:val="36"/>
                                     <w:szCs w:val="36"/>
                                   </w:rPr>
-                                  <w:t>« Shoot4Stats » Application WEB de gestion de tir à l’arc</w:t>
+                                  <w:t>« Shoot4Stats » Application WEB de gestion de statistiques pour le tir à l’arc</w:t>
                                 </w:r>
                               </w:p>
                             </w:sdtContent>
@@ -8674,14 +8674,23 @@
           <w:pPr>
             <w:pStyle w:val="Caption"/>
             <w:jc w:val="center"/>
-          </w:pPr>
-          <w:r>
+            <w:rPr>
+              <w:lang w:val="en-US"/>
+            </w:rPr>
+          </w:pPr>
+          <w:r>
+            <w:rPr>
+              <w:lang w:val="en-US"/>
+            </w:rPr>
             <w:t xml:space="preserve">Figure </w:t>
           </w:r>
           <w:r>
             <w:fldChar w:fldCharType="begin"/>
           </w:r>
           <w:r>
+            <w:rPr>
+              <w:lang w:val="en-US"/>
+            </w:rPr>
             <w:instrText xml:space="preserve"> SEQ Figure \* ARABIC </w:instrText>
           </w:r>
           <w:r>
@@ -8690,6 +8699,7 @@
           <w:r>
             <w:rPr>
               <w:noProof/>
+              <w:lang w:val="en-US"/>
             </w:rPr>
             <w:t>2</w:t>
           </w:r>
@@ -8697,6 +8707,9 @@
             <w:fldChar w:fldCharType="end"/>
           </w:r>
           <w:r>
+            <w:rPr>
+              <w:lang w:val="en-US"/>
+            </w:rPr>
             <w:t xml:space="preserve"> FITA Official Target face</w:t>
           </w:r>
         </w:p>
@@ -9991,6 +10004,7 @@
             <w:pStyle w:val="ListParagraph"/>
             <w:ind w:left="1440"/>
           </w:pPr>
+          <w:proofErr w:type="gramStart"/>
           <w:r>
             <w:rPr>
               <w:i/>
@@ -10003,6 +10017,7 @@
             </w:rPr>
             <w:t>escription</w:t>
           </w:r>
+          <w:proofErr w:type="gramEnd"/>
           <w:r>
             <w:t xml:space="preserve"> et </w:t>
           </w:r>
@@ -11301,14 +11316,7 @@
                 <w:rStyle w:val="Hyperlink"/>
                 <w:lang w:eastAsia="fr-CH"/>
               </w:rPr>
-              <w:t>https://vuejs.org/v2/guide</w:t>
-            </w:r>
-            <w:r>
-              <w:rPr>
-                <w:rStyle w:val="Hyperlink"/>
-                <w:lang w:eastAsia="fr-CH"/>
-              </w:rPr>
-              <w:t>/</w:t>
+              <w:t>https://vuejs.org/v2/guide/</w:t>
             </w:r>
           </w:hyperlink>
         </w:p>
@@ -11860,6 +11868,12 @@
               <w:lang w:eastAsia="fr-CH"/>
             </w:rPr>
           </w:pPr>
+          <w:r>
+            <w:rPr>
+              <w:lang w:eastAsia="fr-CH"/>
+            </w:rPr>
+            <w:br w:type="page"/>
+          </w:r>
         </w:p>
         <w:p>
           <w:pPr>
@@ -11903,6 +11917,297 @@
               <w:lang w:eastAsia="fr-CH"/>
             </w:rPr>
           </w:pPr>
+          <w:r>
+            <w:rPr>
+              <w:lang w:eastAsia="fr-CH"/>
+            </w:rPr>
+            <w:t xml:space="preserve">Depuis la Doc : </w:t>
+          </w:r>
+        </w:p>
+        <w:p>
+          <w:pPr>
+            <w:rPr>
+              <w:rFonts w:ascii="Arial" w:hAnsi="Arial" w:cs="Arial"/>
+              <w:color w:val="333333"/>
+              <w:sz w:val="23"/>
+              <w:szCs w:val="23"/>
+              <w:shd w:val="clear" w:color="auto" w:fill="FFFFFF"/>
+            </w:rPr>
+          </w:pPr>
+          <w:r>
+            <w:rPr>
+              <w:lang w:eastAsia="fr-CH"/>
+            </w:rPr>
+            <w:t>« </w:t>
+          </w:r>
+          <w:r>
+            <w:rPr>
+              <w:rFonts w:ascii="Arial" w:hAnsi="Arial" w:cs="Arial"/>
+              <w:color w:val="333333"/>
+              <w:sz w:val="23"/>
+              <w:szCs w:val="23"/>
+              <w:shd w:val="clear" w:color="auto" w:fill="FFFFFF"/>
+            </w:rPr>
+            <w:t>VueX est un</w:t>
+          </w:r>
+          <w:r>
+            <w:rPr>
+              <w:rStyle w:val="apple-converted-space"/>
+              <w:rFonts w:ascii="Arial" w:hAnsi="Arial" w:cs="Arial"/>
+              <w:color w:val="333333"/>
+              <w:sz w:val="23"/>
+              <w:szCs w:val="23"/>
+              <w:shd w:val="clear" w:color="auto" w:fill="FFFFFF"/>
+            </w:rPr>
+            <w:t> </w:t>
+          </w:r>
+          <w:r>
+            <w:rPr>
+              <w:rStyle w:val="Emphasis"/>
+              <w:rFonts w:cs="Arial"/>
+              <w:b/>
+              <w:bCs/>
+              <w:color w:val="7F8C8D"/>
+              <w:sz w:val="23"/>
+              <w:szCs w:val="23"/>
+              <w:shd w:val="clear" w:color="auto" w:fill="FFFFFF"/>
+            </w:rPr>
+            <w:t>state management pattern</w:t>
+          </w:r>
+          <w:r>
+            <w:rPr>
+              <w:rStyle w:val="apple-converted-space"/>
+              <w:rFonts w:ascii="Arial" w:hAnsi="Arial" w:cs="Arial"/>
+              <w:b/>
+              <w:bCs/>
+              <w:color w:val="2C3E50"/>
+              <w:sz w:val="23"/>
+              <w:szCs w:val="23"/>
+              <w:shd w:val="clear" w:color="auto" w:fill="FFFFFF"/>
+            </w:rPr>
+            <w:t> </w:t>
+          </w:r>
+          <w:r>
+            <w:rPr>
+              <w:rStyle w:val="Strong"/>
+              <w:rFonts w:cs="Arial"/>
+              <w:color w:val="2C3E50"/>
+              <w:sz w:val="23"/>
+              <w:szCs w:val="23"/>
+              <w:shd w:val="clear" w:color="auto" w:fill="FFFFFF"/>
+            </w:rPr>
+            <w:t>et une bibliothèque</w:t>
+          </w:r>
+          <w:r>
+            <w:rPr>
+              <w:rStyle w:val="apple-converted-space"/>
+              <w:rFonts w:ascii="Arial" w:hAnsi="Arial" w:cs="Arial"/>
+              <w:color w:val="333333"/>
+              <w:sz w:val="23"/>
+              <w:szCs w:val="23"/>
+              <w:shd w:val="clear" w:color="auto" w:fill="FFFFFF"/>
+            </w:rPr>
+            <w:t> </w:t>
+          </w:r>
+          <w:r>
+            <w:rPr>
+              <w:rFonts w:ascii="Arial" w:hAnsi="Arial" w:cs="Arial"/>
+              <w:color w:val="333333"/>
+              <w:sz w:val="23"/>
+              <w:szCs w:val="23"/>
+              <w:shd w:val="clear" w:color="auto" w:fill="FFFFFF"/>
+            </w:rPr>
+            <w:t>pour des applications Vue.js. Il sert de store centralisé pour tous les composants dans une application, avec des règles pour s'assurer que l'état ne peut subir des mutations que d'une manière prévisible. »</w:t>
+          </w:r>
+        </w:p>
+        <w:p>
+          <w:pPr>
+            <w:keepNext/>
+            <w:jc w:val="center"/>
+          </w:pPr>
+          <w:r>
+            <w:rPr>
+              <w:noProof/>
+              <w:lang w:eastAsia="fr-CH"/>
+            </w:rPr>
+            <w:drawing>
+              <wp:inline distT="0" distB="0" distL="0" distR="0" wp14:anchorId="3383B151" wp14:editId="0E57C6AF">
+                <wp:extent cx="3364302" cy="2370304"/>
+                <wp:effectExtent l="0" t="0" r="7620" b="0"/>
+                <wp:docPr id="230" name="Picture 230"/>
+                <wp:cNvGraphicFramePr>
+                  <a:graphicFrameLocks xmlns:a="http://schemas.openxmlformats.org/drawingml/2006/main" noChangeAspect="1"/>
+                </wp:cNvGraphicFramePr>
+                <a:graphic xmlns:a="http://schemas.openxmlformats.org/drawingml/2006/main">
+                  <a:graphicData uri="http://schemas.openxmlformats.org/drawingml/2006/picture">
+                    <pic:pic xmlns:pic="http://schemas.openxmlformats.org/drawingml/2006/picture">
+                      <pic:nvPicPr>
+                        <pic:cNvPr id="1" name=""/>
+                        <pic:cNvPicPr/>
+                      </pic:nvPicPr>
+                      <pic:blipFill>
+                        <a:blip r:embed="rId21"/>
+                        <a:stretch>
+                          <a:fillRect/>
+                        </a:stretch>
+                      </pic:blipFill>
+                      <pic:spPr>
+                        <a:xfrm>
+                          <a:off x="0" y="0"/>
+                          <a:ext cx="3375808" cy="2378411"/>
+                        </a:xfrm>
+                        <a:prstGeom prst="rect">
+                          <a:avLst/>
+                        </a:prstGeom>
+                      </pic:spPr>
+                    </pic:pic>
+                  </a:graphicData>
+                </a:graphic>
+              </wp:inline>
+            </w:drawing>
+          </w:r>
+        </w:p>
+        <w:p>
+          <w:pPr>
+            <w:pStyle w:val="Caption"/>
+            <w:jc w:val="center"/>
+            <w:rPr>
+              <w:rFonts w:ascii="Arial" w:hAnsi="Arial" w:cs="Arial"/>
+              <w:color w:val="333333"/>
+              <w:sz w:val="23"/>
+              <w:szCs w:val="23"/>
+              <w:shd w:val="clear" w:color="auto" w:fill="FFFFFF"/>
+            </w:rPr>
+          </w:pPr>
+          <w:r>
+            <w:t xml:space="preserve">Figure </w:t>
+          </w:r>
+          <w:fldSimple w:instr=" SEQ Figure \* ARABIC ">
+            <w:r>
+              <w:rPr>
+                <w:noProof/>
+              </w:rPr>
+              <w:t>5</w:t>
+            </w:r>
+          </w:fldSimple>
+          <w:r>
+            <w:t xml:space="preserve"> Image de la doc VueX</w:t>
+          </w:r>
+        </w:p>
+        <w:p>
+          <w:pPr>
+            <w:rPr>
+              <w:rFonts w:ascii="Arial" w:hAnsi="Arial" w:cs="Arial"/>
+              <w:color w:val="333333"/>
+              <w:sz w:val="23"/>
+              <w:szCs w:val="23"/>
+              <w:shd w:val="clear" w:color="auto" w:fill="FFFFFF"/>
+            </w:rPr>
+          </w:pPr>
+          <w:r>
+            <w:rPr>
+              <w:rFonts w:ascii="Arial" w:hAnsi="Arial" w:cs="Arial"/>
+              <w:color w:val="333333"/>
+              <w:sz w:val="23"/>
+              <w:szCs w:val="23"/>
+              <w:shd w:val="clear" w:color="auto" w:fill="FFFFFF"/>
+            </w:rPr>
+            <w:t xml:space="preserve">Pour résumer, c’est une « extension » de VueJS si l’on veut bien qui intègre un système de store et de gestion des données. En effet, c’est un module directement inspiré de </w:t>
+          </w:r>
+          <w:r>
+            <w:rPr>
+              <w:rFonts w:ascii="Arial" w:hAnsi="Arial" w:cs="Arial"/>
+              <w:b/>
+              <w:i/>
+              <w:color w:val="333333"/>
+              <w:sz w:val="23"/>
+              <w:szCs w:val="23"/>
+              <w:shd w:val="clear" w:color="auto" w:fill="FFFFFF"/>
+            </w:rPr>
+            <w:t>flux</w:t>
+          </w:r>
+          <w:r>
+            <w:rPr>
+              <w:rFonts w:ascii="Arial" w:hAnsi="Arial" w:cs="Arial"/>
+              <w:color w:val="333333"/>
+              <w:sz w:val="23"/>
+              <w:szCs w:val="23"/>
+              <w:shd w:val="clear" w:color="auto" w:fill="FFFFFF"/>
+            </w:rPr>
+            <w:t xml:space="preserve"> développé par Facebook qui permet d’avoir des états immutables sauf si le programme demande une mutation à VueX. Ces états sont partagés au sein de l’application, ce qui permet d’y avoir accès n’importe quand, n’importe où, de plus, ces états sont réactifs…</w:t>
+          </w:r>
+        </w:p>
+        <w:p>
+          <w:pPr>
+            <w:keepNext/>
+            <w:jc w:val="center"/>
+          </w:pPr>
+          <w:r>
+            <w:rPr>
+              <w:noProof/>
+              <w:lang w:eastAsia="fr-CH"/>
+            </w:rPr>
+            <w:drawing>
+              <wp:inline distT="0" distB="0" distL="0" distR="0" wp14:anchorId="37C64433" wp14:editId="55BBBDD3">
+                <wp:extent cx="3329389" cy="3092797"/>
+                <wp:effectExtent l="0" t="0" r="4445" b="0"/>
+                <wp:docPr id="231" name="Picture 231"/>
+                <wp:cNvGraphicFramePr>
+                  <a:graphicFrameLocks xmlns:a="http://schemas.openxmlformats.org/drawingml/2006/main" noChangeAspect="1"/>
+                </wp:cNvGraphicFramePr>
+                <a:graphic xmlns:a="http://schemas.openxmlformats.org/drawingml/2006/main">
+                  <a:graphicData uri="http://schemas.openxmlformats.org/drawingml/2006/picture">
+                    <pic:pic xmlns:pic="http://schemas.openxmlformats.org/drawingml/2006/picture">
+                      <pic:nvPicPr>
+                        <pic:cNvPr id="1" name=""/>
+                        <pic:cNvPicPr/>
+                      </pic:nvPicPr>
+                      <pic:blipFill>
+                        <a:blip r:embed="rId22"/>
+                        <a:stretch>
+                          <a:fillRect/>
+                        </a:stretch>
+                      </pic:blipFill>
+                      <pic:spPr>
+                        <a:xfrm>
+                          <a:off x="0" y="0"/>
+                          <a:ext cx="3342945" cy="3105389"/>
+                        </a:xfrm>
+                        <a:prstGeom prst="rect">
+                          <a:avLst/>
+                        </a:prstGeom>
+                      </pic:spPr>
+                    </pic:pic>
+                  </a:graphicData>
+                </a:graphic>
+              </wp:inline>
+            </w:drawing>
+          </w:r>
+        </w:p>
+        <w:p>
+          <w:pPr>
+            <w:pStyle w:val="Caption"/>
+            <w:jc w:val="center"/>
+          </w:pPr>
+          <w:r>
+            <w:t xml:space="preserve">Figure </w:t>
+          </w:r>
+          <w:fldSimple w:instr=" SEQ Figure \* ARABIC ">
+            <w:r>
+              <w:rPr>
+                <w:noProof/>
+              </w:rPr>
+              <w:t>6</w:t>
+            </w:r>
+          </w:fldSimple>
+          <w:r>
+            <w:t xml:space="preserve"> Schémas détaillés VueX</w:t>
+          </w:r>
+        </w:p>
+        <w:p>
+          <w:r>
+            <w:br w:type="page"/>
+          </w:r>
         </w:p>
         <w:p>
           <w:pPr>
@@ -11916,6 +12221,7 @@
             <w:rPr>
               <w:lang w:eastAsia="fr-CH"/>
             </w:rPr>
+            <w:lastRenderedPageBreak/>
             <w:t>ExpressJS</w:t>
           </w:r>
           <w:bookmarkEnd w:id="53"/>
@@ -11926,7 +12232,7 @@
               <w:lang w:eastAsia="fr-CH"/>
             </w:rPr>
           </w:pPr>
-          <w:hyperlink r:id="rId21" w:history="1">
+          <w:hyperlink r:id="rId23" w:history="1">
             <w:r>
               <w:rPr>
                 <w:rStyle w:val="Hyperlink"/>
@@ -11942,44 +12248,55 @@
               <w:lang w:eastAsia="fr-CH"/>
             </w:rPr>
           </w:pPr>
-          <w:bookmarkStart w:id="54" w:name="_GoBack"/>
+          <w:r>
+            <w:rPr>
+              <w:lang w:eastAsia="fr-CH"/>
+            </w:rPr>
+            <w:t>Serveur WEB simple et minimaliste fait pour Node.JS par Node.JS</w:t>
+          </w:r>
+        </w:p>
+        <w:p>
+          <w:pPr>
+            <w:rPr>
+              <w:lang w:eastAsia="fr-CH"/>
+            </w:rPr>
+          </w:pPr>
+        </w:p>
+        <w:p>
+          <w:pPr>
+            <w:pStyle w:val="Heading3"/>
+            <w:rPr>
+              <w:lang w:eastAsia="fr-CH"/>
+            </w:rPr>
+          </w:pPr>
+          <w:bookmarkStart w:id="54" w:name="_Toc480229238"/>
+          <w:r>
+            <w:rPr>
+              <w:lang w:eastAsia="fr-CH"/>
+            </w:rPr>
+            <w:t>Pas</w:t>
+          </w:r>
+          <w:r>
+            <w:rPr>
+              <w:lang w:eastAsia="fr-CH"/>
+            </w:rPr>
+            <w:t>s</w:t>
+          </w:r>
+          <w:r>
+            <w:rPr>
+              <w:lang w:eastAsia="fr-CH"/>
+            </w:rPr>
+            <w:t>portJS</w:t>
+          </w:r>
           <w:bookmarkEnd w:id="54"/>
         </w:p>
         <w:p>
           <w:pPr>
-            <w:pStyle w:val="Heading3"/>
-            <w:rPr>
-              <w:lang w:eastAsia="fr-CH"/>
-            </w:rPr>
-          </w:pPr>
-          <w:bookmarkStart w:id="55" w:name="_Toc480229238"/>
-          <w:r>
-            <w:rPr>
-              <w:lang w:eastAsia="fr-CH"/>
-            </w:rPr>
-            <w:t>Pas</w:t>
-          </w:r>
-          <w:r>
-            <w:rPr>
-              <w:lang w:eastAsia="fr-CH"/>
-            </w:rPr>
-            <w:t>s</w:t>
-          </w:r>
-          <w:r>
-            <w:rPr>
-              <w:lang w:eastAsia="fr-CH"/>
-            </w:rPr>
-            <w:t>portJS</w:t>
-          </w:r>
-          <w:bookmarkEnd w:id="55"/>
-        </w:p>
-        <w:p>
-          <w:pPr>
-            <w:rPr>
-              <w:lang w:eastAsia="fr-CH"/>
-            </w:rPr>
-          </w:pPr>
-          <w:hyperlink r:id="rId22" w:history="1">
+            <w:rPr>
+              <w:lang w:eastAsia="fr-CH"/>
+            </w:rPr>
+          </w:pPr>
+          <w:hyperlink r:id="rId24" w:history="1">
             <w:r>
               <w:rPr>
                 <w:rStyle w:val="Hyperlink"/>
@@ -11991,27 +12308,272 @@
         </w:p>
         <w:p>
           <w:pPr>
-            <w:rPr>
-              <w:lang w:eastAsia="fr-CH"/>
-            </w:rPr>
-          </w:pPr>
-          <w:r>
-            <w:rPr>
-              <w:lang w:eastAsia="fr-CH"/>
-            </w:rPr>
-            <w:t>Expliquer ici les principes de base de Pas</w:t>
-          </w:r>
-          <w:r>
-            <w:rPr>
-              <w:lang w:eastAsia="fr-CH"/>
-            </w:rPr>
-            <w:t>s</w:t>
-          </w:r>
-          <w:r>
-            <w:rPr>
-              <w:lang w:eastAsia="fr-CH"/>
-            </w:rPr>
-            <w:t>portJS</w:t>
+            <w:keepNext/>
+          </w:pPr>
+          <w:r>
+            <w:rPr>
+              <w:noProof/>
+            </w:rPr>
+            <mc:AlternateContent>
+              <mc:Choice Requires="wps">
+                <w:drawing>
+                  <wp:anchor distT="0" distB="0" distL="114300" distR="114300" simplePos="0" relativeHeight="251820032" behindDoc="0" locked="0" layoutInCell="1" allowOverlap="1" wp14:anchorId="00FCE7DF" wp14:editId="0A3FE3EA">
+                    <wp:simplePos x="0" y="0"/>
+                    <wp:positionH relativeFrom="column">
+                      <wp:posOffset>2782570</wp:posOffset>
+                    </wp:positionH>
+                    <wp:positionV relativeFrom="paragraph">
+                      <wp:posOffset>2637155</wp:posOffset>
+                    </wp:positionV>
+                    <wp:extent cx="3432810" cy="635"/>
+                    <wp:effectExtent l="0" t="0" r="0" b="0"/>
+                    <wp:wrapSquare wrapText="bothSides"/>
+                    <wp:docPr id="236" name="Text Box 236"/>
+                    <wp:cNvGraphicFramePr/>
+                    <a:graphic xmlns:a="http://schemas.openxmlformats.org/drawingml/2006/main">
+                      <a:graphicData uri="http://schemas.microsoft.com/office/word/2010/wordprocessingShape">
+                        <wps:wsp>
+                          <wps:cNvSpPr txBox="1"/>
+                          <wps:spPr>
+                            <a:xfrm>
+                              <a:off x="0" y="0"/>
+                              <a:ext cx="3432810" cy="635"/>
+                            </a:xfrm>
+                            <a:prstGeom prst="rect">
+                              <a:avLst/>
+                            </a:prstGeom>
+                            <a:solidFill>
+                              <a:prstClr val="white"/>
+                            </a:solidFill>
+                            <a:ln>
+                              <a:noFill/>
+                            </a:ln>
+                            <a:effectLst/>
+                          </wps:spPr>
+                          <wps:txbx>
+                            <w:txbxContent>
+                              <w:p>
+                                <w:pPr>
+                                  <w:pStyle w:val="Caption"/>
+                                  <w:rPr>
+                                    <w:noProof/>
+                                    <w:sz w:val="24"/>
+                                  </w:rPr>
+                                </w:pPr>
+                                <w:r>
+                                  <w:t xml:space="preserve">Figure </w:t>
+                                </w:r>
+                                <w:fldSimple w:instr=" SEQ Figure \* ARABIC ">
+                                  <w:r>
+                                    <w:rPr>
+                                      <w:noProof/>
+                                    </w:rPr>
+                                    <w:t>7</w:t>
+                                  </w:r>
+                                </w:fldSimple>
+                                <w:r>
+                                  <w:t xml:space="preserve"> Exemple des routes à mettre en place</w:t>
+                                </w:r>
+                              </w:p>
+                            </w:txbxContent>
+                          </wps:txbx>
+                          <wps:bodyPr rot="0" spcFirstLastPara="0" vertOverflow="overflow" horzOverflow="overflow" vert="horz" wrap="square" lIns="0" tIns="0" rIns="0" bIns="0" numCol="1" spcCol="0" rtlCol="0" fromWordArt="0" anchor="t" anchorCtr="0" forceAA="0" compatLnSpc="1">
+                            <a:prstTxWarp prst="textNoShape">
+                              <a:avLst/>
+                            </a:prstTxWarp>
+                            <a:spAutoFit/>
+                          </wps:bodyPr>
+                        </wps:wsp>
+                      </a:graphicData>
+                    </a:graphic>
+                  </wp:anchor>
+                </w:drawing>
+              </mc:Choice>
+              <mc:Fallback>
+                <w:pict>
+                  <v:shape w14:anchorId="00FCE7DF" id="Text Box 236" o:spid="_x0000_s1035" type="#_x0000_t202" style="position:absolute;margin-left:219.1pt;margin-top:207.65pt;width:270.3pt;height:.05pt;z-index:251820032;visibility:visible;mso-wrap-style:square;mso-wrap-distance-left:9pt;mso-wrap-distance-top:0;mso-wrap-distance-right:9pt;mso-wrap-distance-bottom:0;mso-position-horizontal:absolute;mso-position-horizontal-relative:text;mso-position-vertical:absolute;mso-position-vertical-relative:text;v-text-anchor:top" o:gfxdata="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" stroked="f">
+                    <v:textbox style="mso-fit-shape-to-text:t" inset="0,0,0,0">
+                      <w:txbxContent>
+                        <w:p>
+                          <w:pPr>
+                            <w:pStyle w:val="Caption"/>
+                            <w:rPr>
+                              <w:noProof/>
+                              <w:sz w:val="24"/>
+                            </w:rPr>
+                          </w:pPr>
+                          <w:r>
+                            <w:t xml:space="preserve">Figure </w:t>
+                          </w:r>
+                          <w:fldSimple w:instr=" SEQ Figure \* ARABIC ">
+                            <w:r>
+                              <w:rPr>
+                                <w:noProof/>
+                              </w:rPr>
+                              <w:t>7</w:t>
+                            </w:r>
+                          </w:fldSimple>
+                          <w:r>
+                            <w:t xml:space="preserve"> Exemple des routes à mettre en place</w:t>
+                          </w:r>
+                        </w:p>
+                      </w:txbxContent>
+                    </v:textbox>
+                    <w10:wrap type="square"/>
+                  </v:shape>
+                </w:pict>
+              </mc:Fallback>
+            </mc:AlternateContent>
+          </w:r>
+          <w:r>
+            <w:rPr>
+              <w:noProof/>
+              <w:lang w:eastAsia="fr-CH"/>
+            </w:rPr>
+            <w:drawing>
+              <wp:anchor distT="0" distB="0" distL="114300" distR="114300" simplePos="0" relativeHeight="251817984" behindDoc="0" locked="0" layoutInCell="1" allowOverlap="1" wp14:anchorId="7427E95E" wp14:editId="442E47EC">
+                <wp:simplePos x="0" y="0"/>
+                <wp:positionH relativeFrom="column">
+                  <wp:posOffset>2783097</wp:posOffset>
+                </wp:positionH>
+                <wp:positionV relativeFrom="paragraph">
+                  <wp:posOffset>822229</wp:posOffset>
+                </wp:positionV>
+                <wp:extent cx="3432810" cy="1758315"/>
+                <wp:effectExtent l="0" t="0" r="0" b="0"/>
+                <wp:wrapSquare wrapText="bothSides"/>
+                <wp:docPr id="235" name="Picture 235"/>
+                <wp:cNvGraphicFramePr>
+                  <a:graphicFrameLocks xmlns:a="http://schemas.openxmlformats.org/drawingml/2006/main" noChangeAspect="1"/>
+                </wp:cNvGraphicFramePr>
+                <a:graphic xmlns:a="http://schemas.openxmlformats.org/drawingml/2006/main">
+                  <a:graphicData uri="http://schemas.openxmlformats.org/drawingml/2006/picture">
+                    <pic:pic xmlns:pic="http://schemas.openxmlformats.org/drawingml/2006/picture">
+                      <pic:nvPicPr>
+                        <pic:cNvPr id="1" name=""/>
+                        <pic:cNvPicPr/>
+                      </pic:nvPicPr>
+                      <pic:blipFill>
+                        <a:blip r:embed="rId25">
+                          <a:extLst>
+                            <a:ext uri="{28A0092B-C50C-407E-A947-70E740481C1C}">
+                              <a14:useLocalDpi xmlns:a14="http://schemas.microsoft.com/office/drawing/2010/main" val="0"/>
+                            </a:ext>
+                          </a:extLst>
+                        </a:blip>
+                        <a:stretch>
+                          <a:fillRect/>
+                        </a:stretch>
+                      </pic:blipFill>
+                      <pic:spPr>
+                        <a:xfrm>
+                          <a:off x="0" y="0"/>
+                          <a:ext cx="3432810" cy="1758315"/>
+                        </a:xfrm>
+                        <a:prstGeom prst="rect">
+                          <a:avLst/>
+                        </a:prstGeom>
+                      </pic:spPr>
+                    </pic:pic>
+                  </a:graphicData>
+                </a:graphic>
+              </wp:anchor>
+            </w:drawing>
+          </w:r>
+          <w:r>
+            <w:rPr>
+              <w:lang w:eastAsia="fr-CH"/>
+            </w:rPr>
+            <w:t>PassportJS est un middleware d’ExpressJS. Un middleware est un petit programme qui va s’effectuer lors du routage, entre la réception de la requête et l’action que cette requête va provoquer. Ici PassportJS vas évidemment mettre en place pour nous une stratégie d’authentification toute faite et simple à mettre en place :</w:t>
+          </w:r>
+          <w:r>
+            <w:rPr>
+              <w:noProof/>
+              <w:lang w:eastAsia="fr-CH"/>
+            </w:rPr>
+            <w:t xml:space="preserve"> </w:t>
+          </w:r>
+          <w:r>
+            <w:rPr>
+              <w:noProof/>
+              <w:lang w:eastAsia="fr-CH"/>
+            </w:rPr>
+            <w:drawing>
+              <wp:inline distT="0" distB="0" distL="0" distR="0" wp14:anchorId="45C5B6C5" wp14:editId="704ADBEB">
+                <wp:extent cx="2654384" cy="2268747"/>
+                <wp:effectExtent l="0" t="0" r="0" b="0"/>
+                <wp:docPr id="232" name="Picture 232"/>
+                <wp:cNvGraphicFramePr>
+                  <a:graphicFrameLocks xmlns:a="http://schemas.openxmlformats.org/drawingml/2006/main" noChangeAspect="1"/>
+                </wp:cNvGraphicFramePr>
+                <a:graphic xmlns:a="http://schemas.openxmlformats.org/drawingml/2006/main">
+                  <a:graphicData uri="http://schemas.openxmlformats.org/drawingml/2006/picture">
+                    <pic:pic xmlns:pic="http://schemas.openxmlformats.org/drawingml/2006/picture">
+                      <pic:nvPicPr>
+                        <pic:cNvPr id="1" name=""/>
+                        <pic:cNvPicPr/>
+                      </pic:nvPicPr>
+                      <pic:blipFill>
+                        <a:blip r:embed="rId26"/>
+                        <a:stretch>
+                          <a:fillRect/>
+                        </a:stretch>
+                      </pic:blipFill>
+                      <pic:spPr>
+                        <a:xfrm>
+                          <a:off x="0" y="0"/>
+                          <a:ext cx="2673549" cy="2285128"/>
+                        </a:xfrm>
+                        <a:prstGeom prst="rect">
+                          <a:avLst/>
+                        </a:prstGeom>
+                      </pic:spPr>
+                    </pic:pic>
+                  </a:graphicData>
+                </a:graphic>
+              </wp:inline>
+            </w:drawing>
+          </w:r>
+        </w:p>
+        <w:p>
+          <w:pPr>
+            <w:pStyle w:val="Caption"/>
+            <w:rPr>
+              <w:lang w:eastAsia="fr-CH"/>
+            </w:rPr>
+          </w:pPr>
+          <w:r>
+            <w:t xml:space="preserve">Figure </w:t>
+          </w:r>
+          <w:fldSimple w:instr=" SEQ Figure \* ARABIC ">
+            <w:r>
+              <w:rPr>
+                <w:noProof/>
+              </w:rPr>
+              <w:t>8</w:t>
+            </w:r>
+          </w:fldSimple>
+          <w:r>
+            <w:t xml:space="preserve"> </w:t>
+          </w:r>
+          <w:r>
+            <w:t>Exemple</w:t>
+          </w:r>
+          <w:r>
+            <w:t xml:space="preserve"> d'instanciation de PassportJS</w:t>
+          </w:r>
+        </w:p>
+        <w:p>
+          <w:pPr>
+            <w:rPr>
+              <w:lang w:eastAsia="fr-CH"/>
+            </w:rPr>
+          </w:pPr>
+          <w:r>
+            <w:rPr>
+              <w:lang w:eastAsia="fr-CH"/>
+            </w:rPr>
+            <w:t>Les routes à mettre en place à droite sont juste 2 routes basiques qui permettent d’authentifier la personne se connectant et de la rediriger sur la page d’où elle est arrivée.</w:t>
           </w:r>
         </w:p>
         <w:p>
@@ -12028,17 +12590,17 @@
               <w:i/>
             </w:rPr>
           </w:pPr>
-          <w:bookmarkStart w:id="56" w:name="_Toc25553315"/>
-          <w:bookmarkStart w:id="57" w:name="_Toc71691020"/>
-          <w:bookmarkStart w:id="58" w:name="_Toc279067815"/>
-          <w:bookmarkStart w:id="59" w:name="_Toc480229239"/>
+          <w:bookmarkStart w:id="55" w:name="_Toc25553315"/>
+          <w:bookmarkStart w:id="56" w:name="_Toc71691020"/>
+          <w:bookmarkStart w:id="57" w:name="_Toc279067815"/>
+          <w:bookmarkStart w:id="58" w:name="_Toc480229239"/>
           <w:r>
             <w:t>Historique</w:t>
           </w:r>
+          <w:bookmarkEnd w:id="55"/>
           <w:bookmarkEnd w:id="56"/>
           <w:bookmarkEnd w:id="57"/>
           <w:bookmarkEnd w:id="58"/>
-          <w:bookmarkEnd w:id="59"/>
         </w:p>
         <w:p>
           <w:pPr>
@@ -12227,9 +12789,9 @@
           <w:pPr>
             <w:pStyle w:val="Heading1"/>
           </w:pPr>
-          <w:bookmarkStart w:id="60" w:name="_Toc71703259"/>
-          <w:bookmarkStart w:id="61" w:name="_Toc279067816"/>
-          <w:bookmarkStart w:id="62" w:name="_Toc480229240"/>
+          <w:bookmarkStart w:id="59" w:name="_Toc71703259"/>
+          <w:bookmarkStart w:id="60" w:name="_Toc279067816"/>
+          <w:bookmarkStart w:id="61" w:name="_Toc480229240"/>
           <w:r>
             <w:lastRenderedPageBreak/>
             <w:t xml:space="preserve">Dossier de </w:t>
@@ -12237,70 +12799,70 @@
           <w:r>
             <w:t>R</w:t>
           </w:r>
+          <w:bookmarkEnd w:id="59"/>
+          <w:r>
+            <w:t>éalisation</w:t>
+          </w:r>
+          <w:bookmarkStart w:id="62" w:name="_Toc25553318"/>
           <w:bookmarkEnd w:id="60"/>
-          <w:r>
-            <w:t>éalisation</w:t>
-          </w:r>
-          <w:bookmarkStart w:id="63" w:name="_Toc25553318"/>
           <w:bookmarkEnd w:id="61"/>
+        </w:p>
+        <w:p>
+          <w:r>
+            <w:t>Je vais ici expliquer comment le projet s’est déroulé, les problèmes rencontrés, l’aide que j’ai reçue et comment j’ai conçu l’application.</w:t>
+          </w:r>
+        </w:p>
+        <w:p>
+          <w:pPr>
+            <w:pStyle w:val="Heading2"/>
+          </w:pPr>
+          <w:bookmarkStart w:id="63" w:name="_Toc480229241"/>
           <w:bookmarkEnd w:id="62"/>
-        </w:p>
-        <w:p>
-          <w:r>
-            <w:t>Je vais ici expliquer comment le projet s’est déroulé, les problèmes rencontrés, l’aide que j’ai reçue et comment j’ai conçu l’application.</w:t>
+          <w:r>
+            <w:t>Mise en place du projet</w:t>
+          </w:r>
+          <w:bookmarkEnd w:id="63"/>
+        </w:p>
+        <w:p>
+          <w:r>
+            <w:t xml:space="preserve">Explications : </w:t>
+          </w:r>
+          <w:r>
+            <w:t>Vue init – Vue CLI</w:t>
+          </w:r>
+        </w:p>
+        <w:p>
+          <w:r>
+            <w:t xml:space="preserve">Choix du </w:t>
+          </w:r>
+          <w:r>
+            <w:t>boiler plate</w:t>
+          </w:r>
+          <w:r>
+            <w:t>, « </w:t>
+          </w:r>
+          <w:r>
+            <w:t>Webpack</w:t>
+          </w:r>
+          <w:r>
+            <w:t xml:space="preserve"> » </w:t>
+          </w:r>
+          <w:r>
+            <w:sym w:font="Wingdings" w:char="F0E0"/>
+          </w:r>
+          <w:r>
+            <w:t xml:space="preserve"> Pourquoi Webpack et qu’est-ce que c’est en bref</w:t>
           </w:r>
         </w:p>
         <w:p>
           <w:pPr>
             <w:pStyle w:val="Heading2"/>
           </w:pPr>
-          <w:bookmarkStart w:id="64" w:name="_Toc480229241"/>
-          <w:bookmarkEnd w:id="63"/>
-          <w:r>
-            <w:t>Mise en place du projet</w:t>
+          <w:bookmarkStart w:id="64" w:name="_Toc480229242"/>
+          <w:r>
+            <w:t>Organisation des tâches pour la réalisation</w:t>
           </w:r>
           <w:bookmarkEnd w:id="64"/>
-        </w:p>
-        <w:p>
-          <w:r>
-            <w:t xml:space="preserve">Explications : </w:t>
-          </w:r>
-          <w:r>
-            <w:t>Vue init – Vue CLI</w:t>
-          </w:r>
-        </w:p>
-        <w:p>
-          <w:r>
-            <w:t xml:space="preserve">Choix du </w:t>
-          </w:r>
-          <w:r>
-            <w:t>boiler plate</w:t>
-          </w:r>
-          <w:r>
-            <w:t>, « </w:t>
-          </w:r>
-          <w:r>
-            <w:t>Webpack</w:t>
-          </w:r>
-          <w:r>
-            <w:t xml:space="preserve"> » </w:t>
-          </w:r>
-          <w:r>
-            <w:sym w:font="Wingdings" w:char="F0E0"/>
-          </w:r>
-          <w:r>
-            <w:t xml:space="preserve"> Pourquoi Webpack et qu’est-ce que c’est en bref</w:t>
-          </w:r>
-        </w:p>
-        <w:p>
-          <w:pPr>
-            <w:pStyle w:val="Heading2"/>
-          </w:pPr>
-          <w:bookmarkStart w:id="65" w:name="_Toc480229242"/>
-          <w:r>
-            <w:t>Organisation des tâches pour la réalisation</w:t>
-          </w:r>
-          <w:bookmarkEnd w:id="65"/>
         </w:p>
         <w:p>
           <w:r>
@@ -12377,31 +12939,31 @@
           <w:pPr>
             <w:pStyle w:val="Heading2"/>
           </w:pPr>
-          <w:bookmarkStart w:id="66" w:name="_Toc480229243"/>
+          <w:bookmarkStart w:id="65" w:name="_Toc480229243"/>
           <w:r>
             <w:t>Menu et thème</w:t>
           </w:r>
+          <w:bookmarkEnd w:id="65"/>
+        </w:p>
+        <w:p>
+          <w:pPr>
+            <w:pStyle w:val="Heading3"/>
+            <w:rPr>
+              <w:lang w:eastAsia="fr-CH"/>
+            </w:rPr>
+          </w:pPr>
+          <w:bookmarkStart w:id="66" w:name="_Ref480134966"/>
+          <w:bookmarkStart w:id="67" w:name="_Ref480134979"/>
+          <w:bookmarkStart w:id="68" w:name="_Toc480229244"/>
+          <w:r>
+            <w:rPr>
+              <w:lang w:eastAsia="fr-CH"/>
+            </w:rPr>
+            <w:t>Menu dynamique</w:t>
+          </w:r>
           <w:bookmarkEnd w:id="66"/>
-        </w:p>
-        <w:p>
-          <w:pPr>
-            <w:pStyle w:val="Heading3"/>
-            <w:rPr>
-              <w:lang w:eastAsia="fr-CH"/>
-            </w:rPr>
-          </w:pPr>
-          <w:bookmarkStart w:id="67" w:name="_Ref480134966"/>
-          <w:bookmarkStart w:id="68" w:name="_Ref480134979"/>
-          <w:bookmarkStart w:id="69" w:name="_Toc480229244"/>
-          <w:r>
-            <w:rPr>
-              <w:lang w:eastAsia="fr-CH"/>
-            </w:rPr>
-            <w:t>Menu dynamique</w:t>
-          </w:r>
           <w:bookmarkEnd w:id="67"/>
           <w:bookmarkEnd w:id="68"/>
-          <w:bookmarkEnd w:id="69"/>
         </w:p>
         <w:p>
           <w:pPr>
@@ -12467,7 +13029,7 @@
                                     <w:rPr>
                                       <w:noProof/>
                                     </w:rPr>
-                                    <w:t>5</w:t>
+                                    <w:t>9</w:t>
                                   </w:r>
                                 </w:fldSimple>
                                 <w:r>
@@ -12490,7 +13052,7 @@
               </mc:Choice>
               <mc:Fallback>
                 <w:pict>
-                  <v:shape w14:anchorId="5611285F" id="Text Box 15" o:spid="_x0000_s1035" type="#_x0000_t202" style="position:absolute;margin-left:0;margin-top:323pt;width:164.25pt;height:.05pt;z-index:251680768;visibility:visible;mso-wrap-style:square;mso-wrap-distance-left:9pt;mso-wrap-distance-top:0;mso-wrap-distance-right:9pt;mso-wrap-distance-bottom:0;mso-position-horizontal:left;mso-position-horizontal-relative:margin;mso-position-vertical:absolute;mso-position-vertical-relative:text;v-text-anchor:top" o:gfxdata="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" stroked="f">
+                  <v:shape w14:anchorId="5611285F" id="Text Box 15" o:spid="_x0000_s1036" type="#_x0000_t202" style="position:absolute;margin-left:0;margin-top:323pt;width:164.25pt;height:.05pt;z-index:251680768;visibility:visible;mso-wrap-style:square;mso-wrap-distance-left:9pt;mso-wrap-distance-top:0;mso-wrap-distance-right:9pt;mso-wrap-distance-bottom:0;mso-position-horizontal:left;mso-position-horizontal-relative:margin;mso-position-vertical:absolute;mso-position-vertical-relative:text;v-text-anchor:top" o:gfxdata="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" stroked="f">
                     <v:textbox style="mso-fit-shape-to-text:t" inset="0,0,0,0">
                       <w:txbxContent>
                         <w:p>
@@ -12509,7 +13071,7 @@
                               <w:rPr>
                                 <w:noProof/>
                               </w:rPr>
-                              <w:t>5</w:t>
+                              <w:t>9</w:t>
                             </w:r>
                           </w:fldSimple>
                           <w:r>
@@ -12553,7 +13115,7 @@
                         <pic:cNvPicPr/>
                       </pic:nvPicPr>
                       <pic:blipFill>
-                        <a:blip r:embed="rId23">
+                        <a:blip r:embed="rId27">
                           <a:extLst>
                             <a:ext uri="{28A0092B-C50C-407E-A947-70E740481C1C}">
                               <a14:useLocalDpi xmlns:a14="http://schemas.microsoft.com/office/drawing/2010/main" val="0"/>
@@ -12643,7 +13205,7 @@
                                     <w:rPr>
                                       <w:noProof/>
                                     </w:rPr>
-                                    <w:t>6</w:t>
+                                    <w:t>10</w:t>
                                   </w:r>
                                 </w:fldSimple>
                                 <w:r>
@@ -12666,7 +13228,7 @@
               </mc:Choice>
               <mc:Fallback>
                 <w:pict>
-                  <v:shape w14:anchorId="3DEC45FE" id="Text Box 16" o:spid="_x0000_s1036" type="#_x0000_t202" style="position:absolute;margin-left:287.1pt;margin-top:330.7pt;width:166.5pt;height:.05pt;z-index:251682816;visibility:visible;mso-wrap-style:square;mso-wrap-distance-left:9pt;mso-wrap-distance-top:0;mso-wrap-distance-right:9pt;mso-wrap-distance-bottom:0;mso-position-horizontal:absolute;mso-position-horizontal-relative:text;mso-position-vertical:absolute;mso-position-vertical-relative:text;v-text-anchor:top" o:gfxdata="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" stroked="f">
+                  <v:shape w14:anchorId="3DEC45FE" id="Text Box 16" o:spid="_x0000_s1037" type="#_x0000_t202" style="position:absolute;margin-left:287.1pt;margin-top:330.7pt;width:166.5pt;height:.05pt;z-index:251682816;visibility:visible;mso-wrap-style:square;mso-wrap-distance-left:9pt;mso-wrap-distance-top:0;mso-wrap-distance-right:9pt;mso-wrap-distance-bottom:0;mso-position-horizontal:absolute;mso-position-horizontal-relative:text;mso-position-vertical:absolute;mso-position-vertical-relative:text;v-text-anchor:top" o:gfxdata="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" stroked="f">
                     <v:textbox style="mso-fit-shape-to-text:t" inset="0,0,0,0">
                       <w:txbxContent>
                         <w:p>
@@ -12685,7 +13247,7 @@
                               <w:rPr>
                                 <w:noProof/>
                               </w:rPr>
-                              <w:t>6</w:t>
+                              <w:t>10</w:t>
                             </w:r>
                           </w:fldSimple>
                           <w:r>
@@ -12729,7 +13291,7 @@
                         <pic:cNvPicPr/>
                       </pic:nvPicPr>
                       <pic:blipFill>
-                        <a:blip r:embed="rId24">
+                        <a:blip r:embed="rId28">
                           <a:extLst>
                             <a:ext uri="{28A0092B-C50C-407E-A947-70E740481C1C}">
                               <a14:useLocalDpi xmlns:a14="http://schemas.microsoft.com/office/drawing/2010/main" val="0"/>
@@ -12782,7 +13344,7 @@
               <w:lang w:eastAsia="fr-CH"/>
             </w:rPr>
           </w:pPr>
-          <w:bookmarkStart w:id="70" w:name="_Toc480229245"/>
+          <w:bookmarkStart w:id="69" w:name="_Toc480229245"/>
           <w:r>
             <w:rPr>
               <w:noProof/>
@@ -12855,7 +13417,7 @@
               </mc:Choice>
               <mc:Fallback>
                 <w:pict>
-                  <v:shape w14:anchorId="53D297E2" id="Text Box 116" o:spid="_x0000_s1037" type="#_x0000_t202" style="position:absolute;left:0;text-align:left;margin-left:0;margin-top:-.7pt;width:114pt;height:2in;z-index:251747328;visibility:visible;mso-wrap-style:square;mso-width-percent:0;mso-height-percent:0;mso-wrap-distance-left:9pt;mso-wrap-distance-top:0;mso-wrap-distance-right:9pt;mso-wrap-distance-bottom:0;mso-position-horizontal:center;mso-position-horizontal-relative:margin;mso-position-vertical:absolute;mso-position-vertical-relative:text;mso-width-percent:0;mso-height-percent:0;mso-width-relative:margin;mso-height-relative:margin;v-text-anchor:top" o:gfxdata="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" fillcolor="white [3201]" strokeweight=".5pt">
+                  <v:shape w14:anchorId="53D297E2" id="Text Box 116" o:spid="_x0000_s1038" type="#_x0000_t202" style="position:absolute;left:0;text-align:left;margin-left:0;margin-top:-.7pt;width:114pt;height:2in;z-index:251747328;visibility:visible;mso-wrap-style:square;mso-width-percent:0;mso-height-percent:0;mso-wrap-distance-left:9pt;mso-wrap-distance-top:0;mso-wrap-distance-right:9pt;mso-wrap-distance-bottom:0;mso-position-horizontal:center;mso-position-horizontal-relative:margin;mso-position-vertical:absolute;mso-position-vertical-relative:text;mso-width-percent:0;mso-height-percent:0;mso-width-relative:margin;mso-height-relative:margin;v-text-anchor:top" o:gfxdata="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" fillcolor="white [3201]" strokeweight=".5pt">
                     <v:textbox>
                       <w:txbxContent>
                         <w:p>
@@ -12932,7 +13494,7 @@
                                     <w:rPr>
                                       <w:noProof/>
                                     </w:rPr>
-                                    <w:t>7</w:t>
+                                    <w:t>11</w:t>
                                   </w:r>
                                 </w:fldSimple>
                                 <w:r>
@@ -12955,7 +13517,7 @@
               </mc:Choice>
               <mc:Fallback>
                 <w:pict>
-                  <v:shape w14:anchorId="30816DC3" id="Text Box 22" o:spid="_x0000_s1038" type="#_x0000_t202" style="position:absolute;left:0;text-align:left;margin-left:0;margin-top:291.2pt;width:166.5pt;height:.05pt;z-index:251746304;visibility:visible;mso-wrap-style:square;mso-wrap-distance-left:9pt;mso-wrap-distance-top:0;mso-wrap-distance-right:9pt;mso-wrap-distance-bottom:0;mso-position-horizontal:left;mso-position-horizontal-relative:margin;mso-position-vertical:absolute;mso-position-vertical-relative:text;v-text-anchor:top" o:gfxdata="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" stroked="f">
+                  <v:shape w14:anchorId="30816DC3" id="Text Box 22" o:spid="_x0000_s1039" type="#_x0000_t202" style="position:absolute;left:0;text-align:left;margin-left:0;margin-top:291.2pt;width:166.5pt;height:.05pt;z-index:251746304;visibility:visible;mso-wrap-style:square;mso-wrap-distance-left:9pt;mso-wrap-distance-top:0;mso-wrap-distance-right:9pt;mso-wrap-distance-bottom:0;mso-position-horizontal:left;mso-position-horizontal-relative:margin;mso-position-vertical:absolute;mso-position-vertical-relative:text;v-text-anchor:top" o:gfxdata="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" stroked="f">
                     <v:textbox style="mso-fit-shape-to-text:t" inset="0,0,0,0">
                       <w:txbxContent>
                         <w:p>
@@ -12977,7 +13539,7 @@
                               <w:rPr>
                                 <w:noProof/>
                               </w:rPr>
-                              <w:t>7</w:t>
+                              <w:t>11</w:t>
                             </w:r>
                           </w:fldSimple>
                           <w:r>
@@ -13053,7 +13615,7 @@
                                     <w:rPr>
                                       <w:noProof/>
                                     </w:rPr>
-                                    <w:t>8</w:t>
+                                    <w:t>12</w:t>
                                   </w:r>
                                 </w:fldSimple>
                                 <w:r>
@@ -13076,7 +13638,7 @@
               </mc:Choice>
               <mc:Fallback>
                 <w:pict>
-                  <v:shape w14:anchorId="41ABF36F" id="Text Box 143" o:spid="_x0000_s1039" type="#_x0000_t202" style="position:absolute;left:0;text-align:left;margin-left:292.2pt;margin-top:286.7pt;width:161.55pt;height:.05pt;z-index:251750400;visibility:visible;mso-wrap-style:square;mso-wrap-distance-left:9pt;mso-wrap-distance-top:0;mso-wrap-distance-right:9pt;mso-wrap-distance-bottom:0;mso-position-horizontal:absolute;mso-position-horizontal-relative:text;mso-position-vertical:absolute;mso-position-vertical-relative:text;v-text-anchor:top" o:gfxdata="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" stroked="f">
+                  <v:shape w14:anchorId="41ABF36F" id="Text Box 143" o:spid="_x0000_s1040" type="#_x0000_t202" style="position:absolute;left:0;text-align:left;margin-left:292.2pt;margin-top:286.7pt;width:161.55pt;height:.05pt;z-index:251750400;visibility:visible;mso-wrap-style:square;mso-wrap-distance-left:9pt;mso-wrap-distance-top:0;mso-wrap-distance-right:9pt;mso-wrap-distance-bottom:0;mso-position-horizontal:absolute;mso-position-horizontal-relative:text;mso-position-vertical:absolute;mso-position-vertical-relative:text;v-text-anchor:top" o:gfxdata="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" stroked="f">
                     <v:textbox style="mso-fit-shape-to-text:t" inset="0,0,0,0">
                       <w:txbxContent>
                         <w:p>
@@ -13098,7 +13660,7 @@
                               <w:rPr>
                                 <w:noProof/>
                               </w:rPr>
-                              <w:t>8</w:t>
+                              <w:t>12</w:t>
                             </w:r>
                           </w:fldSimple>
                           <w:r>
@@ -13142,7 +13704,7 @@
                         <pic:cNvPicPr/>
                       </pic:nvPicPr>
                       <pic:blipFill>
-                        <a:blip r:embed="rId25">
+                        <a:blip r:embed="rId29">
                           <a:extLst>
                             <a:ext uri="{28A0092B-C50C-407E-A947-70E740481C1C}">
                               <a14:useLocalDpi xmlns:a14="http://schemas.microsoft.com/office/drawing/2010/main" val="0"/>
@@ -13197,7 +13759,7 @@
                         <pic:cNvPicPr/>
                       </pic:nvPicPr>
                       <pic:blipFill>
-                        <a:blip r:embed="rId24">
+                        <a:blip r:embed="rId28">
                           <a:extLst>
                             <a:ext uri="{28A0092B-C50C-407E-A947-70E740481C1C}">
                               <a14:useLocalDpi xmlns:a14="http://schemas.microsoft.com/office/drawing/2010/main" val="0"/>
@@ -13235,7 +13797,7 @@
             </w:rPr>
             <w:t>Barre de Navigation</w:t>
           </w:r>
-          <w:bookmarkEnd w:id="70"/>
+          <w:bookmarkEnd w:id="69"/>
         </w:p>
         <w:p>
           <w:pPr>
@@ -13272,7 +13834,7 @@
                         <pic:cNvPicPr/>
                       </pic:nvPicPr>
                       <pic:blipFill>
-                        <a:blip r:embed="rId26">
+                        <a:blip r:embed="rId30">
                           <a:extLst>
                             <a:ext uri="{28A0092B-C50C-407E-A947-70E740481C1C}">
                               <a14:useLocalDpi xmlns:a14="http://schemas.microsoft.com/office/drawing/2010/main" val="0"/>
@@ -13336,7 +13898,7 @@
                         <pic:cNvPicPr/>
                       </pic:nvPicPr>
                       <pic:blipFill>
-                        <a:blip r:embed="rId27"/>
+                        <a:blip r:embed="rId31"/>
                         <a:stretch>
                           <a:fillRect/>
                         </a:stretch>
@@ -13419,7 +13981,7 @@
                                     <w:rPr>
                                       <w:noProof/>
                                     </w:rPr>
-                                    <w:t>9</w:t>
+                                    <w:t>13</w:t>
                                   </w:r>
                                 </w:fldSimple>
                                 <w:r>
@@ -13454,7 +14016,7 @@
               </mc:Choice>
               <mc:Fallback>
                 <w:pict>
-                  <v:shape w14:anchorId="4786DCD0" id="Text Box 169" o:spid="_x0000_s1040" type="#_x0000_t202" style="position:absolute;margin-left:112.35pt;margin-top:3.8pt;width:163.55pt;height:.05pt;z-index:251779072;visibility:visible;mso-wrap-style:square;mso-width-percent:0;mso-wrap-distance-left:9pt;mso-wrap-distance-top:0;mso-wrap-distance-right:9pt;mso-wrap-distance-bottom:0;mso-position-horizontal:right;mso-position-horizontal-relative:margin;mso-position-vertical:absolute;mso-position-vertical-relative:text;mso-width-percent:0;mso-width-relative:margin;v-text-anchor:top" o:gfxdata="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" stroked="f">
+                  <v:shape w14:anchorId="4786DCD0" id="Text Box 169" o:spid="_x0000_s1041" type="#_x0000_t202" style="position:absolute;margin-left:112.35pt;margin-top:3.8pt;width:163.55pt;height:.05pt;z-index:251779072;visibility:visible;mso-wrap-style:square;mso-width-percent:0;mso-wrap-distance-left:9pt;mso-wrap-distance-top:0;mso-wrap-distance-right:9pt;mso-wrap-distance-bottom:0;mso-position-horizontal:right;mso-position-horizontal-relative:margin;mso-position-vertical:absolute;mso-position-vertical-relative:text;mso-width-percent:0;mso-width-relative:margin;v-text-anchor:top" o:gfxdata="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" stroked="f">
                     <v:textbox style="mso-fit-shape-to-text:t" inset="0,0,0,0">
                       <w:txbxContent>
                         <w:p>
@@ -13473,7 +14035,7 @@
                               <w:rPr>
                                 <w:noProof/>
                               </w:rPr>
-                              <w:t>9</w:t>
+                              <w:t>13</w:t>
                             </w:r>
                           </w:fldSimple>
                           <w:r>
@@ -13505,7 +14067,7 @@
               <w:rPr>
                 <w:noProof/>
               </w:rPr>
-              <w:t>10</w:t>
+              <w:t>14</w:t>
             </w:r>
           </w:fldSimple>
           <w:r>
@@ -13693,7 +14255,7 @@
                         <pic:cNvPicPr/>
                       </pic:nvPicPr>
                       <pic:blipFill>
-                        <a:blip r:embed="rId28"/>
+                        <a:blip r:embed="rId32"/>
                         <a:stretch>
                           <a:fillRect/>
                         </a:stretch>
@@ -13726,7 +14288,7 @@
               <w:rPr>
                 <w:noProof/>
               </w:rPr>
-              <w:t>11</w:t>
+              <w:t>15</w:t>
             </w:r>
           </w:fldSimple>
           <w:r>
@@ -13753,14 +14315,14 @@
               <w:lang w:eastAsia="fr-CH"/>
             </w:rPr>
           </w:pPr>
-          <w:bookmarkStart w:id="71" w:name="_Toc480229246"/>
+          <w:bookmarkStart w:id="70" w:name="_Toc480229246"/>
           <w:r>
             <w:rPr>
               <w:lang w:eastAsia="fr-CH"/>
             </w:rPr>
             <w:t>Thème</w:t>
           </w:r>
-          <w:bookmarkEnd w:id="71"/>
+          <w:bookmarkEnd w:id="70"/>
         </w:p>
         <w:p>
           <w:pPr>
@@ -13864,7 +14426,7 @@
                         </pic:cNvPicPr>
                       </pic:nvPicPr>
                       <pic:blipFill>
-                        <a:blip r:embed="rId29" cstate="print">
+                        <a:blip r:embed="rId33" cstate="print">
                           <a:extLst>
                             <a:ext uri="{28A0092B-C50C-407E-A947-70E740481C1C}">
                               <a14:useLocalDpi xmlns:a14="http://schemas.microsoft.com/office/drawing/2010/main" val="0"/>
@@ -13912,7 +14474,7 @@
               <w:rPr>
                 <w:noProof/>
               </w:rPr>
-              <w:t>12</w:t>
+              <w:t>16</w:t>
             </w:r>
           </w:fldSimple>
           <w:r>
@@ -13979,7 +14541,7 @@
                         <pic:cNvPicPr/>
                       </pic:nvPicPr>
                       <pic:blipFill>
-                        <a:blip r:embed="rId30"/>
+                        <a:blip r:embed="rId34"/>
                         <a:stretch>
                           <a:fillRect/>
                         </a:stretch>
@@ -14013,7 +14575,7 @@
               <w:rPr>
                 <w:noProof/>
               </w:rPr>
-              <w:t>13</w:t>
+              <w:t>17</w:t>
             </w:r>
           </w:fldSimple>
           <w:r>
@@ -14103,17 +14665,17 @@
           <w:pPr>
             <w:pStyle w:val="Heading3"/>
           </w:pPr>
-          <w:bookmarkStart w:id="72" w:name="_Toc480229247"/>
+          <w:bookmarkStart w:id="71" w:name="_Toc480229247"/>
           <w:r>
             <w:t>Framework CSS</w:t>
           </w:r>
-          <w:bookmarkEnd w:id="72"/>
+          <w:bookmarkEnd w:id="71"/>
         </w:p>
         <w:p>
           <w:r>
             <w:t>Finalement les prochaines n’auront pas énormément de problèmes rencontrés car c’est principalement le Framework CSS Materialize (</w:t>
           </w:r>
-          <w:hyperlink r:id="rId31" w:history="1">
+          <w:hyperlink r:id="rId35" w:history="1">
             <w:r>
               <w:rPr>
                 <w:rStyle w:val="Hyperlink"/>
@@ -14173,208 +14735,208 @@
           <w:pPr>
             <w:pStyle w:val="Heading3"/>
           </w:pPr>
-          <w:bookmarkStart w:id="73" w:name="_Toc480229248"/>
+          <w:bookmarkStart w:id="72" w:name="_Toc480229248"/>
           <w:r>
             <w:lastRenderedPageBreak/>
             <w:t>Authentification</w:t>
           </w:r>
+          <w:bookmarkEnd w:id="72"/>
+        </w:p>
+        <w:p>
+          <w:r>
+            <w:t xml:space="preserve">La majorité du travail d’authentification a été faite avant le projet en collaboration, j’ai tout de même dû revenir sur l’API plusieurs dont une fois afin de fixer un bug sur l’authentification, une requête qui se fait à chaque changement de routes qui ne prenait pas les paramètres en chiffres mais en </w:t>
+          </w:r>
+          <w:r>
+            <w:rPr>
+              <w:i/>
+            </w:rPr>
+            <w:t>string</w:t>
+          </w:r>
+          <w:r>
+            <w:t xml:space="preserve">, j’ai dû faire un </w:t>
+          </w:r>
+          <w:r>
+            <w:rPr>
+              <w:i/>
+            </w:rPr>
+            <w:t>parse</w:t>
+          </w:r>
+          <w:r>
+            <w:t xml:space="preserve"> correctement</w:t>
+          </w:r>
+          <w:r>
+            <w:t xml:space="preserve">. Evidemment ce n’est pas la seule erreur que j’ai trouvé dans l’API et que j’ai dû corriger. </w:t>
+          </w:r>
+        </w:p>
+        <w:p>
+          <w:pPr>
+            <w:pStyle w:val="Heading2"/>
+          </w:pPr>
+          <w:bookmarkStart w:id="73" w:name="_Toc480229249"/>
+          <w:r>
+            <w:t xml:space="preserve">Partie </w:t>
+          </w:r>
+          <w:r>
+            <w:rPr>
+              <w:i/>
+            </w:rPr>
+            <w:t>Archers</w:t>
+          </w:r>
           <w:bookmarkEnd w:id="73"/>
-        </w:p>
-        <w:p>
-          <w:r>
-            <w:t xml:space="preserve">La majorité du travail d’authentification a été faite avant le projet en collaboration, j’ai tout de même dû revenir sur l’API plusieurs dont une fois afin de fixer un bug sur l’authentification, une requête qui se fait à chaque changement de routes qui ne prenait pas les paramètres en chiffres mais en </w:t>
-          </w:r>
-          <w:r>
-            <w:rPr>
-              <w:i/>
-            </w:rPr>
-            <w:t>string</w:t>
-          </w:r>
-          <w:r>
-            <w:t xml:space="preserve">, j’ai dû faire un </w:t>
-          </w:r>
-          <w:r>
-            <w:rPr>
-              <w:i/>
-            </w:rPr>
-            <w:t>parse</w:t>
-          </w:r>
-          <w:r>
-            <w:t xml:space="preserve"> correctement</w:t>
-          </w:r>
-          <w:r>
-            <w:t xml:space="preserve">. Evidemment ce n’est pas la seule erreur que j’ai trouvé dans l’API et que j’ai dû corriger. </w:t>
-          </w:r>
-        </w:p>
-        <w:p>
-          <w:pPr>
-            <w:pStyle w:val="Heading2"/>
-          </w:pPr>
-          <w:bookmarkStart w:id="74" w:name="_Toc480229249"/>
-          <w:r>
-            <w:t xml:space="preserve">Partie </w:t>
-          </w:r>
-          <w:r>
-            <w:rPr>
-              <w:i/>
-            </w:rPr>
-            <w:t>Archers</w:t>
+          <w:r>
+            <w:t xml:space="preserve"> </w:t>
+          </w:r>
+        </w:p>
+        <w:p>
+          <w:pPr>
+            <w:pStyle w:val="Heading3"/>
+            <w:rPr>
+              <w:lang w:eastAsia="fr-CH"/>
+            </w:rPr>
+          </w:pPr>
+          <w:bookmarkStart w:id="74" w:name="_Toc480229250"/>
+          <w:r>
+            <w:rPr>
+              <w:lang w:eastAsia="fr-CH"/>
+            </w:rPr>
+            <w:t>Maquettes</w:t>
           </w:r>
           <w:bookmarkEnd w:id="74"/>
-          <w:r>
+        </w:p>
+        <w:p>
+          <w:pPr>
+            <w:rPr>
+              <w:lang w:eastAsia="fr-CH"/>
+            </w:rPr>
+          </w:pPr>
+          <w:r>
+            <w:rPr>
+              <w:lang w:eastAsia="fr-CH"/>
+            </w:rPr>
+            <w:t>Les maquettes ont été faites avant de débuter les Vues et elles sont en Annexes, elles m’ont bien aidées à la représentation des composants que j’allais devoir mettre en place.</w:t>
+          </w:r>
+          <w:r>
+            <w:rPr>
+              <w:lang w:eastAsia="fr-CH"/>
+            </w:rPr>
+            <w:t xml:space="preserve"> Ainsi qu’à la représentation dont les </w:t>
+          </w:r>
+          <w:r>
+            <w:rPr>
+              <w:lang w:eastAsia="fr-CH"/>
+            </w:rPr>
+            <w:t>données</w:t>
+          </w:r>
+          <w:r>
+            <w:rPr>
+              <w:lang w:eastAsia="fr-CH"/>
+            </w:rPr>
             <w:t xml:space="preserve"> </w:t>
           </w:r>
+          <w:r>
+            <w:rPr>
+              <w:lang w:eastAsia="fr-CH"/>
+            </w:rPr>
+            <w:t>seront</w:t>
+          </w:r>
+          <w:r>
+            <w:rPr>
+              <w:lang w:eastAsia="fr-CH"/>
+            </w:rPr>
+            <w:t xml:space="preserve"> gérées.</w:t>
+          </w:r>
+          <w:r>
+            <w:rPr>
+              <w:lang w:eastAsia="fr-CH"/>
+            </w:rPr>
+            <w:t xml:space="preserve"> </w:t>
+          </w:r>
+        </w:p>
+        <w:p>
+          <w:pPr>
+            <w:rPr>
+              <w:lang w:eastAsia="fr-CH"/>
+            </w:rPr>
+          </w:pPr>
+          <w:r>
+            <w:rPr>
+              <w:lang w:eastAsia="fr-CH"/>
+            </w:rPr>
+            <w:t xml:space="preserve">Malgré tout j’ai reçu de l’aide de mon chef de projet, en effet quand je lui ai montré les débuts « V1 » de l’application il n’était pas convaincu de la gestion des données que j’effectuais car comme vous le verrez dans les interactions avec l’API </w:t>
+          </w:r>
+          <w:r>
+            <w:rPr>
+              <w:b/>
+              <w:lang w:eastAsia="fr-CH"/>
+            </w:rPr>
+            <w:t>ci-dessous</w:t>
+          </w:r>
+          <w:r>
+            <w:rPr>
+              <w:lang w:eastAsia="fr-CH"/>
+            </w:rPr>
+            <w:t xml:space="preserve"> des appels par composant alors que j’avais mis en place le système VueX (</w:t>
+          </w:r>
+          <w:r>
+            <w:rPr>
+              <w:lang w:eastAsia="fr-CH"/>
+            </w:rPr>
+            <w:fldChar w:fldCharType="begin"/>
+          </w:r>
+          <w:r>
+            <w:rPr>
+              <w:lang w:eastAsia="fr-CH"/>
+            </w:rPr>
+            <w:instrText xml:space="preserve"> REF _Ref480210105 \r \p \h </w:instrText>
+          </w:r>
+          <w:r>
+            <w:rPr>
+              <w:lang w:eastAsia="fr-CH"/>
+            </w:rPr>
+          </w:r>
+          <w:r>
+            <w:rPr>
+              <w:lang w:eastAsia="fr-CH"/>
+            </w:rPr>
+            <w:fldChar w:fldCharType="separate"/>
+          </w:r>
+          <w:r>
+            <w:rPr>
+              <w:lang w:eastAsia="fr-CH"/>
+            </w:rPr>
+            <w:t>3.4.2 ci-dessus</w:t>
+          </w:r>
+          <w:r>
+            <w:rPr>
+              <w:lang w:eastAsia="fr-CH"/>
+            </w:rPr>
+            <w:fldChar w:fldCharType="end"/>
+          </w:r>
+          <w:r>
+            <w:rPr>
+              <w:lang w:eastAsia="fr-CH"/>
+            </w:rPr>
+            <w:t>) qui permet un gestion des données plus logique pour ce genre de projet.</w:t>
+          </w:r>
         </w:p>
         <w:p>
           <w:pPr>
             <w:pStyle w:val="Heading3"/>
-            <w:rPr>
-              <w:lang w:eastAsia="fr-CH"/>
-            </w:rPr>
-          </w:pPr>
-          <w:bookmarkStart w:id="75" w:name="_Toc480229250"/>
-          <w:r>
-            <w:rPr>
-              <w:lang w:eastAsia="fr-CH"/>
-            </w:rPr>
-            <w:t>Maquettes</w:t>
+          </w:pPr>
+          <w:bookmarkStart w:id="75" w:name="_Toc480229251"/>
+          <w:r>
+            <w:t>Vue</w:t>
+          </w:r>
+          <w:r>
+            <w:t xml:space="preserve"> « </w:t>
+          </w:r>
+          <w:r>
+            <w:t>Home</w:t>
+          </w:r>
+          <w:r>
+            <w:t> »</w:t>
           </w:r>
           <w:bookmarkEnd w:id="75"/>
-        </w:p>
-        <w:p>
-          <w:pPr>
-            <w:rPr>
-              <w:lang w:eastAsia="fr-CH"/>
-            </w:rPr>
-          </w:pPr>
-          <w:r>
-            <w:rPr>
-              <w:lang w:eastAsia="fr-CH"/>
-            </w:rPr>
-            <w:t>Les maquettes ont été faites avant de débuter les Vues et elles sont en Annexes, elles m’ont bien aidées à la représentation des composants que j’allais devoir mettre en place.</w:t>
-          </w:r>
-          <w:r>
-            <w:rPr>
-              <w:lang w:eastAsia="fr-CH"/>
-            </w:rPr>
-            <w:t xml:space="preserve"> Ainsi qu’à la représentation dont les </w:t>
-          </w:r>
-          <w:r>
-            <w:rPr>
-              <w:lang w:eastAsia="fr-CH"/>
-            </w:rPr>
-            <w:t>données</w:t>
-          </w:r>
-          <w:r>
-            <w:rPr>
-              <w:lang w:eastAsia="fr-CH"/>
-            </w:rPr>
-            <w:t xml:space="preserve"> </w:t>
-          </w:r>
-          <w:r>
-            <w:rPr>
-              <w:lang w:eastAsia="fr-CH"/>
-            </w:rPr>
-            <w:t>seront</w:t>
-          </w:r>
-          <w:r>
-            <w:rPr>
-              <w:lang w:eastAsia="fr-CH"/>
-            </w:rPr>
-            <w:t xml:space="preserve"> gérées.</w:t>
-          </w:r>
-          <w:r>
-            <w:rPr>
-              <w:lang w:eastAsia="fr-CH"/>
-            </w:rPr>
-            <w:t xml:space="preserve"> </w:t>
-          </w:r>
-        </w:p>
-        <w:p>
-          <w:pPr>
-            <w:rPr>
-              <w:lang w:eastAsia="fr-CH"/>
-            </w:rPr>
-          </w:pPr>
-          <w:r>
-            <w:rPr>
-              <w:lang w:eastAsia="fr-CH"/>
-            </w:rPr>
-            <w:t xml:space="preserve">Malgré tout j’ai reçu de l’aide de mon chef de projet, en effet quand je lui ai montré les débuts « V1 » de l’application il n’était pas convaincu de la gestion des données que j’effectuais car comme vous le verrez dans les interactions avec l’API </w:t>
-          </w:r>
-          <w:r>
-            <w:rPr>
-              <w:b/>
-              <w:lang w:eastAsia="fr-CH"/>
-            </w:rPr>
-            <w:t>ci-dessous</w:t>
-          </w:r>
-          <w:r>
-            <w:rPr>
-              <w:lang w:eastAsia="fr-CH"/>
-            </w:rPr>
-            <w:t xml:space="preserve"> des appels par composant alors que j’avais mis en place le système VueX (</w:t>
-          </w:r>
-          <w:r>
-            <w:rPr>
-              <w:lang w:eastAsia="fr-CH"/>
-            </w:rPr>
-            <w:fldChar w:fldCharType="begin"/>
-          </w:r>
-          <w:r>
-            <w:rPr>
-              <w:lang w:eastAsia="fr-CH"/>
-            </w:rPr>
-            <w:instrText xml:space="preserve"> REF _Ref480210105 \r \p \h </w:instrText>
-          </w:r>
-          <w:r>
-            <w:rPr>
-              <w:lang w:eastAsia="fr-CH"/>
-            </w:rPr>
-          </w:r>
-          <w:r>
-            <w:rPr>
-              <w:lang w:eastAsia="fr-CH"/>
-            </w:rPr>
-            <w:fldChar w:fldCharType="separate"/>
-          </w:r>
-          <w:r>
-            <w:rPr>
-              <w:lang w:eastAsia="fr-CH"/>
-            </w:rPr>
-            <w:t>3.4.2 ci-dessus</w:t>
-          </w:r>
-          <w:r>
-            <w:rPr>
-              <w:lang w:eastAsia="fr-CH"/>
-            </w:rPr>
-            <w:fldChar w:fldCharType="end"/>
-          </w:r>
-          <w:r>
-            <w:rPr>
-              <w:lang w:eastAsia="fr-CH"/>
-            </w:rPr>
-            <w:t>) qui permet un gestion des données plus logique pour ce genre de projet.</w:t>
-          </w:r>
-        </w:p>
-        <w:p>
-          <w:pPr>
-            <w:pStyle w:val="Heading3"/>
-          </w:pPr>
-          <w:bookmarkStart w:id="76" w:name="_Toc480229251"/>
-          <w:r>
-            <w:t>Vue</w:t>
-          </w:r>
-          <w:r>
-            <w:t xml:space="preserve"> « </w:t>
-          </w:r>
-          <w:r>
-            <w:t>Home</w:t>
-          </w:r>
-          <w:r>
-            <w:t> »</w:t>
-          </w:r>
-          <w:bookmarkEnd w:id="76"/>
         </w:p>
         <w:p>
           <w:pPr>
@@ -14443,7 +15005,7 @@
                                     <w:rPr>
                                       <w:noProof/>
                                     </w:rPr>
-                                    <w:t>14</w:t>
+                                    <w:t>18</w:t>
                                   </w:r>
                                 </w:fldSimple>
                                 <w:r>
@@ -14466,7 +15028,7 @@
               </mc:Choice>
               <mc:Fallback>
                 <w:pict>
-                  <v:shape w14:anchorId="1FC0BED2" id="Text Box 148" o:spid="_x0000_s1041" type="#_x0000_t202" style="position:absolute;margin-left:108.5pt;margin-top:336.4pt;width:159.7pt;height:.05pt;z-index:251789312;visibility:visible;mso-wrap-style:square;mso-wrap-distance-left:9pt;mso-wrap-distance-top:0;mso-wrap-distance-right:9pt;mso-wrap-distance-bottom:0;mso-position-horizontal:right;mso-position-horizontal-relative:margin;mso-position-vertical:absolute;mso-position-vertical-relative:text;v-text-anchor:top" o:gfxdata="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" stroked="f">
+                  <v:shape w14:anchorId="1FC0BED2" id="Text Box 148" o:spid="_x0000_s1042" type="#_x0000_t202" style="position:absolute;margin-left:108.5pt;margin-top:336.4pt;width:159.7pt;height:.05pt;z-index:251789312;visibility:visible;mso-wrap-style:square;mso-wrap-distance-left:9pt;mso-wrap-distance-top:0;mso-wrap-distance-right:9pt;mso-wrap-distance-bottom:0;mso-position-horizontal:right;mso-position-horizontal-relative:margin;mso-position-vertical:absolute;mso-position-vertical-relative:text;v-text-anchor:top" o:gfxdata="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" stroked="f">
                     <v:textbox style="mso-fit-shape-to-text:t" inset="0,0,0,0">
                       <w:txbxContent>
                         <w:p>
@@ -14485,7 +15047,7 @@
                               <w:rPr>
                                 <w:noProof/>
                               </w:rPr>
-                              <w:t>14</w:t>
+                              <w:t>18</w:t>
                             </w:r>
                           </w:fldSimple>
                           <w:r>
@@ -14529,7 +15091,7 @@
                         <pic:cNvPicPr/>
                       </pic:nvPicPr>
                       <pic:blipFill>
-                        <a:blip r:embed="rId32">
+                        <a:blip r:embed="rId36">
                           <a:extLst>
                             <a:ext uri="{28A0092B-C50C-407E-A947-70E740481C1C}">
                               <a14:useLocalDpi xmlns:a14="http://schemas.microsoft.com/office/drawing/2010/main" val="0"/>
@@ -14619,7 +15181,7 @@
                                     <w:rPr>
                                       <w:noProof/>
                                     </w:rPr>
-                                    <w:t>15</w:t>
+                                    <w:t>19</w:t>
                                   </w:r>
                                 </w:fldSimple>
                                 <w:r>
@@ -14642,7 +15204,7 @@
               </mc:Choice>
               <mc:Fallback>
                 <w:pict>
-                  <v:shape w14:anchorId="2064E7C6" id="Text Box 17" o:spid="_x0000_s1042" type="#_x0000_t202" style="position:absolute;margin-left:0;margin-top:340.1pt;width:163.8pt;height:.05pt;z-index:251684864;visibility:visible;mso-wrap-style:square;mso-wrap-distance-left:9pt;mso-wrap-distance-top:0;mso-wrap-distance-right:9pt;mso-wrap-distance-bottom:0;mso-position-horizontal:left;mso-position-horizontal-relative:margin;mso-position-vertical:absolute;mso-position-vertical-relative:text;v-text-anchor:top" o:gfxdata="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" stroked="f">
+                  <v:shape w14:anchorId="2064E7C6" id="Text Box 17" o:spid="_x0000_s1043" type="#_x0000_t202" style="position:absolute;margin-left:0;margin-top:340.1pt;width:163.8pt;height:.05pt;z-index:251684864;visibility:visible;mso-wrap-style:square;mso-wrap-distance-left:9pt;mso-wrap-distance-top:0;mso-wrap-distance-right:9pt;mso-wrap-distance-bottom:0;mso-position-horizontal:left;mso-position-horizontal-relative:margin;mso-position-vertical:absolute;mso-position-vertical-relative:text;v-text-anchor:top" o:gfxdata="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" stroked="f">
                     <v:textbox style="mso-fit-shape-to-text:t" inset="0,0,0,0">
                       <w:txbxContent>
                         <w:p>
@@ -14661,7 +15223,7 @@
                               <w:rPr>
                                 <w:noProof/>
                               </w:rPr>
-                              <w:t>15</w:t>
+                              <w:t>19</w:t>
                             </w:r>
                           </w:fldSimple>
                           <w:r>
@@ -14705,7 +15267,7 @@
                         <pic:cNvPicPr/>
                       </pic:nvPicPr>
                       <pic:blipFill>
-                        <a:blip r:embed="rId33">
+                        <a:blip r:embed="rId37">
                           <a:extLst>
                             <a:ext uri="{28A0092B-C50C-407E-A947-70E740481C1C}">
                               <a14:useLocalDpi xmlns:a14="http://schemas.microsoft.com/office/drawing/2010/main" val="0"/>
@@ -14837,7 +15399,7 @@
           <w:pPr>
             <w:pStyle w:val="Heading3"/>
           </w:pPr>
-          <w:bookmarkStart w:id="77" w:name="_Toc480229252"/>
+          <w:bookmarkStart w:id="76" w:name="_Toc480229252"/>
           <w:r>
             <w:t>Vue «</w:t>
           </w:r>
@@ -14853,7 +15415,7 @@
           <w:r>
             <w:t xml:space="preserve"> Home lorsque l’on est authentifié</w:t>
           </w:r>
-          <w:bookmarkEnd w:id="77"/>
+          <w:bookmarkEnd w:id="76"/>
         </w:p>
         <w:p>
           <w:pPr>
@@ -15138,7 +15700,7 @@
               </mc:Choice>
               <mc:Fallback>
                 <w:pict>
-                  <v:shape w14:anchorId="66B4A814" id="Text Box 99" o:spid="_x0000_s1043" type="#_x0000_t202" style="position:absolute;margin-left:120.55pt;margin-top:160.85pt;width:171.75pt;height:58.5pt;z-index:251697152;visibility:visible;mso-wrap-style:square;mso-width-percent:0;mso-height-percent:0;mso-wrap-distance-left:9pt;mso-wrap-distance-top:0;mso-wrap-distance-right:9pt;mso-wrap-distance-bottom:0;mso-position-horizontal:right;mso-position-horizontal-relative:margin;mso-position-vertical:absolute;mso-position-vertical-relative:text;mso-width-percent:0;mso-height-percent:0;mso-width-relative:margin;mso-height-relative:margin;v-text-anchor:top" o:gfxdata="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" fillcolor="white [3201]" strokeweight=".5pt">
+                  <v:shape w14:anchorId="66B4A814" id="Text Box 99" o:spid="_x0000_s1044" type="#_x0000_t202" style="position:absolute;margin-left:120.55pt;margin-top:160.85pt;width:171.75pt;height:58.5pt;z-index:251697152;visibility:visible;mso-wrap-style:square;mso-width-percent:0;mso-height-percent:0;mso-wrap-distance-left:9pt;mso-wrap-distance-top:0;mso-wrap-distance-right:9pt;mso-wrap-distance-bottom:0;mso-position-horizontal:right;mso-position-horizontal-relative:margin;mso-position-vertical:absolute;mso-position-vertical-relative:text;mso-width-percent:0;mso-height-percent:0;mso-width-relative:margin;mso-height-relative:margin;v-text-anchor:top" o:gfxdata="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" fillcolor="white [3201]" strokeweight=".5pt">
                     <v:textbox>
                       <w:txbxContent>
                         <w:p>
@@ -15304,7 +15866,7 @@
               </mc:Choice>
               <mc:Fallback>
                 <w:pict>
-                  <v:shape w14:anchorId="7AB8F901" id="Text Box 96" o:spid="_x0000_s1044" type="#_x0000_t202" style="position:absolute;margin-left:160.3pt;margin-top:22.85pt;width:211.5pt;height:1in;z-index:251694080;visibility:visible;mso-wrap-style:square;mso-width-percent:0;mso-wrap-distance-left:9pt;mso-wrap-distance-top:0;mso-wrap-distance-right:9pt;mso-wrap-distance-bottom:0;mso-position-horizontal:right;mso-position-horizontal-relative:margin;mso-position-vertical:absolute;mso-position-vertical-relative:text;mso-width-percent:0;mso-width-relative:margin;v-text-anchor:top" o:gfxdata="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" fillcolor="white [3201]" strokeweight=".5pt">
+                  <v:shape w14:anchorId="7AB8F901" id="Text Box 96" o:spid="_x0000_s1045" type="#_x0000_t202" style="position:absolute;margin-left:160.3pt;margin-top:22.85pt;width:211.5pt;height:1in;z-index:251694080;visibility:visible;mso-wrap-style:square;mso-width-percent:0;mso-wrap-distance-left:9pt;mso-wrap-distance-top:0;mso-wrap-distance-right:9pt;mso-wrap-distance-bottom:0;mso-position-horizontal:right;mso-position-horizontal-relative:margin;mso-position-vertical:absolute;mso-position-vertical-relative:text;mso-width-percent:0;mso-width-relative:margin;v-text-anchor:top" o:gfxdata="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" fillcolor="white [3201]" strokeweight=".5pt">
                     <v:textbox>
                       <w:txbxContent>
                         <w:p>
@@ -15540,7 +16102,15 @@
                                   <w:t xml:space="preserve"> </w:t>
                                 </w:r>
                                 <w:r>
-                                  <w:t xml:space="preserve">il s’étends afin de choisir le type de </w:t>
+                                  <w:t xml:space="preserve">il </w:t>
+                                </w:r>
+                                <w:proofErr w:type="gramStart"/>
+                                <w:r>
+                                  <w:t>s’étends</w:t>
+                                </w:r>
+                                <w:proofErr w:type="gramEnd"/>
+                                <w:r>
+                                  <w:t xml:space="preserve"> afin de choisir le type de </w:t>
                                 </w:r>
                                 <w:r>
                                   <w:rPr>
@@ -15574,7 +16144,7 @@
               </mc:Choice>
               <mc:Fallback>
                 <w:pict>
-                  <v:shape w14:anchorId="7C5A3448" id="Text Box 25" o:spid="_x0000_s1045" type="#_x0000_t202" style="position:absolute;margin-left:312.4pt;margin-top:258.35pt;width:144.75pt;height:54pt;z-index:251691008;visibility:visible;mso-wrap-style:square;mso-width-percent:0;mso-height-percent:0;mso-wrap-distance-left:9pt;mso-wrap-distance-top:0;mso-wrap-distance-right:9pt;mso-wrap-distance-bottom:0;mso-position-horizontal:absolute;mso-position-horizontal-relative:margin;mso-position-vertical:absolute;mso-position-vertical-relative:text;mso-width-percent:0;mso-height-percent:0;mso-width-relative:margin;mso-height-relative:margin;v-text-anchor:top" o:gfxdata="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" fillcolor="white [3201]" strokeweight=".5pt">
+                  <v:shape w14:anchorId="7C5A3448" id="Text Box 25" o:spid="_x0000_s1046" type="#_x0000_t202" style="position:absolute;margin-left:312.4pt;margin-top:258.35pt;width:144.75pt;height:54pt;z-index:251691008;visibility:visible;mso-wrap-style:square;mso-width-percent:0;mso-height-percent:0;mso-wrap-distance-left:9pt;mso-wrap-distance-top:0;mso-wrap-distance-right:9pt;mso-wrap-distance-bottom:0;mso-position-horizontal:absolute;mso-position-horizontal-relative:margin;mso-position-vertical:absolute;mso-position-vertical-relative:text;mso-width-percent:0;mso-height-percent:0;mso-width-relative:margin;mso-height-relative:margin;v-text-anchor:top" o:gfxdata="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" fillcolor="white [3201]" strokeweight=".5pt">
                     <v:textbox>
                       <w:txbxContent>
                         <w:p>
@@ -15594,7 +16164,15 @@
                             <w:t xml:space="preserve"> </w:t>
                           </w:r>
                           <w:r>
-                            <w:t xml:space="preserve">il s’étends afin de choisir le type de </w:t>
+                            <w:t xml:space="preserve">il </w:t>
+                          </w:r>
+                          <w:proofErr w:type="gramStart"/>
+                          <w:r>
+                            <w:t>s’étends</w:t>
+                          </w:r>
+                          <w:proofErr w:type="gramEnd"/>
+                          <w:r>
+                            <w:t xml:space="preserve"> afin de choisir le type de </w:t>
                           </w:r>
                           <w:r>
                             <w:rPr>
@@ -15708,7 +16286,7 @@
                         <pic:cNvPicPr/>
                       </pic:nvPicPr>
                       <pic:blipFill>
-                        <a:blip r:embed="rId34"/>
+                        <a:blip r:embed="rId38"/>
                         <a:stretch>
                           <a:fillRect/>
                         </a:stretch>
@@ -15741,7 +16319,7 @@
               <w:rPr>
                 <w:noProof/>
               </w:rPr>
-              <w:t>16</w:t>
+              <w:t>20</w:t>
             </w:r>
           </w:fldSimple>
           <w:r>
@@ -16260,7 +16838,7 @@
               </mc:Choice>
               <mc:Fallback>
                 <w:pict>
-                  <v:shape w14:anchorId="4C98417F" id="Text Box 157" o:spid="_x0000_s1046" type="#_x0000_t202" style="position:absolute;margin-left:113.05pt;margin-top:85.55pt;width:164.25pt;height:39.2pt;z-index:251760640;visibility:visible;mso-wrap-style:square;mso-width-percent:0;mso-height-percent:0;mso-wrap-distance-left:9pt;mso-wrap-distance-top:0;mso-wrap-distance-right:9pt;mso-wrap-distance-bottom:0;mso-position-horizontal:right;mso-position-horizontal-relative:margin;mso-position-vertical:absolute;mso-position-vertical-relative:text;mso-width-percent:0;mso-height-percent:0;mso-width-relative:margin;mso-height-relative:margin;v-text-anchor:top" o:gfxdata="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" fillcolor="white [3201]" strokeweight=".5pt">
+                  <v:shape w14:anchorId="4C98417F" id="Text Box 157" o:spid="_x0000_s1047" type="#_x0000_t202" style="position:absolute;margin-left:113.05pt;margin-top:85.55pt;width:164.25pt;height:39.2pt;z-index:251760640;visibility:visible;mso-wrap-style:square;mso-width-percent:0;mso-height-percent:0;mso-wrap-distance-left:9pt;mso-wrap-distance-top:0;mso-wrap-distance-right:9pt;mso-wrap-distance-bottom:0;mso-position-horizontal:right;mso-position-horizontal-relative:margin;mso-position-vertical:absolute;mso-position-vertical-relative:text;mso-width-percent:0;mso-height-percent:0;mso-width-relative:margin;mso-height-relative:margin;v-text-anchor:top" o:gfxdata="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" fillcolor="white [3201]" strokeweight=".5pt">
                     <v:textbox>
                       <w:txbxContent>
                         <w:p>
@@ -16381,7 +16959,7 @@
               </mc:Choice>
               <mc:Fallback>
                 <w:pict>
-                  <v:shape w14:anchorId="4B18AF95" id="Text Box 154" o:spid="_x0000_s1047" type="#_x0000_t202" style="position:absolute;margin-left:145.3pt;margin-top:.3pt;width:196.5pt;height:56.45pt;z-index:251757568;visibility:visible;mso-wrap-style:square;mso-width-percent:0;mso-height-percent:0;mso-wrap-distance-left:9pt;mso-wrap-distance-top:0;mso-wrap-distance-right:9pt;mso-wrap-distance-bottom:0;mso-position-horizontal:right;mso-position-horizontal-relative:margin;mso-position-vertical:absolute;mso-position-vertical-relative:text;mso-width-percent:0;mso-height-percent:0;mso-width-relative:margin;mso-height-relative:margin;v-text-anchor:top" o:gfxdata="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" fillcolor="white [3201]" strokeweight=".5pt">
+                  <v:shape w14:anchorId="4B18AF95" id="Text Box 154" o:spid="_x0000_s1048" type="#_x0000_t202" style="position:absolute;margin-left:145.3pt;margin-top:.3pt;width:196.5pt;height:56.45pt;z-index:251757568;visibility:visible;mso-wrap-style:square;mso-width-percent:0;mso-height-percent:0;mso-wrap-distance-left:9pt;mso-wrap-distance-top:0;mso-wrap-distance-right:9pt;mso-wrap-distance-bottom:0;mso-position-horizontal:right;mso-position-horizontal-relative:margin;mso-position-vertical:absolute;mso-position-vertical-relative:text;mso-width-percent:0;mso-height-percent:0;mso-width-relative:margin;mso-height-relative:margin;v-text-anchor:top" o:gfxdata="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" fillcolor="white [3201]" strokeweight=".5pt">
                     <v:textbox>
                       <w:txbxContent>
                         <w:p>
@@ -16567,7 +17145,15 @@
                                   <w:t xml:space="preserve"> </w:t>
                                 </w:r>
                                 <w:r>
-                                  <w:t xml:space="preserve">il s’étends afin de choisir le type de </w:t>
+                                  <w:t xml:space="preserve">il </w:t>
+                                </w:r>
+                                <w:proofErr w:type="gramStart"/>
+                                <w:r>
+                                  <w:t>s’étends</w:t>
+                                </w:r>
+                                <w:proofErr w:type="gramEnd"/>
+                                <w:r>
+                                  <w:t xml:space="preserve"> afin de choisir le type de </w:t>
                                 </w:r>
                                 <w:r>
                                   <w:rPr>
@@ -16601,7 +17187,7 @@
               </mc:Choice>
               <mc:Fallback>
                 <w:pict>
-                  <v:shape w14:anchorId="3F99600D" id="Text Box 151" o:spid="_x0000_s1048" type="#_x0000_t202" style="position:absolute;margin-left:249.4pt;margin-top:308.55pt;width:144.75pt;height:54pt;z-index:251754496;visibility:visible;mso-wrap-style:square;mso-width-percent:0;mso-height-percent:0;mso-wrap-distance-left:9pt;mso-wrap-distance-top:0;mso-wrap-distance-right:9pt;mso-wrap-distance-bottom:0;mso-position-horizontal:absolute;mso-position-horizontal-relative:margin;mso-position-vertical:absolute;mso-position-vertical-relative:text;mso-width-percent:0;mso-height-percent:0;mso-width-relative:margin;mso-height-relative:margin;v-text-anchor:top" o:gfxdata="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" fillcolor="white [3201]" strokeweight=".5pt">
+                  <v:shape w14:anchorId="3F99600D" id="Text Box 151" o:spid="_x0000_s1049" type="#_x0000_t202" style="position:absolute;margin-left:249.4pt;margin-top:308.55pt;width:144.75pt;height:54pt;z-index:251754496;visibility:visible;mso-wrap-style:square;mso-width-percent:0;mso-height-percent:0;mso-wrap-distance-left:9pt;mso-wrap-distance-top:0;mso-wrap-distance-right:9pt;mso-wrap-distance-bottom:0;mso-position-horizontal:absolute;mso-position-horizontal-relative:margin;mso-position-vertical:absolute;mso-position-vertical-relative:text;mso-width-percent:0;mso-height-percent:0;mso-width-relative:margin;mso-height-relative:margin;v-text-anchor:top" o:gfxdata="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" fillcolor="white [3201]" strokeweight=".5pt">
                     <v:textbox>
                       <w:txbxContent>
                         <w:p>
@@ -16621,7 +17207,15 @@
                             <w:t xml:space="preserve"> </w:t>
                           </w:r>
                           <w:r>
-                            <w:t xml:space="preserve">il s’étends afin de choisir le type de </w:t>
+                            <w:t xml:space="preserve">il </w:t>
+                          </w:r>
+                          <w:proofErr w:type="gramStart"/>
+                          <w:r>
+                            <w:t>s’étends</w:t>
+                          </w:r>
+                          <w:proofErr w:type="gramEnd"/>
+                          <w:r>
+                            <w:t xml:space="preserve"> afin de choisir le type de </w:t>
                           </w:r>
                           <w:r>
                             <w:rPr>
@@ -16719,7 +17313,7 @@
               </mc:Choice>
               <mc:Fallback>
                 <w:pict>
-                  <v:shape w14:anchorId="567F307A" id="Text Box 163" o:spid="_x0000_s1049" type="#_x0000_t202" style="position:absolute;margin-left:124.3pt;margin-top:232.05pt;width:175.5pt;height:1in;z-index:251766784;visibility:visible;mso-wrap-style:square;mso-width-percent:0;mso-wrap-distance-left:9pt;mso-wrap-distance-top:0;mso-wrap-distance-right:9pt;mso-wrap-distance-bottom:0;mso-position-horizontal:right;mso-position-horizontal-relative:margin;mso-position-vertical:absolute;mso-position-vertical-relative:text;mso-width-percent:0;mso-width-relative:margin;v-text-anchor:top" o:gfxdata="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" fillcolor="white [3201]" strokeweight=".5pt">
+                  <v:shape w14:anchorId="567F307A" id="Text Box 163" o:spid="_x0000_s1050" type="#_x0000_t202" style="position:absolute;margin-left:124.3pt;margin-top:232.05pt;width:175.5pt;height:1in;z-index:251766784;visibility:visible;mso-wrap-style:square;mso-width-percent:0;mso-wrap-distance-left:9pt;mso-wrap-distance-top:0;mso-wrap-distance-right:9pt;mso-wrap-distance-bottom:0;mso-position-horizontal:right;mso-position-horizontal-relative:margin;mso-position-vertical:absolute;mso-position-vertical-relative:text;mso-width-percent:0;mso-width-relative:margin;v-text-anchor:top" o:gfxdata="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" fillcolor="white [3201]" strokeweight=".5pt">
                     <v:textbox>
                       <w:txbxContent>
                         <w:p>
@@ -16973,7 +17567,7 @@
               </mc:Choice>
               <mc:Fallback>
                 <w:pict>
-                  <v:shape w14:anchorId="252C6425" id="Text Box 160" o:spid="_x0000_s1050" type="#_x0000_t202" style="position:absolute;margin-left:78.55pt;margin-top:148.05pt;width:129.75pt;height:1in;z-index:251763712;visibility:visible;mso-wrap-style:square;mso-width-percent:0;mso-wrap-distance-left:9pt;mso-wrap-distance-top:0;mso-wrap-distance-right:9pt;mso-wrap-distance-bottom:0;mso-position-horizontal:right;mso-position-horizontal-relative:margin;mso-position-vertical:absolute;mso-position-vertical-relative:text;mso-width-percent:0;mso-width-relative:margin;v-text-anchor:top" o:gfxdata="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" fillcolor="white [3201]" strokeweight=".5pt">
+                  <v:shape w14:anchorId="252C6425" id="Text Box 160" o:spid="_x0000_s1051" type="#_x0000_t202" style="position:absolute;margin-left:78.55pt;margin-top:148.05pt;width:129.75pt;height:1in;z-index:251763712;visibility:visible;mso-wrap-style:square;mso-width-percent:0;mso-wrap-distance-left:9pt;mso-wrap-distance-top:0;mso-wrap-distance-right:9pt;mso-wrap-distance-bottom:0;mso-position-horizontal:right;mso-position-horizontal-relative:margin;mso-position-vertical:absolute;mso-position-vertical-relative:text;mso-width-percent:0;mso-width-relative:margin;v-text-anchor:top" o:gfxdata="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" fillcolor="white [3201]" strokeweight=".5pt">
                     <v:textbox>
                       <w:txbxContent>
                         <w:p>
@@ -17167,7 +17761,7 @@
                         <pic:cNvPicPr/>
                       </pic:nvPicPr>
                       <pic:blipFill>
-                        <a:blip r:embed="rId35"/>
+                        <a:blip r:embed="rId39"/>
                         <a:stretch>
                           <a:fillRect/>
                         </a:stretch>
@@ -17191,7 +17785,7 @@
             <w:rPr>
               <w:rStyle w:val="CommentReference"/>
             </w:rPr>
-            <w:commentReference w:id="78"/>
+            <w:commentReference w:id="77"/>
           </w:r>
         </w:p>
         <w:p/>
@@ -17351,7 +17945,7 @@
               </mc:Choice>
               <mc:Fallback>
                 <w:pict>
-                  <v:shape w14:anchorId="7C70C81A" id="Text Box 110" o:spid="_x0000_s1051" type="#_x0000_t202" style="position:absolute;margin-left:65.05pt;margin-top:59.15pt;width:181.5pt;height:41.25pt;z-index:251707392;visibility:visible;mso-wrap-style:square;mso-width-percent:0;mso-height-percent:0;mso-wrap-distance-left:9pt;mso-wrap-distance-top:0;mso-wrap-distance-right:9pt;mso-wrap-distance-bottom:0;mso-position-horizontal:absolute;mso-position-horizontal-relative:text;mso-position-vertical:absolute;mso-position-vertical-relative:text;mso-width-percent:0;mso-height-percent:0;mso-width-relative:margin;mso-height-relative:margin;v-text-anchor:top" o:gfxdata="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" filled="f" stroked="f" strokeweight=".5pt">
+                  <v:shape w14:anchorId="7C70C81A" id="Text Box 110" o:spid="_x0000_s1052" type="#_x0000_t202" style="position:absolute;margin-left:65.05pt;margin-top:59.15pt;width:181.5pt;height:41.25pt;z-index:251707392;visibility:visible;mso-wrap-style:square;mso-width-percent:0;mso-height-percent:0;mso-wrap-distance-left:9pt;mso-wrap-distance-top:0;mso-wrap-distance-right:9pt;mso-wrap-distance-bottom:0;mso-position-horizontal:absolute;mso-position-horizontal-relative:text;mso-position-vertical:absolute;mso-position-vertical-relative:text;mso-width-percent:0;mso-height-percent:0;mso-width-relative:margin;mso-height-relative:margin;v-text-anchor:top" o:gfxdata="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" filled="f" stroked="f" strokeweight=".5pt">
                     <v:textbox>
                       <w:txbxContent>
                         <w:p>
@@ -17437,7 +18031,7 @@
               </mc:Choice>
               <mc:Fallback>
                 <w:pict>
-                  <v:shape w14:anchorId="6988C38B" id="Text Box 108" o:spid="_x0000_s1052" type="#_x0000_t202" style="position:absolute;margin-left:120.55pt;margin-top:20.95pt;width:171.75pt;height:54.75pt;z-index:251705344;visibility:visible;mso-wrap-style:square;mso-width-percent:0;mso-height-percent:0;mso-wrap-distance-left:9pt;mso-wrap-distance-top:0;mso-wrap-distance-right:9pt;mso-wrap-distance-bottom:0;mso-position-horizontal:right;mso-position-horizontal-relative:margin;mso-position-vertical:absolute;mso-position-vertical-relative:text;mso-width-percent:0;mso-height-percent:0;mso-width-relative:margin;mso-height-relative:margin;v-text-anchor:top" o:gfxdata="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" fillcolor="white [3201]" strokeweight=".5pt">
+                  <v:shape w14:anchorId="6988C38B" id="Text Box 108" o:spid="_x0000_s1053" type="#_x0000_t202" style="position:absolute;margin-left:120.55pt;margin-top:20.95pt;width:171.75pt;height:54.75pt;z-index:251705344;visibility:visible;mso-wrap-style:square;mso-width-percent:0;mso-height-percent:0;mso-wrap-distance-left:9pt;mso-wrap-distance-top:0;mso-wrap-distance-right:9pt;mso-wrap-distance-bottom:0;mso-position-horizontal:right;mso-position-horizontal-relative:margin;mso-position-vertical:absolute;mso-position-vertical-relative:text;mso-width-percent:0;mso-height-percent:0;mso-width-relative:margin;mso-height-relative:margin;v-text-anchor:top" o:gfxdata="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" fillcolor="white [3201]" strokeweight=".5pt">
                     <v:textbox>
                       <w:txbxContent>
                         <w:p>
@@ -17590,7 +18184,7 @@
               </mc:Choice>
               <mc:Fallback>
                 <w:pict>
-                  <v:shape w14:anchorId="13A967A5" id="Text Box 107" o:spid="_x0000_s1053" type="#_x0000_t202" style="position:absolute;margin-left:154.15pt;margin-top:41.95pt;width:1in;height:21.75pt;z-index:251704320;visibility:visible;mso-wrap-style:none;mso-height-percent:0;mso-wrap-distance-left:9pt;mso-wrap-distance-top:0;mso-wrap-distance-right:9pt;mso-wrap-distance-bottom:0;mso-position-horizontal:absolute;mso-position-horizontal-relative:text;mso-position-vertical:absolute;mso-position-vertical-relative:text;mso-height-percent:0;mso-height-relative:margin;v-text-anchor:top" o:gfxdata="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" filled="f" stroked="f" strokeweight=".5pt">
+                  <v:shape w14:anchorId="13A967A5" id="Text Box 107" o:spid="_x0000_s1054" type="#_x0000_t202" style="position:absolute;margin-left:154.15pt;margin-top:41.95pt;width:1in;height:21.75pt;z-index:251704320;visibility:visible;mso-wrap-style:none;mso-height-percent:0;mso-wrap-distance-left:9pt;mso-wrap-distance-top:0;mso-wrap-distance-right:9pt;mso-wrap-distance-bottom:0;mso-position-horizontal:absolute;mso-position-horizontal-relative:text;mso-position-vertical:absolute;mso-position-vertical-relative:text;mso-height-percent:0;mso-height-relative:margin;v-text-anchor:top" o:gfxdata="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" filled="f" stroked="f" strokeweight=".5pt">
                     <v:textbox>
                       <w:txbxContent>
                         <w:p>
@@ -17742,7 +18336,7 @@
               </mc:Choice>
               <mc:Fallback>
                 <w:pict>
-                  <v:shape w14:anchorId="55C67915" id="Text Box 105" o:spid="_x0000_s1054" type="#_x0000_t202" style="position:absolute;margin-left:130.9pt;margin-top:23.2pt;width:1in;height:24.75pt;z-index:251702272;visibility:visible;mso-wrap-style:none;mso-height-percent:0;mso-wrap-distance-left:9pt;mso-wrap-distance-top:0;mso-wrap-distance-right:9pt;mso-wrap-distance-bottom:0;mso-position-horizontal:absolute;mso-position-horizontal-relative:text;mso-position-vertical:absolute;mso-position-vertical-relative:text;mso-height-percent:0;mso-height-relative:margin;v-text-anchor:top" o:gfxdata="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" filled="f" stroked="f" strokeweight=".5pt">
+                  <v:shape w14:anchorId="55C67915" id="Text Box 105" o:spid="_x0000_s1055" type="#_x0000_t202" style="position:absolute;margin-left:130.9pt;margin-top:23.2pt;width:1in;height:24.75pt;z-index:251702272;visibility:visible;mso-wrap-style:none;mso-height-percent:0;mso-wrap-distance-left:9pt;mso-wrap-distance-top:0;mso-wrap-distance-right:9pt;mso-wrap-distance-bottom:0;mso-position-horizontal:absolute;mso-position-horizontal-relative:text;mso-position-vertical:absolute;mso-position-vertical-relative:text;mso-height-percent:0;mso-height-relative:margin;v-text-anchor:top" o:gfxdata="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" filled="f" stroked="f" strokeweight=".5pt">
                     <v:textbox>
                       <w:txbxContent>
                         <w:p>
@@ -17827,7 +18421,7 @@
               </mc:Choice>
               <mc:Fallback>
                 <w:pict>
-                  <v:shape w14:anchorId="3108F748" id="Text Box 103" o:spid="_x0000_s1055" type="#_x0000_t202" style="position:absolute;margin-left:105.4pt;margin-top:5.95pt;width:1in;height:21.75pt;z-index:251700224;visibility:visible;mso-wrap-style:none;mso-height-percent:0;mso-wrap-distance-left:9pt;mso-wrap-distance-top:0;mso-wrap-distance-right:9pt;mso-wrap-distance-bottom:0;mso-position-horizontal:absolute;mso-position-horizontal-relative:text;mso-position-vertical:absolute;mso-position-vertical-relative:text;mso-height-percent:0;mso-height-relative:margin;v-text-anchor:top" o:gfxdata="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" filled="f" stroked="f" strokeweight=".5pt">
+                  <v:shape w14:anchorId="3108F748" id="Text Box 103" o:spid="_x0000_s1056" type="#_x0000_t202" style="position:absolute;margin-left:105.4pt;margin-top:5.95pt;width:1in;height:21.75pt;z-index:251700224;visibility:visible;mso-wrap-style:none;mso-height-percent:0;mso-wrap-distance-left:9pt;mso-wrap-distance-top:0;mso-wrap-distance-right:9pt;mso-wrap-distance-bottom:0;mso-position-horizontal:absolute;mso-position-horizontal-relative:text;mso-position-vertical:absolute;mso-position-vertical-relative:text;mso-height-percent:0;mso-height-relative:margin;v-text-anchor:top" o:gfxdata="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" filled="f" stroked="f" strokeweight=".5pt">
                     <v:textbox>
                       <w:txbxContent>
                         <w:p>
@@ -18013,7 +18607,7 @@
                         <pic:cNvPicPr/>
                       </pic:nvPicPr>
                       <pic:blipFill>
-                        <a:blip r:embed="rId36"/>
+                        <a:blip r:embed="rId40"/>
                         <a:stretch>
                           <a:fillRect/>
                         </a:stretch>
@@ -18064,7 +18658,7 @@
               <w:noProof/>
               <w:lang w:val="en-US"/>
             </w:rPr>
-            <w:t>17</w:t>
+            <w:t>21</w:t>
           </w:r>
           <w:r>
             <w:rPr>
@@ -18175,7 +18769,7 @@
               </mc:Choice>
               <mc:Fallback>
                 <w:pict>
-                  <v:shape w14:anchorId="724F6EA0" id="Text Box 117" o:spid="_x0000_s1056" type="#_x0000_t202" style="position:absolute;margin-left:123.55pt;margin-top:84pt;width:174.75pt;height:69pt;z-index:251776000;visibility:visible;mso-wrap-style:square;mso-width-percent:0;mso-height-percent:0;mso-wrap-distance-left:9pt;mso-wrap-distance-top:0;mso-wrap-distance-right:9pt;mso-wrap-distance-bottom:0;mso-position-horizontal:right;mso-position-horizontal-relative:margin;mso-position-vertical:absolute;mso-position-vertical-relative:text;mso-width-percent:0;mso-height-percent:0;mso-width-relative:margin;mso-height-relative:margin;v-text-anchor:top" o:gfxdata="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" fillcolor="white [3201]" strokeweight=".5pt">
+                  <v:shape w14:anchorId="724F6EA0" id="Text Box 117" o:spid="_x0000_s1057" type="#_x0000_t202" style="position:absolute;margin-left:123.55pt;margin-top:84pt;width:174.75pt;height:69pt;z-index:251776000;visibility:visible;mso-wrap-style:square;mso-width-percent:0;mso-height-percent:0;mso-wrap-distance-left:9pt;mso-wrap-distance-top:0;mso-wrap-distance-right:9pt;mso-wrap-distance-bottom:0;mso-position-horizontal:right;mso-position-horizontal-relative:margin;mso-position-vertical:absolute;mso-position-vertical-relative:text;mso-width-percent:0;mso-height-percent:0;mso-width-relative:margin;mso-height-relative:margin;v-text-anchor:top" o:gfxdata="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" fillcolor="white [3201]" strokeweight=".5pt">
                     <v:textbox>
                       <w:txbxContent>
                         <w:p>
@@ -18410,7 +19004,7 @@
               </mc:Choice>
               <mc:Fallback>
                 <w:pict>
-                  <v:shape w14:anchorId="2E9C6A6F" id="Text Box 114" o:spid="_x0000_s1057" type="#_x0000_t202" style="position:absolute;margin-left:122.8pt;margin-top:.8pt;width:174pt;height:57.75pt;z-index:251774976;visibility:visible;mso-wrap-style:square;mso-width-percent:0;mso-height-percent:0;mso-wrap-distance-left:9pt;mso-wrap-distance-top:0;mso-wrap-distance-right:9pt;mso-wrap-distance-bottom:0;mso-position-horizontal:right;mso-position-horizontal-relative:margin;mso-position-vertical:absolute;mso-position-vertical-relative:text;mso-width-percent:0;mso-height-percent:0;mso-width-relative:margin;mso-height-relative:margin;v-text-anchor:top" o:gfxdata="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" filled="f" stroked="f" strokeweight=".5pt">
+                  <v:shape w14:anchorId="2E9C6A6F" id="Text Box 114" o:spid="_x0000_s1058" type="#_x0000_t202" style="position:absolute;margin-left:122.8pt;margin-top:.8pt;width:174pt;height:57.75pt;z-index:251774976;visibility:visible;mso-wrap-style:square;mso-width-percent:0;mso-height-percent:0;mso-wrap-distance-left:9pt;mso-wrap-distance-top:0;mso-wrap-distance-right:9pt;mso-wrap-distance-bottom:0;mso-position-horizontal:right;mso-position-horizontal-relative:margin;mso-position-vertical:absolute;mso-position-vertical-relative:text;mso-width-percent:0;mso-height-percent:0;mso-width-relative:margin;mso-height-relative:margin;v-text-anchor:top" o:gfxdata="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" filled="f" stroked="f" strokeweight=".5pt">
                     <v:textbox>
                       <w:txbxContent>
                         <w:p>
@@ -18447,7 +19041,7 @@
                         <pic:cNvPicPr/>
                       </pic:nvPicPr>
                       <pic:blipFill>
-                        <a:blip r:embed="rId37"/>
+                        <a:blip r:embed="rId41"/>
                         <a:stretch>
                           <a:fillRect/>
                         </a:stretch>
@@ -18472,7 +19066,7 @@
           <w:pPr>
             <w:pStyle w:val="Caption"/>
           </w:pPr>
-          <w:bookmarkStart w:id="79" w:name="_Ref480214486"/>
+          <w:bookmarkStart w:id="78" w:name="_Ref480214486"/>
           <w:r>
             <w:t xml:space="preserve">Figure </w:t>
           </w:r>
@@ -18489,7 +19083,7 @@
             <w:rPr>
               <w:noProof/>
             </w:rPr>
-            <w:t>18</w:t>
+            <w:t>22</w:t>
           </w:r>
           <w:r>
             <w:rPr>
@@ -18497,7 +19091,7 @@
             </w:rPr>
             <w:fldChar w:fldCharType="end"/>
           </w:r>
-          <w:bookmarkEnd w:id="79"/>
+          <w:bookmarkEnd w:id="78"/>
           <w:r>
             <w:t xml:space="preserve"> Composant ShootSummary et affichage ShootDetails</w:t>
           </w:r>
@@ -18619,7 +19213,7 @@
                         <pic:cNvPicPr/>
                       </pic:nvPicPr>
                       <pic:blipFill>
-                        <a:blip r:embed="rId38">
+                        <a:blip r:embed="rId42">
                           <a:extLst>
                             <a:ext uri="{28A0092B-C50C-407E-A947-70E740481C1C}">
                               <a14:useLocalDpi xmlns:a14="http://schemas.microsoft.com/office/drawing/2010/main" val="0"/>
@@ -18708,7 +19302,7 @@
                                     <w:rPr>
                                       <w:noProof/>
                                     </w:rPr>
-                                    <w:t>19</w:t>
+                                    <w:t>23</w:t>
                                   </w:r>
                                 </w:fldSimple>
                                 <w:r>
@@ -18731,7 +19325,7 @@
               </mc:Choice>
               <mc:Fallback>
                 <w:pict>
-                  <v:shape w14:anchorId="649F925F" id="Text Box 167" o:spid="_x0000_s1058" type="#_x0000_t202" style="position:absolute;margin-left:0;margin-top:34.7pt;width:312pt;height:.05pt;z-index:251769856;visibility:visible;mso-wrap-style:square;mso-wrap-distance-left:9pt;mso-wrap-distance-top:0;mso-wrap-distance-right:9pt;mso-wrap-distance-bottom:0;mso-position-horizontal:left;mso-position-horizontal-relative:margin;mso-position-vertical:absolute;mso-position-vertical-relative:text;v-text-anchor:top" o:gfxdata="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" stroked="f">
+                  <v:shape w14:anchorId="649F925F" id="Text Box 167" o:spid="_x0000_s1059" type="#_x0000_t202" style="position:absolute;margin-left:0;margin-top:34.7pt;width:312pt;height:.05pt;z-index:251769856;visibility:visible;mso-wrap-style:square;mso-wrap-distance-left:9pt;mso-wrap-distance-top:0;mso-wrap-distance-right:9pt;mso-wrap-distance-bottom:0;mso-position-horizontal:left;mso-position-horizontal-relative:margin;mso-position-vertical:absolute;mso-position-vertical-relative:text;v-text-anchor:top" o:gfxdata="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" stroked="f">
                     <v:textbox style="mso-fit-shape-to-text:t" inset="0,0,0,0">
                       <w:txbxContent>
                         <w:p>
@@ -18750,7 +19344,7 @@
                               <w:rPr>
                                 <w:noProof/>
                               </w:rPr>
-                              <w:t>19</w:t>
+                              <w:t>23</w:t>
                             </w:r>
                           </w:fldSimple>
                           <w:r>
@@ -18776,12 +19370,12 @@
           <w:r>
             <w:t xml:space="preserve">Composant ShootDetails </w:t>
           </w:r>
+          <w:commentRangeStart w:id="79"/>
           <w:commentRangeStart w:id="80"/>
-          <w:commentRangeStart w:id="81"/>
           <w:r>
             <w:t>v2</w:t>
           </w:r>
-          <w:commentRangeEnd w:id="80"/>
+          <w:commentRangeEnd w:id="79"/>
           <w:r>
             <w:rPr>
               <w:rStyle w:val="CommentReference"/>
@@ -18789,9 +19383,9 @@
               <w:b w:val="0"/>
               <w:iCs w:val="0"/>
             </w:rPr>
-            <w:commentReference w:id="80"/>
-          </w:r>
-          <w:commentRangeEnd w:id="81"/>
+            <w:commentReference w:id="79"/>
+          </w:r>
+          <w:commentRangeEnd w:id="80"/>
           <w:r>
             <w:rPr>
               <w:rStyle w:val="CommentReference"/>
@@ -18799,12 +19393,20 @@
               <w:b w:val="0"/>
               <w:iCs w:val="0"/>
             </w:rPr>
-            <w:commentReference w:id="81"/>
-          </w:r>
-        </w:p>
-        <w:p>
-          <w:r>
-            <w:t xml:space="preserve">Le composant shootDetails est encore en cours de production mais ne sera pas plus différent que la </w:t>
+            <w:commentReference w:id="80"/>
+          </w:r>
+        </w:p>
+        <w:p>
+          <w:r>
+            <w:t xml:space="preserve">Le composant shootDetails est encore en cours de production mais ne sera pas plus différent que </w:t>
+          </w:r>
+          <w:proofErr w:type="gramStart"/>
+          <w:r>
+            <w:t>la</w:t>
+          </w:r>
+          <w:proofErr w:type="gramEnd"/>
+          <w:r>
+            <w:t xml:space="preserve"> </w:t>
           </w:r>
           <w:r>
             <w:t>« v1 »</w:t>
@@ -19001,7 +19603,7 @@
               </mc:Choice>
               <mc:Fallback>
                 <w:pict>
-                  <v:shape w14:anchorId="45DB0596" id="Text Box 210" o:spid="_x0000_s1059" type="#_x0000_t202" style="position:absolute;margin-left:256.55pt;margin-top:33.65pt;width:196.1pt;height:110.7pt;z-index:251803648;visibility:visible;mso-wrap-style:square;mso-width-percent:0;mso-height-percent:0;mso-wrap-distance-left:9pt;mso-wrap-distance-top:0;mso-wrap-distance-right:9pt;mso-wrap-distance-bottom:0;mso-position-horizontal:absolute;mso-position-horizontal-relative:margin;mso-position-vertical:absolute;mso-position-vertical-relative:text;mso-width-percent:0;mso-height-percent:0;mso-width-relative:margin;mso-height-relative:margin;v-text-anchor:top" o:gfxdata="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" fillcolor="white [3201]" strokeweight=".5pt">
+                  <v:shape w14:anchorId="45DB0596" id="Text Box 210" o:spid="_x0000_s1060" type="#_x0000_t202" style="position:absolute;margin-left:256.55pt;margin-top:33.65pt;width:196.1pt;height:110.7pt;z-index:251803648;visibility:visible;mso-wrap-style:square;mso-width-percent:0;mso-height-percent:0;mso-wrap-distance-left:9pt;mso-wrap-distance-top:0;mso-wrap-distance-right:9pt;mso-wrap-distance-bottom:0;mso-position-horizontal:absolute;mso-position-horizontal-relative:margin;mso-position-vertical:absolute;mso-position-vertical-relative:text;mso-width-percent:0;mso-height-percent:0;mso-width-relative:margin;mso-height-relative:margin;v-text-anchor:top" o:gfxdata="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" fillcolor="white [3201]" strokeweight=".5pt">
                     <v:textbox>
                       <w:txbxContent>
                         <w:p>
@@ -19270,7 +19872,7 @@
               </mc:Choice>
               <mc:Fallback>
                 <w:pict>
-                  <v:shape w14:anchorId="49003F02" id="Text Box 207" o:spid="_x0000_s1060" type="#_x0000_t202" style="position:absolute;margin-left:102.15pt;margin-top:153.85pt;width:153.35pt;height:119.55pt;z-index:251799552;visibility:visible;mso-wrap-style:square;mso-width-percent:0;mso-height-percent:0;mso-wrap-distance-left:9pt;mso-wrap-distance-top:0;mso-wrap-distance-right:9pt;mso-wrap-distance-bottom:0;mso-position-horizontal:right;mso-position-horizontal-relative:margin;mso-position-vertical:absolute;mso-position-vertical-relative:text;mso-width-percent:0;mso-height-percent:0;mso-width-relative:margin;mso-height-relative:margin;v-text-anchor:top" o:gfxdata="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" fillcolor="white [3201]" strokeweight=".5pt">
+                  <v:shape w14:anchorId="49003F02" id="Text Box 207" o:spid="_x0000_s1061" type="#_x0000_t202" style="position:absolute;margin-left:102.15pt;margin-top:153.85pt;width:153.35pt;height:119.55pt;z-index:251799552;visibility:visible;mso-wrap-style:square;mso-width-percent:0;mso-height-percent:0;mso-wrap-distance-left:9pt;mso-wrap-distance-top:0;mso-wrap-distance-right:9pt;mso-wrap-distance-bottom:0;mso-position-horizontal:right;mso-position-horizontal-relative:margin;mso-position-vertical:absolute;mso-position-vertical-relative:text;mso-width-percent:0;mso-height-percent:0;mso-width-relative:margin;mso-height-relative:margin;v-text-anchor:top" o:gfxdata="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" fillcolor="white [3201]" strokeweight=".5pt">
                     <v:textbox>
                       <w:txbxContent>
                         <w:p>
@@ -19377,7 +19979,7 @@
                         <pic:cNvPicPr/>
                       </pic:nvPicPr>
                       <pic:blipFill>
-                        <a:blip r:embed="rId39"/>
+                        <a:blip r:embed="rId43"/>
                         <a:stretch>
                           <a:fillRect/>
                         </a:stretch>
@@ -19477,7 +20079,7 @@
                         <pic:cNvPicPr/>
                       </pic:nvPicPr>
                       <pic:blipFill>
-                        <a:blip r:embed="rId40"/>
+                        <a:blip r:embed="rId44"/>
                         <a:stretch>
                           <a:fillRect/>
                         </a:stretch>
@@ -19592,7 +20194,7 @@
                         <pic:cNvPicPr/>
                       </pic:nvPicPr>
                       <pic:blipFill>
-                        <a:blip r:embed="rId41"/>
+                        <a:blip r:embed="rId45"/>
                         <a:stretch>
                           <a:fillRect/>
                         </a:stretch>
@@ -19625,7 +20227,7 @@
               <w:rPr>
                 <w:noProof/>
               </w:rPr>
-              <w:t>20</w:t>
+              <w:t>24</w:t>
             </w:r>
           </w:fldSimple>
           <w:r>
@@ -19653,9 +20255,11 @@
           <w:r>
             <w:t xml:space="preserve">L’on voit si l’on compare les schémas que </w:t>
           </w:r>
+          <w:proofErr w:type="gramStart"/>
           <w:r>
             <w:t>la</w:t>
           </w:r>
+          <w:proofErr w:type="gramEnd"/>
           <w:r>
             <w:t xml:space="preserve"> v2 est plus simple, plus pratique et plus logique.</w:t>
           </w:r>
@@ -19732,7 +20336,7 @@
           <w:pPr>
             <w:pStyle w:val="Heading3"/>
           </w:pPr>
-          <w:bookmarkStart w:id="82" w:name="_Toc480229253"/>
+          <w:bookmarkStart w:id="81" w:name="_Toc480229253"/>
           <w:r>
             <w:lastRenderedPageBreak/>
             <w:t xml:space="preserve">Vue </w:t>
@@ -19740,7 +20344,7 @@
           <w:r>
             <w:t>« Create Shoot »</w:t>
           </w:r>
-          <w:bookmarkEnd w:id="82"/>
+          <w:bookmarkEnd w:id="81"/>
         </w:p>
         <w:p>
           <w:pPr>
@@ -19874,7 +20478,7 @@
               </mc:Choice>
               <mc:Fallback>
                 <w:pict>
-                  <v:shape w14:anchorId="30B7DEF1" id="Text Box 131" o:spid="_x0000_s1061" type="#_x0000_t202" style="position:absolute;margin-left:174.55pt;margin-top:201.6pt;width:110.6pt;height:97.35pt;z-index:251721728;visibility:visible;mso-wrap-style:square;mso-width-percent:0;mso-height-percent:0;mso-wrap-distance-left:9pt;mso-wrap-distance-top:0;mso-wrap-distance-right:9pt;mso-wrap-distance-bottom:0;mso-position-horizontal:absolute;mso-position-horizontal-relative:margin;mso-position-vertical:absolute;mso-position-vertical-relative:text;mso-width-percent:0;mso-height-percent:0;mso-width-relative:margin;mso-height-relative:margin;v-text-anchor:top" o:gfxdata="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" fillcolor="white [3201]" strokeweight=".5pt">
+                  <v:shape w14:anchorId="30B7DEF1" id="Text Box 131" o:spid="_x0000_s1062" type="#_x0000_t202" style="position:absolute;margin-left:174.55pt;margin-top:201.6pt;width:110.6pt;height:97.35pt;z-index:251721728;visibility:visible;mso-wrap-style:square;mso-width-percent:0;mso-height-percent:0;mso-wrap-distance-left:9pt;mso-wrap-distance-top:0;mso-wrap-distance-right:9pt;mso-wrap-distance-bottom:0;mso-position-horizontal:absolute;mso-position-horizontal-relative:margin;mso-position-vertical:absolute;mso-position-vertical-relative:text;mso-width-percent:0;mso-height-percent:0;mso-width-relative:margin;mso-height-relative:margin;v-text-anchor:top" o:gfxdata="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" fillcolor="white [3201]" strokeweight=".5pt">
                     <v:textbox>
                       <w:txbxContent>
                         <w:p>
@@ -20162,7 +20766,7 @@
               </mc:Choice>
               <mc:Fallback>
                 <w:pict>
-                  <v:shape w14:anchorId="35C44CDF" id="Text Box 125" o:spid="_x0000_s1062" type="#_x0000_t202" style="position:absolute;margin-left:170.45pt;margin-top:.55pt;width:116.35pt;height:40.5pt;z-index:251715584;visibility:visible;mso-wrap-style:square;mso-width-percent:0;mso-height-percent:0;mso-wrap-distance-left:9pt;mso-wrap-distance-top:0;mso-wrap-distance-right:9pt;mso-wrap-distance-bottom:0;mso-position-horizontal:absolute;mso-position-horizontal-relative:margin;mso-position-vertical:absolute;mso-position-vertical-relative:text;mso-width-percent:0;mso-height-percent:0;mso-width-relative:margin;mso-height-relative:margin;v-text-anchor:top" o:gfxdata="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" fillcolor="white [3201]" strokeweight=".5pt">
+                  <v:shape w14:anchorId="35C44CDF" id="Text Box 125" o:spid="_x0000_s1063" type="#_x0000_t202" style="position:absolute;margin-left:170.45pt;margin-top:.55pt;width:116.35pt;height:40.5pt;z-index:251715584;visibility:visible;mso-wrap-style:square;mso-width-percent:0;mso-height-percent:0;mso-wrap-distance-left:9pt;mso-wrap-distance-top:0;mso-wrap-distance-right:9pt;mso-wrap-distance-bottom:0;mso-position-horizontal:absolute;mso-position-horizontal-relative:margin;mso-position-vertical:absolute;mso-position-vertical-relative:text;mso-width-percent:0;mso-height-percent:0;mso-width-relative:margin;mso-height-relative:margin;v-text-anchor:top" o:gfxdata="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" fillcolor="white [3201]" strokeweight=".5pt">
                     <v:textbox>
                       <w:txbxContent>
                         <w:p>
@@ -20249,7 +20853,7 @@
               </mc:Choice>
               <mc:Fallback>
                 <w:pict>
-                  <v:shape w14:anchorId="0F46B130" id="Text Box 128" o:spid="_x0000_s1063" type="#_x0000_t202" style="position:absolute;margin-left:179.7pt;margin-top:55.3pt;width:107.15pt;height:127.85pt;z-index:251718656;visibility:visible;mso-wrap-style:square;mso-width-percent:0;mso-height-percent:0;mso-wrap-distance-left:9pt;mso-wrap-distance-top:0;mso-wrap-distance-right:9pt;mso-wrap-distance-bottom:0;mso-position-horizontal:absolute;mso-position-horizontal-relative:margin;mso-position-vertical:absolute;mso-position-vertical-relative:text;mso-width-percent:0;mso-height-percent:0;mso-width-relative:margin;mso-height-relative:margin;v-text-anchor:top" o:gfxdata="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" fillcolor="white [3201]" strokeweight=".5pt">
+                  <v:shape w14:anchorId="0F46B130" id="Text Box 128" o:spid="_x0000_s1064" type="#_x0000_t202" style="position:absolute;margin-left:179.7pt;margin-top:55.3pt;width:107.15pt;height:127.85pt;z-index:251718656;visibility:visible;mso-wrap-style:square;mso-width-percent:0;mso-height-percent:0;mso-wrap-distance-left:9pt;mso-wrap-distance-top:0;mso-wrap-distance-right:9pt;mso-wrap-distance-bottom:0;mso-position-horizontal:absolute;mso-position-horizontal-relative:margin;mso-position-vertical:absolute;mso-position-vertical-relative:text;mso-width-percent:0;mso-height-percent:0;mso-width-relative:margin;mso-height-relative:margin;v-text-anchor:top" o:gfxdata="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" fillcolor="white [3201]" strokeweight=".5pt">
                     <v:textbox>
                       <w:txbxContent>
                         <w:p>
@@ -20323,7 +20927,7 @@
                                     <w:rPr>
                                       <w:noProof/>
                                     </w:rPr>
-                                    <w:t>21</w:t>
+                                    <w:t>25</w:t>
                                   </w:r>
                                 </w:fldSimple>
                                 <w:r>
@@ -20346,7 +20950,7 @@
               </mc:Choice>
               <mc:Fallback>
                 <w:pict>
-                  <v:shape w14:anchorId="1D25F0E6" id="Text Box 182" o:spid="_x0000_s1064" type="#_x0000_t202" style="position:absolute;margin-left:290.1pt;margin-top:293.45pt;width:163pt;height:.05pt;z-index:251796480;visibility:visible;mso-wrap-style:square;mso-wrap-distance-left:9pt;mso-wrap-distance-top:0;mso-wrap-distance-right:9pt;mso-wrap-distance-bottom:0;mso-position-horizontal:absolute;mso-position-horizontal-relative:text;mso-position-vertical:absolute;mso-position-vertical-relative:text;v-text-anchor:top" o:gfxdata="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" stroked="f">
+                  <v:shape w14:anchorId="1D25F0E6" id="Text Box 182" o:spid="_x0000_s1065" type="#_x0000_t202" style="position:absolute;margin-left:290.1pt;margin-top:293.45pt;width:163pt;height:.05pt;z-index:251796480;visibility:visible;mso-wrap-style:square;mso-wrap-distance-left:9pt;mso-wrap-distance-top:0;mso-wrap-distance-right:9pt;mso-wrap-distance-bottom:0;mso-position-horizontal:absolute;mso-position-horizontal-relative:text;mso-position-vertical:absolute;mso-position-vertical-relative:text;v-text-anchor:top" o:gfxdata="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" stroked="f">
                     <v:textbox style="mso-fit-shape-to-text:t" inset="0,0,0,0">
                       <w:txbxContent>
                         <w:p>
@@ -20365,7 +20969,7 @@
                               <w:rPr>
                                 <w:noProof/>
                               </w:rPr>
-                              <w:t>21</w:t>
+                              <w:t>25</w:t>
                             </w:r>
                           </w:fldSimple>
                           <w:r>
@@ -20409,7 +21013,7 @@
                         <pic:cNvPicPr/>
                       </pic:nvPicPr>
                       <pic:blipFill>
-                        <a:blip r:embed="rId42">
+                        <a:blip r:embed="rId46">
                           <a:extLst>
                             <a:ext uri="{28A0092B-C50C-407E-A947-70E740481C1C}">
                               <a14:useLocalDpi xmlns:a14="http://schemas.microsoft.com/office/drawing/2010/main" val="0"/>
@@ -20919,7 +21523,7 @@
                         <pic:cNvPicPr/>
                       </pic:nvPicPr>
                       <pic:blipFill>
-                        <a:blip r:embed="rId43"/>
+                        <a:blip r:embed="rId47"/>
                         <a:stretch>
                           <a:fillRect/>
                         </a:stretch>
@@ -20957,7 +21561,7 @@
               <w:rPr>
                 <w:noProof/>
               </w:rPr>
-              <w:t>22</w:t>
+              <w:t>26</w:t>
             </w:r>
           </w:fldSimple>
           <w:r>
@@ -21079,6 +21683,7 @@
         </w:p>
         <w:p>
           <w:r>
+            <w:lastRenderedPageBreak/>
             <w:t xml:space="preserve">Pareil pour l’envoi des données, j’ai perdu un temps fou avant de me rendre compte que je n’envoyais juste pas à un objet correct à l’Api… </w:t>
           </w:r>
         </w:p>
@@ -21106,12 +21711,11 @@
           <w:pPr>
             <w:pStyle w:val="Heading3"/>
           </w:pPr>
-          <w:bookmarkStart w:id="83" w:name="_Toc480229254"/>
-          <w:r>
-            <w:lastRenderedPageBreak/>
+          <w:bookmarkStart w:id="82" w:name="_Toc480229254"/>
+          <w:r>
             <w:t>Vue « Edit Shoot »</w:t>
           </w:r>
-          <w:bookmarkEnd w:id="83"/>
+          <w:bookmarkEnd w:id="82"/>
         </w:p>
         <w:p>
           <w:pPr>
@@ -21338,7 +21942,7 @@
               </mc:Choice>
               <mc:Fallback>
                 <w:pict>
-                  <v:shape w14:anchorId="76587355" id="Text Box 19" o:spid="_x0000_s1065" type="#_x0000_t202" style="position:absolute;margin-left:132.55pt;margin-top:81.8pt;width:183.75pt;height:22.5pt;z-index:251737088;visibility:visible;mso-wrap-style:square;mso-width-percent:0;mso-height-percent:0;mso-wrap-distance-left:9pt;mso-wrap-distance-top:0;mso-wrap-distance-right:9pt;mso-wrap-distance-bottom:0;mso-position-horizontal:right;mso-position-horizontal-relative:margin;mso-position-vertical:absolute;mso-position-vertical-relative:text;mso-width-percent:0;mso-height-percent:0;mso-width-relative:margin;mso-height-relative:margin;v-text-anchor:top" o:gfxdata="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" fillcolor="white [3201]" strokeweight=".5pt">
+                  <v:shape w14:anchorId="76587355" id="Text Box 19" o:spid="_x0000_s1066" type="#_x0000_t202" style="position:absolute;margin-left:132.55pt;margin-top:81.8pt;width:183.75pt;height:22.5pt;z-index:251737088;visibility:visible;mso-wrap-style:square;mso-width-percent:0;mso-height-percent:0;mso-wrap-distance-left:9pt;mso-wrap-distance-top:0;mso-wrap-distance-right:9pt;mso-wrap-distance-bottom:0;mso-position-horizontal:right;mso-position-horizontal-relative:margin;mso-position-vertical:absolute;mso-position-vertical-relative:text;mso-width-percent:0;mso-height-percent:0;mso-width-relative:margin;mso-height-relative:margin;v-text-anchor:top" o:gfxdata="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" fillcolor="white [3201]" strokeweight=".5pt">
                     <v:textbox>
                       <w:txbxContent>
                         <w:p>
@@ -21655,7 +22259,7 @@
               </mc:Choice>
               <mc:Fallback>
                 <w:pict>
-                  <v:shape w14:anchorId="4FD9F237" id="Text Box 12" o:spid="_x0000_s1066" type="#_x0000_t202" style="position:absolute;margin-left:101.05pt;margin-top:19.55pt;width:152.25pt;height:54pt;z-index:251734016;visibility:visible;mso-wrap-style:square;mso-width-percent:0;mso-height-percent:0;mso-wrap-distance-left:9pt;mso-wrap-distance-top:0;mso-wrap-distance-right:9pt;mso-wrap-distance-bottom:0;mso-position-horizontal:right;mso-position-horizontal-relative:margin;mso-position-vertical:absolute;mso-position-vertical-relative:text;mso-width-percent:0;mso-height-percent:0;mso-width-relative:margin;mso-height-relative:margin;v-text-anchor:top" o:gfxdata="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" fillcolor="white [3201]" strokeweight=".5pt">
+                  <v:shape w14:anchorId="4FD9F237" id="Text Box 12" o:spid="_x0000_s1067" type="#_x0000_t202" style="position:absolute;margin-left:101.05pt;margin-top:19.55pt;width:152.25pt;height:54pt;z-index:251734016;visibility:visible;mso-wrap-style:square;mso-width-percent:0;mso-height-percent:0;mso-wrap-distance-left:9pt;mso-wrap-distance-top:0;mso-wrap-distance-right:9pt;mso-wrap-distance-bottom:0;mso-position-horizontal:right;mso-position-horizontal-relative:margin;mso-position-vertical:absolute;mso-position-vertical-relative:text;mso-width-percent:0;mso-height-percent:0;mso-width-relative:margin;mso-height-relative:margin;v-text-anchor:top" o:gfxdata="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" fillcolor="white [3201]" strokeweight=".5pt">
                     <v:textbox>
                       <w:txbxContent>
                         <w:p>
@@ -21877,7 +22481,7 @@
               </mc:Choice>
               <mc:Fallback>
                 <w:pict>
-                  <v:shape w14:anchorId="10CADA6A" id="Text Box 141" o:spid="_x0000_s1067" type="#_x0000_t202" style="position:absolute;margin-left:20.8pt;margin-top:108.05pt;width:1in;height:27.75pt;z-index:251730944;visibility:visible;mso-wrap-style:none;mso-height-percent:0;mso-wrap-distance-left:9pt;mso-wrap-distance-top:0;mso-wrap-distance-right:9pt;mso-wrap-distance-bottom:0;mso-position-horizontal:right;mso-position-horizontal-relative:margin;mso-position-vertical:absolute;mso-position-vertical-relative:text;mso-height-percent:0;mso-height-relative:margin;v-text-anchor:top" o:gfxdata="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" fillcolor="white [3201]" strokeweight=".5pt">
+                  <v:shape w14:anchorId="10CADA6A" id="Text Box 141" o:spid="_x0000_s1068" type="#_x0000_t202" style="position:absolute;margin-left:20.8pt;margin-top:108.05pt;width:1in;height:27.75pt;z-index:251730944;visibility:visible;mso-wrap-style:none;mso-height-percent:0;mso-wrap-distance-left:9pt;mso-wrap-distance-top:0;mso-wrap-distance-right:9pt;mso-wrap-distance-bottom:0;mso-position-horizontal:right;mso-position-horizontal-relative:margin;mso-position-vertical:absolute;mso-position-vertical-relative:text;mso-height-percent:0;mso-height-relative:margin;v-text-anchor:top" o:gfxdata="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" fillcolor="white [3201]" strokeweight=".5pt">
                     <v:textbox>
                       <w:txbxContent>
                         <w:p>
@@ -22055,7 +22659,7 @@
               </mc:Choice>
               <mc:Fallback>
                 <w:pict>
-                  <v:shape w14:anchorId="0CF1BB46" id="Text Box 138" o:spid="_x0000_s1068" type="#_x0000_t202" style="position:absolute;margin-left:138.55pt;margin-top:162.05pt;width:189.75pt;height:56.25pt;z-index:251727872;visibility:visible;mso-wrap-style:square;mso-width-percent:0;mso-height-percent:0;mso-wrap-distance-left:9pt;mso-wrap-distance-top:0;mso-wrap-distance-right:9pt;mso-wrap-distance-bottom:0;mso-position-horizontal:right;mso-position-horizontal-relative:margin;mso-position-vertical:absolute;mso-position-vertical-relative:text;mso-width-percent:0;mso-height-percent:0;mso-width-relative:margin;mso-height-relative:margin;v-text-anchor:top" o:gfxdata="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" fillcolor="white [3201]" strokeweight=".5pt">
+                  <v:shape w14:anchorId="0CF1BB46" id="Text Box 138" o:spid="_x0000_s1069" type="#_x0000_t202" style="position:absolute;margin-left:138.55pt;margin-top:162.05pt;width:189.75pt;height:56.25pt;z-index:251727872;visibility:visible;mso-wrap-style:square;mso-width-percent:0;mso-height-percent:0;mso-wrap-distance-left:9pt;mso-wrap-distance-top:0;mso-wrap-distance-right:9pt;mso-wrap-distance-bottom:0;mso-position-horizontal:right;mso-position-horizontal-relative:margin;mso-position-vertical:absolute;mso-position-vertical-relative:text;mso-width-percent:0;mso-height-percent:0;mso-width-relative:margin;mso-height-relative:margin;v-text-anchor:top" o:gfxdata="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" fillcolor="white [3201]" strokeweight=".5pt">
                     <v:textbox>
                       <w:txbxContent>
                         <w:p>
@@ -22304,7 +22908,7 @@
               </mc:Choice>
               <mc:Fallback>
                 <w:pict>
-                  <v:shape w14:anchorId="6D13B343" id="Text Box 135" o:spid="_x0000_s1069" type="#_x0000_t202" style="position:absolute;margin-left:125.8pt;margin-top:270.8pt;width:177pt;height:55.5pt;z-index:251724800;visibility:visible;mso-wrap-style:square;mso-width-percent:0;mso-height-percent:0;mso-wrap-distance-left:9pt;mso-wrap-distance-top:0;mso-wrap-distance-right:9pt;mso-wrap-distance-bottom:0;mso-position-horizontal:right;mso-position-horizontal-relative:margin;mso-position-vertical:absolute;mso-position-vertical-relative:text;mso-width-percent:0;mso-height-percent:0;mso-width-relative:margin;mso-height-relative:margin;v-text-anchor:top" o:gfxdata="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" fillcolor="white [3201]" strokeweight=".5pt">
+                  <v:shape w14:anchorId="6D13B343" id="Text Box 135" o:spid="_x0000_s1070" type="#_x0000_t202" style="position:absolute;margin-left:125.8pt;margin-top:270.8pt;width:177pt;height:55.5pt;z-index:251724800;visibility:visible;mso-wrap-style:square;mso-width-percent:0;mso-height-percent:0;mso-wrap-distance-left:9pt;mso-wrap-distance-top:0;mso-wrap-distance-right:9pt;mso-wrap-distance-bottom:0;mso-position-horizontal:right;mso-position-horizontal-relative:margin;mso-position-vertical:absolute;mso-position-vertical-relative:text;mso-width-percent:0;mso-height-percent:0;mso-width-relative:margin;mso-height-relative:margin;v-text-anchor:top" o:gfxdata="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" fillcolor="white [3201]" strokeweight=".5pt">
                     <v:textbox>
                       <w:txbxContent>
                         <w:p>
@@ -22412,7 +23016,7 @@
                         <pic:cNvPicPr/>
                       </pic:nvPicPr>
                       <pic:blipFill>
-                        <a:blip r:embed="rId44"/>
+                        <a:blip r:embed="rId48"/>
                         <a:stretch>
                           <a:fillRect/>
                         </a:stretch>
@@ -22445,7 +23049,7 @@
               <w:rPr>
                 <w:noProof/>
               </w:rPr>
-              <w:t>23</w:t>
+              <w:t>27</w:t>
             </w:r>
           </w:fldSimple>
           <w:r>
@@ -22721,7 +23325,7 @@
                         <pic:cNvPicPr/>
                       </pic:nvPicPr>
                       <pic:blipFill>
-                        <a:blip r:embed="rId45"/>
+                        <a:blip r:embed="rId49"/>
                         <a:stretch>
                           <a:fillRect/>
                         </a:stretch>
@@ -22754,7 +23358,7 @@
               <w:rPr>
                 <w:noProof/>
               </w:rPr>
-              <w:t>24</w:t>
+              <w:t>28</w:t>
             </w:r>
           </w:fldSimple>
           <w:r>
@@ -22769,15 +23373,21 @@
         <w:p/>
         <w:p>
           <w:r>
+            <w:lastRenderedPageBreak/>
             <w:t xml:space="preserve">Alors pour en revenir à notre composant, il prend la valeur du point et affiche une pastille de couleur afin que l’archer puisse facilement voir dans la globalité ses points. Le 0 </w:t>
           </w:r>
-          <w:r>
-            <w:t xml:space="preserve">est </w:t>
-          </w:r>
+          <w:proofErr w:type="gramStart"/>
+          <w:r>
+            <w:t>est</w:t>
+          </w:r>
+          <w:proofErr w:type="gramEnd"/>
           <w:r>
             <w:t xml:space="preserve"> </w:t>
           </w:r>
           <w:r>
+            <w:t xml:space="preserve"> </w:t>
+          </w:r>
+          <w:r>
             <w:t>interprété</w:t>
           </w:r>
           <w:r>
@@ -22789,7 +23399,6 @@
             <w:pStyle w:val="Heading4"/>
           </w:pPr>
           <w:r>
-            <w:lastRenderedPageBreak/>
             <w:t>Problèmes rencontrés</w:t>
           </w:r>
         </w:p>
@@ -22918,7 +23527,21 @@
             <w:rPr>
               <w:lang w:eastAsia="fr-CH"/>
             </w:rPr>
-            <w:t xml:space="preserve">La vue a été repensée au long du projet, en effet, comme on le voit dans la v1 le bouton Give Up ressemble bien trop au bouton d’ajout et il est à trop courte portée de la liste de sélection. On a donc </w:t>
+            <w:t xml:space="preserve">La vue a été repensée au long du projet, en effet, comme on le voit dans </w:t>
+          </w:r>
+          <w:proofErr w:type="gramStart"/>
+          <w:r>
+            <w:rPr>
+              <w:lang w:eastAsia="fr-CH"/>
+            </w:rPr>
+            <w:t>la</w:t>
+          </w:r>
+          <w:proofErr w:type="gramEnd"/>
+          <w:r>
+            <w:rPr>
+              <w:lang w:eastAsia="fr-CH"/>
+            </w:rPr>
+            <w:t xml:space="preserve"> v1 le bouton Give Up ressemble bien trop au bouton d’ajout et il est à trop courte portée de la liste de sélection. On a donc </w:t>
           </w:r>
           <w:r>
             <w:rPr>
@@ -22950,7 +23573,21 @@
             <w:rPr>
               <w:lang w:eastAsia="fr-CH"/>
             </w:rPr>
-            <w:t>Et les pastilles… Les pastilles dans la v1 attaquent l’œil</w:t>
+            <w:t xml:space="preserve">Et les pastilles… Les pastilles dans </w:t>
+          </w:r>
+          <w:proofErr w:type="gramStart"/>
+          <w:r>
+            <w:rPr>
+              <w:lang w:eastAsia="fr-CH"/>
+            </w:rPr>
+            <w:t>la</w:t>
+          </w:r>
+          <w:proofErr w:type="gramEnd"/>
+          <w:r>
+            <w:rPr>
+              <w:lang w:eastAsia="fr-CH"/>
+            </w:rPr>
+            <w:t xml:space="preserve"> v1 attaquent l’œil</w:t>
           </w:r>
           <w:r>
             <w:rPr>
@@ -23206,7 +23843,7 @@
               </mc:Choice>
               <mc:Fallback>
                 <w:pict>
-                  <v:shape w14:anchorId="63C82CDC" id="Text Box 221" o:spid="_x0000_s1070" type="#_x0000_t202" style="position:absolute;margin-left:113.85pt;margin-top:154.45pt;width:165.05pt;height:65.2pt;z-index:251813888;visibility:visible;mso-wrap-style:square;mso-width-percent:0;mso-height-percent:0;mso-wrap-distance-left:9pt;mso-wrap-distance-top:0;mso-wrap-distance-right:9pt;mso-wrap-distance-bottom:0;mso-position-horizontal:right;mso-position-horizontal-relative:margin;mso-position-vertical:absolute;mso-position-vertical-relative:text;mso-width-percent:0;mso-height-percent:0;mso-width-relative:margin;mso-height-relative:margin;v-text-anchor:top" o:gfxdata="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" fillcolor="white [3201]" strokeweight=".5pt">
+                  <v:shape w14:anchorId="63C82CDC" id="Text Box 221" o:spid="_x0000_s1071" type="#_x0000_t202" style="position:absolute;margin-left:113.85pt;margin-top:154.45pt;width:165.05pt;height:65.2pt;z-index:251813888;visibility:visible;mso-wrap-style:square;mso-width-percent:0;mso-height-percent:0;mso-wrap-distance-left:9pt;mso-wrap-distance-top:0;mso-wrap-distance-right:9pt;mso-wrap-distance-bottom:0;mso-position-horizontal:right;mso-position-horizontal-relative:margin;mso-position-vertical:absolute;mso-position-vertical-relative:text;mso-width-percent:0;mso-height-percent:0;mso-width-relative:margin;mso-height-relative:margin;v-text-anchor:top" o:gfxdata="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" fillcolor="white [3201]" strokeweight=".5pt">
                     <v:textbox>
                       <w:txbxContent>
                         <w:p>
@@ -23381,7 +24018,7 @@
               </mc:Choice>
               <mc:Fallback>
                 <w:pict>
-                  <v:shape w14:anchorId="172175B5" id="Text Box 218" o:spid="_x0000_s1071" type="#_x0000_t202" style="position:absolute;margin-left:113.7pt;margin-top:69.05pt;width:164.9pt;height:1in;z-index:251809792;visibility:visible;mso-wrap-style:square;mso-width-percent:0;mso-wrap-distance-left:9pt;mso-wrap-distance-top:0;mso-wrap-distance-right:9pt;mso-wrap-distance-bottom:0;mso-position-horizontal:right;mso-position-horizontal-relative:margin;mso-position-vertical:absolute;mso-position-vertical-relative:text;mso-width-percent:0;mso-width-relative:margin;v-text-anchor:top" o:gfxdata="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" fillcolor="white [3201]" strokeweight=".5pt">
+                  <v:shape w14:anchorId="172175B5" id="Text Box 218" o:spid="_x0000_s1072" type="#_x0000_t202" style="position:absolute;margin-left:113.7pt;margin-top:69.05pt;width:164.9pt;height:1in;z-index:251809792;visibility:visible;mso-wrap-style:square;mso-width-percent:0;mso-wrap-distance-left:9pt;mso-wrap-distance-top:0;mso-wrap-distance-right:9pt;mso-wrap-distance-bottom:0;mso-position-horizontal:right;mso-position-horizontal-relative:margin;mso-position-vertical:absolute;mso-position-vertical-relative:text;mso-width-percent:0;mso-width-relative:margin;v-text-anchor:top" o:gfxdata="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" fillcolor="white [3201]" strokeweight=".5pt">
                     <v:textbox>
                       <w:txbxContent>
                         <w:p>
@@ -23624,7 +24261,7 @@
               </mc:Choice>
               <mc:Fallback>
                 <w:pict>
-                  <v:shape w14:anchorId="638F31B2" id="Text Box 215" o:spid="_x0000_s1072" type="#_x0000_t202" style="position:absolute;margin-left:103.7pt;margin-top:257.45pt;width:154.9pt;height:116.35pt;z-index:251806720;visibility:visible;mso-wrap-style:square;mso-width-percent:0;mso-height-percent:0;mso-wrap-distance-left:9pt;mso-wrap-distance-top:0;mso-wrap-distance-right:9pt;mso-wrap-distance-bottom:0;mso-position-horizontal:right;mso-position-horizontal-relative:margin;mso-position-vertical:absolute;mso-position-vertical-relative:text;mso-width-percent:0;mso-height-percent:0;mso-width-relative:margin;mso-height-relative:margin;v-text-anchor:top" o:gfxdata="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" fillcolor="white [3201]" strokeweight=".5pt">
+                  <v:shape w14:anchorId="638F31B2" id="Text Box 215" o:spid="_x0000_s1073" type="#_x0000_t202" style="position:absolute;margin-left:103.7pt;margin-top:257.45pt;width:154.9pt;height:116.35pt;z-index:251806720;visibility:visible;mso-wrap-style:square;mso-width-percent:0;mso-height-percent:0;mso-wrap-distance-left:9pt;mso-wrap-distance-top:0;mso-wrap-distance-right:9pt;mso-wrap-distance-bottom:0;mso-position-horizontal:right;mso-position-horizontal-relative:margin;mso-position-vertical:absolute;mso-position-vertical-relative:text;mso-width-percent:0;mso-height-percent:0;mso-width-relative:margin;mso-height-relative:margin;v-text-anchor:top" o:gfxdata="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" fillcolor="white [3201]" strokeweight=".5pt">
                     <v:textbox>
                       <w:txbxContent>
                         <w:p>
@@ -23781,7 +24418,7 @@
               </mc:Fallback>
             </mc:AlternateContent>
           </w:r>
-          <w:commentRangeStart w:id="84"/>
+          <w:commentRangeStart w:id="83"/>
           <w:r>
             <w:rPr>
               <w:noProof/>
@@ -23803,7 +24440,7 @@
                         <pic:cNvPicPr/>
                       </pic:nvPicPr>
                       <pic:blipFill>
-                        <a:blip r:embed="rId46"/>
+                        <a:blip r:embed="rId50"/>
                         <a:stretch>
                           <a:fillRect/>
                         </a:stretch>
@@ -23823,12 +24460,12 @@
               </wp:inline>
             </w:drawing>
           </w:r>
-          <w:commentRangeEnd w:id="84"/>
+          <w:commentRangeEnd w:id="83"/>
           <w:r>
             <w:rPr>
               <w:rStyle w:val="CommentReference"/>
             </w:rPr>
-            <w:commentReference w:id="84"/>
+            <w:commentReference w:id="83"/>
           </w:r>
         </w:p>
         <w:p>
@@ -23843,7 +24480,7 @@
               <w:rPr>
                 <w:noProof/>
               </w:rPr>
-              <w:t>25</w:t>
+              <w:t>29</w:t>
             </w:r>
           </w:fldSimple>
           <w:r>
@@ -23899,7 +24536,7 @@
                         <pic:cNvPicPr/>
                       </pic:nvPicPr>
                       <pic:blipFill>
-                        <a:blip r:embed="rId47"/>
+                        <a:blip r:embed="rId51"/>
                         <a:stretch>
                           <a:fillRect/>
                         </a:stretch>
@@ -23933,7 +24570,7 @@
               <w:rPr>
                 <w:noProof/>
               </w:rPr>
-              <w:t>26</w:t>
+              <w:t>30</w:t>
             </w:r>
           </w:fldSimple>
           <w:r>
@@ -23966,15 +24603,16 @@
             <w:keepNext/>
             <w:jc w:val="center"/>
           </w:pPr>
+          <w:bookmarkStart w:id="84" w:name="_GoBack"/>
           <w:r>
             <w:rPr>
               <w:noProof/>
               <w:lang w:eastAsia="fr-CH"/>
             </w:rPr>
             <w:drawing>
-              <wp:inline distT="0" distB="0" distL="0" distR="0" wp14:anchorId="69E3DF9C" wp14:editId="64DF72E1">
-                <wp:extent cx="1998921" cy="3520773"/>
-                <wp:effectExtent l="0" t="0" r="1905" b="3810"/>
+              <wp:inline distT="0" distB="0" distL="0" distR="0" wp14:anchorId="69E3DF9C" wp14:editId="146200C5">
+                <wp:extent cx="1723975" cy="3036498"/>
+                <wp:effectExtent l="0" t="0" r="0" b="0"/>
                 <wp:docPr id="211" name="Picture 211"/>
                 <wp:cNvGraphicFramePr>
                   <a:graphicFrameLocks xmlns:a="http://schemas.openxmlformats.org/drawingml/2006/main" noChangeAspect="1"/>
@@ -23987,7 +24625,7 @@
                         <pic:cNvPicPr/>
                       </pic:nvPicPr>
                       <pic:blipFill>
-                        <a:blip r:embed="rId48"/>
+                        <a:blip r:embed="rId52"/>
                         <a:stretch>
                           <a:fillRect/>
                         </a:stretch>
@@ -23995,7 +24633,7 @@
                       <pic:spPr>
                         <a:xfrm>
                           <a:off x="0" y="0"/>
-                          <a:ext cx="2015330" cy="3549674"/>
+                          <a:ext cx="1745659" cy="3074691"/>
                         </a:xfrm>
                         <a:prstGeom prst="rect">
                           <a:avLst/>
@@ -24007,6 +24645,7 @@
               </wp:inline>
             </w:drawing>
           </w:r>
+          <w:bookmarkEnd w:id="84"/>
         </w:p>
         <w:p>
           <w:pPr>
@@ -24021,7 +24660,7 @@
               <w:rPr>
                 <w:noProof/>
               </w:rPr>
-              <w:t>27</w:t>
+              <w:t>31</w:t>
             </w:r>
           </w:fldSimple>
           <w:r>
@@ -24210,7 +24849,7 @@
               </mc:Choice>
               <mc:Fallback>
                 <w:pict>
-                  <v:shape w14:anchorId="760B8CAB" id="Text Box 172" o:spid="_x0000_s1073" type="#_x0000_t202" style="position:absolute;margin-left:217.2pt;margin-top:185.15pt;width:268.4pt;height:38pt;z-index:251780096;visibility:visible;mso-wrap-style:square;mso-width-percent:0;mso-height-percent:0;mso-wrap-distance-left:9pt;mso-wrap-distance-top:0;mso-wrap-distance-right:9pt;mso-wrap-distance-bottom:0;mso-position-horizontal:right;mso-position-horizontal-relative:margin;mso-position-vertical:absolute;mso-position-vertical-relative:text;mso-width-percent:0;mso-height-percent:0;mso-width-relative:margin;mso-height-relative:margin;v-text-anchor:top" o:gfxdata="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" fillcolor="white [3201]" strokeweight=".5pt">
+                  <v:shape w14:anchorId="760B8CAB" id="Text Box 172" o:spid="_x0000_s1074" type="#_x0000_t202" style="position:absolute;margin-left:217.2pt;margin-top:185.15pt;width:268.4pt;height:38pt;z-index:251780096;visibility:visible;mso-wrap-style:square;mso-width-percent:0;mso-height-percent:0;mso-wrap-distance-left:9pt;mso-wrap-distance-top:0;mso-wrap-distance-right:9pt;mso-wrap-distance-bottom:0;mso-position-horizontal:right;mso-position-horizontal-relative:margin;mso-position-vertical:absolute;mso-position-vertical-relative:text;mso-width-percent:0;mso-height-percent:0;mso-width-relative:margin;mso-height-relative:margin;v-text-anchor:top" o:gfxdata="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" fillcolor="white [3201]" strokeweight=".5pt">
                     <v:textbox>
                       <w:txbxContent>
                         <w:p>
@@ -24247,7 +24886,7 @@
                         <pic:cNvPicPr/>
                       </pic:nvPicPr>
                       <pic:blipFill>
-                        <a:blip r:embed="rId49"/>
+                        <a:blip r:embed="rId53"/>
                         <a:stretch>
                           <a:fillRect/>
                         </a:stretch>
@@ -24280,7 +24919,7 @@
               <w:rPr>
                 <w:noProof/>
               </w:rPr>
-              <w:t>28</w:t>
+              <w:t>32</w:t>
             </w:r>
           </w:fldSimple>
           <w:r>
@@ -24307,7 +24946,15 @@
         </w:p>
         <w:p>
           <w:r>
-            <w:t xml:space="preserve">Là aussi c’est grâce à ma mise en production au cours du projet (de la v1) que j’ai pu avoir un retour de mon collègue Nicolas Crausaz, il m’a fait remarquer que lors de la création d’un Shoot il était possible de mettre un nombre </w:t>
+            <w:t>Là aussi c’est grâce à ma mise en production au cours du projet (</w:t>
+          </w:r>
+          <w:proofErr w:type="gramStart"/>
+          <w:r>
+            <w:t>de la</w:t>
+          </w:r>
+          <w:proofErr w:type="gramEnd"/>
+          <w:r>
+            <w:t xml:space="preserve"> v1) que j’ai pu avoir un retour de mon collègue Nicolas Crausaz, il m’a fait remarquer que lors de la création d’un Shoot il était possible de mettre un nombre </w:t>
           </w:r>
           <w:r>
             <w:t>d’Ends</w:t>
@@ -24400,7 +25047,7 @@
                         <pic:cNvPicPr/>
                       </pic:nvPicPr>
                       <pic:blipFill>
-                        <a:blip r:embed="rId50"/>
+                        <a:blip r:embed="rId54"/>
                         <a:stretch>
                           <a:fillRect/>
                         </a:stretch>
@@ -24434,7 +25081,7 @@
               <w:rPr>
                 <w:noProof/>
               </w:rPr>
-              <w:t>29</w:t>
+              <w:t>33</w:t>
             </w:r>
           </w:fldSimple>
           <w:r>
@@ -24467,7 +25114,7 @@
                         <pic:cNvPicPr/>
                       </pic:nvPicPr>
                       <pic:blipFill>
-                        <a:blip r:embed="rId51"/>
+                        <a:blip r:embed="rId55"/>
                         <a:stretch>
                           <a:fillRect/>
                         </a:stretch>
@@ -24501,7 +25148,7 @@
               <w:rPr>
                 <w:noProof/>
               </w:rPr>
-              <w:t>30</w:t>
+              <w:t>34</w:t>
             </w:r>
           </w:fldSimple>
           <w:r>
@@ -24697,7 +25344,7 @@
           <w:r>
             <w:t xml:space="preserve">Le CD ROM contient à sa racine un dossier nommé « Shoot4Stats » et tout est dedans, en effet voici l’arborescence détaillée du projet (aussi disponible sur </w:t>
           </w:r>
-          <w:hyperlink r:id="rId52" w:history="1">
+          <w:hyperlink r:id="rId56" w:history="1">
             <w:r>
               <w:rPr>
                 <w:color w:val="5B9BD5" w:themeColor="accent1"/>
@@ -25155,20 +25802,14 @@
             <w:rPr>
               <w:lang w:eastAsia="fr-CH"/>
             </w:rPr>
+            <w:lastRenderedPageBreak/>
             <w:t>Je me suis familiarisé à VueJS, VueX, VueRouter et pourrait continuer le projet sans problèmes.</w:t>
           </w:r>
           <w:r>
             <w:rPr>
               <w:lang w:eastAsia="fr-CH"/>
             </w:rPr>
-            <w:t xml:space="preserve"> Cela me prouve un enrichissement personnel, un objectif que je m’étais fixé au </w:t>
-          </w:r>
-          <w:r>
-            <w:rPr>
-              <w:lang w:eastAsia="fr-CH"/>
-            </w:rPr>
-            <w:lastRenderedPageBreak/>
-            <w:t xml:space="preserve">début du projet. J’ai fait appel à des librairies que je n’avais jamais </w:t>
+            <w:t xml:space="preserve"> Cela me prouve un enrichissement personnel, un objectif que je m’étais fixé au début du projet. J’ai fait appel à des librairies que je n’avais jamais </w:t>
           </w:r>
           <w:r>
             <w:rPr>
@@ -25411,7 +26052,21 @@
             <w:rPr>
               <w:lang w:eastAsia="fr-CH"/>
             </w:rPr>
-            <w:t xml:space="preserve">Il est vrai que j’ai eu de la peine à bien m’imaginer ce que les pages allaient données une fois que c’était fait comme ci ou comme ça. Je faisais quelques propositions au client afin de voir quel design je pouvais faire sur l’appli et j’ai reçu ainsi pas mal de ces propositions. </w:t>
+            <w:t xml:space="preserve">Il est vrai que j’ai eu de la peine à bien m’imaginer ce que les pages allaient données une fois que c’était fait comme </w:t>
+          </w:r>
+          <w:proofErr w:type="spellStart"/>
+          <w:r>
+            <w:rPr>
+              <w:lang w:eastAsia="fr-CH"/>
+            </w:rPr>
+            <w:t>ci</w:t>
+          </w:r>
+          <w:proofErr w:type="spellEnd"/>
+          <w:r>
+            <w:rPr>
+              <w:lang w:eastAsia="fr-CH"/>
+            </w:rPr>
+            <w:t xml:space="preserve"> ou comme ça. Je faisais quelques propositions au client afin de voir quel design je pouvais faire sur l’appli et j’ai reçu ainsi pas mal de ces propositions. </w:t>
           </w:r>
           <w:r>
             <w:rPr>
@@ -25615,7 +26270,7 @@
                         <pic:cNvPicPr/>
                       </pic:nvPicPr>
                       <pic:blipFill>
-                        <a:blip r:embed="rId53"/>
+                        <a:blip r:embed="rId57"/>
                         <a:stretch>
                           <a:fillRect/>
                         </a:stretch>
@@ -25649,7 +26304,7 @@
               <w:rPr>
                 <w:noProof/>
               </w:rPr>
-              <w:t>31</w:t>
+              <w:t>35</w:t>
             </w:r>
           </w:fldSimple>
           <w:r>
@@ -25795,7 +26450,7 @@
               <w:lang w:eastAsia="fr-CH"/>
             </w:rPr>
           </w:pPr>
-          <w:hyperlink r:id="rId54" w:history="1">
+          <w:hyperlink r:id="rId58" w:history="1">
             <w:r>
               <w:rPr>
                 <w:rStyle w:val="Hyperlink"/>
@@ -25811,7 +26466,7 @@
               <w:lang w:eastAsia="fr-CH"/>
             </w:rPr>
           </w:pPr>
-          <w:hyperlink r:id="rId55" w:history="1">
+          <w:hyperlink r:id="rId59" w:history="1">
             <w:r>
               <w:rPr>
                 <w:rStyle w:val="Hyperlink"/>
@@ -25828,7 +26483,7 @@
               <w:lang w:eastAsia="fr-CH"/>
             </w:rPr>
           </w:pPr>
-          <w:hyperlink r:id="rId56" w:history="1">
+          <w:hyperlink r:id="rId60" w:history="1">
             <w:r>
               <w:rPr>
                 <w:rStyle w:val="Hyperlink"/>
@@ -25844,7 +26499,7 @@
               <w:lang w:eastAsia="fr-CH"/>
             </w:rPr>
           </w:pPr>
-          <w:hyperlink r:id="rId57" w:history="1">
+          <w:hyperlink r:id="rId61" w:history="1">
             <w:r>
               <w:rPr>
                 <w:rStyle w:val="Hyperlink"/>
@@ -25860,7 +26515,7 @@
               <w:lang w:eastAsia="fr-CH"/>
             </w:rPr>
           </w:pPr>
-          <w:hyperlink r:id="rId58" w:history="1">
+          <w:hyperlink r:id="rId62" w:history="1">
             <w:r>
               <w:rPr>
                 <w:rStyle w:val="Hyperlink"/>
@@ -25876,7 +26531,7 @@
               <w:lang w:eastAsia="fr-CH"/>
             </w:rPr>
           </w:pPr>
-          <w:hyperlink r:id="rId59" w:history="1">
+          <w:hyperlink r:id="rId63" w:history="1">
             <w:r>
               <w:rPr>
                 <w:rStyle w:val="Hyperlink"/>
@@ -25899,7 +26554,7 @@
               <w:lang w:eastAsia="fr-CH"/>
             </w:rPr>
           </w:pPr>
-          <w:hyperlink r:id="rId60" w:history="1">
+          <w:hyperlink r:id="rId64" w:history="1">
             <w:r>
               <w:rPr>
                 <w:rStyle w:val="Hyperlink"/>
@@ -26083,8 +26738,8 @@
           </w:pPr>
           <w:bookmarkStart w:id="151" w:name="_Toc71703270"/>
           <w:bookmarkStart w:id="152" w:name="_Toc279067830"/>
-          <w:bookmarkStart w:id="153" w:name="_Toc25553334"/>
-          <w:bookmarkStart w:id="154" w:name="_Toc480229284"/>
+          <w:bookmarkStart w:id="153" w:name="_Toc480229284"/>
+          <w:bookmarkStart w:id="154" w:name="_Toc25553334"/>
           <w:r>
             <w:t>A</w:t>
           </w:r>
@@ -26096,11 +26751,11 @@
           </w:r>
           <w:bookmarkEnd w:id="151"/>
           <w:bookmarkEnd w:id="152"/>
+          <w:bookmarkEnd w:id="153"/>
+          <w:r>
+            <w:t xml:space="preserve"> </w:t>
+          </w:r>
           <w:bookmarkEnd w:id="154"/>
-          <w:r>
-            <w:t xml:space="preserve"> </w:t>
-          </w:r>
-          <w:bookmarkEnd w:id="153"/>
         </w:p>
         <w:p>
           <w:r>
@@ -26189,10 +26844,10 @@
       </w:r>
     </w:p>
     <w:sectPr>
-      <w:headerReference w:type="default" r:id="rId61"/>
-      <w:footerReference w:type="default" r:id="rId62"/>
-      <w:headerReference w:type="first" r:id="rId63"/>
-      <w:footerReference w:type="first" r:id="rId64"/>
+      <w:headerReference w:type="default" r:id="rId65"/>
+      <w:footerReference w:type="default" r:id="rId66"/>
+      <w:headerReference w:type="first" r:id="rId67"/>
+      <w:footerReference w:type="first" r:id="rId68"/>
       <w:pgSz w:w="11906" w:h="16838"/>
       <w:pgMar w:top="1134" w:right="1417" w:bottom="1134" w:left="1417" w:header="708" w:footer="708" w:gutter="0"/>
       <w:pgNumType w:start="0"/>
@@ -26250,7 +26905,15 @@
         <w:annotationRef/>
       </w:r>
       <w:r>
-        <w:t>Valeurs limitées !? attention avec la cohérence avec l’appli…</w:t>
+        <w:t xml:space="preserve">Valeurs limitées !? </w:t>
+      </w:r>
+      <w:proofErr w:type="gramStart"/>
+      <w:r>
+        <w:t>attention</w:t>
+      </w:r>
+      <w:proofErr w:type="gramEnd"/>
+      <w:r>
+        <w:t xml:space="preserve"> avec la cohérence avec l’appli…</w:t>
       </w:r>
     </w:p>
   </w:comment>
@@ -26286,7 +26949,7 @@
       </w:r>
     </w:p>
   </w:comment>
-  <w:comment w:id="78" w:author="Bonjour Mickael" w:date="2017-04-11T15:01:00Z" w:initials="BM">
+  <w:comment w:id="77" w:author="Bonjour Mickael" w:date="2017-04-11T15:01:00Z" w:initials="BM">
     <w:p>
       <w:pPr>
         <w:pStyle w:val="CommentText"/>
@@ -26298,11 +26961,16 @@
         <w:annotationRef/>
       </w:r>
       <w:r>
-        <w:t>Voir pour mettre illustration avec Shoot Details</w:t>
+        <w:t xml:space="preserve">Voir pour mettre illustration avec Shoot </w:t>
       </w:r>
+      <w:proofErr w:type="spellStart"/>
+      <w:r>
+        <w:t>Details</w:t>
+      </w:r>
+      <w:proofErr w:type="spellEnd"/>
     </w:p>
   </w:comment>
-  <w:comment w:id="80" w:author="Bonjour Mickael" w:date="2017-04-11T15:11:00Z" w:initials="BM">
+  <w:comment w:id="79" w:author="Bonjour Mickael" w:date="2017-04-11T15:11:00Z" w:initials="BM">
     <w:p>
       <w:pPr>
         <w:pStyle w:val="CommentText"/>
@@ -26318,7 +26986,7 @@
       </w:r>
     </w:p>
   </w:comment>
-  <w:comment w:id="81" w:author="Bonjour Mickael" w:date="2017-04-13T11:07:00Z" w:initials="BM">
+  <w:comment w:id="80" w:author="Bonjour Mickael" w:date="2017-04-13T11:07:00Z" w:initials="BM">
     <w:p>
       <w:pPr>
         <w:pStyle w:val="CommentText"/>
@@ -26334,7 +27002,7 @@
       </w:r>
     </w:p>
   </w:comment>
-  <w:comment w:id="84" w:author="Mickael Bonjour" w:date="2017-04-16T20:07:00Z" w:initials="MB">
+  <w:comment w:id="83" w:author="Mickael Bonjour" w:date="2017-04-16T20:07:00Z" w:initials="MB">
     <w:p>
       <w:pPr>
         <w:pStyle w:val="CommentText"/>
@@ -26524,7 +27192,7 @@
           <w:rPr>
             <w:noProof/>
           </w:rPr>
-          <w:t>20</w:t>
+          <w:t>33</w:t>
         </w:r>
         <w:r>
           <w:rPr>
@@ -32788,6 +33456,33 @@
       <w:u w:val="single"/>
     </w:rPr>
   </w:style>
+  <w:style w:type="character" w:customStyle="1" w:styleId="apple-converted-space">
+    <w:name w:val="apple-converted-space"/>
+    <w:basedOn w:val="DefaultParagraphFont"/>
+    <w:rsid w:val="00D46CF3"/>
+  </w:style>
+  <w:style w:type="character" w:styleId="Strong">
+    <w:name w:val="Strong"/>
+    <w:basedOn w:val="DefaultParagraphFont"/>
+    <w:uiPriority w:val="22"/>
+    <w:qFormat/>
+    <w:rsid w:val="00D46CF3"/>
+    <w:rPr>
+      <w:b/>
+      <w:bCs/>
+    </w:rPr>
+  </w:style>
+  <w:style w:type="character" w:styleId="Emphasis">
+    <w:name w:val="Emphasis"/>
+    <w:basedOn w:val="DefaultParagraphFont"/>
+    <w:uiPriority w:val="20"/>
+    <w:qFormat/>
+    <w:rsid w:val="00D46CF3"/>
+    <w:rPr>
+      <w:i/>
+      <w:iCs/>
+    </w:rPr>
+  </w:style>
 </w:styles>
 </file>
 
@@ -33052,6 +33747,24 @@
 </a:theme>
 </file>
 
+<file path=word/webextensions/taskpanes.xml><?xml version="1.0" encoding="utf-8"?>
+<wetp:taskpanes xmlns:wetp="http://schemas.microsoft.com/office/webextensions/taskpanes/2010/11">
+  <wetp:taskpane dockstate="right" visibility="0" width="350" row="2">
+    <wetp:webextensionref xmlns:r="http://schemas.openxmlformats.org/officeDocument/2006/relationships" r:id="rId1"/>
+  </wetp:taskpane>
+</wetp:taskpanes>
+</file>
+
+<file path=word/webextensions/webextension1.xml><?xml version="1.0" encoding="utf-8"?>
+<we:webextension xmlns:we="http://schemas.microsoft.com/office/webextensions/webextension/2010/11" id="{FFFEEFDF-0B42-4DB4-B273-0DE1479EE889}">
+  <we:reference id="wa104099688" version="1.3.0.0" store="en-US" storeType="OMEX"/>
+  <we:alternateReferences/>
+  <we:properties/>
+  <we:bindings/>
+  <we:snapshot xmlns:r="http://schemas.openxmlformats.org/officeDocument/2006/relationships"/>
+</we:webextension>
+</file>
+
 <file path=customXml/item1.xml><?xml version="1.0" encoding="utf-8"?>
 <CoverPageProperties xmlns="http://schemas.microsoft.com/office/2006/coverPageProps">
   <PublishDate>2013-09-09T00:00:00</PublishDate>
@@ -33076,7 +33789,7 @@
 </file>
 
 <file path=customXml/itemProps2.xml><?xml version="1.0" encoding="utf-8"?>
-<ds:datastoreItem xmlns:ds="http://schemas.openxmlformats.org/officeDocument/2006/customXml" ds:itemID="{5D44BE49-1220-4EDC-BC20-249FAE14131F}">
+<ds:datastoreItem xmlns:ds="http://schemas.openxmlformats.org/officeDocument/2006/customXml" ds:itemID="{9BA6E6A3-7F58-4AE2-8A2A-4F11FF5B28CB}">
   <ds:schemaRefs>
     <ds:schemaRef ds:uri="http://schemas.openxmlformats.org/officeDocument/2006/bibliography"/>
   </ds:schemaRefs>

</xml_diff>